<commit_message>
continuing with UML. Sorry word doc is on this branch.
</commit_message>
<xml_diff>
--- a/write-up/JJL NEA PROJECT - ORBYTE.docx
+++ b/write-up/JJL NEA PROJECT - ORBYTE.docx
@@ -3946,21 +3946,7 @@
         <w:rPr>
           <w:color w:val="000000" w:themeColor="text1"/>
         </w:rPr>
-        <w:t xml:space="preserve">|| “Relatively limited options in the </w:t>
-      </w:r>
-      <w:proofErr w:type="spellStart"/>
-      <w:r>
-        <w:rPr>
-          <w:color w:val="000000" w:themeColor="text1"/>
-        </w:rPr>
-        <w:t>PhET</w:t>
-      </w:r>
-      <w:proofErr w:type="spellEnd"/>
-      <w:r>
-        <w:rPr>
-          <w:color w:val="000000" w:themeColor="text1"/>
-        </w:rPr>
-        <w:t xml:space="preserve"> simulation for which satellites are in play and how many of them you would want (although this may become computationally expensive quite quickly)</w:t>
+        <w:t>|| “Relatively limited options in the PhET simulation for which satellites are in play and how many of them you would want (although this may become computationally expensive quite quickly)</w:t>
       </w:r>
       <w:r>
         <w:rPr>
@@ -4286,21 +4272,7 @@
         <w:rPr>
           <w:color w:val="000000" w:themeColor="text1"/>
         </w:rPr>
-        <w:t>“</w:t>
-      </w:r>
-      <w:proofErr w:type="spellStart"/>
-      <w:r>
-        <w:rPr>
-          <w:color w:val="000000" w:themeColor="text1"/>
-        </w:rPr>
-        <w:t>Satvis</w:t>
-      </w:r>
-      <w:proofErr w:type="spellEnd"/>
-      <w:r>
-        <w:rPr>
-          <w:color w:val="000000" w:themeColor="text1"/>
-        </w:rPr>
-        <w:t>”</w:t>
+        <w:t>“Satvis”</w:t>
       </w:r>
       <w:r>
         <w:rPr>
@@ -4439,21 +4411,7 @@
         <w:rPr>
           <w:color w:val="000000" w:themeColor="text1"/>
         </w:rPr>
-        <w:t>“</w:t>
-      </w:r>
-      <w:proofErr w:type="spellStart"/>
-      <w:r>
-        <w:rPr>
-          <w:color w:val="000000" w:themeColor="text1"/>
-        </w:rPr>
-        <w:t>SatelliteXplorer</w:t>
-      </w:r>
-      <w:proofErr w:type="spellEnd"/>
-      <w:r>
-        <w:rPr>
-          <w:color w:val="000000" w:themeColor="text1"/>
-        </w:rPr>
-        <w:t>”</w:t>
+        <w:t>“SatelliteXplorer”</w:t>
       </w:r>
       <w:r>
         <w:rPr>
@@ -4465,21 +4423,7 @@
         <w:rPr>
           <w:color w:val="000000" w:themeColor="text1"/>
         </w:rPr>
-        <w:t xml:space="preserve"> is another website that exclusively displays the orbit of satellites around the earth. It is similar to “</w:t>
-      </w:r>
-      <w:proofErr w:type="spellStart"/>
-      <w:r>
-        <w:rPr>
-          <w:color w:val="000000" w:themeColor="text1"/>
-        </w:rPr>
-        <w:t>Satvis</w:t>
-      </w:r>
-      <w:proofErr w:type="spellEnd"/>
-      <w:r>
-        <w:rPr>
-          <w:color w:val="000000" w:themeColor="text1"/>
-        </w:rPr>
-        <w:t>”</w:t>
+        <w:t xml:space="preserve"> is another website that exclusively displays the orbit of satellites around the earth. It is similar to “Satvis”</w:t>
       </w:r>
       <w:r>
         <w:rPr>
@@ -4547,21 +4491,7 @@
         <w:rPr>
           <w:color w:val="000000" w:themeColor="text1"/>
         </w:rPr>
-        <w:t xml:space="preserve"> Like “</w:t>
-      </w:r>
-      <w:proofErr w:type="spellStart"/>
-      <w:r>
-        <w:rPr>
-          <w:color w:val="000000" w:themeColor="text1"/>
-        </w:rPr>
-        <w:t>Satvis</w:t>
-      </w:r>
-      <w:proofErr w:type="spellEnd"/>
-      <w:r>
-        <w:rPr>
-          <w:color w:val="000000" w:themeColor="text1"/>
-        </w:rPr>
-        <w:t>”, the website is not a general-purpose orbit simulation and does not display the physical attributes of the object, such as force, acceleration and velocity vectors.</w:t>
+        <w:t xml:space="preserve"> Like “Satvis”, the website is not a general-purpose orbit simulation and does not display the physical attributes of the object, such as force, acceleration and velocity vectors.</w:t>
       </w:r>
       <w:r>
         <w:rPr>
@@ -4859,23 +4789,7 @@
             <w:rStyle w:val="Hyperlink"/>
             <w:color w:val="000000" w:themeColor="text1"/>
           </w:rPr>
-          <w:t xml:space="preserve">&lt;Read NEA Workbook </w:t>
-        </w:r>
-        <w:proofErr w:type="spellStart"/>
-        <w:r>
-          <w:rPr>
-            <w:rStyle w:val="Hyperlink"/>
-            <w:color w:val="000000" w:themeColor="text1"/>
-          </w:rPr>
-          <w:t>pg</w:t>
-        </w:r>
-        <w:proofErr w:type="spellEnd"/>
-        <w:r>
-          <w:rPr>
-            <w:rStyle w:val="Hyperlink"/>
-            <w:color w:val="000000" w:themeColor="text1"/>
-          </w:rPr>
-          <w:t xml:space="preserve"> 15 to 16&gt;</w:t>
+          <w:t>&lt;Read NEA Workbook pg 15 to 16&gt;</w:t>
         </w:r>
       </w:hyperlink>
     </w:p>
@@ -5894,21 +5808,7 @@
               <w:rPr>
                 <w:color w:val="000000" w:themeColor="text1"/>
               </w:rPr>
-              <w:t>Runge-</w:t>
-            </w:r>
-            <w:proofErr w:type="spellStart"/>
-            <w:r>
-              <w:rPr>
-                <w:color w:val="000000" w:themeColor="text1"/>
-              </w:rPr>
-              <w:t>Kutta</w:t>
-            </w:r>
-            <w:proofErr w:type="spellEnd"/>
-            <w:r>
-              <w:rPr>
-                <w:color w:val="000000" w:themeColor="text1"/>
-              </w:rPr>
-              <w:t xml:space="preserve"> 4 for solving ordinary differential equations</w:t>
+              <w:t>Runge-Kutta 4 for solving ordinary differential equations</w:t>
             </w:r>
           </w:p>
           <w:p>
@@ -7500,21 +7400,7 @@
           <w:color w:val="000000" w:themeColor="text1"/>
         </w:rPr>
         <w:lastRenderedPageBreak/>
-        <w:t>Runge-</w:t>
-      </w:r>
-      <w:proofErr w:type="spellStart"/>
-      <w:r>
-        <w:rPr>
-          <w:color w:val="000000" w:themeColor="text1"/>
-        </w:rPr>
-        <w:t>Kutta</w:t>
-      </w:r>
-      <w:proofErr w:type="spellEnd"/>
-      <w:r>
-        <w:rPr>
-          <w:color w:val="000000" w:themeColor="text1"/>
-        </w:rPr>
-        <w:t xml:space="preserve"> 4</w:t>
+        <w:t>Runge-Kutta 4</w:t>
       </w:r>
     </w:p>
     <w:p>
@@ -8026,7 +7912,7 @@
           <v:shape id="_x0000_i1025" type="#_x0000_t75" style="width:449.95pt;height:90pt" o:ole="">
             <v:imagedata r:id="rId12" o:title=""/>
           </v:shape>
-          <o:OLEObject Type="Embed" ProgID="Word.OpenDocumentText.12" ShapeID="_x0000_i1025" DrawAspect="Content" ObjectID="_1738935142" r:id="rId13"/>
+          <o:OLEObject Type="Embed" ProgID="Word.OpenDocumentText.12" ShapeID="_x0000_i1025" DrawAspect="Content" ObjectID="_1738954139" r:id="rId13"/>
         </w:object>
       </w:r>
     </w:p>
@@ -8059,7 +7945,7 @@
           <v:shape id="_x0000_i1026" type="#_x0000_t75" style="width:449.95pt;height:162.1pt" o:ole="">
             <v:imagedata r:id="rId14" o:title=""/>
           </v:shape>
-          <o:OLEObject Type="Embed" ProgID="Word.OpenDocumentText.12" ShapeID="_x0000_i1026" DrawAspect="Content" ObjectID="_1738935143" r:id="rId15"/>
+          <o:OLEObject Type="Embed" ProgID="Word.OpenDocumentText.12" ShapeID="_x0000_i1026" DrawAspect="Content" ObjectID="_1738954140" r:id="rId15"/>
         </w:object>
       </w:r>
     </w:p>
@@ -8083,15 +7969,7 @@
     </w:p>
     <w:p>
       <w:r>
-        <w:t xml:space="preserve">The solution I will implement will involve using the Simple </w:t>
-      </w:r>
-      <w:proofErr w:type="spellStart"/>
-      <w:r>
-        <w:t>DirectMedia</w:t>
-      </w:r>
-      <w:proofErr w:type="spellEnd"/>
-      <w:r>
-        <w:t xml:space="preserve"> Layer (SDL), which is a “</w:t>
+        <w:t>The solution I will implement will involve using the Simple DirectMedia Layer (SDL), which is a “</w:t>
       </w:r>
       <w:r>
         <w:t>cross-platform development library designed to provide low level access to audio, keyboard, mouse, joystick, and graphics hardware via OpenGL/Direct3D/Metal/Vulkan. It is used by video playback software, emulators, and popular games</w:t>
@@ -9769,21 +9647,7 @@
               <w:rPr>
                 <w:color w:val="000000" w:themeColor="text1"/>
               </w:rPr>
-              <w:t>Implement Runge-</w:t>
-            </w:r>
-            <w:proofErr w:type="spellStart"/>
-            <w:r>
-              <w:rPr>
-                <w:color w:val="000000" w:themeColor="text1"/>
-              </w:rPr>
-              <w:t>Kutta</w:t>
-            </w:r>
-            <w:proofErr w:type="spellEnd"/>
-            <w:r>
-              <w:rPr>
-                <w:color w:val="000000" w:themeColor="text1"/>
-              </w:rPr>
-              <w:t xml:space="preserve"> 4 step in an independent maths library </w:t>
+              <w:t xml:space="preserve">Implement Runge-Kutta 4 step in an independent maths library </w:t>
             </w:r>
           </w:p>
         </w:tc>
@@ -13401,15 +13265,7 @@
     </w:p>
     <w:p>
       <w:r>
-        <w:t xml:space="preserve">The above diagram shows how the user will interact with the application, featuring the typical steps taken when using the simulation. The user will create a new simulation, instantiating the central body and a default orbit body acting as an example. After configuration, starting the simulation will begin the </w:t>
-      </w:r>
-      <w:proofErr w:type="spellStart"/>
-      <w:r>
-        <w:t>mainloop</w:t>
-      </w:r>
-      <w:proofErr w:type="spellEnd"/>
-      <w:r>
-        <w:t xml:space="preserve"> for the simulation.</w:t>
+        <w:t>The above diagram shows how the user will interact with the application, featuring the typical steps taken when using the simulation. The user will create a new simulation, instantiating the central body and a default orbit body acting as an example. After configuration, starting the simulation will begin the mainloop for the simulation.</w:t>
       </w:r>
     </w:p>
     <w:p/>
@@ -13452,23 +13308,7 @@
             <w:rStyle w:val="Hyperlink"/>
             <w:color w:val="000000" w:themeColor="text1"/>
           </w:rPr>
-          <w:t xml:space="preserve">&lt;Read NEA Workbook </w:t>
-        </w:r>
-        <w:proofErr w:type="spellStart"/>
-        <w:r>
-          <w:rPr>
-            <w:rStyle w:val="Hyperlink"/>
-            <w:color w:val="000000" w:themeColor="text1"/>
-          </w:rPr>
-          <w:t>pg</w:t>
-        </w:r>
-        <w:proofErr w:type="spellEnd"/>
-        <w:r>
-          <w:rPr>
-            <w:rStyle w:val="Hyperlink"/>
-            <w:color w:val="000000" w:themeColor="text1"/>
-          </w:rPr>
-          <w:t xml:space="preserve"> 33&gt;</w:t>
+          <w:t>&lt;Read NEA Workbook pg 33&gt;</w:t>
         </w:r>
       </w:hyperlink>
     </w:p>
@@ -15519,14 +15359,12 @@
           <w:u w:val="single"/>
         </w:rPr>
       </w:pPr>
-      <w:proofErr w:type="spellStart"/>
       <w:r>
         <w:rPr>
           <w:u w:val="single"/>
         </w:rPr>
         <w:t>OrbitBodyData</w:t>
       </w:r>
-      <w:proofErr w:type="spellEnd"/>
     </w:p>
     <w:p>
       <w:r>
@@ -15549,58 +15387,40 @@
           <w:b/>
           <w:bCs/>
         </w:rPr>
-        <w:t xml:space="preserve">STRUCTURE </w:t>
-      </w:r>
-      <w:proofErr w:type="spellStart"/>
-      <w:r>
+        <w:t>STRUCTURE OrbitBodyData</w:t>
+      </w:r>
+    </w:p>
+    <w:p>
+      <w:pPr>
         <w:rPr>
           <w:b/>
           <w:bCs/>
         </w:rPr>
-        <w:t>OrbitBodyData</w:t>
-      </w:r>
-      <w:proofErr w:type="spellEnd"/>
-    </w:p>
-    <w:p>
-      <w:pPr>
+      </w:pPr>
+      <w:r>
         <w:rPr>
           <w:b/>
           <w:bCs/>
         </w:rPr>
-      </w:pPr>
-      <w:r>
+        <w:tab/>
+        <w:t>String name</w:t>
+      </w:r>
+    </w:p>
+    <w:p>
+      <w:pPr>
         <w:rPr>
           <w:b/>
           <w:bCs/>
         </w:rPr>
-        <w:tab/>
-        <w:t>String name</w:t>
-      </w:r>
-    </w:p>
-    <w:p>
-      <w:pPr>
+      </w:pPr>
+      <w:r>
         <w:rPr>
           <w:b/>
           <w:bCs/>
         </w:rPr>
-      </w:pPr>
-      <w:r>
-        <w:rPr>
-          <w:b/>
-          <w:bCs/>
-        </w:rPr>
         <w:tab/>
-        <w:t xml:space="preserve">Vector3 </w:t>
-      </w:r>
-      <w:proofErr w:type="spellStart"/>
-      <w:r>
-        <w:rPr>
-          <w:b/>
-          <w:bCs/>
-        </w:rPr>
-        <w:t>center</w:t>
-      </w:r>
-      <w:proofErr w:type="spellEnd"/>
+        <w:t>Vector3 center</w:t>
+      </w:r>
     </w:p>
     <w:p>
       <w:pPr>
@@ -15772,23 +15592,13 @@
           <w:color w:val="000000" w:themeColor="text1"/>
         </w:rPr>
       </w:pPr>
-      <w:proofErr w:type="spellStart"/>
       <w:r>
         <w:rPr>
           <w:b/>
           <w:bCs/>
           <w:color w:val="000000" w:themeColor="text1"/>
         </w:rPr>
-        <w:t>OrbitBody</w:t>
-      </w:r>
-      <w:proofErr w:type="spellEnd"/>
-      <w:r>
-        <w:rPr>
-          <w:b/>
-          <w:bCs/>
-          <w:color w:val="000000" w:themeColor="text1"/>
-        </w:rPr>
-        <w:t xml:space="preserve">: </w:t>
+        <w:t xml:space="preserve">OrbitBody: </w:t>
       </w:r>
       <w:r>
         <w:rPr>
@@ -15822,7 +15632,6 @@
         </w:rPr>
         <w:t xml:space="preserve"> This class will inherit from </w:t>
       </w:r>
-      <w:proofErr w:type="spellStart"/>
       <w:r>
         <w:rPr>
           <w:b/>
@@ -15831,7 +15640,6 @@
         </w:rPr>
         <w:t>OrbitBody</w:t>
       </w:r>
-      <w:proofErr w:type="spellEnd"/>
       <w:r>
         <w:rPr>
           <w:color w:val="000000" w:themeColor="text1"/>
@@ -15850,70 +15658,48 @@
         </w:rPr>
         <w:t xml:space="preserve"> </w:t>
       </w:r>
-      <w:proofErr w:type="spellStart"/>
       <w:r>
         <w:rPr>
           <w:b/>
           <w:bCs/>
           <w:color w:val="000000" w:themeColor="text1"/>
         </w:rPr>
-        <w:t>OrbitBody</w:t>
-      </w:r>
-      <w:proofErr w:type="spellEnd"/>
+        <w:t xml:space="preserve">OrbitBody </w:t>
+      </w:r>
+      <w:r>
+        <w:rPr>
+          <w:color w:val="000000" w:themeColor="text1"/>
+        </w:rPr>
+        <w:t>parent</w:t>
+      </w:r>
+      <w:r>
+        <w:rPr>
+          <w:color w:val="000000" w:themeColor="text1"/>
+        </w:rPr>
+        <w:t xml:space="preserve">. It will also override the “Update” and “RK4” methods so that it can combine forces acting upon it from the </w:t>
+      </w:r>
       <w:r>
         <w:rPr>
           <w:b/>
           <w:bCs/>
           <w:color w:val="000000" w:themeColor="text1"/>
         </w:rPr>
-        <w:t xml:space="preserve"> </w:t>
-      </w:r>
-      <w:r>
-        <w:rPr>
-          <w:color w:val="000000" w:themeColor="text1"/>
-        </w:rPr>
-        <w:t>parent</w:t>
-      </w:r>
-      <w:r>
-        <w:rPr>
-          <w:color w:val="000000" w:themeColor="text1"/>
-        </w:rPr>
-        <w:t xml:space="preserve">. It will also override the “Update” and “RK4” methods so that it can combine forces acting upon it from the </w:t>
-      </w:r>
-      <w:proofErr w:type="spellStart"/>
+        <w:t xml:space="preserve">CentralBody </w:t>
+      </w:r>
+      <w:r>
+        <w:rPr>
+          <w:color w:val="000000" w:themeColor="text1"/>
+        </w:rPr>
+        <w:t xml:space="preserve">(“star”) of the simulation and the </w:t>
+      </w:r>
       <w:r>
         <w:rPr>
           <w:b/>
           <w:bCs/>
           <w:color w:val="000000" w:themeColor="text1"/>
         </w:rPr>
-        <w:t>CentralBody</w:t>
-      </w:r>
-      <w:proofErr w:type="spellEnd"/>
-      <w:r>
-        <w:rPr>
-          <w:b/>
-          <w:bCs/>
-          <w:color w:val="000000" w:themeColor="text1"/>
-        </w:rPr>
-        <w:t xml:space="preserve"> </w:t>
-      </w:r>
-      <w:r>
-        <w:rPr>
-          <w:color w:val="000000" w:themeColor="text1"/>
-        </w:rPr>
-        <w:t xml:space="preserve">(“star”) of the simulation and the </w:t>
-      </w:r>
-      <w:proofErr w:type="spellStart"/>
-      <w:r>
-        <w:rPr>
-          <w:b/>
-          <w:bCs/>
-          <w:color w:val="000000" w:themeColor="text1"/>
-        </w:rPr>
         <w:t>OrbitBody</w:t>
       </w:r>
-      <w:proofErr w:type="spellEnd"/>
       <w:r>
         <w:rPr>
           <w:color w:val="000000" w:themeColor="text1"/>
@@ -15965,23 +15751,13 @@
           <w:color w:val="000000" w:themeColor="text1"/>
         </w:rPr>
       </w:pPr>
-      <w:proofErr w:type="spellStart"/>
       <w:r>
         <w:rPr>
           <w:b/>
           <w:bCs/>
           <w:color w:val="000000" w:themeColor="text1"/>
         </w:rPr>
-        <w:t>CentralBody</w:t>
-      </w:r>
-      <w:proofErr w:type="spellEnd"/>
-      <w:r>
-        <w:rPr>
-          <w:b/>
-          <w:bCs/>
-          <w:color w:val="000000" w:themeColor="text1"/>
-        </w:rPr>
-        <w:t xml:space="preserve">: </w:t>
+        <w:t xml:space="preserve">CentralBody: </w:t>
       </w:r>
       <w:r>
         <w:rPr>
@@ -16206,7 +15982,7 @@
           <v:shape id="_x0000_i1027" type="#_x0000_t75" style="width:449.95pt;height:479.95pt" o:ole="">
             <v:imagedata r:id="rId23" o:title=""/>
           </v:shape>
-          <o:OLEObject Type="Embed" ProgID="Word.OpenDocumentText.12" ShapeID="_x0000_i1027" DrawAspect="Content" ObjectID="_1738935144" r:id="rId24"/>
+          <o:OLEObject Type="Embed" ProgID="Word.OpenDocumentText.12" ShapeID="_x0000_i1027" DrawAspect="Content" ObjectID="_1738954141" r:id="rId24"/>
         </w:object>
       </w:r>
     </w:p>
@@ -16228,21 +16004,7 @@
         <w:rPr>
           <w:u w:val="single"/>
         </w:rPr>
-        <w:t>Runge-</w:t>
-      </w:r>
-      <w:proofErr w:type="spellStart"/>
-      <w:r>
-        <w:rPr>
-          <w:u w:val="single"/>
-        </w:rPr>
-        <w:t>Kutta</w:t>
-      </w:r>
-      <w:proofErr w:type="spellEnd"/>
-      <w:r>
-        <w:rPr>
-          <w:u w:val="single"/>
-        </w:rPr>
-        <w:t xml:space="preserve"> 4</w:t>
+        <w:t>Runge-Kutta 4</w:t>
       </w:r>
     </w:p>
     <w:p>
@@ -16257,23 +16019,7 @@
           <w:i/>
           <w:iCs/>
         </w:rPr>
-        <w:t>The algorithm for the RK4 implementation is included in the Investigation section titled: “Runge-</w:t>
-      </w:r>
-      <w:proofErr w:type="spellStart"/>
-      <w:r>
-        <w:rPr>
-          <w:i/>
-          <w:iCs/>
-        </w:rPr>
-        <w:t>Kutta</w:t>
-      </w:r>
-      <w:proofErr w:type="spellEnd"/>
-      <w:r>
-        <w:rPr>
-          <w:i/>
-          <w:iCs/>
-        </w:rPr>
-        <w:t xml:space="preserve"> 4”</w:t>
+        <w:t>The algorithm for the RK4 implementation is included in the Investigation section titled: “Runge-Kutta 4”</w:t>
       </w:r>
       <w:r>
         <w:rPr>
@@ -16318,7 +16064,7 @@
           <v:shape id="_x0000_i1028" type="#_x0000_t75" style="width:449.95pt;height:90pt" o:ole="">
             <v:imagedata r:id="rId12" o:title=""/>
           </v:shape>
-          <o:OLEObject Type="Embed" ProgID="Word.OpenDocumentText.12" ShapeID="_x0000_i1028" DrawAspect="Content" ObjectID="_1738935145" r:id="rId25"/>
+          <o:OLEObject Type="Embed" ProgID="Word.OpenDocumentText.12" ShapeID="_x0000_i1028" DrawAspect="Content" ObjectID="_1738954142" r:id="rId25"/>
         </w:object>
       </w:r>
     </w:p>
@@ -16347,7 +16093,7 @@
           <v:shape id="_x0000_i1029" type="#_x0000_t75" style="width:449.95pt;height:162.1pt" o:ole="">
             <v:imagedata r:id="rId26" o:title=""/>
           </v:shape>
-          <o:OLEObject Type="Embed" ProgID="Word.OpenDocumentText.12" ShapeID="_x0000_i1029" DrawAspect="Content" ObjectID="_1738935146" r:id="rId27"/>
+          <o:OLEObject Type="Embed" ProgID="Word.OpenDocumentText.12" ShapeID="_x0000_i1029" DrawAspect="Content" ObjectID="_1738954143" r:id="rId27"/>
         </w:object>
       </w:r>
     </w:p>
@@ -16408,7 +16154,7 @@
           <v:shape id="_x0000_i1030" type="#_x0000_t75" style="width:449.95pt;height:191.35pt" o:ole="">
             <v:imagedata r:id="rId28" o:title=""/>
           </v:shape>
-          <o:OLEObject Type="Embed" ProgID="Word.OpenDocumentText.12" ShapeID="_x0000_i1030" DrawAspect="Content" ObjectID="_1738935147" r:id="rId29"/>
+          <o:OLEObject Type="Embed" ProgID="Word.OpenDocumentText.12" ShapeID="_x0000_i1030" DrawAspect="Content" ObjectID="_1738954144" r:id="rId29"/>
         </w:object>
       </w:r>
     </w:p>
@@ -16475,7 +16221,7 @@
           <v:shape id="_x0000_i1031" type="#_x0000_t75" style="width:449.95pt;height:176.45pt" o:ole="">
             <v:imagedata r:id="rId30" o:title=""/>
           </v:shape>
-          <o:OLEObject Type="Embed" ProgID="Word.OpenDocumentText.12" ShapeID="_x0000_i1031" DrawAspect="Content" ObjectID="_1738935148" r:id="rId31"/>
+          <o:OLEObject Type="Embed" ProgID="Word.OpenDocumentText.12" ShapeID="_x0000_i1031" DrawAspect="Content" ObjectID="_1738954145" r:id="rId31"/>
         </w:object>
       </w:r>
     </w:p>
@@ -16743,99 +16489,43 @@
           </w:tcPr>
           <w:p>
             <w:r>
-              <w:t xml:space="preserve">- </w:t>
-            </w:r>
-            <w:proofErr w:type="spellStart"/>
-            <w:r>
-              <w:t>screen_width</w:t>
-            </w:r>
-            <w:proofErr w:type="spellEnd"/>
-            <w:r>
-              <w:t>: DOUBLE</w:t>
-            </w:r>
-          </w:p>
-          <w:p>
-            <w:r>
-              <w:t xml:space="preserve">- </w:t>
-            </w:r>
-            <w:proofErr w:type="spellStart"/>
-            <w:r>
-              <w:t>screen_height</w:t>
-            </w:r>
-            <w:proofErr w:type="spellEnd"/>
-            <w:r>
-              <w:t>: DOUBLE</w:t>
-            </w:r>
-          </w:p>
-          <w:p>
-            <w:r>
-              <w:t xml:space="preserve">- </w:t>
-            </w:r>
-            <w:proofErr w:type="spellStart"/>
-            <w:r>
-              <w:t>max_fps</w:t>
-            </w:r>
-            <w:proofErr w:type="spellEnd"/>
-            <w:r>
-              <w:t>: INTEGER</w:t>
-            </w:r>
-          </w:p>
-          <w:p>
-            <w:r>
-              <w:t xml:space="preserve">- </w:t>
-            </w:r>
-            <w:proofErr w:type="spellStart"/>
-            <w:r>
-              <w:t>time_scale</w:t>
-            </w:r>
-            <w:proofErr w:type="spellEnd"/>
-            <w:r>
-              <w:t>: DOUBLE</w:t>
-            </w:r>
-          </w:p>
-          <w:p>
-            <w:r>
-              <w:t xml:space="preserve">- </w:t>
-            </w:r>
-            <w:proofErr w:type="spellStart"/>
-            <w:r>
-              <w:t>gCamera</w:t>
-            </w:r>
-            <w:proofErr w:type="spellEnd"/>
-            <w:r>
-              <w:t>: CAMERA</w:t>
-            </w:r>
-          </w:p>
-          <w:p>
-            <w:r>
-              <w:t xml:space="preserve">- </w:t>
-            </w:r>
-            <w:proofErr w:type="spellStart"/>
-            <w:r>
-              <w:t>graphyte</w:t>
-            </w:r>
-            <w:proofErr w:type="spellEnd"/>
-            <w:r>
-              <w:t>: GRAPHYTE</w:t>
-            </w:r>
-          </w:p>
-          <w:p>
-            <w:r>
-              <w:t xml:space="preserve">- </w:t>
-            </w:r>
-            <w:proofErr w:type="spellStart"/>
-            <w:r>
-              <w:t>data</w:t>
+              <w:t>- screen_width: DOUBLE</w:t>
+            </w:r>
+          </w:p>
+          <w:p>
+            <w:r>
+              <w:t>- screen_height: DOUBLE</w:t>
+            </w:r>
+          </w:p>
+          <w:p>
+            <w:r>
+              <w:t>- max_fps: INTEGER</w:t>
+            </w:r>
+          </w:p>
+          <w:p>
+            <w:r>
+              <w:t>- time_scale: DOUBLE</w:t>
+            </w:r>
+          </w:p>
+          <w:p>
+            <w:r>
+              <w:t>- gCamera: CAMERA</w:t>
+            </w:r>
+          </w:p>
+          <w:p>
+            <w:r>
+              <w:t>- graphyte: GRAPHYTE</w:t>
+            </w:r>
+          </w:p>
+          <w:p>
+            <w:r>
+              <w:t>- data</w:t>
             </w:r>
             <w:r>
               <w:t>_</w:t>
             </w:r>
             <w:r>
-              <w:t>controller</w:t>
-            </w:r>
-            <w:proofErr w:type="spellEnd"/>
-            <w:r>
-              <w:t>:</w:t>
+              <w:t>controller:</w:t>
             </w:r>
           </w:p>
           <w:p>
@@ -16846,33 +16536,20 @@
           </w:p>
           <w:p>
             <w:r>
+              <w:t>- orbiting_bodies: VECTOR&lt;BODY&gt;</w:t>
+            </w:r>
+          </w:p>
+          <w:p>
+            <w:r>
+              <w:t>- sun: CENTRALBODY</w:t>
+            </w:r>
+          </w:p>
+          <w:p>
+            <w:r>
               <w:t xml:space="preserve">- </w:t>
             </w:r>
-            <w:proofErr w:type="spellStart"/>
-            <w:r>
-              <w:t>orbiting_bodies</w:t>
-            </w:r>
-            <w:proofErr w:type="spellEnd"/>
-            <w:r>
-              <w:t>: VECTOR&lt;BODY&gt;</w:t>
-            </w:r>
-          </w:p>
-          <w:p>
-            <w:r>
-              <w:t>- sun: CENTRALBODY</w:t>
-            </w:r>
-          </w:p>
-          <w:p>
-            <w:r>
-              <w:t xml:space="preserve">- </w:t>
-            </w:r>
-            <w:proofErr w:type="spellStart"/>
-            <w:r>
-              <w:t>path_source</w:t>
-            </w:r>
-            <w:proofErr w:type="spellEnd"/>
-            <w:r>
-              <w:t>: STRING</w:t>
+            <w:r>
+              <w:t>path_source: STRING</w:t>
             </w:r>
           </w:p>
         </w:tc>
@@ -16886,99 +16563,46 @@
           <w:p>
             <w:r>
               <w:lastRenderedPageBreak/>
+              <w:t>- init()</w:t>
+            </w:r>
+          </w:p>
+          <w:p>
+            <w:r>
+              <w:t>- commit_to_text_field()</w:t>
+            </w:r>
+          </w:p>
+          <w:p>
+            <w:r>
+              <w:t>- close_planet_inspectors()</w:t>
+            </w:r>
+          </w:p>
+          <w:p>
+            <w:r>
+              <w:t>- click()</w:t>
+            </w:r>
+          </w:p>
+          <w:p>
+            <w:r>
+              <w:t>- Update_Clock()</w:t>
+            </w:r>
+          </w:p>
+          <w:p>
+            <w:r>
+              <w:t>- clean_orbit_queue()</w:t>
+            </w:r>
+          </w:p>
+          <w:p>
+            <w:r>
               <w:t xml:space="preserve">- </w:t>
             </w:r>
-            <w:proofErr w:type="spellStart"/>
-            <w:r>
-              <w:t>init</w:t>
-            </w:r>
-            <w:proofErr w:type="spellEnd"/>
-            <w:r>
-              <w:t>()</w:t>
-            </w:r>
-          </w:p>
-          <w:p>
-            <w:r>
-              <w:t xml:space="preserve">- </w:t>
-            </w:r>
-            <w:proofErr w:type="spellStart"/>
-            <w:r>
-              <w:t>commit_to_text_field</w:t>
-            </w:r>
-            <w:proofErr w:type="spellEnd"/>
-            <w:r>
-              <w:t>()</w:t>
-            </w:r>
-          </w:p>
-          <w:p>
-            <w:r>
-              <w:t xml:space="preserve">- </w:t>
-            </w:r>
-            <w:proofErr w:type="spellStart"/>
-            <w:r>
-              <w:t>close_planet_inspectors</w:t>
-            </w:r>
-            <w:proofErr w:type="spellEnd"/>
-            <w:r>
-              <w:t>()</w:t>
-            </w:r>
-          </w:p>
-          <w:p>
-            <w:r>
-              <w:t>- click()</w:t>
-            </w:r>
-          </w:p>
-          <w:p>
-            <w:r>
-              <w:t xml:space="preserve">- </w:t>
-            </w:r>
-            <w:proofErr w:type="spellStart"/>
-            <w:r>
-              <w:t>Update_Clock</w:t>
-            </w:r>
-            <w:proofErr w:type="spellEnd"/>
-            <w:r>
-              <w:t>()</w:t>
-            </w:r>
-          </w:p>
-          <w:p>
-            <w:r>
-              <w:t xml:space="preserve">- </w:t>
-            </w:r>
-            <w:proofErr w:type="spellStart"/>
-            <w:r>
-              <w:t>clean_orbit_queue</w:t>
-            </w:r>
-            <w:proofErr w:type="spellEnd"/>
-            <w:r>
-              <w:t>()</w:t>
-            </w:r>
-          </w:p>
-          <w:p>
-            <w:r>
-              <w:t xml:space="preserve">- </w:t>
-            </w:r>
-            <w:proofErr w:type="spellStart"/>
-            <w:r>
-              <w:t>add_specific_orbit</w:t>
-            </w:r>
-            <w:proofErr w:type="spellEnd"/>
-            <w:r>
-              <w:t>()</w:t>
+            <w:r>
+              <w:t>add_specific_orbit()</w:t>
             </w:r>
           </w:p>
           <w:p>
             <w:r>
               <w:lastRenderedPageBreak/>
-              <w:t xml:space="preserve">- </w:t>
-            </w:r>
-            <w:proofErr w:type="spellStart"/>
-            <w:r>
-              <w:t>add_orbit_body</w:t>
-            </w:r>
-            <w:proofErr w:type="spellEnd"/>
-            <w:r>
-              <w:t>()</w:t>
+              <w:t>- add_orbit_body()</w:t>
             </w:r>
           </w:p>
           <w:p>
@@ -17022,15 +16646,7 @@
           </w:p>
           <w:p>
             <w:r>
-              <w:t xml:space="preserve">- </w:t>
-            </w:r>
-            <w:proofErr w:type="spellStart"/>
-            <w:r>
-              <w:t>graphyte</w:t>
-            </w:r>
-            <w:proofErr w:type="spellEnd"/>
-            <w:r>
-              <w:t>: GRAPHYTE</w:t>
+              <w:t>- graphyte: GRAPHYTE</w:t>
             </w:r>
           </w:p>
           <w:p/>
@@ -17041,281 +16657,159 @@
           </w:p>
           <w:p>
             <w:r>
+              <w:t># trail_points: VECTOR&lt;VECTOR3&gt;</w:t>
+            </w:r>
+          </w:p>
+          <w:p>
+            <w:r>
+              <w:t># start_pos: VECTOR3</w:t>
+            </w:r>
+          </w:p>
+          <w:p>
+            <w:r>
+              <w:t># start_vel: VECTOR3</w:t>
+            </w:r>
+          </w:p>
+          <w:p>
+            <w:r>
+              <w:t># time_since_start: DOUBLE</w:t>
+            </w:r>
+          </w:p>
+          <w:p>
+            <w:r>
+              <w:t># position: VECTOR3</w:t>
+            </w:r>
+          </w:p>
+          <w:p>
+            <w:r>
+              <w:t># radius: DOUBLE</w:t>
+            </w:r>
+          </w:p>
+          <w:p>
+            <w:r>
+              <w:t># velocity: VECTOR3</w:t>
+            </w:r>
+          </w:p>
+          <w:p>
+            <w:r>
+              <w:t># angular_velocity: DOUBLE</w:t>
+            </w:r>
+          </w:p>
+          <w:p>
+            <w:r>
+              <w:t># acceleration: VECTOR3</w:t>
+            </w:r>
+          </w:p>
+          <w:p>
+            <w:r>
+              <w:t># mu</w:t>
+            </w:r>
+            <w:r>
+              <w:rPr>
+                <w:rStyle w:val="FootnoteReference"/>
+              </w:rPr>
+              <w:footnoteReference w:id="4"/>
+            </w:r>
+            <w:r>
+              <w:t>: DOUBLE</w:t>
+            </w:r>
+          </w:p>
+          <w:p>
+            <w:r>
+              <w:t># mass: DOUBLE</w:t>
+            </w:r>
+          </w:p>
+          <w:p>
+            <w:r>
+              <w:t># scale: DOUBLE</w:t>
+            </w:r>
+          </w:p>
+          <w:p>
+            <w:r>
+              <w:t># gui: GUI_BLOCK</w:t>
+            </w:r>
+          </w:p>
+          <w:p/>
+          <w:p>
+            <w:r>
+              <w:t>+ name: STRING</w:t>
+            </w:r>
+          </w:p>
+        </w:tc>
+        <w:tc>
+          <w:tcPr>
+            <w:tcW w:w="3637" w:type="dxa"/>
+          </w:tcPr>
+          <w:p>
+            <w:r>
+              <w:t>- Add_Satellite()</w:t>
+            </w:r>
+          </w:p>
+          <w:p>
+            <w:r>
+              <w:t>- Create_Satellite()</w:t>
+            </w:r>
+          </w:p>
+          <w:p>
+            <w:r>
+              <w:t>- Delete_Satellite()</w:t>
+            </w:r>
+          </w:p>
+          <w:p>
+            <w:r>
+              <w:t>- Update_Satellites()</w:t>
+            </w:r>
+          </w:p>
+          <w:p>
+            <w:r>
+              <w:t>- Draw_Satellites()</w:t>
+            </w:r>
+          </w:p>
+          <w:p/>
+          <w:p>
+            <w:r>
+              <w:t># two_body_ode()</w:t>
+            </w:r>
+          </w:p>
+          <w:p>
+            <w:r>
+              <w:t># rk4_step()</w:t>
+            </w:r>
+          </w:p>
+          <w:p>
+            <w:r>
+              <w:t># Project_Circular_Orbit()</w:t>
+            </w:r>
+          </w:p>
+          <w:p>
+            <w:r>
+              <w:t># Generate_Vertices()</w:t>
+            </w:r>
+          </w:p>
+          <w:p>
+            <w:r>
               <w:t xml:space="preserve"># </w:t>
             </w:r>
-            <w:proofErr w:type="spellStart"/>
-            <w:r>
-              <w:t>trail_points</w:t>
-            </w:r>
-            <w:proofErr w:type="spellEnd"/>
-            <w:r>
-              <w:t>: VECTOR&lt;VECTOR3&gt;</w:t>
+            <w:r>
+              <w:t>MoveToPos()</w:t>
+            </w:r>
+          </w:p>
+          <w:p>
+            <w:r>
+              <w:t># rotate()</w:t>
             </w:r>
           </w:p>
           <w:p>
             <w:r>
               <w:t xml:space="preserve"># </w:t>
             </w:r>
-            <w:proofErr w:type="spellStart"/>
-            <w:r>
-              <w:t>start_pos</w:t>
-            </w:r>
-            <w:proofErr w:type="spellEnd"/>
-            <w:r>
-              <w:t>: VECTOR3</w:t>
-            </w:r>
-          </w:p>
-          <w:p>
-            <w:r>
-              <w:t xml:space="preserve"># </w:t>
-            </w:r>
-            <w:proofErr w:type="spellStart"/>
-            <w:r>
-              <w:t>start_vel</w:t>
-            </w:r>
-            <w:proofErr w:type="spellEnd"/>
-            <w:r>
-              <w:t>: VECTOR3</w:t>
-            </w:r>
-          </w:p>
-          <w:p>
-            <w:r>
-              <w:t xml:space="preserve"># </w:t>
-            </w:r>
-            <w:proofErr w:type="spellStart"/>
-            <w:r>
-              <w:t>time_since_start</w:t>
-            </w:r>
-            <w:proofErr w:type="spellEnd"/>
-            <w:r>
-              <w:t>: DOUBLE</w:t>
-            </w:r>
-          </w:p>
-          <w:p>
-            <w:r>
-              <w:t># position: VECTOR3</w:t>
-            </w:r>
-          </w:p>
-          <w:p>
-            <w:r>
-              <w:t># radius: DOUBLE</w:t>
-            </w:r>
-          </w:p>
-          <w:p>
-            <w:r>
-              <w:t># velocity: VECTOR3</w:t>
-            </w:r>
-          </w:p>
-          <w:p>
-            <w:r>
-              <w:t xml:space="preserve"># </w:t>
-            </w:r>
-            <w:proofErr w:type="spellStart"/>
-            <w:r>
-              <w:t>angular_velocity</w:t>
-            </w:r>
-            <w:proofErr w:type="spellEnd"/>
-            <w:r>
-              <w:t>: DOUBLE</w:t>
-            </w:r>
-          </w:p>
-          <w:p>
-            <w:r>
-              <w:t># acceleration: VECTOR3</w:t>
-            </w:r>
-          </w:p>
-          <w:p>
-            <w:r>
-              <w:t># mu</w:t>
-            </w:r>
-            <w:r>
-              <w:rPr>
-                <w:rStyle w:val="FootnoteReference"/>
-              </w:rPr>
-              <w:footnoteReference w:id="4"/>
-            </w:r>
-            <w:r>
-              <w:t>: DOUBLE</w:t>
-            </w:r>
-          </w:p>
-          <w:p>
-            <w:r>
-              <w:t># mass: DOUBLE</w:t>
-            </w:r>
-          </w:p>
-          <w:p>
-            <w:r>
-              <w:t># scale: DOUBLE</w:t>
-            </w:r>
-          </w:p>
-          <w:p>
-            <w:r>
-              <w:t xml:space="preserve"># </w:t>
-            </w:r>
-            <w:proofErr w:type="spellStart"/>
-            <w:r>
-              <w:t>gui</w:t>
-            </w:r>
-            <w:proofErr w:type="spellEnd"/>
-            <w:r>
-              <w:t>: GUI_BLOCK</w:t>
+            <w:r>
+              <w:t>CreateInspector()</w:t>
             </w:r>
           </w:p>
           <w:p/>
           <w:p>
             <w:r>
-              <w:t>+ name: STRING</w:t>
-            </w:r>
-          </w:p>
-        </w:tc>
-        <w:tc>
-          <w:tcPr>
-            <w:tcW w:w="3637" w:type="dxa"/>
-          </w:tcPr>
-          <w:p>
-            <w:r>
-              <w:t xml:space="preserve">- </w:t>
-            </w:r>
-            <w:proofErr w:type="spellStart"/>
-            <w:r>
-              <w:t>Add_Satellite</w:t>
-            </w:r>
-            <w:proofErr w:type="spellEnd"/>
-            <w:r>
-              <w:t>()</w:t>
-            </w:r>
-          </w:p>
-          <w:p>
-            <w:r>
-              <w:t xml:space="preserve">- </w:t>
-            </w:r>
-            <w:proofErr w:type="spellStart"/>
-            <w:r>
-              <w:t>Create_Satellite</w:t>
-            </w:r>
-            <w:proofErr w:type="spellEnd"/>
-            <w:r>
-              <w:t>()</w:t>
-            </w:r>
-          </w:p>
-          <w:p>
-            <w:r>
-              <w:t xml:space="preserve">- </w:t>
-            </w:r>
-            <w:proofErr w:type="spellStart"/>
-            <w:r>
-              <w:t>Delete_Satellite</w:t>
-            </w:r>
-            <w:proofErr w:type="spellEnd"/>
-            <w:r>
-              <w:t>()</w:t>
-            </w:r>
-          </w:p>
-          <w:p>
-            <w:r>
-              <w:t xml:space="preserve">- </w:t>
-            </w:r>
-            <w:proofErr w:type="spellStart"/>
-            <w:r>
-              <w:t>Update_Satellites</w:t>
-            </w:r>
-            <w:proofErr w:type="spellEnd"/>
-            <w:r>
-              <w:t>()</w:t>
-            </w:r>
-          </w:p>
-          <w:p>
-            <w:r>
-              <w:t xml:space="preserve">- </w:t>
-            </w:r>
-            <w:proofErr w:type="spellStart"/>
-            <w:r>
-              <w:t>Draw_Satellites</w:t>
-            </w:r>
-            <w:proofErr w:type="spellEnd"/>
-            <w:r>
-              <w:t>()</w:t>
-            </w:r>
-          </w:p>
-          <w:p/>
-          <w:p>
-            <w:r>
-              <w:t xml:space="preserve"># </w:t>
-            </w:r>
-            <w:proofErr w:type="spellStart"/>
-            <w:r>
-              <w:t>two_body_ode</w:t>
-            </w:r>
-            <w:proofErr w:type="spellEnd"/>
-            <w:r>
-              <w:t>()</w:t>
-            </w:r>
-          </w:p>
-          <w:p>
-            <w:r>
-              <w:t># rk4_step()</w:t>
-            </w:r>
-          </w:p>
-          <w:p>
-            <w:r>
-              <w:t xml:space="preserve"># </w:t>
-            </w:r>
-            <w:proofErr w:type="spellStart"/>
-            <w:r>
-              <w:t>Project_Circular_Orbit</w:t>
-            </w:r>
-            <w:proofErr w:type="spellEnd"/>
-            <w:r>
-              <w:t>()</w:t>
-            </w:r>
-          </w:p>
-          <w:p>
-            <w:r>
-              <w:t xml:space="preserve"># </w:t>
-            </w:r>
-            <w:proofErr w:type="spellStart"/>
-            <w:r>
-              <w:t>Generate_Vertices</w:t>
-            </w:r>
-            <w:proofErr w:type="spellEnd"/>
-            <w:r>
-              <w:t>()</w:t>
-            </w:r>
-          </w:p>
-          <w:p>
-            <w:r>
-              <w:t xml:space="preserve"># </w:t>
-            </w:r>
-            <w:proofErr w:type="spellStart"/>
-            <w:r>
-              <w:t>MoveToPos</w:t>
-            </w:r>
-            <w:proofErr w:type="spellEnd"/>
-            <w:r>
-              <w:t>()</w:t>
-            </w:r>
-          </w:p>
-          <w:p>
-            <w:r>
-              <w:t># rotate()</w:t>
-            </w:r>
-          </w:p>
-          <w:p>
-            <w:r>
-              <w:t xml:space="preserve"># </w:t>
-            </w:r>
-            <w:proofErr w:type="spellStart"/>
-            <w:r>
-              <w:t>CreateInspector</w:t>
-            </w:r>
-            <w:proofErr w:type="spellEnd"/>
-            <w:r>
-              <w:t>()</w:t>
-            </w:r>
-          </w:p>
-          <w:p/>
-          <w:p>
-            <w:r>
               <w:t>+ Body()</w:t>
             </w:r>
           </w:p>
@@ -17326,60 +16820,28 @@
           </w:p>
           <w:p>
             <w:r>
+              <w:t>+ ShowBodyInspector()</w:t>
+            </w:r>
+          </w:p>
+          <w:p>
+            <w:r>
+              <w:t>+ HideBodyInspector()</w:t>
+            </w:r>
+          </w:p>
+          <w:p>
+            <w:r>
+              <w:t>+ GetOrbitBodyData()</w:t>
+            </w:r>
+          </w:p>
+          <w:p>
+            <w:r>
+              <w:t>+ DebugBody()</w:t>
+            </w:r>
+          </w:p>
+          <w:p>
+            <w:r>
               <w:t xml:space="preserve">+ </w:t>
             </w:r>
-            <w:proofErr w:type="spellStart"/>
-            <w:r>
-              <w:t>ShowBodyInspector</w:t>
-            </w:r>
-            <w:proofErr w:type="spellEnd"/>
-            <w:r>
-              <w:t>()</w:t>
-            </w:r>
-          </w:p>
-          <w:p>
-            <w:r>
-              <w:t xml:space="preserve">+ </w:t>
-            </w:r>
-            <w:proofErr w:type="spellStart"/>
-            <w:r>
-              <w:t>HideBodyInspector</w:t>
-            </w:r>
-            <w:proofErr w:type="spellEnd"/>
-            <w:r>
-              <w:t>()</w:t>
-            </w:r>
-          </w:p>
-          <w:p>
-            <w:r>
-              <w:t xml:space="preserve">+ </w:t>
-            </w:r>
-            <w:proofErr w:type="spellStart"/>
-            <w:r>
-              <w:t>GetOrbitBodyData</w:t>
-            </w:r>
-            <w:proofErr w:type="spellEnd"/>
-            <w:r>
-              <w:t>()</w:t>
-            </w:r>
-          </w:p>
-          <w:p>
-            <w:r>
-              <w:t xml:space="preserve">+ </w:t>
-            </w:r>
-            <w:proofErr w:type="spellStart"/>
-            <w:r>
-              <w:t>DebugBody</w:t>
-            </w:r>
-            <w:proofErr w:type="spellEnd"/>
-            <w:r>
-              <w:t>()</w:t>
-            </w:r>
-          </w:p>
-          <w:p>
-            <w:r>
-              <w:t xml:space="preserve">+ </w:t>
-            </w:r>
             <w:r>
               <w:t>Reset()</w:t>
             </w:r>
@@ -17391,15 +16853,7 @@
           </w:p>
           <w:p>
             <w:r>
-              <w:t xml:space="preserve">+ </w:t>
-            </w:r>
-            <w:proofErr w:type="spellStart"/>
-            <w:r>
-              <w:t>Update_Body</w:t>
-            </w:r>
-            <w:proofErr w:type="spellEnd"/>
-            <w:r>
-              <w:t>()</w:t>
+              <w:t>+ Update_Body()</w:t>
             </w:r>
           </w:p>
           <w:p>
@@ -17409,28 +16863,12 @@
           </w:p>
           <w:p>
             <w:r>
-              <w:t xml:space="preserve">+ </w:t>
-            </w:r>
-            <w:proofErr w:type="spellStart"/>
-            <w:r>
-              <w:t>Draw_Arrows</w:t>
-            </w:r>
-            <w:proofErr w:type="spellEnd"/>
-            <w:r>
-              <w:t>()</w:t>
-            </w:r>
-          </w:p>
-          <w:p>
-            <w:r>
-              <w:t xml:space="preserve">+ </w:t>
-            </w:r>
-            <w:proofErr w:type="spellStart"/>
-            <w:r>
-              <w:t>Calculate_Period</w:t>
-            </w:r>
-            <w:proofErr w:type="spellEnd"/>
-            <w:r>
-              <w:t>()</w:t>
+              <w:t>+ Draw_Arrows()</w:t>
+            </w:r>
+          </w:p>
+          <w:p>
+            <w:r>
+              <w:t>+ Calculate_Period()</w:t>
             </w:r>
           </w:p>
         </w:tc>
@@ -17462,15 +16900,7 @@
           </w:tcPr>
           <w:p>
             <w:r>
-              <w:t xml:space="preserve">- </w:t>
-            </w:r>
-            <w:proofErr w:type="spellStart"/>
-            <w:r>
-              <w:t>parentBody</w:t>
-            </w:r>
-            <w:proofErr w:type="spellEnd"/>
-            <w:r>
-              <w:t>: BODY</w:t>
+              <w:t>- parentBody: BODY</w:t>
             </w:r>
           </w:p>
         </w:tc>
@@ -17486,15 +16916,7 @@
               </w:rPr>
             </w:pPr>
             <w:r>
-              <w:t xml:space="preserve">- </w:t>
-            </w:r>
-            <w:proofErr w:type="spellStart"/>
-            <w:r>
-              <w:t>Generate_Vertices</w:t>
-            </w:r>
-            <w:proofErr w:type="spellEnd"/>
-            <w:r>
-              <w:t xml:space="preserve">() </w:t>
+              <w:t xml:space="preserve">- Generate_Vertices() </w:t>
             </w:r>
             <w:r>
               <w:rPr>
@@ -17512,15 +16934,7 @@
               </w:rPr>
             </w:pPr>
             <w:r>
-              <w:t xml:space="preserve">- </w:t>
-            </w:r>
-            <w:proofErr w:type="spellStart"/>
-            <w:r>
-              <w:t>Project_Circular_Orbit</w:t>
-            </w:r>
-            <w:proofErr w:type="spellEnd"/>
-            <w:r>
-              <w:t xml:space="preserve">() </w:t>
+              <w:t xml:space="preserve">- Project_Circular_Orbit() </w:t>
             </w:r>
             <w:r>
               <w:rPr>
@@ -17551,15 +16965,7 @@
               </w:rPr>
             </w:pPr>
             <w:r>
-              <w:t xml:space="preserve">+ </w:t>
-            </w:r>
-            <w:proofErr w:type="spellStart"/>
-            <w:r>
-              <w:t>Update_Body</w:t>
-            </w:r>
-            <w:proofErr w:type="spellEnd"/>
-            <w:r>
-              <w:t xml:space="preserve">() </w:t>
+              <w:t xml:space="preserve">+ Update_Body() </w:t>
             </w:r>
             <w:r>
               <w:rPr>
@@ -17597,8 +17003,14 @@
               <w:tabs>
                 <w:tab w:val="left" w:pos="1248"/>
               </w:tabs>
-            </w:pPr>
-            <w:r>
+              <w:rPr>
+                <w:lang w:val="fr-FR"/>
+              </w:rPr>
+            </w:pPr>
+            <w:r>
+              <w:rPr>
+                <w:lang w:val="fr-FR"/>
+              </w:rPr>
               <w:t>- mesh: MESH</w:t>
             </w:r>
           </w:p>
@@ -17607,6 +17019,9 @@
               <w:tabs>
                 <w:tab w:val="left" w:pos="1248"/>
               </w:tabs>
+              <w:rPr>
+                <w:lang w:val="fr-FR"/>
+              </w:rPr>
             </w:pPr>
           </w:p>
           <w:p>
@@ -17614,8 +17029,14 @@
               <w:tabs>
                 <w:tab w:val="left" w:pos="1248"/>
               </w:tabs>
-            </w:pPr>
-            <w:r>
+              <w:rPr>
+                <w:lang w:val="fr-FR"/>
+              </w:rPr>
+            </w:pPr>
+            <w:r>
+              <w:rPr>
+                <w:lang w:val="fr-FR"/>
+              </w:rPr>
               <w:t>+ mass: DOUBLE</w:t>
             </w:r>
           </w:p>
@@ -17624,8 +17045,14 @@
               <w:tabs>
                 <w:tab w:val="left" w:pos="1248"/>
               </w:tabs>
-            </w:pPr>
-            <w:r>
+              <w:rPr>
+                <w:lang w:val="fr-FR"/>
+              </w:rPr>
+            </w:pPr>
+            <w:r>
+              <w:rPr>
+                <w:lang w:val="fr-FR"/>
+              </w:rPr>
               <w:t>+ mu: DOUBLE</w:t>
             </w:r>
           </w:p>
@@ -17634,8 +17061,14 @@
               <w:tabs>
                 <w:tab w:val="left" w:pos="1248"/>
               </w:tabs>
-            </w:pPr>
-            <w:r>
+              <w:rPr>
+                <w:lang w:val="fr-FR"/>
+              </w:rPr>
+            </w:pPr>
+            <w:r>
+              <w:rPr>
+                <w:lang w:val="fr-FR"/>
+              </w:rPr>
               <w:t>+ scale: DOUBLE</w:t>
             </w:r>
           </w:p>
@@ -17755,6 +17188,12 @@
                 <w:lang w:val="fr-FR"/>
               </w:rPr>
             </w:pPr>
+            <w:r>
+              <w:rPr>
+                <w:lang w:val="fr-FR"/>
+              </w:rPr>
+              <w:t>5: Data Controller</w:t>
+            </w:r>
           </w:p>
         </w:tc>
         <w:tc>
@@ -17779,6 +17218,25 @@
                 <w:lang w:val="fr-FR"/>
               </w:rPr>
             </w:pPr>
+            <w:r>
+              <w:rPr>
+                <w:lang w:val="fr-FR"/>
+              </w:rPr>
+              <w:t>+ WriteDataToFile()</w:t>
+            </w:r>
+          </w:p>
+          <w:p>
+            <w:pPr>
+              <w:rPr>
+                <w:lang w:val="fr-FR"/>
+              </w:rPr>
+            </w:pPr>
+            <w:r>
+              <w:rPr>
+                <w:lang w:val="fr-FR"/>
+              </w:rPr>
+              <w:t>+ ReadDataFromFile()</w:t>
+            </w:r>
           </w:p>
         </w:tc>
       </w:tr>
@@ -17793,6 +17251,12 @@
                 <w:lang w:val="fr-FR"/>
               </w:rPr>
             </w:pPr>
+            <w:r>
+              <w:rPr>
+                <w:lang w:val="fr-FR"/>
+              </w:rPr>
+              <w:t>6: Graphyte</w:t>
+            </w:r>
           </w:p>
         </w:tc>
         <w:tc>
@@ -17805,6 +17269,149 @@
                 <w:lang w:val="fr-FR"/>
               </w:rPr>
             </w:pPr>
+            <w:r>
+              <w:rPr>
+                <w:lang w:val="fr-FR"/>
+              </w:rPr>
+              <w:t>- screen_width : DOUBLE</w:t>
+            </w:r>
+          </w:p>
+          <w:p>
+            <w:pPr>
+              <w:rPr>
+                <w:lang w:val="fr-FR"/>
+              </w:rPr>
+            </w:pPr>
+            <w:r>
+              <w:rPr>
+                <w:lang w:val="fr-FR"/>
+              </w:rPr>
+              <w:t>- screen_height : DOUBLE</w:t>
+            </w:r>
+          </w:p>
+          <w:p>
+            <w:pPr>
+              <w:rPr>
+                <w:lang w:val="fr-FR"/>
+              </w:rPr>
+            </w:pPr>
+            <w:r>
+              <w:rPr>
+                <w:lang w:val="fr-FR"/>
+              </w:rPr>
+              <w:t>- Renderer : SDL_RENDERER</w:t>
+            </w:r>
+          </w:p>
+          <w:p>
+            <w:pPr>
+              <w:rPr>
+                <w:lang w:val="fr-FR"/>
+              </w:rPr>
+            </w:pPr>
+            <w:r>
+              <w:rPr>
+                <w:lang w:val="fr-FR"/>
+              </w:rPr>
+              <w:lastRenderedPageBreak/>
+              <w:t>- Font : TTF_FONT</w:t>
+            </w:r>
+          </w:p>
+          <w:p>
+            <w:pPr>
+              <w:rPr>
+                <w:lang w:val="fr-FR"/>
+              </w:rPr>
+            </w:pPr>
+            <w:r>
+              <w:rPr>
+                <w:lang w:val="fr-FR"/>
+              </w:rPr>
+              <w:t>- texts : VECTOR&lt;TEXT&gt;</w:t>
+            </w:r>
+          </w:p>
+          <w:p>
+            <w:pPr>
+              <w:rPr>
+                <w:lang w:val="fr-FR"/>
+              </w:rPr>
+            </w:pPr>
+            <w:r>
+              <w:rPr>
+                <w:lang w:val="fr-FR"/>
+              </w:rPr>
+              <w:t>- icons : VECTOR&lt;ICONS&gt;</w:t>
+            </w:r>
+          </w:p>
+          <w:p>
+            <w:pPr>
+              <w:rPr>
+                <w:lang w:val="fr-FR"/>
+              </w:rPr>
+            </w:pPr>
+            <w:r>
+              <w:rPr>
+                <w:lang w:val="fr-FR"/>
+              </w:rPr>
+              <w:t>- points : VECTOR&lt;SDL_POINT&gt;</w:t>
+            </w:r>
+          </w:p>
+          <w:p>
+            <w:pPr>
+              <w:rPr>
+                <w:lang w:val="fr-FR"/>
+              </w:rPr>
+            </w:pPr>
+          </w:p>
+          <w:p>
+            <w:pPr>
+              <w:rPr>
+                <w:lang w:val="fr-FR"/>
+              </w:rPr>
+            </w:pPr>
+            <w:r>
+              <w:rPr>
+                <w:lang w:val="fr-FR"/>
+              </w:rPr>
+              <w:t>+ active_text_field : TextField</w:t>
+            </w:r>
+          </w:p>
+          <w:p>
+            <w:pPr>
+              <w:rPr>
+                <w:lang w:val="fr-FR"/>
+              </w:rPr>
+            </w:pPr>
+            <w:r>
+              <w:rPr>
+                <w:lang w:val="fr-FR"/>
+              </w:rPr>
+              <w:t>+ text_fields : VECTOR&lt;TEXTFIELD&gt;</w:t>
+            </w:r>
+          </w:p>
+          <w:p>
+            <w:pPr>
+              <w:rPr>
+                <w:lang w:val="fr-FR"/>
+              </w:rPr>
+            </w:pPr>
+            <w:r>
+              <w:rPr>
+                <w:lang w:val="fr-FR"/>
+              </w:rPr>
+              <w:t xml:space="preserve">+ function_buttons : </w:t>
+            </w:r>
+            <w:r>
+              <w:rPr>
+                <w:lang w:val="fr-FR"/>
+              </w:rPr>
+              <w:t>VECTOR</w:t>
+            </w:r>
+            <w:r>
+              <w:rPr>
+                <w:lang w:val="fr-FR"/>
+              </w:rPr>
+              <w:t>&lt;FUNCTIONBUTTON&gt;</w:t>
+            </w:r>
           </w:p>
         </w:tc>
         <w:tc>
@@ -17817,6 +17424,157 @@
                 <w:lang w:val="fr-FR"/>
               </w:rPr>
             </w:pPr>
+            <w:r>
+              <w:rPr>
+                <w:lang w:val="fr-FR"/>
+              </w:rPr>
+              <w:lastRenderedPageBreak/>
+              <w:t>+ Init()</w:t>
+            </w:r>
+          </w:p>
+          <w:p>
+            <w:pPr>
+              <w:rPr>
+                <w:lang w:val="fr-FR"/>
+              </w:rPr>
+            </w:pPr>
+            <w:r>
+              <w:rPr>
+                <w:lang w:val="fr-FR"/>
+              </w:rPr>
+              <w:t>+ CreateText()</w:t>
+            </w:r>
+          </w:p>
+          <w:p>
+            <w:pPr>
+              <w:rPr>
+                <w:lang w:val="fr-FR"/>
+              </w:rPr>
+            </w:pPr>
+            <w:r>
+              <w:rPr>
+                <w:lang w:val="fr-FR"/>
+              </w:rPr>
+              <w:t>+ CreateIcon()</w:t>
+            </w:r>
+          </w:p>
+          <w:p>
+            <w:pPr>
+              <w:rPr>
+                <w:lang w:val="fr-FR"/>
+              </w:rPr>
+            </w:pPr>
+            <w:r>
+              <w:rPr>
+                <w:lang w:val="fr-FR"/>
+              </w:rPr>
+              <w:lastRenderedPageBreak/>
+              <w:t>+ GetTextParams()</w:t>
+            </w:r>
+          </w:p>
+          <w:p>
+            <w:pPr>
+              <w:rPr>
+                <w:lang w:val="fr-FR"/>
+              </w:rPr>
+            </w:pPr>
+            <w:r>
+              <w:rPr>
+                <w:lang w:val="fr-FR"/>
+              </w:rPr>
+              <w:t>+ AddTextToRenderQueue()</w:t>
+            </w:r>
+          </w:p>
+          <w:p>
+            <w:pPr>
+              <w:rPr>
+                <w:lang w:val="fr-FR"/>
+              </w:rPr>
+            </w:pPr>
+            <w:r>
+              <w:rPr>
+                <w:lang w:val="fr-FR"/>
+              </w:rPr>
+              <w:t>+ AddIconToRenderQueue()</w:t>
+            </w:r>
+          </w:p>
+          <w:p>
+            <w:pPr>
+              <w:rPr>
+                <w:lang w:val="fr-FR"/>
+              </w:rPr>
+            </w:pPr>
+            <w:r>
+              <w:rPr>
+                <w:lang w:val="fr-FR"/>
+              </w:rPr>
+              <w:t>+ Get_Screen_Dimensions()</w:t>
+            </w:r>
+          </w:p>
+          <w:p>
+            <w:pPr>
+              <w:rPr>
+                <w:lang w:val="fr-FR"/>
+              </w:rPr>
+            </w:pPr>
+            <w:r>
+              <w:rPr>
+                <w:lang w:val="fr-FR"/>
+              </w:rPr>
+              <w:t>+ Get_Number_Of_Points()</w:t>
+            </w:r>
+          </w:p>
+          <w:p>
+            <w:pPr>
+              <w:rPr>
+                <w:lang w:val="fr-FR"/>
+              </w:rPr>
+            </w:pPr>
+            <w:r>
+              <w:rPr>
+                <w:lang w:val="fr-FR"/>
+              </w:rPr>
+              <w:t>+ pixel()</w:t>
+            </w:r>
+          </w:p>
+          <w:p>
+            <w:pPr>
+              <w:rPr>
+                <w:lang w:val="fr-FR"/>
+              </w:rPr>
+            </w:pPr>
+            <w:r>
+              <w:rPr>
+                <w:lang w:val="fr-FR"/>
+              </w:rPr>
+              <w:t>+ line()</w:t>
+            </w:r>
+          </w:p>
+          <w:p>
+            <w:pPr>
+              <w:rPr>
+                <w:lang w:val="fr-FR"/>
+              </w:rPr>
+            </w:pPr>
+            <w:r>
+              <w:rPr>
+                <w:lang w:val="fr-FR"/>
+              </w:rPr>
+              <w:t>+ draw()</w:t>
+            </w:r>
+          </w:p>
+          <w:p>
+            <w:pPr>
+              <w:rPr>
+                <w:lang w:val="fr-FR"/>
+              </w:rPr>
+            </w:pPr>
+            <w:r>
+              <w:rPr>
+                <w:lang w:val="fr-FR"/>
+              </w:rPr>
+              <w:t>+ free()</w:t>
+            </w:r>
           </w:p>
         </w:tc>
       </w:tr>
@@ -18393,15 +18151,7 @@
     </w:p>
     <w:p>
       <w:r>
-        <w:t>Taking the change in time since the last frame (clamped in the main .</w:t>
-      </w:r>
-      <w:proofErr w:type="spellStart"/>
-      <w:r>
-        <w:t>cpp</w:t>
-      </w:r>
-      <w:proofErr w:type="spellEnd"/>
-      <w:r>
-        <w:t xml:space="preserve"> file) and a time scale as its parameters, the update method governs the orbiting body’s functionality each frame. It calls the private method </w:t>
+        <w:t xml:space="preserve">Taking the change in time since the last frame (clamped in the main .cpp file) and a time scale as its parameters, the update method governs the orbiting body’s functionality each frame. It calls the private method </w:t>
       </w:r>
       <w:r>
         <w:rPr>
@@ -18413,21 +18163,12 @@
       <w:r>
         <w:t xml:space="preserve">and </w:t>
       </w:r>
-      <w:proofErr w:type="spellStart"/>
       <w:r>
         <w:rPr>
           <w:b/>
           <w:bCs/>
         </w:rPr>
-        <w:t>MoveToPos</w:t>
-      </w:r>
-      <w:proofErr w:type="spellEnd"/>
-      <w:r>
-        <w:rPr>
-          <w:b/>
-          <w:bCs/>
-        </w:rPr>
-        <w:t xml:space="preserve"> </w:t>
+        <w:t xml:space="preserve">MoveToPos </w:t>
       </w:r>
       <w:r>
         <w:t>most notably. These define the motion of the body frame-to-frame.</w:t>
@@ -18505,23 +18246,7 @@
         <w:t xml:space="preserve">time, position, velocity and delta time </w:t>
       </w:r>
       <w:r>
-        <w:t xml:space="preserve">as parameters and uses them to calculate the orbit body’s new position and velocity. Each </w:t>
-      </w:r>
-      <w:proofErr w:type="spellStart"/>
-      <w:r>
-        <w:t>rk</w:t>
-      </w:r>
-      <w:proofErr w:type="spellEnd"/>
-      <w:r>
-        <w:t xml:space="preserve"> step is calculated using the </w:t>
-      </w:r>
-      <w:proofErr w:type="spellStart"/>
-      <w:r>
-        <w:t>two_body_ode</w:t>
-      </w:r>
-      <w:proofErr w:type="spellEnd"/>
-      <w:r>
-        <w:t xml:space="preserve"> method.</w:t>
+        <w:t>as parameters and uses them to calculate the orbit body’s new position and velocity. Each rk step is calculated using the two_body_ode method.</w:t>
       </w:r>
     </w:p>
     <w:p/>
@@ -19017,21 +18742,7 @@
         <w:rPr>
           <w:color w:val="000000" w:themeColor="text1"/>
         </w:rPr>
-        <w:t xml:space="preserve">A vital structure composed of 3 doubles: x, y and z. This struct overloads many standard </w:t>
-      </w:r>
-      <w:proofErr w:type="spellStart"/>
-      <w:r>
-        <w:rPr>
-          <w:color w:val="000000" w:themeColor="text1"/>
-        </w:rPr>
-        <w:t>c++</w:t>
-      </w:r>
-      <w:proofErr w:type="spellEnd"/>
-      <w:r>
-        <w:rPr>
-          <w:color w:val="000000" w:themeColor="text1"/>
-        </w:rPr>
-        <w:t xml:space="preserve"> arithmetic operators to implement vector addition, subtraction and scalar / vector multiplication. Methods including Normalize, Distance, Scalar Product and Magnitude are also part of the header file.</w:t>
+        <w:t>A vital structure composed of 3 doubles: x, y and z. This struct overloads many standard c++ arithmetic operators to implement vector addition, subtraction and scalar / vector multiplication. Methods including Normalize, Distance, Scalar Product and Magnitude are also part of the header file.</w:t>
       </w:r>
     </w:p>
     <w:p>
@@ -19459,21 +19170,7 @@
         <w:rPr>
           <w:color w:val="000000" w:themeColor="text1"/>
         </w:rPr>
-        <w:t>The text class primarily consists of a texture reference and string to be displayed. The texture is loaded from a true type font file with the characters passed as an argument to the “</w:t>
-      </w:r>
-      <w:proofErr w:type="spellStart"/>
-      <w:r>
-        <w:rPr>
-          <w:color w:val="000000" w:themeColor="text1"/>
-        </w:rPr>
-        <w:t>loadFromRenderedText</w:t>
-      </w:r>
-      <w:proofErr w:type="spellEnd"/>
-      <w:r>
-        <w:rPr>
-          <w:color w:val="000000" w:themeColor="text1"/>
-        </w:rPr>
-        <w:t xml:space="preserve">” function. This class contains get &amp; set methods for the text, as well </w:t>
+        <w:t xml:space="preserve">The text class primarily consists of a texture reference and string to be displayed. The texture is loaded from a true type font file with the characters passed as an argument to the “loadFromRenderedText” function. This class contains get &amp; set methods for the text, as well </w:t>
       </w:r>
       <w:r>
         <w:rPr>
@@ -19699,21 +19396,7 @@
         <w:rPr>
           <w:color w:val="000000" w:themeColor="text1"/>
         </w:rPr>
-        <w:t xml:space="preserve">2D vector calculations determine whether any given point in the </w:t>
-      </w:r>
-      <w:proofErr w:type="spellStart"/>
-      <w:r>
-        <w:rPr>
-          <w:color w:val="000000" w:themeColor="text1"/>
-        </w:rPr>
-        <w:t>xy</w:t>
-      </w:r>
-      <w:proofErr w:type="spellEnd"/>
-      <w:r>
-        <w:rPr>
-          <w:color w:val="000000" w:themeColor="text1"/>
-        </w:rPr>
-        <w:t xml:space="preserve"> plane is within the bounds of the button as defined by the button’s dimensions.</w:t>
+        <w:t>2D vector calculations determine whether any given point in the xy plane is within the bounds of the button as defined by the button’s dimensions.</w:t>
       </w:r>
     </w:p>
     <w:p>
@@ -19853,21 +19536,7 @@
         <w:rPr>
           <w:color w:val="000000" w:themeColor="text1"/>
         </w:rPr>
-        <w:t xml:space="preserve">Input fields need to have a pointer to the variable their new contents should change. E.g. if an edition to the time scale field is made, the </w:t>
-      </w:r>
-      <w:proofErr w:type="spellStart"/>
-      <w:r>
-        <w:rPr>
-          <w:color w:val="000000" w:themeColor="text1"/>
-        </w:rPr>
-        <w:t>time_scale</w:t>
-      </w:r>
-      <w:proofErr w:type="spellEnd"/>
-      <w:r>
-        <w:rPr>
-          <w:color w:val="000000" w:themeColor="text1"/>
-        </w:rPr>
-        <w:t xml:space="preserve"> variable should be changed. This is accomplished through the Field Value class, inheritance and polymorphism</w:t>
+        <w:t>Input fields need to have a pointer to the variable their new contents should change. E.g. if an edition to the time scale field is made, the time_scale variable should be changed. This is accomplished through the Field Value class, inheritance and polymorphism</w:t>
       </w:r>
       <w:r>
         <w:rPr>
@@ -19990,21 +19659,7 @@
         <w:rPr>
           <w:color w:val="000000" w:themeColor="text1"/>
         </w:rPr>
-        <w:t xml:space="preserve">Inherits from field value and overrides the </w:t>
-      </w:r>
-      <w:proofErr w:type="spellStart"/>
-      <w:r>
-        <w:rPr>
-          <w:color w:val="000000" w:themeColor="text1"/>
-        </w:rPr>
-        <w:t>ReadField</w:t>
-      </w:r>
-      <w:proofErr w:type="spellEnd"/>
-      <w:r>
-        <w:rPr>
-          <w:color w:val="000000" w:themeColor="text1"/>
-        </w:rPr>
-        <w:t xml:space="preserve"> method to include its own validation and write to its double pointer attribute.</w:t>
+        <w:t>Inherits from field value and overrides the ReadField method to include its own validation and write to its double pointer attribute.</w:t>
       </w:r>
     </w:p>
     <w:p>
@@ -20065,35 +19720,7 @@
         <w:rPr>
           <w:color w:val="000000" w:themeColor="text1"/>
         </w:rPr>
-        <w:t xml:space="preserve">The </w:t>
-      </w:r>
-      <w:proofErr w:type="spellStart"/>
-      <w:r>
-        <w:rPr>
-          <w:color w:val="000000" w:themeColor="text1"/>
-        </w:rPr>
-        <w:t>ReadField</w:t>
-      </w:r>
-      <w:proofErr w:type="spellEnd"/>
-      <w:r>
-        <w:rPr>
-          <w:color w:val="000000" w:themeColor="text1"/>
-        </w:rPr>
-        <w:t xml:space="preserve"> method calls </w:t>
-      </w:r>
-      <w:proofErr w:type="spellStart"/>
-      <w:r>
-        <w:rPr>
-          <w:color w:val="000000" w:themeColor="text1"/>
-        </w:rPr>
-        <w:t>ValidateValue</w:t>
-      </w:r>
-      <w:proofErr w:type="spellEnd"/>
-      <w:r>
-        <w:rPr>
-          <w:color w:val="000000" w:themeColor="text1"/>
-        </w:rPr>
-        <w:t xml:space="preserve"> which is a private function returning a Boolean if the value is valid</w:t>
+        <w:t>The ReadField method calls ValidateValue which is a private function returning a Boolean if the value is valid</w:t>
       </w:r>
       <w:r>
         <w:rPr>
@@ -20156,19 +19783,11 @@
           <w:color w:val="000000" w:themeColor="text1"/>
         </w:rPr>
       </w:pPr>
-      <w:proofErr w:type="spellStart"/>
-      <w:r>
-        <w:rPr>
-          <w:color w:val="000000" w:themeColor="text1"/>
-        </w:rPr>
-        <w:t>ValidateValue</w:t>
-      </w:r>
-      <w:proofErr w:type="spellEnd"/>
-      <w:r>
-        <w:rPr>
-          <w:color w:val="000000" w:themeColor="text1"/>
-        </w:rPr>
-        <w:t xml:space="preserve"> initially uses a regex expression to ensure the content string is a valid signed or unsigned number before attempting to convert it to a double within a try-catch statement.</w:t>
+      <w:r>
+        <w:rPr>
+          <w:color w:val="000000" w:themeColor="text1"/>
+        </w:rPr>
+        <w:t>ValidateValue initially uses a regex expression to ensure the content string is a valid signed or unsigned number before attempting to convert it to a double within a try-catch statement.</w:t>
       </w:r>
     </w:p>
     <w:p>
@@ -20358,21 +19977,7 @@
         <w:rPr>
           <w:color w:val="000000" w:themeColor="text1"/>
         </w:rPr>
-        <w:t xml:space="preserve">Inherits from field value and overrides the </w:t>
-      </w:r>
-      <w:proofErr w:type="spellStart"/>
-      <w:r>
-        <w:rPr>
-          <w:color w:val="000000" w:themeColor="text1"/>
-        </w:rPr>
-        <w:t>ReadField</w:t>
-      </w:r>
-      <w:proofErr w:type="spellEnd"/>
-      <w:r>
-        <w:rPr>
-          <w:color w:val="000000" w:themeColor="text1"/>
-        </w:rPr>
-        <w:t xml:space="preserve"> method to include its own validation and write to its string pointer attribute. Contains a reg</w:t>
+        <w:t>Inherits from field value and overrides the ReadField method to include its own validation and write to its string pointer attribute. Contains a reg</w:t>
       </w:r>
       <w:r>
         <w:rPr>
@@ -20699,21 +20304,7 @@
         <w:rPr>
           <w:color w:val="000000" w:themeColor="text1"/>
         </w:rPr>
-        <w:t xml:space="preserve">The constructor method calls the parent constructor before defining the button dimensions and position of the text field. The text field is then added to </w:t>
-      </w:r>
-      <w:proofErr w:type="spellStart"/>
-      <w:r>
-        <w:rPr>
-          <w:color w:val="000000" w:themeColor="text1"/>
-        </w:rPr>
-        <w:t>Graphyte’s</w:t>
-      </w:r>
-      <w:proofErr w:type="spellEnd"/>
-      <w:r>
-        <w:rPr>
-          <w:color w:val="000000" w:themeColor="text1"/>
-        </w:rPr>
-        <w:t xml:space="preserve"> render queue for text elements.</w:t>
+        <w:t>The constructor method calls the parent constructor before defining the button dimensions and position of the text field. The text field is then added to Graphyte’s render queue for text elements.</w:t>
       </w:r>
     </w:p>
     <w:p>
@@ -20832,23 +20423,7 @@
             <w:rStyle w:val="Hyperlink"/>
             <w:color w:val="000000" w:themeColor="text1"/>
           </w:rPr>
-          <w:t xml:space="preserve">&lt;Read NEA Workbook </w:t>
-        </w:r>
-        <w:proofErr w:type="spellStart"/>
-        <w:r>
-          <w:rPr>
-            <w:rStyle w:val="Hyperlink"/>
-            <w:color w:val="000000" w:themeColor="text1"/>
-          </w:rPr>
-          <w:t>pg</w:t>
-        </w:r>
-        <w:proofErr w:type="spellEnd"/>
-        <w:r>
-          <w:rPr>
-            <w:rStyle w:val="Hyperlink"/>
-            <w:color w:val="000000" w:themeColor="text1"/>
-          </w:rPr>
-          <w:t xml:space="preserve"> 43&gt;</w:t>
+          <w:t>&lt;Read NEA Workbook pg 43&gt;</w:t>
         </w:r>
       </w:hyperlink>
     </w:p>
@@ -20880,23 +20455,7 @@
             <w:rStyle w:val="Hyperlink"/>
             <w:color w:val="000000" w:themeColor="text1"/>
           </w:rPr>
-          <w:t xml:space="preserve">&lt;Read NEA Workbook </w:t>
-        </w:r>
-        <w:proofErr w:type="spellStart"/>
-        <w:r>
-          <w:rPr>
-            <w:rStyle w:val="Hyperlink"/>
-            <w:color w:val="000000" w:themeColor="text1"/>
-          </w:rPr>
-          <w:t>pg</w:t>
-        </w:r>
-        <w:proofErr w:type="spellEnd"/>
-        <w:r>
-          <w:rPr>
-            <w:rStyle w:val="Hyperlink"/>
-            <w:color w:val="000000" w:themeColor="text1"/>
-          </w:rPr>
-          <w:t xml:space="preserve"> 44&gt;</w:t>
+          <w:t>&lt;Read NEA Workbook pg 44&gt;</w:t>
         </w:r>
       </w:hyperlink>
     </w:p>
@@ -20961,23 +20520,7 @@
             <w:rStyle w:val="Hyperlink"/>
             <w:color w:val="000000" w:themeColor="text1"/>
           </w:rPr>
-          <w:t xml:space="preserve">&lt;Read NEA Workbook </w:t>
-        </w:r>
-        <w:proofErr w:type="spellStart"/>
-        <w:r>
-          <w:rPr>
-            <w:rStyle w:val="Hyperlink"/>
-            <w:color w:val="000000" w:themeColor="text1"/>
-          </w:rPr>
-          <w:t>pg</w:t>
-        </w:r>
-        <w:proofErr w:type="spellEnd"/>
-        <w:r>
-          <w:rPr>
-            <w:rStyle w:val="Hyperlink"/>
-            <w:color w:val="000000" w:themeColor="text1"/>
-          </w:rPr>
-          <w:t xml:space="preserve"> 49&gt;</w:t>
+          <w:t>&lt;Read NEA Workbook pg 49&gt;</w:t>
         </w:r>
       </w:hyperlink>
     </w:p>
@@ -21009,23 +20552,7 @@
             <w:rStyle w:val="Hyperlink"/>
             <w:color w:val="000000" w:themeColor="text1"/>
           </w:rPr>
-          <w:t xml:space="preserve">&lt;Read NEA Workbook </w:t>
-        </w:r>
-        <w:proofErr w:type="spellStart"/>
-        <w:r>
-          <w:rPr>
-            <w:rStyle w:val="Hyperlink"/>
-            <w:color w:val="000000" w:themeColor="text1"/>
-          </w:rPr>
-          <w:t>pg</w:t>
-        </w:r>
-        <w:proofErr w:type="spellEnd"/>
-        <w:r>
-          <w:rPr>
-            <w:rStyle w:val="Hyperlink"/>
-            <w:color w:val="000000" w:themeColor="text1"/>
-          </w:rPr>
-          <w:t xml:space="preserve"> 50&gt;</w:t>
+          <w:t>&lt;Read NEA Workbook pg 50&gt;</w:t>
         </w:r>
       </w:hyperlink>
     </w:p>
@@ -21057,23 +20584,7 @@
             <w:rStyle w:val="Hyperlink"/>
             <w:color w:val="000000" w:themeColor="text1"/>
           </w:rPr>
-          <w:t xml:space="preserve">&lt;Read NEA Workbook </w:t>
-        </w:r>
-        <w:proofErr w:type="spellStart"/>
-        <w:r>
-          <w:rPr>
-            <w:rStyle w:val="Hyperlink"/>
-            <w:color w:val="000000" w:themeColor="text1"/>
-          </w:rPr>
-          <w:t>pg</w:t>
-        </w:r>
-        <w:proofErr w:type="spellEnd"/>
-        <w:r>
-          <w:rPr>
-            <w:rStyle w:val="Hyperlink"/>
-            <w:color w:val="000000" w:themeColor="text1"/>
-          </w:rPr>
-          <w:t xml:space="preserve"> 51&gt;</w:t>
+          <w:t>&lt;Read NEA Workbook pg 51&gt;</w:t>
         </w:r>
       </w:hyperlink>
     </w:p>
@@ -21112,23 +20623,7 @@
             <w:rStyle w:val="Hyperlink"/>
             <w:color w:val="000000" w:themeColor="text1"/>
           </w:rPr>
-          <w:t xml:space="preserve">&lt;Read NEA Workbook </w:t>
-        </w:r>
-        <w:proofErr w:type="spellStart"/>
-        <w:r>
-          <w:rPr>
-            <w:rStyle w:val="Hyperlink"/>
-            <w:color w:val="000000" w:themeColor="text1"/>
-          </w:rPr>
-          <w:t>pg</w:t>
-        </w:r>
-        <w:proofErr w:type="spellEnd"/>
-        <w:r>
-          <w:rPr>
-            <w:rStyle w:val="Hyperlink"/>
-            <w:color w:val="000000" w:themeColor="text1"/>
-          </w:rPr>
-          <w:t xml:space="preserve"> 52&gt;</w:t>
+          <w:t>&lt;Read NEA Workbook pg 52&gt;</w:t>
         </w:r>
       </w:hyperlink>
     </w:p>
@@ -21160,23 +20655,7 @@
             <w:rStyle w:val="Hyperlink"/>
             <w:color w:val="000000" w:themeColor="text1"/>
           </w:rPr>
-          <w:t xml:space="preserve">&lt;Read NEA Workbook </w:t>
-        </w:r>
-        <w:proofErr w:type="spellStart"/>
-        <w:r>
-          <w:rPr>
-            <w:rStyle w:val="Hyperlink"/>
-            <w:color w:val="000000" w:themeColor="text1"/>
-          </w:rPr>
-          <w:t>pg</w:t>
-        </w:r>
-        <w:proofErr w:type="spellEnd"/>
-        <w:r>
-          <w:rPr>
-            <w:rStyle w:val="Hyperlink"/>
-            <w:color w:val="000000" w:themeColor="text1"/>
-          </w:rPr>
-          <w:t xml:space="preserve"> 52&gt;</w:t>
+          <w:t>&lt;Read NEA Workbook pg 52&gt;</w:t>
         </w:r>
       </w:hyperlink>
     </w:p>
@@ -21208,23 +20687,7 @@
             <w:rStyle w:val="Hyperlink"/>
             <w:color w:val="000000" w:themeColor="text1"/>
           </w:rPr>
-          <w:t xml:space="preserve">&lt;Read NEA Workbook </w:t>
-        </w:r>
-        <w:proofErr w:type="spellStart"/>
-        <w:r>
-          <w:rPr>
-            <w:rStyle w:val="Hyperlink"/>
-            <w:color w:val="000000" w:themeColor="text1"/>
-          </w:rPr>
-          <w:t>pg</w:t>
-        </w:r>
-        <w:proofErr w:type="spellEnd"/>
-        <w:r>
-          <w:rPr>
-            <w:rStyle w:val="Hyperlink"/>
-            <w:color w:val="000000" w:themeColor="text1"/>
-          </w:rPr>
-          <w:t xml:space="preserve"> 53&gt;</w:t>
+          <w:t>&lt;Read NEA Workbook pg 53&gt;</w:t>
         </w:r>
       </w:hyperlink>
     </w:p>
@@ -21289,23 +20752,7 @@
             <w:rStyle w:val="Hyperlink"/>
             <w:color w:val="000000" w:themeColor="text1"/>
           </w:rPr>
-          <w:t xml:space="preserve">&lt;Read NEA Workbook </w:t>
-        </w:r>
-        <w:proofErr w:type="spellStart"/>
-        <w:r>
-          <w:rPr>
-            <w:rStyle w:val="Hyperlink"/>
-            <w:color w:val="000000" w:themeColor="text1"/>
-          </w:rPr>
-          <w:t>pg</w:t>
-        </w:r>
-        <w:proofErr w:type="spellEnd"/>
-        <w:r>
-          <w:rPr>
-            <w:rStyle w:val="Hyperlink"/>
-            <w:color w:val="000000" w:themeColor="text1"/>
-          </w:rPr>
-          <w:t xml:space="preserve"> 55 to 56&gt;</w:t>
+          <w:t>&lt;Read NEA Workbook pg 55 to 56&gt;</w:t>
         </w:r>
       </w:hyperlink>
     </w:p>
@@ -21337,23 +20784,7 @@
             <w:rStyle w:val="Hyperlink"/>
             <w:color w:val="000000" w:themeColor="text1"/>
           </w:rPr>
-          <w:t xml:space="preserve">&lt;Read NEA Workbook </w:t>
-        </w:r>
-        <w:proofErr w:type="spellStart"/>
-        <w:r>
-          <w:rPr>
-            <w:rStyle w:val="Hyperlink"/>
-            <w:color w:val="000000" w:themeColor="text1"/>
-          </w:rPr>
-          <w:t>pg</w:t>
-        </w:r>
-        <w:proofErr w:type="spellEnd"/>
-        <w:r>
-          <w:rPr>
-            <w:rStyle w:val="Hyperlink"/>
-            <w:color w:val="000000" w:themeColor="text1"/>
-          </w:rPr>
-          <w:t xml:space="preserve"> 56&gt;</w:t>
+          <w:t>&lt;Read NEA Workbook pg 56&gt;</w:t>
         </w:r>
       </w:hyperlink>
     </w:p>
@@ -21385,23 +20816,7 @@
             <w:rStyle w:val="Hyperlink"/>
             <w:color w:val="000000" w:themeColor="text1"/>
           </w:rPr>
-          <w:t xml:space="preserve">&lt;Read NEA Workbook </w:t>
-        </w:r>
-        <w:proofErr w:type="spellStart"/>
-        <w:r>
-          <w:rPr>
-            <w:rStyle w:val="Hyperlink"/>
-            <w:color w:val="000000" w:themeColor="text1"/>
-          </w:rPr>
-          <w:t>pg</w:t>
-        </w:r>
-        <w:proofErr w:type="spellEnd"/>
-        <w:r>
-          <w:rPr>
-            <w:rStyle w:val="Hyperlink"/>
-            <w:color w:val="000000" w:themeColor="text1"/>
-          </w:rPr>
-          <w:t xml:space="preserve"> 57&gt;</w:t>
+          <w:t>&lt;Read NEA Workbook pg 57&gt;</w:t>
         </w:r>
       </w:hyperlink>
     </w:p>
@@ -21684,21 +21099,7 @@
         <w:rPr>
           <w:color w:val="000000" w:themeColor="text1"/>
         </w:rPr>
-        <w:t xml:space="preserve">SDL_WIKI. Simple </w:t>
-      </w:r>
-      <w:proofErr w:type="spellStart"/>
-      <w:r>
-        <w:rPr>
-          <w:color w:val="000000" w:themeColor="text1"/>
-        </w:rPr>
-        <w:t>DirectMedia</w:t>
-      </w:r>
-      <w:proofErr w:type="spellEnd"/>
-      <w:r>
-        <w:rPr>
-          <w:color w:val="000000" w:themeColor="text1"/>
-        </w:rPr>
-        <w:t xml:space="preserve"> Layer documentation. [online] Available at: </w:t>
+        <w:t xml:space="preserve">SDL_WIKI. Simple DirectMedia Layer documentation. [online] Available at: </w:t>
       </w:r>
       <w:hyperlink r:id="rId73" w:history="1">
         <w:r>
@@ -21764,21 +21165,7 @@
         <w:rPr>
           <w:color w:val="000000" w:themeColor="text1"/>
         </w:rPr>
-        <w:t xml:space="preserve"> [Accessed </w:t>
-      </w:r>
-      <w:proofErr w:type="spellStart"/>
-      <w:r>
-        <w:rPr>
-          <w:color w:val="000000" w:themeColor="text1"/>
-        </w:rPr>
-        <w:t>c.October</w:t>
-      </w:r>
-      <w:proofErr w:type="spellEnd"/>
-      <w:r>
-        <w:rPr>
-          <w:color w:val="000000" w:themeColor="text1"/>
-        </w:rPr>
-        <w:t xml:space="preserve"> 2022]</w:t>
+        <w:t xml:space="preserve"> [Accessed c.October 2022]</w:t>
       </w:r>
     </w:p>
     <w:p>
@@ -22025,23 +21412,7 @@
         <w:footnoteRef/>
       </w:r>
       <w:r>
-        <w:t xml:space="preserve"> Note: Structures such as Mesh, Vector3, </w:t>
-      </w:r>
-      <w:proofErr w:type="spellStart"/>
-      <w:r>
-        <w:t>OrbitBodyData</w:t>
-      </w:r>
-      <w:proofErr w:type="spellEnd"/>
-      <w:r>
-        <w:t xml:space="preserve"> or </w:t>
-      </w:r>
-      <w:proofErr w:type="spellStart"/>
-      <w:r>
-        <w:t>SimulationData</w:t>
-      </w:r>
-      <w:proofErr w:type="spellEnd"/>
-      <w:r>
-        <w:t xml:space="preserve"> have not been included in this diagram.</w:t>
+        <w:t xml:space="preserve"> Note: Structures such as Mesh, Vector3, OrbitBodyData or SimulationData have not been included in this diagram.</w:t>
       </w:r>
       <w:r>
         <w:t xml:space="preserve"> The table includes an objects key attributes &amp; methods, important to its design and functionality, and excludes implementational variables and less vital procedures for conciseness.</w:t>
@@ -22066,11 +21437,7 @@
         <w:t xml:space="preserve"> “mu” is defined as </w:t>
       </w:r>
       <w:r>
-        <w:t xml:space="preserve">the gravitational constant multiplied by the focus of the orbit: G x </w:t>
-      </w:r>
-      <w:proofErr w:type="spellStart"/>
-      <w:r>
-        <w:t>M</w:t>
+        <w:t>the gravitational constant multiplied by the focus of the orbit: G x M</w:t>
       </w:r>
       <w:r>
         <w:rPr>
@@ -22078,7 +21445,6 @@
         </w:rPr>
         <w:t>large</w:t>
       </w:r>
-      <w:proofErr w:type="spellEnd"/>
     </w:p>
   </w:footnote>
   <w:footnote w:id="5">
@@ -22093,16 +21459,7 @@
         <w:footnoteRef/>
       </w:r>
       <w:r>
-        <w:t xml:space="preserve"> This class does not inherit from Body because it is designed specifically to be static. As such it does not require any of the simulation methods or GUI and therefore it would not be consistent with OOP practice to derive it from Body. </w:t>
-      </w:r>
-      <w:r>
-        <w:t>Any similarity between class attributes and methods</w:t>
-      </w:r>
-      <w:r>
-        <w:t xml:space="preserve"> </w:t>
-      </w:r>
-      <w:r>
-        <w:t>is due to how graphics have been implemented and consistency with naming conventions, not a design oversight.</w:t>
+        <w:t xml:space="preserve"> This class does not inherit from Body because it is designed specifically to be static. As such it does not require any of the simulation methods or GUI and therefore it would not be consistent with OOP practice to derive it from Body. Any similarity between class attributes and methods is due to how graphics have been implemented and consistency with naming conventions, not a design oversight.</w:t>
       </w:r>
     </w:p>
   </w:footnote>
@@ -22141,13 +21498,8 @@
 <file path=word/header1.xml><?xml version="1.0" encoding="utf-8"?>
 <w:hdr xmlns:wpc="http://schemas.microsoft.com/office/word/2010/wordprocessingCanvas" xmlns:cx="http://schemas.microsoft.com/office/drawing/2014/chartex" xmlns:cx1="http://schemas.microsoft.com/office/drawing/2015/9/8/chartex" xmlns:cx2="http://schemas.microsoft.com/office/drawing/2015/10/21/chartex" xmlns:cx3="http://schemas.microsoft.com/office/drawing/2016/5/9/chartex" xmlns:cx4="http://schemas.microsoft.com/office/drawing/2016/5/10/chartex" xmlns:cx5="http://schemas.microsoft.com/office/drawing/2016/5/11/chartex" xmlns:cx6="http://schemas.microsoft.com/office/drawing/2016/5/12/chartex" xmlns:cx7="http://schemas.microsoft.com/office/drawing/2016/5/13/chartex" xmlns:cx8="http://schemas.microsoft.com/office/drawing/2016/5/14/chartex" xmlns:mc="http://schemas.openxmlformats.org/markup-compatibility/2006" xmlns:aink="http://schemas.microsoft.com/office/drawing/2016/ink" xmlns:am3d="http://schemas.microsoft.com/office/drawing/2017/model3d" xmlns:o="urn:schemas-microsoft-com:office:office" xmlns:oel="http://schemas.microsoft.com/office/2019/extlst" xmlns:r="http://schemas.openxmlformats.org/officeDocument/2006/relationships" xmlns:m="http://schemas.openxmlformats.org/officeDocument/2006/math" xmlns:v="urn:schemas-microsoft-com:vml" xmlns:wp14="http://schemas.microsoft.com/office/word/2010/wordprocessingDrawing" xmlns:wp="http://schemas.openxmlformats.org/drawingml/2006/wordprocessingDrawing" xmlns:w10="urn:schemas-microsoft-com:office:word" xmlns:w="http://schemas.openxmlformats.org/wordprocessingml/2006/main" xmlns:w14="http://schemas.microsoft.com/office/word/2010/wordml" xmlns:w15="http://schemas.microsoft.com/office/word/2012/wordml" xmlns:w16cex="http://schemas.microsoft.com/office/word/2018/wordml/cex" xmlns:w16cid="http://schemas.microsoft.com/office/word/2016/wordml/cid" xmlns:w16="http://schemas.microsoft.com/office/word/2018/wordml" xmlns:w16sdtdh="http://schemas.microsoft.com/office/word/2020/wordml/sdtdatahash" xmlns:w16se="http://schemas.microsoft.com/office/word/2015/wordml/symex" xmlns:wpg="http://schemas.microsoft.com/office/word/2010/wordprocessingGroup" xmlns:wpi="http://schemas.microsoft.com/office/word/2010/wordprocessingInk" xmlns:wne="http://schemas.microsoft.com/office/word/2006/wordml" xmlns:wps="http://schemas.microsoft.com/office/word/2010/wordprocessingShape" mc:Ignorable="w14 w15 w16se w16cid w16 w16cex w16sdtdh wp14">
   <w:p>
-    <w:proofErr w:type="spellStart"/>
     <w:r>
-      <w:t>Firstname</w:t>
-    </w:r>
-    <w:proofErr w:type="spellEnd"/>
-    <w:r>
-      <w:t xml:space="preserve"> Surname</w:t>
+      <w:t>Firstname Surname</w:t>
     </w:r>
     <w:r>
       <w:tab/>

</xml_diff>

<commit_message>
More write-up work. FIX SATELLITE GUI
</commit_message>
<xml_diff>
--- a/write-up/JJL NEA PROJECT - ORBYTE.docx
+++ b/write-up/JJL NEA PROJECT - ORBYTE.docx
@@ -7909,10 +7909,10 @@
             <v:path o:extrusionok="f" gradientshapeok="t" o:connecttype="rect"/>
             <o:lock v:ext="edit" aspectratio="t"/>
           </v:shapetype>
-          <v:shape id="_x0000_i1025" type="#_x0000_t75" style="width:450pt;height:90pt" o:ole="">
+          <v:shape id="_x0000_i1025" type="#_x0000_t75" style="width:449.95pt;height:90pt" o:ole="">
             <v:imagedata r:id="rId12" o:title=""/>
           </v:shape>
-          <o:OLEObject Type="Embed" ProgID="Word.OpenDocumentText.12" ShapeID="_x0000_i1025" DrawAspect="Content" ObjectID="_1739022087" r:id="rId13"/>
+          <o:OLEObject Type="Embed" ProgID="Word.OpenDocumentText.12" ShapeID="_x0000_i1025" DrawAspect="Content" ObjectID="_1739036589" r:id="rId13"/>
         </w:object>
       </w:r>
     </w:p>
@@ -7942,10 +7942,10 @@
           <w:color w:val="000000" w:themeColor="text1"/>
         </w:rPr>
         <w:object w:dxaOrig="9026" w:dyaOrig="3200" w14:anchorId="1EFE3B3D">
-          <v:shape id="_x0000_i1026" type="#_x0000_t75" style="width:450pt;height:162pt" o:ole="">
+          <v:shape id="_x0000_i1026" type="#_x0000_t75" style="width:449.95pt;height:162.1pt" o:ole="">
             <v:imagedata r:id="rId14" o:title=""/>
           </v:shape>
-          <o:OLEObject Type="Embed" ProgID="Word.OpenDocumentText.12" ShapeID="_x0000_i1026" DrawAspect="Content" ObjectID="_1739022088" r:id="rId15"/>
+          <o:OLEObject Type="Embed" ProgID="Word.OpenDocumentText.12" ShapeID="_x0000_i1026" DrawAspect="Content" ObjectID="_1739036590" r:id="rId15"/>
         </w:object>
       </w:r>
     </w:p>
@@ -15992,10 +15992,10 @@
           <w:color w:val="000000" w:themeColor="text1"/>
         </w:rPr>
         <w:object w:dxaOrig="9026" w:dyaOrig="9310" w14:anchorId="33CDBE96">
-          <v:shape id="_x0000_i1027" type="#_x0000_t75" style="width:450pt;height:480pt" o:ole="">
+          <v:shape id="_x0000_i1027" type="#_x0000_t75" style="width:449.95pt;height:479.95pt" o:ole="">
             <v:imagedata r:id="rId23" o:title=""/>
           </v:shape>
-          <o:OLEObject Type="Embed" ProgID="Word.OpenDocumentText.12" ShapeID="_x0000_i1027" DrawAspect="Content" ObjectID="_1739022089" r:id="rId24"/>
+          <o:OLEObject Type="Embed" ProgID="Word.OpenDocumentText.12" ShapeID="_x0000_i1027" DrawAspect="Content" ObjectID="_1739036591" r:id="rId24"/>
         </w:object>
       </w:r>
     </w:p>
@@ -16074,10 +16074,10 @@
           <w:color w:val="000000" w:themeColor="text1"/>
         </w:rPr>
         <w:object w:dxaOrig="9026" w:dyaOrig="1746" w14:anchorId="3CC7B02C">
-          <v:shape id="_x0000_i1028" type="#_x0000_t75" style="width:450pt;height:90pt" o:ole="">
+          <v:shape id="_x0000_i1028" type="#_x0000_t75" style="width:449.95pt;height:90pt" o:ole="">
             <v:imagedata r:id="rId12" o:title=""/>
           </v:shape>
-          <o:OLEObject Type="Embed" ProgID="Word.OpenDocumentText.12" ShapeID="_x0000_i1028" DrawAspect="Content" ObjectID="_1739022090" r:id="rId25"/>
+          <o:OLEObject Type="Embed" ProgID="Word.OpenDocumentText.12" ShapeID="_x0000_i1028" DrawAspect="Content" ObjectID="_1739036592" r:id="rId25"/>
         </w:object>
       </w:r>
     </w:p>
@@ -16103,10 +16103,10 @@
           <w:color w:val="000000" w:themeColor="text1"/>
         </w:rPr>
         <w:object w:dxaOrig="9026" w:dyaOrig="3200" w14:anchorId="757C490A">
-          <v:shape id="_x0000_i1029" type="#_x0000_t75" style="width:450pt;height:162pt" o:ole="">
+          <v:shape id="_x0000_i1029" type="#_x0000_t75" style="width:449.95pt;height:162.1pt" o:ole="">
             <v:imagedata r:id="rId26" o:title=""/>
           </v:shape>
-          <o:OLEObject Type="Embed" ProgID="Word.OpenDocumentText.12" ShapeID="_x0000_i1029" DrawAspect="Content" ObjectID="_1739022091" r:id="rId27"/>
+          <o:OLEObject Type="Embed" ProgID="Word.OpenDocumentText.12" ShapeID="_x0000_i1029" DrawAspect="Content" ObjectID="_1739036593" r:id="rId27"/>
         </w:object>
       </w:r>
     </w:p>
@@ -16164,10 +16164,10 @@
           <w:color w:val="000000" w:themeColor="text1"/>
         </w:rPr>
         <w:object w:dxaOrig="9026" w:dyaOrig="3782" w14:anchorId="142E4549">
-          <v:shape id="_x0000_i1030" type="#_x0000_t75" style="width:450pt;height:191.35pt" o:ole="">
+          <v:shape id="_x0000_i1030" type="#_x0000_t75" style="width:449.95pt;height:191.35pt" o:ole="">
             <v:imagedata r:id="rId28" o:title=""/>
           </v:shape>
-          <o:OLEObject Type="Embed" ProgID="Word.OpenDocumentText.12" ShapeID="_x0000_i1030" DrawAspect="Content" ObjectID="_1739022092" r:id="rId29"/>
+          <o:OLEObject Type="Embed" ProgID="Word.OpenDocumentText.12" ShapeID="_x0000_i1030" DrawAspect="Content" ObjectID="_1739036594" r:id="rId29"/>
         </w:object>
       </w:r>
     </w:p>
@@ -16231,10 +16231,10 @@
           <w:color w:val="000000" w:themeColor="text1"/>
         </w:rPr>
         <w:object w:dxaOrig="9026" w:dyaOrig="3491" w14:anchorId="42FD4846">
-          <v:shape id="_x0000_i1031" type="#_x0000_t75" style="width:450pt;height:176.65pt" o:ole="">
+          <v:shape id="_x0000_i1031" type="#_x0000_t75" style="width:449.95pt;height:176.65pt" o:ole="">
             <v:imagedata r:id="rId30" o:title=""/>
           </v:shape>
-          <o:OLEObject Type="Embed" ProgID="Word.OpenDocumentText.12" ShapeID="_x0000_i1031" DrawAspect="Content" ObjectID="_1739022093" r:id="rId31"/>
+          <o:OLEObject Type="Embed" ProgID="Word.OpenDocumentText.12" ShapeID="_x0000_i1031" DrawAspect="Content" ObjectID="_1739036595" r:id="rId31"/>
         </w:object>
       </w:r>
     </w:p>
@@ -17286,28 +17286,12 @@
             <w:tcW w:w="3827" w:type="dxa"/>
           </w:tcPr>
           <w:p>
-            <w:pPr>
-              <w:rPr>
-                <w:lang w:val="fr-FR"/>
-              </w:rPr>
-            </w:pPr>
-            <w:r>
-              <w:rPr>
-                <w:lang w:val="fr-FR"/>
-              </w:rPr>
+            <w:r>
               <w:t>- screen_width : DOUBLE</w:t>
             </w:r>
           </w:p>
           <w:p>
-            <w:pPr>
-              <w:rPr>
-                <w:lang w:val="fr-FR"/>
-              </w:rPr>
-            </w:pPr>
-            <w:r>
-              <w:rPr>
-                <w:lang w:val="fr-FR"/>
-              </w:rPr>
+            <w:r>
               <w:t>- screen_height : DOUBLE</w:t>
             </w:r>
           </w:p>
@@ -17339,87 +17323,33 @@
             </w:r>
           </w:p>
           <w:p>
-            <w:pPr>
-              <w:rPr>
-                <w:lang w:val="fr-FR"/>
-              </w:rPr>
-            </w:pPr>
-            <w:r>
-              <w:rPr>
-                <w:lang w:val="fr-FR"/>
-              </w:rPr>
+            <w:r>
               <w:t>- texts : VECTOR&lt;TEXT&gt;</w:t>
             </w:r>
           </w:p>
           <w:p>
-            <w:pPr>
-              <w:rPr>
-                <w:lang w:val="fr-FR"/>
-              </w:rPr>
-            </w:pPr>
-            <w:r>
-              <w:rPr>
-                <w:lang w:val="fr-FR"/>
-              </w:rPr>
+            <w:r>
               <w:t>- icons : VECTOR&lt;ICONS&gt;</w:t>
             </w:r>
           </w:p>
           <w:p>
-            <w:pPr>
-              <w:rPr>
-                <w:lang w:val="fr-FR"/>
-              </w:rPr>
-            </w:pPr>
-            <w:r>
-              <w:rPr>
-                <w:lang w:val="fr-FR"/>
-              </w:rPr>
+            <w:r>
               <w:t>- points : VECTOR&lt;SDL_POINT&gt;</w:t>
             </w:r>
           </w:p>
-          <w:p>
-            <w:pPr>
-              <w:rPr>
-                <w:lang w:val="fr-FR"/>
-              </w:rPr>
-            </w:pPr>
-          </w:p>
-          <w:p>
-            <w:pPr>
-              <w:rPr>
-                <w:lang w:val="fr-FR"/>
-              </w:rPr>
-            </w:pPr>
-            <w:r>
-              <w:rPr>
-                <w:lang w:val="fr-FR"/>
-              </w:rPr>
+          <w:p/>
+          <w:p>
+            <w:r>
               <w:t>+ active_text_field : TextField</w:t>
             </w:r>
           </w:p>
           <w:p>
-            <w:pPr>
-              <w:rPr>
-                <w:lang w:val="fr-FR"/>
-              </w:rPr>
-            </w:pPr>
-            <w:r>
-              <w:rPr>
-                <w:lang w:val="fr-FR"/>
-              </w:rPr>
+            <w:r>
               <w:t>+ text_fields : VECTOR&lt;TEXTFIELD&gt;</w:t>
             </w:r>
           </w:p>
           <w:p>
-            <w:pPr>
-              <w:rPr>
-                <w:lang w:val="fr-FR"/>
-              </w:rPr>
-            </w:pPr>
-            <w:r>
-              <w:rPr>
-                <w:lang w:val="fr-FR"/>
-              </w:rPr>
+            <w:r>
               <w:t>+ function_buttons : VECTOR&lt;FUNCTIONBUTTON&gt;</w:t>
             </w:r>
           </w:p>
@@ -17429,108 +17359,44 @@
             <w:tcW w:w="3637" w:type="dxa"/>
           </w:tcPr>
           <w:p>
-            <w:pPr>
-              <w:rPr>
-                <w:lang w:val="fr-FR"/>
-              </w:rPr>
-            </w:pPr>
-            <w:r>
-              <w:rPr>
-                <w:lang w:val="fr-FR"/>
-              </w:rPr>
+            <w:r>
               <w:lastRenderedPageBreak/>
               <w:t>+ Init()</w:t>
             </w:r>
           </w:p>
           <w:p>
-            <w:pPr>
-              <w:rPr>
-                <w:lang w:val="fr-FR"/>
-              </w:rPr>
-            </w:pPr>
-            <w:r>
-              <w:rPr>
-                <w:lang w:val="fr-FR"/>
-              </w:rPr>
+            <w:r>
               <w:t>+ CreateText()</w:t>
             </w:r>
           </w:p>
           <w:p>
-            <w:pPr>
-              <w:rPr>
-                <w:lang w:val="fr-FR"/>
-              </w:rPr>
-            </w:pPr>
-            <w:r>
-              <w:rPr>
-                <w:lang w:val="fr-FR"/>
-              </w:rPr>
+            <w:r>
               <w:lastRenderedPageBreak/>
               <w:t>+ CreateIcon()</w:t>
             </w:r>
           </w:p>
           <w:p>
-            <w:pPr>
-              <w:rPr>
-                <w:lang w:val="fr-FR"/>
-              </w:rPr>
-            </w:pPr>
-            <w:r>
-              <w:rPr>
-                <w:lang w:val="fr-FR"/>
-              </w:rPr>
+            <w:r>
               <w:t>+ GetTextParams()</w:t>
             </w:r>
           </w:p>
           <w:p>
-            <w:pPr>
-              <w:rPr>
-                <w:lang w:val="fr-FR"/>
-              </w:rPr>
-            </w:pPr>
-            <w:r>
-              <w:rPr>
-                <w:lang w:val="fr-FR"/>
-              </w:rPr>
+            <w:r>
               <w:t>+ AddTextToRenderQueue()</w:t>
             </w:r>
           </w:p>
           <w:p>
-            <w:pPr>
-              <w:rPr>
-                <w:lang w:val="fr-FR"/>
-              </w:rPr>
-            </w:pPr>
-            <w:r>
-              <w:rPr>
-                <w:lang w:val="fr-FR"/>
-              </w:rPr>
+            <w:r>
               <w:t>+ AddIconToRenderQueue()</w:t>
             </w:r>
           </w:p>
           <w:p>
-            <w:pPr>
-              <w:rPr>
-                <w:lang w:val="fr-FR"/>
-              </w:rPr>
-            </w:pPr>
-            <w:r>
-              <w:rPr>
-                <w:lang w:val="fr-FR"/>
-              </w:rPr>
+            <w:r>
               <w:t>+ Get_Screen_Dimensions()</w:t>
             </w:r>
           </w:p>
           <w:p>
-            <w:pPr>
-              <w:rPr>
-                <w:lang w:val="fr-FR"/>
-              </w:rPr>
-            </w:pPr>
-            <w:r>
-              <w:rPr>
-                <w:lang w:val="fr-FR"/>
-              </w:rPr>
+            <w:r>
               <w:t>+ Get_Number_Of_Points()</w:t>
             </w:r>
           </w:p>
@@ -17613,54 +17479,18 @@
             <w:tcW w:w="3827" w:type="dxa"/>
           </w:tcPr>
           <w:p>
-            <w:pPr>
-              <w:rPr>
-                <w:lang w:val="fr-FR"/>
-              </w:rPr>
-            </w:pPr>
-            <w:r>
-              <w:rPr>
-                <w:lang w:val="fr-FR"/>
-              </w:rPr>
-              <w:t>-</w:t>
-            </w:r>
-            <w:r>
-              <w:rPr>
-                <w:lang w:val="fr-FR"/>
-              </w:rPr>
-              <w:t xml:space="preserve"> camera_rotation : VECTOR3</w:t>
-            </w:r>
-          </w:p>
-          <w:p>
-            <w:pPr>
-              <w:rPr>
-                <w:lang w:val="fr-FR"/>
-              </w:rPr>
-            </w:pPr>
-          </w:p>
-          <w:p>
-            <w:pPr>
-              <w:rPr>
-                <w:lang w:val="fr-FR"/>
-              </w:rPr>
-            </w:pPr>
-            <w:r>
-              <w:rPr>
-                <w:lang w:val="fr-FR"/>
-              </w:rPr>
+            <w:r>
+              <w:t>- camera_rotation : VECTOR3</w:t>
+            </w:r>
+          </w:p>
+          <w:p/>
+          <w:p>
+            <w:r>
               <w:t>+ position : VECTOR3</w:t>
             </w:r>
           </w:p>
           <w:p>
-            <w:pPr>
-              <w:rPr>
-                <w:lang w:val="fr-FR"/>
-              </w:rPr>
-            </w:pPr>
-            <w:r>
-              <w:rPr>
-                <w:lang w:val="fr-FR"/>
-              </w:rPr>
+            <w:r>
               <w:t>+ clipping_z : FLOAT</w:t>
             </w:r>
           </w:p>
@@ -17870,54 +17700,22 @@
             </w:r>
           </w:p>
           <w:p>
-            <w:pPr>
-              <w:rPr>
-                <w:lang w:val="fr-FR"/>
-              </w:rPr>
-            </w:pPr>
-            <w:r>
-              <w:rPr>
-                <w:lang w:val="fr-FR"/>
-              </w:rPr>
+            <w:r>
               <w:t>+ loadFromRenderedText()</w:t>
             </w:r>
           </w:p>
           <w:p>
-            <w:pPr>
-              <w:rPr>
-                <w:lang w:val="fr-FR"/>
-              </w:rPr>
-            </w:pPr>
-            <w:r>
-              <w:rPr>
-                <w:lang w:val="fr-FR"/>
-              </w:rPr>
+            <w:r>
               <w:t>+ reset_texture()</w:t>
             </w:r>
           </w:p>
           <w:p>
-            <w:pPr>
-              <w:rPr>
-                <w:lang w:val="fr-FR"/>
-              </w:rPr>
-            </w:pPr>
-            <w:r>
-              <w:rPr>
-                <w:lang w:val="fr-FR"/>
-              </w:rPr>
+            <w:r>
               <w:t>+ free()</w:t>
             </w:r>
           </w:p>
           <w:p>
-            <w:pPr>
-              <w:rPr>
-                <w:lang w:val="fr-FR"/>
-              </w:rPr>
-            </w:pPr>
-            <w:r>
-              <w:rPr>
-                <w:lang w:val="fr-FR"/>
-              </w:rPr>
+            <w:r>
               <w:t>+ render()</w:t>
             </w:r>
           </w:p>
@@ -17973,6 +17771,32 @@
             <w:tcW w:w="3827" w:type="dxa"/>
           </w:tcPr>
           <w:p>
+            <w:r>
+              <w:t>- position : VECTOR3</w:t>
+            </w:r>
+          </w:p>
+          <w:p>
+            <w:r>
+              <w:t>- width : INTEGER</w:t>
+            </w:r>
+          </w:p>
+          <w:p>
+            <w:r>
+              <w:t>- height : INTEGER</w:t>
+            </w:r>
+          </w:p>
+          <w:p>
+            <w:r>
+              <w:t>- left_wall_offset : INTEGER</w:t>
+            </w:r>
+          </w:p>
+          <w:p>
+            <w:r>
+              <w:t>- function : FUNCTION&lt;VOID()&gt;</w:t>
+            </w:r>
+          </w:p>
+          <w:p/>
+          <w:p>
             <w:pPr>
               <w:rPr>
                 <w:lang w:val="fr-FR"/>
@@ -17982,78 +17806,6 @@
               <w:rPr>
                 <w:lang w:val="fr-FR"/>
               </w:rPr>
-              <w:t>- position : VECTOR3</w:t>
-            </w:r>
-          </w:p>
-          <w:p>
-            <w:pPr>
-              <w:rPr>
-                <w:lang w:val="fr-FR"/>
-              </w:rPr>
-            </w:pPr>
-            <w:r>
-              <w:rPr>
-                <w:lang w:val="fr-FR"/>
-              </w:rPr>
-              <w:t>- width : INTEGER</w:t>
-            </w:r>
-          </w:p>
-          <w:p>
-            <w:pPr>
-              <w:rPr>
-                <w:lang w:val="fr-FR"/>
-              </w:rPr>
-            </w:pPr>
-            <w:r>
-              <w:rPr>
-                <w:lang w:val="fr-FR"/>
-              </w:rPr>
-              <w:t>- height : INTEGER</w:t>
-            </w:r>
-          </w:p>
-          <w:p>
-            <w:pPr>
-              <w:rPr>
-                <w:lang w:val="fr-FR"/>
-              </w:rPr>
-            </w:pPr>
-            <w:r>
-              <w:rPr>
-                <w:lang w:val="fr-FR"/>
-              </w:rPr>
-              <w:t>- left_wall_offset : INTEGER</w:t>
-            </w:r>
-          </w:p>
-          <w:p>
-            <w:pPr>
-              <w:rPr>
-                <w:lang w:val="fr-FR"/>
-              </w:rPr>
-            </w:pPr>
-            <w:r>
-              <w:rPr>
-                <w:lang w:val="fr-FR"/>
-              </w:rPr>
-              <w:t>- function : FUNCTION&lt;VOID()&gt;</w:t>
-            </w:r>
-          </w:p>
-          <w:p>
-            <w:pPr>
-              <w:rPr>
-                <w:lang w:val="fr-FR"/>
-              </w:rPr>
-            </w:pPr>
-          </w:p>
-          <w:p>
-            <w:pPr>
-              <w:rPr>
-                <w:lang w:val="fr-FR"/>
-              </w:rPr>
-            </w:pPr>
-            <w:r>
-              <w:rPr>
-                <w:lang w:val="fr-FR"/>
-              </w:rPr>
               <w:t># enabled : BOOLEAN</w:t>
             </w:r>
           </w:p>
@@ -18063,74 +17815,28 @@
             <w:tcW w:w="3637" w:type="dxa"/>
           </w:tcPr>
           <w:p>
-            <w:pPr>
-              <w:rPr>
-                <w:lang w:val="fr-FR"/>
-              </w:rPr>
-            </w:pPr>
-            <w:r>
-              <w:rPr>
-                <w:lang w:val="fr-FR"/>
-              </w:rPr>
+            <w:r>
               <w:t># CallFunction()</w:t>
             </w:r>
           </w:p>
           <w:p>
-            <w:pPr>
-              <w:rPr>
-                <w:lang w:val="fr-FR"/>
-              </w:rPr>
-            </w:pPr>
-            <w:r>
-              <w:rPr>
-                <w:lang w:val="fr-FR"/>
-              </w:rPr>
+            <w:r>
               <w:t># AttachFunction()</w:t>
             </w:r>
           </w:p>
-          <w:p>
-            <w:pPr>
-              <w:rPr>
-                <w:lang w:val="fr-FR"/>
-              </w:rPr>
-            </w:pPr>
-          </w:p>
-          <w:p>
-            <w:pPr>
-              <w:rPr>
-                <w:lang w:val="fr-FR"/>
-              </w:rPr>
-            </w:pPr>
-            <w:r>
-              <w:rPr>
-                <w:lang w:val="fr-FR"/>
-              </w:rPr>
+          <w:p/>
+          <w:p>
+            <w:r>
               <w:t>+ Button()</w:t>
             </w:r>
           </w:p>
           <w:p>
-            <w:pPr>
-              <w:rPr>
-                <w:lang w:val="fr-FR"/>
-              </w:rPr>
-            </w:pPr>
-            <w:r>
-              <w:rPr>
-                <w:lang w:val="fr-FR"/>
-              </w:rPr>
+            <w:r>
               <w:t>+ SetDimensions()</w:t>
             </w:r>
           </w:p>
           <w:p>
-            <w:pPr>
-              <w:rPr>
-                <w:lang w:val="fr-FR"/>
-              </w:rPr>
-            </w:pPr>
-            <w:r>
-              <w:rPr>
-                <w:lang w:val="fr-FR"/>
-              </w:rPr>
+            <w:r>
               <w:t>+ SetPosition()</w:t>
             </w:r>
           </w:p>
@@ -18348,28 +18054,12 @@
             </w:r>
           </w:p>
           <w:p>
-            <w:pPr>
-              <w:rPr>
-                <w:lang w:val="fr-FR"/>
-              </w:rPr>
-            </w:pPr>
-            <w:r>
-              <w:rPr>
-                <w:lang w:val="fr-FR"/>
-              </w:rPr>
+            <w:r>
               <w:t>+ path_to_image : STRING</w:t>
             </w:r>
           </w:p>
           <w:p>
-            <w:pPr>
-              <w:rPr>
-                <w:lang w:val="fr-FR"/>
-              </w:rPr>
-            </w:pPr>
-            <w:r>
-              <w:rPr>
-                <w:lang w:val="fr-FR"/>
-              </w:rPr>
+            <w:r>
               <w:t>+ visible : BOOLEAN</w:t>
             </w:r>
           </w:p>
@@ -18579,147 +18269,59 @@
             <w:tcW w:w="3637" w:type="dxa"/>
           </w:tcPr>
           <w:p>
-            <w:pPr>
-              <w:rPr>
-                <w:lang w:val="fr-FR"/>
-              </w:rPr>
-            </w:pPr>
-            <w:r>
-              <w:rPr>
-                <w:lang w:val="fr-FR"/>
-              </w:rPr>
+            <w:r>
               <w:lastRenderedPageBreak/>
               <w:t>+ Text()</w:t>
             </w:r>
           </w:p>
           <w:p>
-            <w:pPr>
-              <w:rPr>
-                <w:lang w:val="fr-FR"/>
-              </w:rPr>
-            </w:pPr>
-            <w:r>
-              <w:rPr>
-                <w:lang w:val="fr-FR"/>
-              </w:rPr>
+            <w:r>
               <w:t>+ Text(Text t)</w:t>
             </w:r>
           </w:p>
           <w:p>
-            <w:pPr>
-              <w:rPr>
-                <w:lang w:val="fr-FR"/>
-              </w:rPr>
-            </w:pPr>
-            <w:r>
-              <w:rPr>
-                <w:lang w:val="fr-FR"/>
-              </w:rPr>
+            <w:r>
               <w:t>+ Set_Text()</w:t>
             </w:r>
           </w:p>
           <w:p>
-            <w:pPr>
-              <w:rPr>
-                <w:lang w:val="fr-FR"/>
-              </w:rPr>
-            </w:pPr>
-            <w:r>
-              <w:rPr>
-                <w:lang w:val="fr-FR"/>
-              </w:rPr>
+            <w:r>
               <w:t>+ Set_Position()</w:t>
             </w:r>
           </w:p>
           <w:p>
-            <w:pPr>
-              <w:rPr>
-                <w:lang w:val="fr-FR"/>
-              </w:rPr>
-            </w:pPr>
-            <w:r>
-              <w:rPr>
-                <w:lang w:val="fr-FR"/>
-              </w:rPr>
+            <w:r>
               <w:t>+ Set_Visibility()</w:t>
             </w:r>
           </w:p>
           <w:p>
-            <w:pPr>
-              <w:rPr>
-                <w:lang w:val="fr-FR"/>
-              </w:rPr>
-            </w:pPr>
-            <w:r>
-              <w:rPr>
-                <w:lang w:val="fr-FR"/>
-              </w:rPr>
+            <w:r>
               <w:lastRenderedPageBreak/>
               <w:t>+ GetTexture()</w:t>
             </w:r>
           </w:p>
           <w:p>
-            <w:pPr>
-              <w:rPr>
-                <w:lang w:val="fr-FR"/>
-              </w:rPr>
-            </w:pPr>
-            <w:r>
-              <w:rPr>
-                <w:lang w:val="fr-FR"/>
-              </w:rPr>
+            <w:r>
               <w:t>+ GetPosition()</w:t>
             </w:r>
           </w:p>
           <w:p>
-            <w:pPr>
-              <w:rPr>
-                <w:lang w:val="fr-FR"/>
-              </w:rPr>
-            </w:pPr>
-            <w:r>
-              <w:rPr>
-                <w:lang w:val="fr-FR"/>
-              </w:rPr>
+            <w:r>
               <w:t>+ GetDimensions()</w:t>
             </w:r>
           </w:p>
           <w:p>
-            <w:pPr>
-              <w:rPr>
-                <w:lang w:val="fr-FR"/>
-              </w:rPr>
-            </w:pPr>
-            <w:r>
-              <w:rPr>
-                <w:lang w:val="fr-FR"/>
-              </w:rPr>
+            <w:r>
               <w:t>+ Render()</w:t>
             </w:r>
           </w:p>
           <w:p>
-            <w:pPr>
-              <w:rPr>
-                <w:lang w:val="fr-FR"/>
-              </w:rPr>
-            </w:pPr>
-            <w:r>
-              <w:rPr>
-                <w:lang w:val="fr-FR"/>
-              </w:rPr>
+            <w:r>
               <w:t>+ Debug()</w:t>
             </w:r>
           </w:p>
           <w:p>
-            <w:pPr>
-              <w:rPr>
-                <w:lang w:val="fr-FR"/>
-              </w:rPr>
-            </w:pPr>
-            <w:r>
-              <w:rPr>
-                <w:lang w:val="fr-FR"/>
-              </w:rPr>
+            <w:r>
               <w:t>+ free()</w:t>
             </w:r>
           </w:p>
@@ -18755,28 +18357,7 @@
                 <w:sz w:val="14"/>
                 <w:szCs w:val="14"/>
               </w:rPr>
-              <w:t>(</w:t>
-            </w:r>
-            <w:r>
-              <w:rPr>
-                <w:sz w:val="14"/>
-                <w:szCs w:val="14"/>
-              </w:rPr>
-              <w:t xml:space="preserve">INHERITS FROM </w:t>
-            </w:r>
-            <w:r>
-              <w:rPr>
-                <w:sz w:val="14"/>
-                <w:szCs w:val="14"/>
-              </w:rPr>
-              <w:t>TEXT</w:t>
-            </w:r>
-            <w:r>
-              <w:rPr>
-                <w:sz w:val="14"/>
-                <w:szCs w:val="14"/>
-              </w:rPr>
-              <w:t>)</w:t>
+              <w:t>(INHERITS FROM TEXT)</w:t>
             </w:r>
           </w:p>
         </w:tc>
@@ -18785,6 +18366,128 @@
             <w:tcW w:w="3827" w:type="dxa"/>
           </w:tcPr>
           <w:p>
+            <w:r>
+              <w:t>- text_color : SDL_COLOR</w:t>
+            </w:r>
+          </w:p>
+          <w:p>
+            <w:r>
+              <w:t>- input_text : STRING</w:t>
+            </w:r>
+          </w:p>
+          <w:p>
+            <w:r>
+              <w:t>- enabled : BOOLEAN</w:t>
+            </w:r>
+          </w:p>
+          <w:p>
+            <w:r>
+              <w:t>- button : BUTTON</w:t>
+            </w:r>
+          </w:p>
+          <w:p>
+            <w:r>
+              <w:t>- fvalue : FIELDVALUE</w:t>
+            </w:r>
+          </w:p>
+        </w:tc>
+        <w:tc>
+          <w:tcPr>
+            <w:tcW w:w="3637" w:type="dxa"/>
+          </w:tcPr>
+          <w:p>
+            <w:r>
+              <w:t>-</w:t>
+            </w:r>
+            <w:r>
+              <w:t xml:space="preserve"> Update_Text()</w:t>
+            </w:r>
+          </w:p>
+          <w:p>
+            <w:r>
+              <w:t>-</w:t>
+            </w:r>
+            <w:r>
+              <w:t xml:space="preserve"> </w:t>
+            </w:r>
+            <w:r>
+              <w:t>update_button_dimensions()</w:t>
+            </w:r>
+          </w:p>
+          <w:p>
+            <w:r>
+              <w:t>- write_value()</w:t>
+            </w:r>
+          </w:p>
+          <w:p/>
+          <w:p>
+            <w:r>
+              <w:t xml:space="preserve">+ </w:t>
+            </w:r>
+            <w:r>
+              <w:t>TextField()</w:t>
+            </w:r>
+          </w:p>
+          <w:p>
+            <w:pPr>
+              <w:rPr>
+                <w:b/>
+                <w:bCs/>
+              </w:rPr>
+            </w:pPr>
+            <w:r>
+              <w:t>+</w:t>
+            </w:r>
+            <w:r>
+              <w:t xml:space="preserve"> Set_Position() </w:t>
+            </w:r>
+            <w:r>
+              <w:rPr>
+                <w:b/>
+                <w:bCs/>
+              </w:rPr>
+              <w:t>override</w:t>
+            </w:r>
+          </w:p>
+          <w:p>
+            <w:pPr>
+              <w:rPr>
+                <w:b/>
+                <w:bCs/>
+              </w:rPr>
+            </w:pPr>
+            <w:r>
+              <w:t xml:space="preserve">+ Set_Visibility() </w:t>
+            </w:r>
+            <w:r>
+              <w:rPr>
+                <w:b/>
+                <w:bCs/>
+              </w:rPr>
+              <w:t>override</w:t>
+            </w:r>
+          </w:p>
+          <w:p>
+            <w:r>
+              <w:t>+ Backspace()</w:t>
+            </w:r>
+          </w:p>
+          <w:p>
+            <w:r>
+              <w:t>+ Add_Character()</w:t>
+            </w:r>
+          </w:p>
+          <w:p>
+            <w:r>
+              <w:t>+ CheckForClick()</w:t>
+            </w:r>
+          </w:p>
+          <w:p>
+            <w:r>
+              <w:t>+ Commit()</w:t>
+            </w:r>
+          </w:p>
+          <w:p>
             <w:pPr>
               <w:rPr>
                 <w:lang w:val="fr-FR"/>
@@ -18794,7 +18497,7 @@
               <w:rPr>
                 <w:lang w:val="fr-FR"/>
               </w:rPr>
-              <w:t>- text_color : SDL_COLOR</w:t>
+              <w:t>+ Enable()</w:t>
             </w:r>
           </w:p>
           <w:p>
@@ -18807,9 +18510,16 @@
               <w:rPr>
                 <w:lang w:val="fr-FR"/>
               </w:rPr>
-              <w:t>- input_text : STRING</w:t>
-            </w:r>
-          </w:p>
+              <w:t>+ Disable()</w:t>
+            </w:r>
+          </w:p>
+        </w:tc>
+      </w:tr>
+      <w:tr>
+        <w:tc>
+          <w:tcPr>
+            <w:tcW w:w="1555" w:type="dxa"/>
+          </w:tcPr>
           <w:p>
             <w:pPr>
               <w:rPr>
@@ -18820,33 +18530,85 @@
               <w:rPr>
                 <w:lang w:val="fr-FR"/>
               </w:rPr>
-              <w:t>- enabled : BOOLEAN</w:t>
-            </w:r>
-          </w:p>
+              <w:t>14: FieldValue</w:t>
+            </w:r>
+          </w:p>
+        </w:tc>
+        <w:tc>
+          <w:tcPr>
+            <w:tcW w:w="3827" w:type="dxa"/>
+          </w:tcPr>
           <w:p>
             <w:pPr>
               <w:rPr>
                 <w:lang w:val="fr-FR"/>
               </w:rPr>
             </w:pPr>
-            <w:r>
+          </w:p>
+        </w:tc>
+        <w:tc>
+          <w:tcPr>
+            <w:tcW w:w="3637" w:type="dxa"/>
+          </w:tcPr>
+          <w:p>
+            <w:pPr>
               <w:rPr>
                 <w:lang w:val="fr-FR"/>
               </w:rPr>
-              <w:t>- button : BUTTON</w:t>
-            </w:r>
-          </w:p>
-          <w:p>
-            <w:pPr>
+            </w:pPr>
+            <w:r>
               <w:rPr>
                 <w:lang w:val="fr-FR"/>
               </w:rPr>
-            </w:pPr>
-            <w:r>
+              <w:t>+ ReadField()</w:t>
+            </w:r>
+          </w:p>
+        </w:tc>
+      </w:tr>
+      <w:tr>
+        <w:tc>
+          <w:tcPr>
+            <w:tcW w:w="1555" w:type="dxa"/>
+          </w:tcPr>
+          <w:p>
+            <w:pPr>
               <w:rPr>
                 <w:lang w:val="fr-FR"/>
               </w:rPr>
-              <w:t>- fvalue : FIELDVALUE</w:t>
+            </w:pPr>
+            <w:r>
+              <w:rPr>
+                <w:lang w:val="fr-FR"/>
+              </w:rPr>
+              <w:t>15: StringFieldValue</w:t>
+            </w:r>
+          </w:p>
+        </w:tc>
+        <w:tc>
+          <w:tcPr>
+            <w:tcW w:w="3827" w:type="dxa"/>
+          </w:tcPr>
+          <w:p>
+            <w:r>
+              <w:t>- value : STRING</w:t>
+            </w:r>
+          </w:p>
+          <w:p>
+            <w:r>
+              <w:t>- read_f : FUNCTION&lt;VOID()&gt;</w:t>
+            </w:r>
+          </w:p>
+          <w:p>
+            <w:pPr>
+              <w:rPr>
+                <w:lang w:val="fr-FR"/>
+              </w:rPr>
+            </w:pPr>
+            <w:r>
+              <w:rPr>
+                <w:lang w:val="fr-FR"/>
+              </w:rPr>
+              <w:t>- regex : STRING</w:t>
             </w:r>
           </w:p>
         </w:tc>
@@ -18864,14 +18626,15 @@
               <w:rPr>
                 <w:lang w:val="fr-FR"/>
               </w:rPr>
-              <w:t>-</w:t>
-            </w:r>
-            <w:r>
+              <w:t>-  ValidateValue()</w:t>
+            </w:r>
+          </w:p>
+          <w:p>
+            <w:pPr>
               <w:rPr>
                 <w:lang w:val="fr-FR"/>
               </w:rPr>
-              <w:t xml:space="preserve"> Update_Text()</w:t>
-            </w:r>
+            </w:pPr>
           </w:p>
           <w:p>
             <w:pPr>
@@ -18883,58 +18646,7 @@
               <w:rPr>
                 <w:lang w:val="fr-FR"/>
               </w:rPr>
-              <w:t>-</w:t>
-            </w:r>
-            <w:r>
-              <w:rPr>
-                <w:lang w:val="fr-FR"/>
-              </w:rPr>
-              <w:t xml:space="preserve"> </w:t>
-            </w:r>
-            <w:r>
-              <w:rPr>
-                <w:lang w:val="fr-FR"/>
-              </w:rPr>
-              <w:t>update_button_dimensions()</w:t>
-            </w:r>
-          </w:p>
-          <w:p>
-            <w:pPr>
-              <w:rPr>
-                <w:lang w:val="fr-FR"/>
-              </w:rPr>
-            </w:pPr>
-            <w:r>
-              <w:rPr>
-                <w:lang w:val="fr-FR"/>
-              </w:rPr>
-              <w:t>- write_value()</w:t>
-            </w:r>
-          </w:p>
-          <w:p>
-            <w:pPr>
-              <w:rPr>
-                <w:lang w:val="fr-FR"/>
-              </w:rPr>
-            </w:pPr>
-          </w:p>
-          <w:p>
-            <w:pPr>
-              <w:rPr>
-                <w:lang w:val="fr-FR"/>
-              </w:rPr>
-            </w:pPr>
-            <w:r>
-              <w:rPr>
-                <w:lang w:val="fr-FR"/>
-              </w:rPr>
-              <w:t xml:space="preserve">+ </w:t>
-            </w:r>
-            <w:r>
-              <w:rPr>
-                <w:lang w:val="fr-FR"/>
-              </w:rPr>
-              <w:t>TextField()</w:t>
+              <w:t>+ StringFieldValue()</w:t>
             </w:r>
           </w:p>
           <w:p>
@@ -18949,13 +18661,7 @@
               <w:rPr>
                 <w:lang w:val="fr-FR"/>
               </w:rPr>
-              <w:t>+</w:t>
-            </w:r>
-            <w:r>
-              <w:rPr>
-                <w:lang w:val="fr-FR"/>
-              </w:rPr>
-              <w:t xml:space="preserve"> Set_Position() </w:t>
+              <w:t xml:space="preserve">+ ReadField() </w:t>
             </w:r>
             <w:r>
               <w:rPr>
@@ -18966,6 +18672,79 @@
               <w:t>override</w:t>
             </w:r>
           </w:p>
+        </w:tc>
+      </w:tr>
+      <w:tr>
+        <w:tc>
+          <w:tcPr>
+            <w:tcW w:w="1555" w:type="dxa"/>
+          </w:tcPr>
+          <w:p>
+            <w:pPr>
+              <w:rPr>
+                <w:lang w:val="fr-FR"/>
+              </w:rPr>
+            </w:pPr>
+            <w:r>
+              <w:rPr>
+                <w:lang w:val="fr-FR"/>
+              </w:rPr>
+              <w:t>16: DoubleFieldValue</w:t>
+            </w:r>
+          </w:p>
+        </w:tc>
+        <w:tc>
+          <w:tcPr>
+            <w:tcW w:w="3827" w:type="dxa"/>
+          </w:tcPr>
+          <w:p>
+            <w:r>
+              <w:t>- value : DOUBLE</w:t>
+            </w:r>
+          </w:p>
+          <w:p>
+            <w:r>
+              <w:t>- read_f : FUNCTION&lt;VOID()&gt;</w:t>
+            </w:r>
+          </w:p>
+        </w:tc>
+        <w:tc>
+          <w:tcPr>
+            <w:tcW w:w="3637" w:type="dxa"/>
+          </w:tcPr>
+          <w:p>
+            <w:pPr>
+              <w:rPr>
+                <w:lang w:val="fr-FR"/>
+              </w:rPr>
+            </w:pPr>
+            <w:r>
+              <w:rPr>
+                <w:lang w:val="fr-FR"/>
+              </w:rPr>
+              <w:t>- ValidateValue()</w:t>
+            </w:r>
+          </w:p>
+          <w:p>
+            <w:pPr>
+              <w:rPr>
+                <w:lang w:val="fr-FR"/>
+              </w:rPr>
+            </w:pPr>
+          </w:p>
+          <w:p>
+            <w:pPr>
+              <w:rPr>
+                <w:lang w:val="fr-FR"/>
+              </w:rPr>
+            </w:pPr>
+            <w:r>
+              <w:rPr>
+                <w:lang w:val="fr-FR"/>
+              </w:rPr>
+              <w:t>+ DoubleFieldValue()</w:t>
+            </w:r>
+          </w:p>
           <w:p>
             <w:pPr>
               <w:rPr>
@@ -18978,7 +18757,7 @@
               <w:rPr>
                 <w:lang w:val="fr-FR"/>
               </w:rPr>
-              <w:t xml:space="preserve">+ Set_Visibility() </w:t>
+              <w:t xml:space="preserve">+ ReadField() </w:t>
             </w:r>
             <w:r>
               <w:rPr>
@@ -18989,84 +18768,6 @@
               <w:t>override</w:t>
             </w:r>
           </w:p>
-          <w:p>
-            <w:pPr>
-              <w:rPr>
-                <w:lang w:val="fr-FR"/>
-              </w:rPr>
-            </w:pPr>
-            <w:r>
-              <w:rPr>
-                <w:lang w:val="fr-FR"/>
-              </w:rPr>
-              <w:t>+ Backspace()</w:t>
-            </w:r>
-          </w:p>
-          <w:p>
-            <w:pPr>
-              <w:rPr>
-                <w:lang w:val="fr-FR"/>
-              </w:rPr>
-            </w:pPr>
-            <w:r>
-              <w:rPr>
-                <w:lang w:val="fr-FR"/>
-              </w:rPr>
-              <w:t>+ Add_Character()</w:t>
-            </w:r>
-          </w:p>
-          <w:p>
-            <w:pPr>
-              <w:rPr>
-                <w:lang w:val="fr-FR"/>
-              </w:rPr>
-            </w:pPr>
-            <w:r>
-              <w:rPr>
-                <w:lang w:val="fr-FR"/>
-              </w:rPr>
-              <w:t>+ CheckForClick()</w:t>
-            </w:r>
-          </w:p>
-          <w:p>
-            <w:pPr>
-              <w:rPr>
-                <w:lang w:val="fr-FR"/>
-              </w:rPr>
-            </w:pPr>
-            <w:r>
-              <w:rPr>
-                <w:lang w:val="fr-FR"/>
-              </w:rPr>
-              <w:t>+ Commit()</w:t>
-            </w:r>
-          </w:p>
-          <w:p>
-            <w:pPr>
-              <w:rPr>
-                <w:lang w:val="fr-FR"/>
-              </w:rPr>
-            </w:pPr>
-            <w:r>
-              <w:rPr>
-                <w:lang w:val="fr-FR"/>
-              </w:rPr>
-              <w:t>+ Enable()</w:t>
-            </w:r>
-          </w:p>
-          <w:p>
-            <w:pPr>
-              <w:rPr>
-                <w:lang w:val="fr-FR"/>
-              </w:rPr>
-            </w:pPr>
-            <w:r>
-              <w:rPr>
-                <w:lang w:val="fr-FR"/>
-              </w:rPr>
-              <w:t>+ Disable()</w:t>
-            </w:r>
-          </w:p>
         </w:tc>
       </w:tr>
       <w:tr>
@@ -19084,293 +18785,6 @@
               <w:rPr>
                 <w:lang w:val="fr-FR"/>
               </w:rPr>
-              <w:t>14: FieldValue</w:t>
-            </w:r>
-          </w:p>
-        </w:tc>
-        <w:tc>
-          <w:tcPr>
-            <w:tcW w:w="3827" w:type="dxa"/>
-          </w:tcPr>
-          <w:p>
-            <w:pPr>
-              <w:rPr>
-                <w:lang w:val="fr-FR"/>
-              </w:rPr>
-            </w:pPr>
-          </w:p>
-        </w:tc>
-        <w:tc>
-          <w:tcPr>
-            <w:tcW w:w="3637" w:type="dxa"/>
-          </w:tcPr>
-          <w:p>
-            <w:pPr>
-              <w:rPr>
-                <w:lang w:val="fr-FR"/>
-              </w:rPr>
-            </w:pPr>
-            <w:r>
-              <w:rPr>
-                <w:lang w:val="fr-FR"/>
-              </w:rPr>
-              <w:t>+ ReadField()</w:t>
-            </w:r>
-          </w:p>
-        </w:tc>
-      </w:tr>
-      <w:tr>
-        <w:tc>
-          <w:tcPr>
-            <w:tcW w:w="1555" w:type="dxa"/>
-          </w:tcPr>
-          <w:p>
-            <w:pPr>
-              <w:rPr>
-                <w:lang w:val="fr-FR"/>
-              </w:rPr>
-            </w:pPr>
-            <w:r>
-              <w:rPr>
-                <w:lang w:val="fr-FR"/>
-              </w:rPr>
-              <w:t>15: StringFieldValue</w:t>
-            </w:r>
-          </w:p>
-        </w:tc>
-        <w:tc>
-          <w:tcPr>
-            <w:tcW w:w="3827" w:type="dxa"/>
-          </w:tcPr>
-          <w:p>
-            <w:pPr>
-              <w:rPr>
-                <w:lang w:val="fr-FR"/>
-              </w:rPr>
-            </w:pPr>
-            <w:r>
-              <w:rPr>
-                <w:lang w:val="fr-FR"/>
-              </w:rPr>
-              <w:t>- value : STRING</w:t>
-            </w:r>
-          </w:p>
-          <w:p>
-            <w:pPr>
-              <w:rPr>
-                <w:lang w:val="fr-FR"/>
-              </w:rPr>
-            </w:pPr>
-            <w:r>
-              <w:rPr>
-                <w:lang w:val="fr-FR"/>
-              </w:rPr>
-              <w:t>- read_f : FUNCTION&lt;VOID()&gt;</w:t>
-            </w:r>
-          </w:p>
-          <w:p>
-            <w:pPr>
-              <w:rPr>
-                <w:lang w:val="fr-FR"/>
-              </w:rPr>
-            </w:pPr>
-            <w:r>
-              <w:rPr>
-                <w:lang w:val="fr-FR"/>
-              </w:rPr>
-              <w:t>- regex : STRING</w:t>
-            </w:r>
-          </w:p>
-        </w:tc>
-        <w:tc>
-          <w:tcPr>
-            <w:tcW w:w="3637" w:type="dxa"/>
-          </w:tcPr>
-          <w:p>
-            <w:pPr>
-              <w:rPr>
-                <w:lang w:val="fr-FR"/>
-              </w:rPr>
-            </w:pPr>
-            <w:r>
-              <w:rPr>
-                <w:lang w:val="fr-FR"/>
-              </w:rPr>
-              <w:t>-  ValidateValue()</w:t>
-            </w:r>
-          </w:p>
-          <w:p>
-            <w:pPr>
-              <w:rPr>
-                <w:lang w:val="fr-FR"/>
-              </w:rPr>
-            </w:pPr>
-          </w:p>
-          <w:p>
-            <w:pPr>
-              <w:rPr>
-                <w:lang w:val="fr-FR"/>
-              </w:rPr>
-            </w:pPr>
-            <w:r>
-              <w:rPr>
-                <w:lang w:val="fr-FR"/>
-              </w:rPr>
-              <w:t>+ StringFieldValue()</w:t>
-            </w:r>
-          </w:p>
-          <w:p>
-            <w:pPr>
-              <w:rPr>
-                <w:b/>
-                <w:bCs/>
-                <w:lang w:val="fr-FR"/>
-              </w:rPr>
-            </w:pPr>
-            <w:r>
-              <w:rPr>
-                <w:lang w:val="fr-FR"/>
-              </w:rPr>
-              <w:t xml:space="preserve">+ ReadField() </w:t>
-            </w:r>
-            <w:r>
-              <w:rPr>
-                <w:b/>
-                <w:bCs/>
-                <w:lang w:val="fr-FR"/>
-              </w:rPr>
-              <w:t>override</w:t>
-            </w:r>
-          </w:p>
-        </w:tc>
-      </w:tr>
-      <w:tr>
-        <w:tc>
-          <w:tcPr>
-            <w:tcW w:w="1555" w:type="dxa"/>
-          </w:tcPr>
-          <w:p>
-            <w:pPr>
-              <w:rPr>
-                <w:lang w:val="fr-FR"/>
-              </w:rPr>
-            </w:pPr>
-            <w:r>
-              <w:rPr>
-                <w:lang w:val="fr-FR"/>
-              </w:rPr>
-              <w:t>16: DoubleFieldValue</w:t>
-            </w:r>
-          </w:p>
-        </w:tc>
-        <w:tc>
-          <w:tcPr>
-            <w:tcW w:w="3827" w:type="dxa"/>
-          </w:tcPr>
-          <w:p>
-            <w:pPr>
-              <w:rPr>
-                <w:lang w:val="fr-FR"/>
-              </w:rPr>
-            </w:pPr>
-            <w:r>
-              <w:rPr>
-                <w:lang w:val="fr-FR"/>
-              </w:rPr>
-              <w:t>- value : DOUBLE</w:t>
-            </w:r>
-          </w:p>
-          <w:p>
-            <w:pPr>
-              <w:rPr>
-                <w:lang w:val="fr-FR"/>
-              </w:rPr>
-            </w:pPr>
-            <w:r>
-              <w:rPr>
-                <w:lang w:val="fr-FR"/>
-              </w:rPr>
-              <w:t>- read_f : FUNCTION&lt;VOID()&gt;</w:t>
-            </w:r>
-          </w:p>
-        </w:tc>
-        <w:tc>
-          <w:tcPr>
-            <w:tcW w:w="3637" w:type="dxa"/>
-          </w:tcPr>
-          <w:p>
-            <w:pPr>
-              <w:rPr>
-                <w:lang w:val="fr-FR"/>
-              </w:rPr>
-            </w:pPr>
-            <w:r>
-              <w:rPr>
-                <w:lang w:val="fr-FR"/>
-              </w:rPr>
-              <w:t>- ValidateValue()</w:t>
-            </w:r>
-          </w:p>
-          <w:p>
-            <w:pPr>
-              <w:rPr>
-                <w:lang w:val="fr-FR"/>
-              </w:rPr>
-            </w:pPr>
-          </w:p>
-          <w:p>
-            <w:pPr>
-              <w:rPr>
-                <w:lang w:val="fr-FR"/>
-              </w:rPr>
-            </w:pPr>
-            <w:r>
-              <w:rPr>
-                <w:lang w:val="fr-FR"/>
-              </w:rPr>
-              <w:t>+ DoubleFieldValue()</w:t>
-            </w:r>
-          </w:p>
-          <w:p>
-            <w:pPr>
-              <w:rPr>
-                <w:b/>
-                <w:bCs/>
-                <w:lang w:val="fr-FR"/>
-              </w:rPr>
-            </w:pPr>
-            <w:r>
-              <w:rPr>
-                <w:lang w:val="fr-FR"/>
-              </w:rPr>
-              <w:t xml:space="preserve">+ ReadField() </w:t>
-            </w:r>
-            <w:r>
-              <w:rPr>
-                <w:b/>
-                <w:bCs/>
-                <w:lang w:val="fr-FR"/>
-              </w:rPr>
-              <w:t>override</w:t>
-            </w:r>
-          </w:p>
-        </w:tc>
-      </w:tr>
-      <w:tr>
-        <w:tc>
-          <w:tcPr>
-            <w:tcW w:w="1555" w:type="dxa"/>
-          </w:tcPr>
-          <w:p>
-            <w:pPr>
-              <w:rPr>
-                <w:lang w:val="fr-FR"/>
-              </w:rPr>
-            </w:pPr>
-            <w:r>
-              <w:rPr>
-                <w:lang w:val="fr-FR"/>
-              </w:rPr>
               <w:t>17: Arrow</w:t>
             </w:r>
           </w:p>
@@ -19433,7 +18847,13 @@
         <w:t xml:space="preserve"> simulation that has undergone constant refinement throughout the iterative development process.</w:t>
       </w:r>
       <w:r>
-        <w:t xml:space="preserve"> Within this simulation is a central body that is orbited by many orbiting bodies, and each of these bodies may have many satellites.</w:t>
+        <w:t xml:space="preserve"> Within this simulation is a central body that is orbited by many orbiting bodies, and each of these bodies may</w:t>
+      </w:r>
+      <w:r>
+        <w:t xml:space="preserve"> also</w:t>
+      </w:r>
+      <w:r>
+        <w:t xml:space="preserve"> have many satellites.</w:t>
       </w:r>
       <w:r>
         <w:t xml:space="preserve"> </w:t>
@@ -19443,6 +18863,28 @@
       </w:r>
     </w:p>
     <w:p/>
+    <w:p>
+      <w:pPr>
+        <w:pStyle w:val="Heading3"/>
+      </w:pPr>
+      <w:r>
+        <w:t>Simulation Clock</w:t>
+      </w:r>
+    </w:p>
+    <w:p>
+      <w:r>
+        <w:t>For a physics simulation, it is necessary to control the rate of calculations made so that the progression of orbits can be simulated real-time or using a constant time-scale. This is accomplished by using the time since the last frame within the physics equations. Without this factor, simulations would execute at different speeds on different hardware. By utilizing a clock, consistent performance</w:t>
+      </w:r>
+      <w:r>
+        <w:rPr>
+          <w:rStyle w:val="FootnoteReference"/>
+        </w:rPr>
+        <w:footnoteReference w:id="9"/>
+      </w:r>
+      <w:r>
+        <w:t xml:space="preserve"> across all hardware is ensured.</w:t>
+      </w:r>
+    </w:p>
     <w:p>
       <w:pPr>
         <w:rPr>
@@ -19455,37 +18897,7 @@
         <w:rPr>
           <w:b/>
           <w:bCs/>
-          <w:u w:val="single"/>
-        </w:rPr>
-        <w:t>Simulation Clock</w:t>
-      </w:r>
-    </w:p>
-    <w:p>
-      <w:r>
-        <w:t>For a physics simulation, it is necessary to control the rate of calculations made so that the progression of orbits can be simulated real-time or using a constant time-scale. This is accomplished by using the time since the last frame within the physics equations. Without this factor, simulations would execute at different speeds on different hardware. By utilizing a clock, consistent performance</w:t>
-      </w:r>
-      <w:r>
-        <w:rPr>
-          <w:rStyle w:val="FootnoteReference"/>
-        </w:rPr>
-        <w:footnoteReference w:id="9"/>
-      </w:r>
-      <w:r>
-        <w:t xml:space="preserve"> across all hardware is ensured.</w:t>
-      </w:r>
-    </w:p>
-    <w:p>
-      <w:pPr>
-        <w:rPr>
-          <w:b/>
-          <w:bCs/>
-          <w:u w:val="single"/>
-        </w:rPr>
-      </w:pPr>
-      <w:r>
-        <w:rPr>
-          <w:b/>
-          <w:bCs/>
+          <w:noProof/>
           <w:u w:val="single"/>
         </w:rPr>
         <w:drawing>
@@ -19537,9 +18949,9 @@
           <w:noProof/>
         </w:rPr>
         <w:drawing>
-          <wp:inline distT="0" distB="0" distL="0" distR="0" wp14:anchorId="071D64E2" wp14:editId="0DB3EB93">
-            <wp:extent cx="2232853" cy="609653"/>
-            <wp:effectExtent l="0" t="0" r="0" b="0"/>
+          <wp:inline distT="0" distB="0" distL="0" distR="0" wp14:anchorId="071D64E2" wp14:editId="34AE0ACD">
+            <wp:extent cx="2707099" cy="739140"/>
+            <wp:effectExtent l="0" t="0" r="0" b="3810"/>
             <wp:docPr id="19" name="Picture 19"/>
             <wp:cNvGraphicFramePr>
               <a:graphicFrameLocks xmlns:a="http://schemas.openxmlformats.org/drawingml/2006/main" noChangeAspect="1"/>
@@ -19560,7 +18972,7 @@
                   <pic:spPr>
                     <a:xfrm>
                       <a:off x="0" y="0"/>
-                      <a:ext cx="2232853" cy="609653"/>
+                      <a:ext cx="2724947" cy="744013"/>
                     </a:xfrm>
                     <a:prstGeom prst="rect">
                       <a:avLst/>
@@ -19573,7 +18985,181 @@
         </w:drawing>
       </w:r>
     </w:p>
+    <w:p>
+      <w:r>
+        <w:t>Delta Time is also used to pad out the duration of each frame so that the simulation runs at a maximum FPS. As default, the maximum frames per second is 500 (stored as a constant integer). Future versions of Orbyte could include a settings menu that may allow FPS to be capped at a user-defined limit for performance.</w:t>
+      </w:r>
+    </w:p>
+    <w:p>
+      <w:r>
+        <w:rPr>
+          <w:noProof/>
+        </w:rPr>
+        <w:drawing>
+          <wp:inline distT="0" distB="0" distL="0" distR="0" wp14:anchorId="6FD2E3A9" wp14:editId="3A4BD5B4">
+            <wp:extent cx="4254352" cy="1508760"/>
+            <wp:effectExtent l="0" t="0" r="0" b="0"/>
+            <wp:docPr id="39" name="Picture 39" descr="Text&#10;&#10;Description automatically generated"/>
+            <wp:cNvGraphicFramePr>
+              <a:graphicFrameLocks xmlns:a="http://schemas.openxmlformats.org/drawingml/2006/main" noChangeAspect="1"/>
+            </wp:cNvGraphicFramePr>
+            <a:graphic xmlns:a="http://schemas.openxmlformats.org/drawingml/2006/main">
+              <a:graphicData uri="http://schemas.openxmlformats.org/drawingml/2006/picture">
+                <pic:pic xmlns:pic="http://schemas.openxmlformats.org/drawingml/2006/picture">
+                  <pic:nvPicPr>
+                    <pic:cNvPr id="39" name="Picture 39" descr="Text&#10;&#10;Description automatically generated"/>
+                    <pic:cNvPicPr/>
+                  </pic:nvPicPr>
+                  <pic:blipFill>
+                    <a:blip r:embed="rId35"/>
+                    <a:stretch>
+                      <a:fillRect/>
+                    </a:stretch>
+                  </pic:blipFill>
+                  <pic:spPr>
+                    <a:xfrm>
+                      <a:off x="0" y="0"/>
+                      <a:ext cx="4280092" cy="1517888"/>
+                    </a:xfrm>
+                    <a:prstGeom prst="rect">
+                      <a:avLst/>
+                    </a:prstGeom>
+                  </pic:spPr>
+                </pic:pic>
+              </a:graphicData>
+            </a:graphic>
+          </wp:inline>
+        </w:drawing>
+      </w:r>
+    </w:p>
     <w:p/>
+    <w:p>
+      <w:pPr>
+        <w:pStyle w:val="Heading3"/>
+      </w:pPr>
+      <w:r>
+        <w:t>Orbit Queue</w:t>
+      </w:r>
+    </w:p>
+    <w:p>
+      <w:r>
+        <w:t xml:space="preserve">The orbit “Queue” is implemented as a vector of pointers to </w:t>
+      </w:r>
+      <w:r>
+        <w:t>Body</w:t>
+      </w:r>
+      <w:r>
+        <w:t xml:space="preserve"> objects. The original design planned to dequeue bodies sequentially in order to update and render them. However, due to the frequency of the necessary access to orbits in the queue and the need to iterate through a definite set of bodies, all the orbits simulated at any time in the application is stored in the “</w:t>
+      </w:r>
+      <w:r>
+        <w:rPr>
+          <w:i/>
+          <w:iCs/>
+        </w:rPr>
+        <w:t>orbiting_bodies</w:t>
+      </w:r>
+      <w:r>
+        <w:t>” vector</w:t>
+      </w:r>
+      <w:r>
+        <w:rPr>
+          <w:rStyle w:val="FootnoteReference"/>
+        </w:rPr>
+        <w:footnoteReference w:id="10"/>
+      </w:r>
+      <w:r>
+        <w:t xml:space="preserve">. </w:t>
+      </w:r>
+    </w:p>
+    <w:p>
+      <w:r>
+        <w:rPr>
+          <w:noProof/>
+        </w:rPr>
+        <w:drawing>
+          <wp:inline distT="0" distB="0" distL="0" distR="0" wp14:anchorId="77E249C3" wp14:editId="3F34B919">
+            <wp:extent cx="5305425" cy="981075"/>
+            <wp:effectExtent l="0" t="0" r="9525" b="9525"/>
+            <wp:docPr id="40" name="Picture 40" descr="Text&#10;&#10;Description automatically generated"/>
+            <wp:cNvGraphicFramePr>
+              <a:graphicFrameLocks xmlns:a="http://schemas.openxmlformats.org/drawingml/2006/main" noChangeAspect="1"/>
+            </wp:cNvGraphicFramePr>
+            <a:graphic xmlns:a="http://schemas.openxmlformats.org/drawingml/2006/main">
+              <a:graphicData uri="http://schemas.openxmlformats.org/drawingml/2006/picture">
+                <pic:pic xmlns:pic="http://schemas.openxmlformats.org/drawingml/2006/picture">
+                  <pic:nvPicPr>
+                    <pic:cNvPr id="40" name="Picture 40" descr="Text&#10;&#10;Description automatically generated"/>
+                    <pic:cNvPicPr/>
+                  </pic:nvPicPr>
+                  <pic:blipFill>
+                    <a:blip r:embed="rId36"/>
+                    <a:stretch>
+                      <a:fillRect/>
+                    </a:stretch>
+                  </pic:blipFill>
+                  <pic:spPr>
+                    <a:xfrm>
+                      <a:off x="0" y="0"/>
+                      <a:ext cx="5305425" cy="981075"/>
+                    </a:xfrm>
+                    <a:prstGeom prst="rect">
+                      <a:avLst/>
+                    </a:prstGeom>
+                  </pic:spPr>
+                </pic:pic>
+              </a:graphicData>
+            </a:graphic>
+          </wp:inline>
+        </w:drawing>
+      </w:r>
+    </w:p>
+    <w:p>
+      <w:r>
+        <w:t>Whenever a new orbit is added to the simulation, it is “enqueued” or pushed to the back of the vector.</w:t>
+      </w:r>
+    </w:p>
+    <w:p>
+      <w:r>
+        <w:rPr>
+          <w:noProof/>
+        </w:rPr>
+        <w:drawing>
+          <wp:inline distT="0" distB="0" distL="0" distR="0" wp14:anchorId="16A24A46" wp14:editId="7BA76A06">
+            <wp:extent cx="5733415" cy="1094740"/>
+            <wp:effectExtent l="0" t="0" r="635" b="0"/>
+            <wp:docPr id="41" name="Picture 41"/>
+            <wp:cNvGraphicFramePr>
+              <a:graphicFrameLocks xmlns:a="http://schemas.openxmlformats.org/drawingml/2006/main" noChangeAspect="1"/>
+            </wp:cNvGraphicFramePr>
+            <a:graphic xmlns:a="http://schemas.openxmlformats.org/drawingml/2006/main">
+              <a:graphicData uri="http://schemas.openxmlformats.org/drawingml/2006/picture">
+                <pic:pic xmlns:pic="http://schemas.openxmlformats.org/drawingml/2006/picture">
+                  <pic:nvPicPr>
+                    <pic:cNvPr id="1" name=""/>
+                    <pic:cNvPicPr/>
+                  </pic:nvPicPr>
+                  <pic:blipFill>
+                    <a:blip r:embed="rId37"/>
+                    <a:stretch>
+                      <a:fillRect/>
+                    </a:stretch>
+                  </pic:blipFill>
+                  <pic:spPr>
+                    <a:xfrm>
+                      <a:off x="0" y="0"/>
+                      <a:ext cx="5733415" cy="1094740"/>
+                    </a:xfrm>
+                    <a:prstGeom prst="rect">
+                      <a:avLst/>
+                    </a:prstGeom>
+                  </pic:spPr>
+                </pic:pic>
+              </a:graphicData>
+            </a:graphic>
+          </wp:inline>
+        </w:drawing>
+      </w:r>
+    </w:p>
     <w:p>
       <w:pPr>
         <w:pStyle w:val="Heading3"/>
@@ -19583,37 +19169,79 @@
       <w:bookmarkEnd w:id="42"/>
       <w:bookmarkEnd w:id="43"/>
       <w:r>
+        <w:lastRenderedPageBreak/>
         <w:t>Orbit Body Class</w:t>
       </w:r>
     </w:p>
     <w:p>
       <w:r>
-        <w:t>This class is instantiated to represent orbiting bodies. It contains a constructor that initialises all the GUI for the orbiting body, and significant methods such as the Update method that is called every frame.</w:t>
-      </w:r>
-    </w:p>
-    <w:p/>
-    <w:p>
-      <w:pPr>
-        <w:rPr>
-          <w:b/>
-          <w:bCs/>
-          <w:u w:val="single"/>
-        </w:rPr>
-      </w:pPr>
-      <w:r>
-        <w:rPr>
-          <w:b/>
-          <w:bCs/>
-          <w:u w:val="single"/>
-        </w:rPr>
+        <w:t xml:space="preserve">This class is instantiated to represent orbiting bodies. It contains a constructor that initialises all the GUI for the orbiting body, and </w:t>
+      </w:r>
+      <w:r>
+        <w:t xml:space="preserve">other </w:t>
+      </w:r>
+      <w:r>
+        <w:t>significant methods such as the Update method that is called every frame.</w:t>
+      </w:r>
+      <w:r>
+        <w:t xml:space="preserve"> </w:t>
+      </w:r>
+    </w:p>
+    <w:p>
+      <w:r>
+        <w:rPr>
+          <w:noProof/>
+        </w:rPr>
+        <w:drawing>
+          <wp:inline distT="0" distB="0" distL="0" distR="0" wp14:anchorId="0D2836D2" wp14:editId="204339C0">
+            <wp:extent cx="5765800" cy="2022404"/>
+            <wp:effectExtent l="0" t="0" r="6350" b="0"/>
+            <wp:docPr id="42" name="Picture 42" descr="Text&#10;&#10;Description automatically generated"/>
+            <wp:cNvGraphicFramePr>
+              <a:graphicFrameLocks xmlns:a="http://schemas.openxmlformats.org/drawingml/2006/main" noChangeAspect="1"/>
+            </wp:cNvGraphicFramePr>
+            <a:graphic xmlns:a="http://schemas.openxmlformats.org/drawingml/2006/main">
+              <a:graphicData uri="http://schemas.openxmlformats.org/drawingml/2006/picture">
+                <pic:pic xmlns:pic="http://schemas.openxmlformats.org/drawingml/2006/picture">
+                  <pic:nvPicPr>
+                    <pic:cNvPr id="42" name="Picture 42" descr="Text&#10;&#10;Description automatically generated"/>
+                    <pic:cNvPicPr/>
+                  </pic:nvPicPr>
+                  <pic:blipFill>
+                    <a:blip r:embed="rId38"/>
+                    <a:stretch>
+                      <a:fillRect/>
+                    </a:stretch>
+                  </pic:blipFill>
+                  <pic:spPr>
+                    <a:xfrm>
+                      <a:off x="0" y="0"/>
+                      <a:ext cx="5815637" cy="2039885"/>
+                    </a:xfrm>
+                    <a:prstGeom prst="rect">
+                      <a:avLst/>
+                    </a:prstGeom>
+                  </pic:spPr>
+                </pic:pic>
+              </a:graphicData>
+            </a:graphic>
+          </wp:inline>
+        </w:drawing>
+      </w:r>
+    </w:p>
+    <w:p>
+      <w:r>
+        <w:t>The Body class contains the methods for the Ordinary Differential Equation solver, instantiation of satellites and handles its own “inspector.”</w:t>
+      </w:r>
+    </w:p>
+    <w:p>
+      <w:pPr>
+        <w:pStyle w:val="Heading4"/>
+      </w:pPr>
+      <w:r>
         <w:t xml:space="preserve">The </w:t>
       </w:r>
       <w:r>
-        <w:rPr>
-          <w:b/>
-          <w:bCs/>
-          <w:u w:val="single"/>
-        </w:rPr>
         <w:t>Update Method</w:t>
       </w:r>
     </w:p>
@@ -19623,9 +19251,9 @@
           <w:noProof/>
         </w:rPr>
         <w:drawing>
-          <wp:inline distT="0" distB="0" distL="0" distR="0" wp14:anchorId="6BF6B406" wp14:editId="72654908">
-            <wp:extent cx="4229467" cy="3177815"/>
-            <wp:effectExtent l="0" t="0" r="0" b="3810"/>
+          <wp:inline distT="0" distB="0" distL="0" distR="0" wp14:anchorId="0D83A988" wp14:editId="6BD131CD">
+            <wp:extent cx="5733415" cy="3585210"/>
+            <wp:effectExtent l="0" t="0" r="635" b="0"/>
             <wp:docPr id="1" name="Picture 1" descr="Text&#10;&#10;Description automatically generated"/>
             <wp:cNvGraphicFramePr>
               <a:graphicFrameLocks xmlns:a="http://schemas.openxmlformats.org/drawingml/2006/main" noChangeAspect="1"/>
@@ -19638,7 +19266,7 @@
                     <pic:cNvPicPr/>
                   </pic:nvPicPr>
                   <pic:blipFill>
-                    <a:blip r:embed="rId35"/>
+                    <a:blip r:embed="rId39"/>
                     <a:stretch>
                       <a:fillRect/>
                     </a:stretch>
@@ -19646,7 +19274,7 @@
                   <pic:spPr>
                     <a:xfrm>
                       <a:off x="0" y="0"/>
-                      <a:ext cx="4229467" cy="3177815"/>
+                      <a:ext cx="5733415" cy="3585210"/>
                     </a:xfrm>
                     <a:prstGeom prst="rect">
                       <a:avLst/>
@@ -19661,7 +19289,13 @@
     </w:p>
     <w:p>
       <w:r>
-        <w:t xml:space="preserve">Taking the change in time since the last frame (clamped in the main .cpp file) and a time scale as its parameters, the update method governs the orbiting body’s functionality each frame. It calls the private method </w:t>
+        <w:t xml:space="preserve">Taking the change in time since the last frame (clamped in the main .cpp file) and a time scale as its parameters, the update method governs the orbiting body’s </w:t>
+      </w:r>
+      <w:r>
+        <w:t>behaviour</w:t>
+      </w:r>
+      <w:r>
+        <w:t xml:space="preserve">. It calls the private method </w:t>
       </w:r>
       <w:r>
         <w:rPr>
@@ -19687,18 +19321,10 @@
     <w:p/>
     <w:p>
       <w:pPr>
-        <w:rPr>
-          <w:b/>
-          <w:bCs/>
-          <w:u w:val="single"/>
-        </w:rPr>
-      </w:pPr>
-      <w:r>
-        <w:rPr>
-          <w:b/>
-          <w:bCs/>
-          <w:u w:val="single"/>
-        </w:rPr>
+        <w:pStyle w:val="Heading4"/>
+      </w:pPr>
+      <w:r>
+        <w:lastRenderedPageBreak/>
         <w:t>The RK4 Step</w:t>
       </w:r>
     </w:p>
@@ -19723,7 +19349,7 @@
                     <pic:cNvPicPr/>
                   </pic:nvPicPr>
                   <pic:blipFill>
-                    <a:blip r:embed="rId36"/>
+                    <a:blip r:embed="rId40"/>
                     <a:stretch>
                       <a:fillRect/>
                     </a:stretch>
@@ -19762,18 +19388,9 @@
     <w:p/>
     <w:p>
       <w:pPr>
-        <w:rPr>
-          <w:b/>
-          <w:bCs/>
-          <w:u w:val="single"/>
-        </w:rPr>
-      </w:pPr>
-      <w:r>
-        <w:rPr>
-          <w:b/>
-          <w:bCs/>
-          <w:u w:val="single"/>
-        </w:rPr>
+        <w:pStyle w:val="Heading4"/>
+      </w:pPr>
+      <w:r>
         <w:t>Solving Ordinary Differential equations</w:t>
       </w:r>
     </w:p>
@@ -19793,9 +19410,9 @@
           <w:u w:val="single"/>
         </w:rPr>
         <w:drawing>
-          <wp:inline distT="0" distB="0" distL="0" distR="0" wp14:anchorId="11FB727A" wp14:editId="766374B4">
-            <wp:extent cx="2568163" cy="1653683"/>
-            <wp:effectExtent l="0" t="0" r="3810" b="3810"/>
+          <wp:inline distT="0" distB="0" distL="0" distR="0" wp14:anchorId="11FB727A" wp14:editId="06A16D23">
+            <wp:extent cx="4008120" cy="2580895"/>
+            <wp:effectExtent l="0" t="0" r="0" b="0"/>
             <wp:docPr id="13" name="Picture 13" descr="A picture containing text&#10;&#10;Description automatically generated"/>
             <wp:cNvGraphicFramePr>
               <a:graphicFrameLocks xmlns:a="http://schemas.openxmlformats.org/drawingml/2006/main" noChangeAspect="1"/>
@@ -19808,7 +19425,7 @@
                     <pic:cNvPicPr/>
                   </pic:nvPicPr>
                   <pic:blipFill>
-                    <a:blip r:embed="rId37"/>
+                    <a:blip r:embed="rId41"/>
                     <a:stretch>
                       <a:fillRect/>
                     </a:stretch>
@@ -19816,7 +19433,7 @@
                   <pic:spPr>
                     <a:xfrm>
                       <a:off x="0" y="0"/>
-                      <a:ext cx="2568163" cy="1653683"/>
+                      <a:ext cx="4020311" cy="2588745"/>
                     </a:xfrm>
                     <a:prstGeom prst="rect">
                       <a:avLst/>
@@ -19836,12 +19453,11 @@
     </w:p>
     <w:p/>
     <w:p>
-      <w:r>
-        <w:rPr>
-          <w:b/>
-          <w:bCs/>
-          <w:u w:val="single"/>
-        </w:rPr>
+      <w:pPr>
+        <w:pStyle w:val="Heading4"/>
+      </w:pPr>
+      <w:r>
+        <w:lastRenderedPageBreak/>
         <w:t>Orbit Body Geometry</w:t>
       </w:r>
     </w:p>
@@ -19851,10 +19467,10 @@
           <w:noProof/>
         </w:rPr>
         <w:drawing>
-          <wp:inline distT="0" distB="0" distL="0" distR="0" wp14:anchorId="29BF7295" wp14:editId="309B9785">
-            <wp:extent cx="2324301" cy="3787468"/>
-            <wp:effectExtent l="0" t="0" r="0" b="3810"/>
-            <wp:docPr id="14" name="Picture 14" descr="Text&#10;&#10;Description automatically generated"/>
+          <wp:inline distT="0" distB="0" distL="0" distR="0" wp14:anchorId="2C910EE7" wp14:editId="53F587C3">
+            <wp:extent cx="3114675" cy="5191125"/>
+            <wp:effectExtent l="0" t="0" r="9525" b="9525"/>
+            <wp:docPr id="43" name="Picture 43" descr="A screenshot of a computer&#10;&#10;Description automatically generated with medium confidence"/>
             <wp:cNvGraphicFramePr>
               <a:graphicFrameLocks xmlns:a="http://schemas.openxmlformats.org/drawingml/2006/main" noChangeAspect="1"/>
             </wp:cNvGraphicFramePr>
@@ -19862,11 +19478,11 @@
               <a:graphicData uri="http://schemas.openxmlformats.org/drawingml/2006/picture">
                 <pic:pic xmlns:pic="http://schemas.openxmlformats.org/drawingml/2006/picture">
                   <pic:nvPicPr>
-                    <pic:cNvPr id="14" name="Picture 14" descr="Text&#10;&#10;Description automatically generated"/>
+                    <pic:cNvPr id="43" name="Picture 43" descr="A screenshot of a computer&#10;&#10;Description automatically generated with medium confidence"/>
                     <pic:cNvPicPr/>
                   </pic:nvPicPr>
                   <pic:blipFill>
-                    <a:blip r:embed="rId38"/>
+                    <a:blip r:embed="rId42"/>
                     <a:stretch>
                       <a:fillRect/>
                     </a:stretch>
@@ -19874,7 +19490,7 @@
                   <pic:spPr>
                     <a:xfrm>
                       <a:off x="0" y="0"/>
-                      <a:ext cx="2324301" cy="3787468"/>
+                      <a:ext cx="3114675" cy="5191125"/>
                     </a:xfrm>
                     <a:prstGeom prst="rect">
                       <a:avLst/>
@@ -19901,18 +19517,18 @@
         <mc:AlternateContent>
           <mc:Choice Requires="wps">
             <w:drawing>
-              <wp:anchor distT="0" distB="0" distL="114300" distR="114300" simplePos="0" relativeHeight="251660288" behindDoc="0" locked="0" layoutInCell="1" allowOverlap="1" wp14:anchorId="16C67DFC" wp14:editId="76D486DE">
+              <wp:anchor distT="0" distB="0" distL="114300" distR="114300" simplePos="0" relativeHeight="251660288" behindDoc="0" locked="0" layoutInCell="1" allowOverlap="1" wp14:anchorId="3FAFD897" wp14:editId="1DA56F17">
                 <wp:simplePos x="0" y="0"/>
                 <wp:positionH relativeFrom="column">
                   <wp:posOffset>0</wp:posOffset>
                 </wp:positionH>
                 <wp:positionV relativeFrom="paragraph">
-                  <wp:posOffset>1595120</wp:posOffset>
+                  <wp:posOffset>3074670</wp:posOffset>
                 </wp:positionV>
-                <wp:extent cx="1783080" cy="635"/>
+                <wp:extent cx="2823210" cy="635"/>
                 <wp:effectExtent l="0" t="0" r="0" b="0"/>
                 <wp:wrapSquare wrapText="bothSides"/>
-                <wp:docPr id="16" name="Text Box 16"/>
+                <wp:docPr id="45" name="Text Box 45"/>
                 <wp:cNvGraphicFramePr/>
                 <a:graphic xmlns:a="http://schemas.openxmlformats.org/drawingml/2006/main">
                   <a:graphicData uri="http://schemas.microsoft.com/office/word/2010/wordprocessingShape">
@@ -19921,7 +19537,7 @@
                       <wps:spPr>
                         <a:xfrm>
                           <a:off x="0" y="0"/>
-                          <a:ext cx="1783080" cy="635"/>
+                          <a:ext cx="2823210" cy="635"/>
                         </a:xfrm>
                         <a:prstGeom prst="rect">
                           <a:avLst/>
@@ -19938,6 +19554,9 @@
                           <w:p>
                             <w:pPr>
                               <w:pStyle w:val="Caption"/>
+                              <w:rPr>
+                                <w:noProof/>
+                              </w:rPr>
                             </w:pPr>
                             <w:r>
                               <w:t xml:space="preserve">Figure </w:t>
@@ -19951,7 +19570,7 @@
                               </w:r>
                             </w:fldSimple>
                             <w:r>
-                              <w:t xml:space="preserve"> : Orbit Body Geometry</w:t>
+                              <w:t>: Orbit Body Geometry</w:t>
                             </w:r>
                           </w:p>
                         </w:txbxContent>
@@ -19970,16 +19589,19 @@
           </mc:Choice>
           <mc:Fallback>
             <w:pict>
-              <v:shapetype w14:anchorId="16C67DFC" id="_x0000_t202" coordsize="21600,21600" o:spt="202" path="m,l,21600r21600,l21600,xe">
+              <v:shapetype w14:anchorId="3FAFD897" id="_x0000_t202" coordsize="21600,21600" o:spt="202" path="m,l,21600r21600,l21600,xe">
                 <v:stroke joinstyle="miter"/>
                 <v:path gradientshapeok="t" o:connecttype="rect"/>
               </v:shapetype>
-              <v:shape id="Text Box 16" o:spid="_x0000_s1026" type="#_x0000_t202" style="position:absolute;margin-left:0;margin-top:125.6pt;width:140.4pt;height:.05pt;z-index:251660288;visibility:visible;mso-wrap-style:square;mso-wrap-distance-left:9pt;mso-wrap-distance-top:0;mso-wrap-distance-right:9pt;mso-wrap-distance-bottom:0;mso-position-horizontal:absolute;mso-position-horizontal-relative:text;mso-position-vertical:absolute;mso-position-vertical-relative:text;v-text-anchor:top" o:gfxdata="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" stroked="f">
+              <v:shape id="Text Box 45" o:spid="_x0000_s1026" type="#_x0000_t202" style="position:absolute;margin-left:0;margin-top:242.1pt;width:222.3pt;height:.05pt;z-index:251660288;visibility:visible;mso-wrap-style:square;mso-wrap-distance-left:9pt;mso-wrap-distance-top:0;mso-wrap-distance-right:9pt;mso-wrap-distance-bottom:0;mso-position-horizontal:absolute;mso-position-horizontal-relative:text;mso-position-vertical:absolute;mso-position-vertical-relative:text;v-text-anchor:top" o:gfxdata="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" stroked="f">
                 <v:textbox style="mso-fit-shape-to-text:t" inset="0,0,0,0">
                   <w:txbxContent>
                     <w:p>
                       <w:pPr>
                         <w:pStyle w:val="Caption"/>
+                        <w:rPr>
+                          <w:noProof/>
+                        </w:rPr>
                       </w:pPr>
                       <w:r>
                         <w:t xml:space="preserve">Figure </w:t>
@@ -19993,7 +19615,7 @@
                         </w:r>
                       </w:fldSimple>
                       <w:r>
-                        <w:t xml:space="preserve"> : Orbit Body Geometry</w:t>
+                        <w:t>: Orbit Body Geometry</w:t>
                       </w:r>
                     </w:p>
                   </w:txbxContent>
@@ -20009,18 +19631,18 @@
           <w:noProof/>
         </w:rPr>
         <w:drawing>
-          <wp:anchor distT="0" distB="0" distL="114300" distR="114300" simplePos="0" relativeHeight="251658240" behindDoc="0" locked="0" layoutInCell="1" allowOverlap="1" wp14:anchorId="0FB3FCA7" wp14:editId="179FF60B">
+          <wp:anchor distT="0" distB="0" distL="114300" distR="114300" simplePos="0" relativeHeight="251658240" behindDoc="0" locked="0" layoutInCell="1" allowOverlap="1" wp14:anchorId="171E75E4" wp14:editId="6BCE4CC8">
             <wp:simplePos x="0" y="0"/>
             <wp:positionH relativeFrom="column">
               <wp:posOffset>0</wp:posOffset>
             </wp:positionH>
             <wp:positionV relativeFrom="paragraph">
-              <wp:posOffset>-1270</wp:posOffset>
+              <wp:posOffset>0</wp:posOffset>
             </wp:positionV>
-            <wp:extent cx="1783080" cy="1700926"/>
-            <wp:effectExtent l="0" t="0" r="7620" b="0"/>
+            <wp:extent cx="2823210" cy="3017520"/>
+            <wp:effectExtent l="0" t="0" r="0" b="0"/>
             <wp:wrapSquare wrapText="bothSides"/>
-            <wp:docPr id="15" name="Picture 15" descr="Shape, polygon&#10;&#10;Description automatically generated"/>
+            <wp:docPr id="44" name="Picture 44" descr="Shape, circle, polygon&#10;&#10;Description automatically generated"/>
             <wp:cNvGraphicFramePr>
               <a:graphicFrameLocks xmlns:a="http://schemas.openxmlformats.org/drawingml/2006/main" noChangeAspect="1"/>
             </wp:cNvGraphicFramePr>
@@ -20028,11 +19650,11 @@
               <a:graphicData uri="http://schemas.openxmlformats.org/drawingml/2006/picture">
                 <pic:pic xmlns:pic="http://schemas.openxmlformats.org/drawingml/2006/picture">
                   <pic:nvPicPr>
-                    <pic:cNvPr id="15" name="Picture 15" descr="Shape, polygon&#10;&#10;Description automatically generated"/>
+                    <pic:cNvPr id="44" name="Picture 44" descr="Shape, circle, polygon&#10;&#10;Description automatically generated"/>
                     <pic:cNvPicPr/>
                   </pic:nvPicPr>
                   <pic:blipFill>
-                    <a:blip r:embed="rId39" cstate="print">
+                    <a:blip r:embed="rId43">
                       <a:extLst>
                         <a:ext uri="{28A0092B-C50C-407E-A947-70E740481C1C}">
                           <a14:useLocalDpi xmlns:a14="http://schemas.microsoft.com/office/drawing/2010/main" val="0"/>
@@ -20046,7 +19668,7 @@
                   <pic:spPr>
                     <a:xfrm>
                       <a:off x="0" y="0"/>
-                      <a:ext cx="1783080" cy="1700926"/>
+                      <a:ext cx="2823210" cy="3017520"/>
                     </a:xfrm>
                     <a:prstGeom prst="rect">
                       <a:avLst/>
@@ -20055,28 +19677,38 @@
                 </pic:pic>
               </a:graphicData>
             </a:graphic>
+            <wp14:sizeRelH relativeFrom="margin">
+              <wp14:pctWidth>0</wp14:pctWidth>
+            </wp14:sizeRelH>
+            <wp14:sizeRelV relativeFrom="margin">
+              <wp14:pctHeight>0</wp14:pctHeight>
+            </wp14:sizeRelV>
           </wp:anchor>
         </w:drawing>
       </w:r>
       <w:r>
-        <w:t>The image (left) shows the geometry generated from the data created with this function and rendered with Graphyte and SDL.</w:t>
+        <w:t xml:space="preserve">The image (left) shows the geometry generated from the data created with this function and </w:t>
+      </w:r>
+      <w:r>
+        <w:t>drawn</w:t>
+      </w:r>
+      <w:r>
+        <w:t xml:space="preserve"> with Graphyte.</w:t>
       </w:r>
     </w:p>
     <w:p/>
     <w:p>
-      <w:pPr>
-        <w:rPr>
-          <w:b/>
-          <w:bCs/>
-          <w:u w:val="single"/>
-        </w:rPr>
-      </w:pPr>
-      <w:r>
-        <w:rPr>
-          <w:b/>
-          <w:bCs/>
-          <w:u w:val="single"/>
-        </w:rPr>
+      <w:r>
+        <w:t>Future versions of Orbyte could build upon the rudimentary geometry of bodies by facilitating the importing of mesh data from 3D object files (such as .fbx files).</w:t>
+      </w:r>
+    </w:p>
+    <w:p/>
+    <w:p/>
+    <w:p>
+      <w:pPr>
+        <w:pStyle w:val="Heading4"/>
+      </w:pPr>
+      <w:r>
         <w:t>Rotate</w:t>
       </w:r>
     </w:p>
@@ -20111,7 +19743,7 @@
                     <pic:cNvPicPr/>
                   </pic:nvPicPr>
                   <pic:blipFill>
-                    <a:blip r:embed="rId40"/>
+                    <a:blip r:embed="rId44"/>
                     <a:stretch>
                       <a:fillRect/>
                     </a:stretch>
@@ -20140,18 +19772,9 @@
     <w:p/>
     <w:p>
       <w:pPr>
-        <w:rPr>
-          <w:b/>
-          <w:bCs/>
-          <w:u w:val="single"/>
-        </w:rPr>
-      </w:pPr>
-      <w:r>
-        <w:rPr>
-          <w:b/>
-          <w:bCs/>
-          <w:u w:val="single"/>
-        </w:rPr>
+        <w:pStyle w:val="Heading4"/>
+      </w:pPr>
+      <w:r>
         <w:t>Accessor Methods</w:t>
       </w:r>
     </w:p>
@@ -20171,6 +19794,7 @@
         <w:rPr>
           <w:noProof/>
         </w:rPr>
+        <w:lastRenderedPageBreak/>
         <w:drawing>
           <wp:inline distT="0" distB="0" distL="0" distR="0" wp14:anchorId="6772C2B5" wp14:editId="38A48D4B">
             <wp:extent cx="1577477" cy="2149026"/>
@@ -20187,7 +19811,7 @@
                     <pic:cNvPicPr/>
                   </pic:nvPicPr>
                   <pic:blipFill>
-                    <a:blip r:embed="rId41"/>
+                    <a:blip r:embed="rId45"/>
                     <a:stretch>
                       <a:fillRect/>
                     </a:stretch>
@@ -20220,7 +19844,34 @@
     </w:p>
     <w:p>
       <w:r>
-        <w:t>As previously established, the project is designed for students studying physics. This field of study at the GCSE and Physics level is largely limited to either satellites or planets; therefore the simulation will support both planets orbiting a sun, as well as moons and artificial satellites orbiting those planets. [</w:t>
+        <w:t xml:space="preserve">As previously established, the project is designed for students studying physics. This field of study at the GCSE and Physics </w:t>
+      </w:r>
+      <w:r>
+        <w:t>A</w:t>
+      </w:r>
+      <w:r>
+        <w:t>-</w:t>
+      </w:r>
+      <w:r>
+        <w:t xml:space="preserve">level is largely limited to satellites </w:t>
+      </w:r>
+      <w:r>
+        <w:t>and</w:t>
+      </w:r>
+      <w:r>
+        <w:t xml:space="preserve"> planets; </w:t>
+      </w:r>
+      <w:r>
+        <w:t>therefore,</w:t>
+      </w:r>
+      <w:r>
+        <w:t xml:space="preserve"> the simulation support</w:t>
+      </w:r>
+      <w:r>
+        <w:t>s</w:t>
+      </w:r>
+      <w:r>
+        <w:t xml:space="preserve"> both planets orbiting a sun, as well as moons and artificial satellites orbiting those planets. [</w:t>
       </w:r>
       <w:r>
         <w:rPr>
@@ -20239,34 +19890,34 @@
         <w:pStyle w:val="Heading3"/>
       </w:pPr>
       <w:r>
+        <w:t>Vector3</w:t>
+      </w:r>
+    </w:p>
+    <w:p>
+      <w:pPr>
+        <w:rPr>
+          <w:color w:val="000000" w:themeColor="text1"/>
+        </w:rPr>
+      </w:pPr>
+      <w:r>
+        <w:rPr>
+          <w:color w:val="000000" w:themeColor="text1"/>
+        </w:rPr>
+        <w:t>A vital structure composed of 3 doubles: x, y and z. This struct overloads many standard c++ arithmetic operators to implement vector addition, subtraction and scalar / vector multiplication. Methods including Normalize, Distance, Scalar Product and Magnitude are also part of the header file.</w:t>
+      </w:r>
+    </w:p>
+    <w:p>
+      <w:pPr>
+        <w:rPr>
+          <w:color w:val="000000" w:themeColor="text1"/>
+        </w:rPr>
+      </w:pPr>
+      <w:r>
+        <w:rPr>
+          <w:noProof/>
+          <w:color w:val="000000" w:themeColor="text1"/>
+        </w:rPr>
         <w:lastRenderedPageBreak/>
-        <w:t>Vector3</w:t>
-      </w:r>
-    </w:p>
-    <w:p>
-      <w:pPr>
-        <w:rPr>
-          <w:color w:val="000000" w:themeColor="text1"/>
-        </w:rPr>
-      </w:pPr>
-      <w:r>
-        <w:rPr>
-          <w:color w:val="000000" w:themeColor="text1"/>
-        </w:rPr>
-        <w:t>A vital structure composed of 3 doubles: x, y and z. This struct overloads many standard c++ arithmetic operators to implement vector addition, subtraction and scalar / vector multiplication. Methods including Normalize, Distance, Scalar Product and Magnitude are also part of the header file.</w:t>
-      </w:r>
-    </w:p>
-    <w:p>
-      <w:pPr>
-        <w:rPr>
-          <w:color w:val="000000" w:themeColor="text1"/>
-        </w:rPr>
-      </w:pPr>
-      <w:r>
-        <w:rPr>
-          <w:noProof/>
-          <w:color w:val="000000" w:themeColor="text1"/>
-        </w:rPr>
         <w:drawing>
           <wp:inline distT="0" distB="0" distL="0" distR="0" wp14:anchorId="0B26DAF3" wp14:editId="6CAA5260">
             <wp:extent cx="2491956" cy="4061812"/>
@@ -20283,7 +19934,7 @@
                     <pic:cNvPicPr/>
                   </pic:nvPicPr>
                   <pic:blipFill>
-                    <a:blip r:embed="rId42"/>
+                    <a:blip r:embed="rId46"/>
                     <a:stretch>
                       <a:fillRect/>
                     </a:stretch>
@@ -20344,7 +19995,7 @@
                     <pic:cNvPicPr/>
                   </pic:nvPicPr>
                   <pic:blipFill>
-                    <a:blip r:embed="rId43"/>
+                    <a:blip r:embed="rId47"/>
                     <a:stretch>
                       <a:fillRect/>
                     </a:stretch>
@@ -20365,6 +20016,66 @@
         </w:drawing>
       </w:r>
     </w:p>
+    <w:p>
+      <w:pPr>
+        <w:rPr>
+          <w:color w:val="000000" w:themeColor="text1"/>
+        </w:rPr>
+      </w:pPr>
+      <w:r>
+        <w:rPr>
+          <w:color w:val="000000" w:themeColor="text1"/>
+        </w:rPr>
+        <w:t>The “vec3” header file also contains 4 useful methods, used in a variety of circumstances throughout the program.</w:t>
+      </w:r>
+    </w:p>
+    <w:p>
+      <w:pPr>
+        <w:rPr>
+          <w:color w:val="000000" w:themeColor="text1"/>
+        </w:rPr>
+      </w:pPr>
+      <w:r>
+        <w:rPr>
+          <w:noProof/>
+        </w:rPr>
+        <w:drawing>
+          <wp:inline distT="0" distB="0" distL="0" distR="0" wp14:anchorId="141D7982" wp14:editId="49CB323D">
+            <wp:extent cx="3552825" cy="3648075"/>
+            <wp:effectExtent l="0" t="0" r="9525" b="9525"/>
+            <wp:docPr id="46" name="Picture 46" descr="Text&#10;&#10;Description automatically generated"/>
+            <wp:cNvGraphicFramePr>
+              <a:graphicFrameLocks xmlns:a="http://schemas.openxmlformats.org/drawingml/2006/main" noChangeAspect="1"/>
+            </wp:cNvGraphicFramePr>
+            <a:graphic xmlns:a="http://schemas.openxmlformats.org/drawingml/2006/main">
+              <a:graphicData uri="http://schemas.openxmlformats.org/drawingml/2006/picture">
+                <pic:pic xmlns:pic="http://schemas.openxmlformats.org/drawingml/2006/picture">
+                  <pic:nvPicPr>
+                    <pic:cNvPr id="46" name="Picture 46" descr="Text&#10;&#10;Description automatically generated"/>
+                    <pic:cNvPicPr/>
+                  </pic:nvPicPr>
+                  <pic:blipFill>
+                    <a:blip r:embed="rId48"/>
+                    <a:stretch>
+                      <a:fillRect/>
+                    </a:stretch>
+                  </pic:blipFill>
+                  <pic:spPr>
+                    <a:xfrm>
+                      <a:off x="0" y="0"/>
+                      <a:ext cx="3552825" cy="3648075"/>
+                    </a:xfrm>
+                    <a:prstGeom prst="rect">
+                      <a:avLst/>
+                    </a:prstGeom>
+                  </pic:spPr>
+                </pic:pic>
+              </a:graphicData>
+            </a:graphic>
+          </wp:inline>
+        </w:drawing>
+      </w:r>
+    </w:p>
     <w:p/>
     <w:p/>
     <w:p>
@@ -20494,7 +20205,6 @@
           <w:noProof/>
           <w:color w:val="000000" w:themeColor="text1"/>
         </w:rPr>
-        <w:lastRenderedPageBreak/>
         <w:drawing>
           <wp:inline distT="0" distB="0" distL="0" distR="0" wp14:anchorId="4F6C1D35" wp14:editId="01A959DE">
             <wp:extent cx="5639289" cy="2682472"/>
@@ -20511,7 +20221,7 @@
                     <pic:cNvPicPr/>
                   </pic:nvPicPr>
                   <pic:blipFill>
-                    <a:blip r:embed="rId44"/>
+                    <a:blip r:embed="rId49"/>
                     <a:stretch>
                       <a:fillRect/>
                     </a:stretch>
@@ -20607,6 +20317,7 @@
           <w:noProof/>
           <w:color w:val="000000" w:themeColor="text1"/>
         </w:rPr>
+        <w:lastRenderedPageBreak/>
         <w:drawing>
           <wp:inline distT="0" distB="0" distL="0" distR="0" wp14:anchorId="44E04CF5" wp14:editId="2064554C">
             <wp:extent cx="5733415" cy="2760980"/>
@@ -20623,7 +20334,7 @@
                     <pic:cNvPicPr/>
                   </pic:nvPicPr>
                   <pic:blipFill>
-                    <a:blip r:embed="rId45"/>
+                    <a:blip r:embed="rId50"/>
                     <a:stretch>
                       <a:fillRect/>
                     </a:stretch>
@@ -20680,14 +20391,7 @@
         <w:rPr>
           <w:color w:val="000000" w:themeColor="text1"/>
         </w:rPr>
-        <w:t xml:space="preserve">The text class primarily consists of a texture reference and string to be displayed. The texture is loaded from a true type font file with the characters passed as an argument to the “loadFromRenderedText” function. This class contains get &amp; set methods for the text, as well </w:t>
-      </w:r>
-      <w:r>
-        <w:rPr>
-          <w:color w:val="000000" w:themeColor="text1"/>
-        </w:rPr>
-        <w:lastRenderedPageBreak/>
-        <w:t>as attributes and accessor / mutator methods pertaining to the position and dimensions of the text on screen.</w:t>
+        <w:t>The text class primarily consists of a texture reference and string to be displayed. The texture is loaded from a true type font file with the characters passed as an argument to the “loadFromRenderedText” function. This class contains get &amp; set methods for the text, as well as attributes and accessor / mutator methods pertaining to the position and dimensions of the text on screen.</w:t>
       </w:r>
     </w:p>
     <w:p>
@@ -20733,7 +20437,7 @@
           <w:rStyle w:val="FootnoteReference"/>
           <w:color w:val="000000" w:themeColor="text1"/>
         </w:rPr>
-        <w:footnoteReference w:id="10"/>
+        <w:footnoteReference w:id="11"/>
       </w:r>
       <w:r>
         <w:rPr>
@@ -20769,7 +20473,7 @@
                     <pic:cNvPicPr/>
                   </pic:nvPicPr>
                   <pic:blipFill>
-                    <a:blip r:embed="rId46"/>
+                    <a:blip r:embed="rId51"/>
                     <a:stretch>
                       <a:fillRect/>
                     </a:stretch>
@@ -20845,7 +20549,14 @@
         <w:rPr>
           <w:color w:val="000000" w:themeColor="text1"/>
         </w:rPr>
-        <w:t xml:space="preserve"> Buttons have a function pointer attribute for when they are clicked, which can be set at bound and rebound dynamically rather than at buttons instantiation.</w:t>
+        <w:t xml:space="preserve"> Buttons </w:t>
+      </w:r>
+      <w:r>
+        <w:rPr>
+          <w:color w:val="000000" w:themeColor="text1"/>
+        </w:rPr>
+        <w:lastRenderedPageBreak/>
+        <w:t>have a function pointer attribute for when they are clicked, which can be set at bound and rebound dynamically rather than at buttons instantiation.</w:t>
       </w:r>
     </w:p>
     <w:p>
@@ -20875,7 +20586,7 @@
                     <pic:cNvPicPr/>
                   </pic:nvPicPr>
                   <pic:blipFill>
-                    <a:blip r:embed="rId47"/>
+                    <a:blip r:embed="rId52"/>
                     <a:stretch>
                       <a:fillRect/>
                     </a:stretch>
@@ -20959,7 +20670,6 @@
           <w:noProof/>
           <w:color w:val="000000" w:themeColor="text1"/>
         </w:rPr>
-        <w:lastRenderedPageBreak/>
         <w:drawing>
           <wp:inline distT="0" distB="0" distL="0" distR="0" wp14:anchorId="27348FE5" wp14:editId="2681127E">
             <wp:extent cx="5273497" cy="861135"/>
@@ -20976,7 +20686,7 @@
                     <pic:cNvPicPr/>
                   </pic:nvPicPr>
                   <pic:blipFill>
-                    <a:blip r:embed="rId48"/>
+                    <a:blip r:embed="rId53"/>
                     <a:stretch>
                       <a:fillRect/>
                     </a:stretch>
@@ -21112,7 +20822,7 @@
                     <pic:cNvPicPr/>
                   </pic:nvPicPr>
                   <pic:blipFill>
-                    <a:blip r:embed="rId49"/>
+                    <a:blip r:embed="rId54"/>
                     <a:stretch>
                       <a:fillRect/>
                     </a:stretch>
@@ -21199,7 +20909,7 @@
                     <pic:cNvPicPr/>
                   </pic:nvPicPr>
                   <pic:blipFill>
-                    <a:blip r:embed="rId50"/>
+                    <a:blip r:embed="rId55"/>
                     <a:stretch>
                       <a:fillRect/>
                     </a:stretch>
@@ -21230,6 +20940,7 @@
         <w:rPr>
           <w:color w:val="000000" w:themeColor="text1"/>
         </w:rPr>
+        <w:lastRenderedPageBreak/>
         <w:t>The ReadField method calls ValidateValue which is a private function returning a Boolean if the value is valid</w:t>
       </w:r>
       <w:r>
@@ -21266,7 +20977,7 @@
                     <pic:cNvPicPr/>
                   </pic:nvPicPr>
                   <pic:blipFill>
-                    <a:blip r:embed="rId51"/>
+                    <a:blip r:embed="rId56"/>
                     <a:stretch>
                       <a:fillRect/>
                     </a:stretch>
@@ -21310,7 +21021,6 @@
         <w:rPr>
           <w:color w:val="000000" w:themeColor="text1"/>
         </w:rPr>
-        <w:lastRenderedPageBreak/>
         <w:t xml:space="preserve">Both </w:t>
       </w:r>
       <w:r>
@@ -21369,7 +21079,7 @@
                     <pic:cNvPicPr/>
                   </pic:nvPicPr>
                   <pic:blipFill>
-                    <a:blip r:embed="rId52"/>
+                    <a:blip r:embed="rId57"/>
                     <a:stretch>
                       <a:fillRect/>
                     </a:stretch>
@@ -21430,7 +21140,7 @@
                     <pic:cNvPicPr/>
                   </pic:nvPicPr>
                   <pic:blipFill>
-                    <a:blip r:embed="rId53"/>
+                    <a:blip r:embed="rId58"/>
                     <a:stretch>
                       <a:fillRect/>
                     </a:stretch>
@@ -21529,7 +21239,7 @@
                     <pic:cNvPicPr/>
                   </pic:nvPicPr>
                   <pic:blipFill>
-                    <a:blip r:embed="rId54"/>
+                    <a:blip r:embed="rId59"/>
                     <a:stretch>
                       <a:fillRect/>
                     </a:stretch>
@@ -21560,6 +21270,7 @@
         <w:rPr>
           <w:color w:val="000000" w:themeColor="text1"/>
         </w:rPr>
+        <w:lastRenderedPageBreak/>
         <w:t>This ability to override the default regular expression proves especially useful for the “path input field” where the user can enter the path to a .orbyte file.</w:t>
       </w:r>
       <w:r>
@@ -21602,7 +21313,7 @@
                     <pic:cNvPicPr/>
                   </pic:nvPicPr>
                   <pic:blipFill>
-                    <a:blip r:embed="rId55"/>
+                    <a:blip r:embed="rId60"/>
                     <a:stretch>
                       <a:fillRect/>
                     </a:stretch>
@@ -21669,7 +21380,7 @@
                     <pic:cNvPicPr/>
                   </pic:nvPicPr>
                   <pic:blipFill>
-                    <a:blip r:embed="rId56"/>
+                    <a:blip r:embed="rId61"/>
                     <a:stretch>
                       <a:fillRect/>
                     </a:stretch>
@@ -21746,7 +21457,6 @@
         <w:rPr>
           <w:color w:val="000000" w:themeColor="text1"/>
         </w:rPr>
-        <w:lastRenderedPageBreak/>
         <w:t>This class forms a critical part of the user interface as it allows users to edit parameters of the simulation and certain exposed attributes of orbiting bodies.</w:t>
       </w:r>
       <w:r>
@@ -21783,7 +21493,7 @@
                     <pic:cNvPicPr/>
                   </pic:nvPicPr>
                   <pic:blipFill>
-                    <a:blip r:embed="rId57"/>
+                    <a:blip r:embed="rId62"/>
                     <a:stretch>
                       <a:fillRect/>
                     </a:stretch>
@@ -21861,7 +21571,7 @@
                     <pic:cNvPicPr/>
                   </pic:nvPicPr>
                   <pic:blipFill>
-                    <a:blip r:embed="rId58"/>
+                    <a:blip r:embed="rId63"/>
                     <a:stretch>
                       <a:fillRect/>
                     </a:stretch>
@@ -21888,6 +21598,7 @@
         <w:pStyle w:val="Heading2"/>
       </w:pPr>
       <w:r>
+        <w:lastRenderedPageBreak/>
         <w:t xml:space="preserve">Simulation </w:t>
       </w:r>
       <w:r>
@@ -21927,7 +21638,7 @@
           <w:color w:val="000000" w:themeColor="text1"/>
         </w:rPr>
       </w:pPr>
-      <w:hyperlink r:id="rId59">
+      <w:hyperlink r:id="rId64">
         <w:r>
           <w:rPr>
             <w:rStyle w:val="Hyperlink"/>
@@ -21959,7 +21670,7 @@
           <w:color w:val="000000" w:themeColor="text1"/>
         </w:rPr>
       </w:pPr>
-      <w:hyperlink r:id="rId60">
+      <w:hyperlink r:id="rId65">
         <w:r>
           <w:rPr>
             <w:rStyle w:val="Hyperlink"/>
@@ -22024,7 +21735,7 @@
           <w:color w:val="000000" w:themeColor="text1"/>
         </w:rPr>
       </w:pPr>
-      <w:hyperlink r:id="rId61">
+      <w:hyperlink r:id="rId66">
         <w:r>
           <w:rPr>
             <w:rStyle w:val="Hyperlink"/>
@@ -22056,7 +21767,7 @@
           <w:color w:val="000000" w:themeColor="text1"/>
         </w:rPr>
       </w:pPr>
-      <w:hyperlink r:id="rId62">
+      <w:hyperlink r:id="rId67">
         <w:r>
           <w:rPr>
             <w:rStyle w:val="Hyperlink"/>
@@ -22088,7 +21799,7 @@
           <w:color w:val="000000" w:themeColor="text1"/>
         </w:rPr>
       </w:pPr>
-      <w:hyperlink r:id="rId63">
+      <w:hyperlink r:id="rId68">
         <w:r>
           <w:rPr>
             <w:rStyle w:val="Hyperlink"/>
@@ -22127,7 +21838,7 @@
           <w:color w:val="000000" w:themeColor="text1"/>
         </w:rPr>
       </w:pPr>
-      <w:hyperlink r:id="rId64">
+      <w:hyperlink r:id="rId69">
         <w:r>
           <w:rPr>
             <w:rStyle w:val="Hyperlink"/>
@@ -22159,7 +21870,7 @@
           <w:color w:val="000000" w:themeColor="text1"/>
         </w:rPr>
       </w:pPr>
-      <w:hyperlink r:id="rId65">
+      <w:hyperlink r:id="rId70">
         <w:r>
           <w:rPr>
             <w:rStyle w:val="Hyperlink"/>
@@ -22191,7 +21902,7 @@
           <w:color w:val="000000" w:themeColor="text1"/>
         </w:rPr>
       </w:pPr>
-      <w:hyperlink r:id="rId66">
+      <w:hyperlink r:id="rId71">
         <w:r>
           <w:rPr>
             <w:rStyle w:val="Hyperlink"/>
@@ -22256,7 +21967,7 @@
           <w:color w:val="000000" w:themeColor="text1"/>
         </w:rPr>
       </w:pPr>
-      <w:hyperlink r:id="rId67">
+      <w:hyperlink r:id="rId72">
         <w:r>
           <w:rPr>
             <w:rStyle w:val="Hyperlink"/>
@@ -22288,7 +21999,7 @@
           <w:color w:val="000000" w:themeColor="text1"/>
         </w:rPr>
       </w:pPr>
-      <w:hyperlink r:id="rId68">
+      <w:hyperlink r:id="rId73">
         <w:r>
           <w:rPr>
             <w:rStyle w:val="Hyperlink"/>
@@ -22320,7 +22031,7 @@
           <w:color w:val="000000" w:themeColor="text1"/>
         </w:rPr>
       </w:pPr>
-      <w:hyperlink r:id="rId69">
+      <w:hyperlink r:id="rId74">
         <w:r>
           <w:rPr>
             <w:rStyle w:val="Hyperlink"/>
@@ -22425,7 +22136,7 @@
         </w:rPr>
         <w:t xml:space="preserve">[online] Available at: </w:t>
       </w:r>
-      <w:hyperlink r:id="rId70" w:history="1">
+      <w:hyperlink r:id="rId75" w:history="1">
         <w:r>
           <w:rPr>
             <w:rStyle w:val="Hyperlink"/>
@@ -22466,7 +22177,7 @@
         </w:rPr>
         <w:t xml:space="preserve">PHET Orbit Simulation [online] Available at: </w:t>
       </w:r>
-      <w:hyperlink r:id="rId71" w:history="1">
+      <w:hyperlink r:id="rId76" w:history="1">
         <w:r>
           <w:rPr>
             <w:rStyle w:val="Hyperlink"/>
@@ -22524,7 +22235,7 @@
         </w:rPr>
         <w:t xml:space="preserve">SATVIS. Satellite Orbit Visualization. [online] Available at: </w:t>
       </w:r>
-      <w:hyperlink r:id="rId72" w:history="1">
+      <w:hyperlink r:id="rId77" w:history="1">
         <w:r>
           <w:rPr>
             <w:rStyle w:val="Hyperlink"/>
@@ -22559,7 +22270,7 @@
         </w:rPr>
         <w:t xml:space="preserve">SATELLITE EXPLORER. Satellite orbit explorer. [online] Available at: </w:t>
       </w:r>
-      <w:hyperlink r:id="rId73" w:history="1">
+      <w:hyperlink r:id="rId78" w:history="1">
         <w:r>
           <w:rPr>
             <w:rStyle w:val="Hyperlink"/>
@@ -22611,7 +22322,7 @@
         </w:rPr>
         <w:t xml:space="preserve">SDL_WIKI. Simple DirectMedia Layer documentation. [online] Available at: </w:t>
       </w:r>
-      <w:hyperlink r:id="rId74" w:history="1">
+      <w:hyperlink r:id="rId79" w:history="1">
         <w:r>
           <w:rPr>
             <w:rStyle w:val="Hyperlink"/>
@@ -22663,7 +22374,7 @@
         </w:rPr>
         <w:t xml:space="preserve">LAZY_FOO. C++ SDL2 Tutorial for Game Programming. [online] Available at: </w:t>
       </w:r>
-      <w:hyperlink r:id="rId75" w:history="1">
+      <w:hyperlink r:id="rId80" w:history="1">
         <w:r>
           <w:rPr>
             <w:rStyle w:val="Hyperlink"/>
@@ -22700,8 +22411,8 @@
       </w:pPr>
     </w:p>
     <w:sectPr>
-      <w:headerReference w:type="default" r:id="rId76"/>
-      <w:footerReference w:type="default" r:id="rId77"/>
+      <w:headerReference w:type="default" r:id="rId81"/>
+      <w:footerReference w:type="default" r:id="rId82"/>
       <w:pgSz w:w="11909" w:h="16834"/>
       <w:pgMar w:top="1440" w:right="1440" w:bottom="1440" w:left="1440" w:header="720" w:footer="720" w:gutter="0"/>
       <w:pgNumType w:start="1"/>
@@ -23053,6 +22764,25 @@
     </w:p>
   </w:footnote>
   <w:footnote w:id="10">
+    <w:p>
+      <w:pPr>
+        <w:pStyle w:val="FootnoteText"/>
+      </w:pPr>
+      <w:r>
+        <w:rPr>
+          <w:rStyle w:val="FootnoteReference"/>
+        </w:rPr>
+        <w:footnoteRef/>
+      </w:r>
+      <w:r>
+        <w:t xml:space="preserve"> Treated as a “queue” in so far as it operates as first in, first out. It is not necessary to access a specific element by index per sae, however </w:t>
+      </w:r>
+      <w:r>
+        <w:t>by removing the need to re-enqueue objects every frame, significant performance has been preserved.</w:t>
+      </w:r>
+    </w:p>
+  </w:footnote>
+  <w:footnote w:id="11">
     <w:p>
       <w:pPr>
         <w:pStyle w:val="FootnoteText"/>
@@ -24331,7 +24061,6 @@
     <w:basedOn w:val="Normal"/>
     <w:next w:val="Normal"/>
     <w:uiPriority w:val="9"/>
-    <w:semiHidden/>
     <w:unhideWhenUsed/>
     <w:qFormat/>
     <w:pPr>
@@ -24386,7 +24115,6 @@
   <w:style w:type="character" w:default="1" w:styleId="DefaultParagraphFont">
     <w:name w:val="Default Paragraph Font"/>
     <w:uiPriority w:val="1"/>
-    <w:semiHidden/>
     <w:unhideWhenUsed/>
   </w:style>
   <w:style w:type="table" w:default="1" w:styleId="TableNormal">
@@ -24638,6 +24366,55 @@
       <w:color w:val="323232" w:themeColor="text2"/>
       <w:sz w:val="18"/>
       <w:szCs w:val="18"/>
+    </w:rPr>
+  </w:style>
+  <w:style w:type="character" w:styleId="IntenseReference">
+    <w:name w:val="Intense Reference"/>
+    <w:basedOn w:val="DefaultParagraphFont"/>
+    <w:uiPriority w:val="32"/>
+    <w:qFormat/>
+    <w:rsid w:val="009B71AF"/>
+    <w:rPr>
+      <w:b/>
+      <w:bCs/>
+      <w:smallCaps/>
+      <w:color w:val="F07F09" w:themeColor="accent1"/>
+      <w:spacing w:val="5"/>
+    </w:rPr>
+  </w:style>
+  <w:style w:type="paragraph" w:styleId="IntenseQuote">
+    <w:name w:val="Intense Quote"/>
+    <w:basedOn w:val="Normal"/>
+    <w:next w:val="Normal"/>
+    <w:link w:val="IntenseQuoteChar"/>
+    <w:uiPriority w:val="30"/>
+    <w:qFormat/>
+    <w:rsid w:val="009B71AF"/>
+    <w:pPr>
+      <w:pBdr>
+        <w:top w:val="single" w:sz="4" w:space="10" w:color="F07F09" w:themeColor="accent1"/>
+        <w:bottom w:val="single" w:sz="4" w:space="10" w:color="F07F09" w:themeColor="accent1"/>
+      </w:pBdr>
+      <w:spacing w:before="360" w:after="360"/>
+      <w:ind w:left="864" w:right="864"/>
+      <w:jc w:val="center"/>
+    </w:pPr>
+    <w:rPr>
+      <w:i/>
+      <w:iCs/>
+      <w:color w:val="F07F09" w:themeColor="accent1"/>
+    </w:rPr>
+  </w:style>
+  <w:style w:type="character" w:customStyle="1" w:styleId="IntenseQuoteChar">
+    <w:name w:val="Intense Quote Char"/>
+    <w:basedOn w:val="DefaultParagraphFont"/>
+    <w:link w:val="IntenseQuote"/>
+    <w:uiPriority w:val="30"/>
+    <w:rsid w:val="009B71AF"/>
+    <w:rPr>
+      <w:i/>
+      <w:iCs/>
+      <w:color w:val="F07F09" w:themeColor="accent1"/>
     </w:rPr>
   </w:style>
 </w:styles>

</xml_diff>

<commit_message>
Testing until 10 & fixes made
</commit_message>
<xml_diff>
--- a/write-up/JJL NEA PROJECT - ORBYTE.docx
+++ b/write-up/JJL NEA PROJECT - ORBYTE.docx
@@ -3769,7 +3769,21 @@
         <w:rPr>
           <w:color w:val="000000" w:themeColor="text1"/>
         </w:rPr>
-        <w:t xml:space="preserve"> how “satellites stay in orbit” with reference to the sun, earth, moon and artificial satellites</w:t>
+        <w:t xml:space="preserve"> how “satellites stay in orbit” with reference to the sun, earth, </w:t>
+      </w:r>
+      <w:proofErr w:type="gramStart"/>
+      <w:r>
+        <w:rPr>
+          <w:color w:val="000000" w:themeColor="text1"/>
+        </w:rPr>
+        <w:t>moon</w:t>
+      </w:r>
+      <w:proofErr w:type="gramEnd"/>
+      <w:r>
+        <w:rPr>
+          <w:color w:val="000000" w:themeColor="text1"/>
+        </w:rPr>
+        <w:t xml:space="preserve"> and artificial satellites</w:t>
       </w:r>
       <w:r>
         <w:rPr>
@@ -3939,7 +3953,27 @@
           <w:color w:val="000000" w:themeColor="text1"/>
           <w:u w:val="single"/>
         </w:rPr>
-        <w:t>Can you think of any limitations with current simulations used in classes? (e.g. the Phet Orbit Simulation)</w:t>
+        <w:t>Can you think of any limitations with current simulations used in classes? (</w:t>
+      </w:r>
+      <w:proofErr w:type="gramStart"/>
+      <w:r>
+        <w:rPr>
+          <w:i/>
+          <w:iCs/>
+          <w:color w:val="000000" w:themeColor="text1"/>
+          <w:u w:val="single"/>
+        </w:rPr>
+        <w:t>e.g.</w:t>
+      </w:r>
+      <w:proofErr w:type="gramEnd"/>
+      <w:r>
+        <w:rPr>
+          <w:i/>
+          <w:iCs/>
+          <w:color w:val="000000" w:themeColor="text1"/>
+          <w:u w:val="single"/>
+        </w:rPr>
+        <w:t xml:space="preserve"> the Phet Orbit Simulation)</w:t>
       </w:r>
     </w:p>
     <w:p>
@@ -5791,8 +5825,16 @@
               <w:rPr>
                 <w:color w:val="000000" w:themeColor="text1"/>
               </w:rPr>
-              <w:t>Runge-Kutta 4 for solving ordinary differential equations</w:t>
-            </w:r>
+              <w:t xml:space="preserve">Runge-Kutta 4 for solving ordinary differential </w:t>
+            </w:r>
+            <w:proofErr w:type="gramStart"/>
+            <w:r>
+              <w:rPr>
+                <w:color w:val="000000" w:themeColor="text1"/>
+              </w:rPr>
+              <w:t>equations</w:t>
+            </w:r>
+            <w:proofErr w:type="gramEnd"/>
           </w:p>
           <w:p>
             <w:pPr>
@@ -7412,7 +7454,23 @@
           <w:i/>
           <w:iCs/>
         </w:rPr>
-        <w:t xml:space="preserve"> position and velocity relative to a central mass, used as a focus for the orbiting object. An Ordinary Differential Equation solver is required. For this reason RK4 is used as it provides a more accurate approximation than the Euler method.</w:t>
+        <w:t xml:space="preserve"> position and velocity relative to a central mass, used as a focus for the orbiting object. An Ordinary Differential Equation solver is required. For this </w:t>
+      </w:r>
+      <w:proofErr w:type="gramStart"/>
+      <w:r>
+        <w:rPr>
+          <w:i/>
+          <w:iCs/>
+        </w:rPr>
+        <w:t>reason</w:t>
+      </w:r>
+      <w:proofErr w:type="gramEnd"/>
+      <w:r>
+        <w:rPr>
+          <w:i/>
+          <w:iCs/>
+        </w:rPr>
+        <w:t xml:space="preserve"> RK4 is used as it provides a more accurate approximation than the Euler method.</w:t>
       </w:r>
     </w:p>
     <w:p/>
@@ -7895,7 +7953,7 @@
           <v:shape id="_x0000_i1025" type="#_x0000_t75" style="width:449.95pt;height:90pt" o:ole="">
             <v:imagedata r:id="rId11" o:title=""/>
           </v:shape>
-          <o:OLEObject Type="Embed" ProgID="Word.OpenDocumentText.12" ShapeID="_x0000_i1025" DrawAspect="Content" ObjectID="_1739799878" r:id="rId12"/>
+          <o:OLEObject Type="Embed" ProgID="Word.OpenDocumentText.12" ShapeID="_x0000_i1025" DrawAspect="Content" ObjectID="_1739813958" r:id="rId12"/>
         </w:object>
       </w:r>
     </w:p>
@@ -7928,7 +7986,7 @@
           <v:shape id="_x0000_i1026" type="#_x0000_t75" style="width:449.95pt;height:162.1pt" o:ole="">
             <v:imagedata r:id="rId13" o:title=""/>
           </v:shape>
-          <o:OLEObject Type="Embed" ProgID="Word.OpenDocumentText.12" ShapeID="_x0000_i1026" DrawAspect="Content" ObjectID="_1739799879" r:id="rId14"/>
+          <o:OLEObject Type="Embed" ProgID="Word.OpenDocumentText.12" ShapeID="_x0000_i1026" DrawAspect="Content" ObjectID="_1739813959" r:id="rId14"/>
         </w:object>
       </w:r>
     </w:p>
@@ -11066,7 +11124,21 @@
               <w:rPr>
                 <w:color w:val="000000" w:themeColor="text1"/>
               </w:rPr>
-              <w:t>Instantiate one satellite in the simulation class main method. Set it’s “parent” to be the earth and set its parameters to be similar to that of the moon.</w:t>
+              <w:t xml:space="preserve">Instantiate one satellite in the simulation class main method. Set </w:t>
+            </w:r>
+            <w:proofErr w:type="gramStart"/>
+            <w:r>
+              <w:rPr>
+                <w:color w:val="000000" w:themeColor="text1"/>
+              </w:rPr>
+              <w:t>it’s</w:t>
+            </w:r>
+            <w:proofErr w:type="gramEnd"/>
+            <w:r>
+              <w:rPr>
+                <w:color w:val="000000" w:themeColor="text1"/>
+              </w:rPr>
+              <w:t xml:space="preserve"> “parent” to be the earth and set its parameters to be similar to that of the moon.</w:t>
             </w:r>
           </w:p>
           <w:p>
@@ -11114,7 +11186,25 @@
                 <w:iCs/>
                 <w:color w:val="000000" w:themeColor="text1"/>
               </w:rPr>
-              <w:t>Note: We are presently forming a reductive version of our solar system, with only the sun, earth and moon, so that we can sense-check the results of our simulation.)</w:t>
+              <w:t xml:space="preserve">Note: We are presently forming a reductive version of our solar system, with only the sun, </w:t>
+            </w:r>
+            <w:proofErr w:type="gramStart"/>
+            <w:r>
+              <w:rPr>
+                <w:i/>
+                <w:iCs/>
+                <w:color w:val="000000" w:themeColor="text1"/>
+              </w:rPr>
+              <w:t>earth</w:t>
+            </w:r>
+            <w:proofErr w:type="gramEnd"/>
+            <w:r>
+              <w:rPr>
+                <w:i/>
+                <w:iCs/>
+                <w:color w:val="000000" w:themeColor="text1"/>
+              </w:rPr>
+              <w:t xml:space="preserve"> and moon, so that we can sense-check the results of our simulation.)</w:t>
             </w:r>
           </w:p>
         </w:tc>
@@ -15063,8 +15153,16 @@
               <w:rPr>
                 <w:color w:val="000000" w:themeColor="text1"/>
               </w:rPr>
-              <w:t>Change time-scale</w:t>
-            </w:r>
+              <w:t>Change time-</w:t>
+            </w:r>
+            <w:proofErr w:type="gramStart"/>
+            <w:r>
+              <w:rPr>
+                <w:color w:val="000000" w:themeColor="text1"/>
+              </w:rPr>
+              <w:t>scale</w:t>
+            </w:r>
+            <w:proofErr w:type="gramEnd"/>
           </w:p>
           <w:p>
             <w:pPr>
@@ -15247,7 +15345,21 @@
               <w:rPr>
                 <w:color w:val="000000" w:themeColor="text1"/>
               </w:rPr>
-              <w:t>Generate Vertices For Rendering</w:t>
+              <w:t xml:space="preserve">Generate Vertices </w:t>
+            </w:r>
+            <w:proofErr w:type="gramStart"/>
+            <w:r>
+              <w:rPr>
+                <w:color w:val="000000" w:themeColor="text1"/>
+              </w:rPr>
+              <w:t>For</w:t>
+            </w:r>
+            <w:proofErr w:type="gramEnd"/>
+            <w:r>
+              <w:rPr>
+                <w:color w:val="000000" w:themeColor="text1"/>
+              </w:rPr>
+              <w:t xml:space="preserve"> Rendering</w:t>
             </w:r>
           </w:p>
         </w:tc>
@@ -15563,7 +15675,21 @@
               <w:rPr>
                 <w:color w:val="000000" w:themeColor="text1"/>
               </w:rPr>
-              <w:t>Represent body attributes (e.g. acceleration or velocity) as an arrow leading from the orbiting object.</w:t>
+              <w:t>Represent body attributes (</w:t>
+            </w:r>
+            <w:proofErr w:type="gramStart"/>
+            <w:r>
+              <w:rPr>
+                <w:color w:val="000000" w:themeColor="text1"/>
+              </w:rPr>
+              <w:t>e.g.</w:t>
+            </w:r>
+            <w:proofErr w:type="gramEnd"/>
+            <w:r>
+              <w:rPr>
+                <w:color w:val="000000" w:themeColor="text1"/>
+              </w:rPr>
+              <w:t xml:space="preserve"> acceleration or velocity) as an arrow leading from the orbiting object.</w:t>
             </w:r>
           </w:p>
         </w:tc>
@@ -15890,7 +16016,15 @@
           </w:tcPr>
           <w:p>
             <w:r>
-              <w:t>X, y, z all floating point values and magnitude of position vector &gt; 0</w:t>
+              <w:t xml:space="preserve">X, y, z all </w:t>
+            </w:r>
+            <w:proofErr w:type="gramStart"/>
+            <w:r>
+              <w:t>floating point</w:t>
+            </w:r>
+            <w:proofErr w:type="gramEnd"/>
+            <w:r>
+              <w:t xml:space="preserve"> values and magnitude of position vector &gt; 0</w:t>
             </w:r>
             <w:r>
               <w:t>.</w:t>
@@ -17422,7 +17556,23 @@
           <w:i/>
           <w:iCs/>
         </w:rPr>
-        <w:t>The purpose of this procedure is to rotate a set of vertices around the centre of the object (Centre of rotation). It takes 3 floating point parameters defining the rotation in the x, y and z axes.</w:t>
+        <w:t xml:space="preserve">The purpose of this procedure is to rotate a set of vertices around the centre of the object (Centre of rotation). It takes 3 floating point parameters defining the rotation in the x, </w:t>
+      </w:r>
+      <w:proofErr w:type="gramStart"/>
+      <w:r>
+        <w:rPr>
+          <w:i/>
+          <w:iCs/>
+        </w:rPr>
+        <w:t>y</w:t>
+      </w:r>
+      <w:proofErr w:type="gramEnd"/>
+      <w:r>
+        <w:rPr>
+          <w:i/>
+          <w:iCs/>
+        </w:rPr>
+        <w:t xml:space="preserve"> and z axes.</w:t>
       </w:r>
       <w:r>
         <w:rPr>
@@ -17466,7 +17616,7 @@
           <v:shape id="_x0000_i1027" type="#_x0000_t75" style="width:449.95pt;height:479.95pt" o:ole="">
             <v:imagedata r:id="rId21" o:title=""/>
           </v:shape>
-          <o:OLEObject Type="Embed" ProgID="Word.OpenDocumentText.12" ShapeID="_x0000_i1027" DrawAspect="Content" ObjectID="_1739799880" r:id="rId22"/>
+          <o:OLEObject Type="Embed" ProgID="Word.OpenDocumentText.12" ShapeID="_x0000_i1027" DrawAspect="Content" ObjectID="_1739813960" r:id="rId22"/>
         </w:object>
       </w:r>
     </w:p>
@@ -17543,7 +17693,7 @@
           <v:shape id="_x0000_i1028" type="#_x0000_t75" style="width:449.95pt;height:90pt" o:ole="">
             <v:imagedata r:id="rId11" o:title=""/>
           </v:shape>
-          <o:OLEObject Type="Embed" ProgID="Word.OpenDocumentText.12" ShapeID="_x0000_i1028" DrawAspect="Content" ObjectID="_1739799881" r:id="rId23"/>
+          <o:OLEObject Type="Embed" ProgID="Word.OpenDocumentText.12" ShapeID="_x0000_i1028" DrawAspect="Content" ObjectID="_1739813961" r:id="rId23"/>
         </w:object>
       </w:r>
     </w:p>
@@ -17572,7 +17722,7 @@
           <v:shape id="_x0000_i1029" type="#_x0000_t75" style="width:449.95pt;height:162.1pt" o:ole="">
             <v:imagedata r:id="rId24" o:title=""/>
           </v:shape>
-          <o:OLEObject Type="Embed" ProgID="Word.OpenDocumentText.12" ShapeID="_x0000_i1029" DrawAspect="Content" ObjectID="_1739799882" r:id="rId25"/>
+          <o:OLEObject Type="Embed" ProgID="Word.OpenDocumentText.12" ShapeID="_x0000_i1029" DrawAspect="Content" ObjectID="_1739813962" r:id="rId25"/>
         </w:object>
       </w:r>
     </w:p>
@@ -17594,7 +17744,21 @@
         <w:rPr>
           <w:color w:val="000000" w:themeColor="text1"/>
         </w:rPr>
-        <w:t xml:space="preserve">In order to facilitate orbits in 3 dimensional space, it is necessary to distinguish between world space and screen space so that objects further away from the camera seem smaller. </w:t>
+        <w:t xml:space="preserve">In order to facilitate orbits in </w:t>
+      </w:r>
+      <w:proofErr w:type="gramStart"/>
+      <w:r>
+        <w:rPr>
+          <w:color w:val="000000" w:themeColor="text1"/>
+        </w:rPr>
+        <w:t>3 dimensional</w:t>
+      </w:r>
+      <w:proofErr w:type="gramEnd"/>
+      <w:r>
+        <w:rPr>
+          <w:color w:val="000000" w:themeColor="text1"/>
+        </w:rPr>
+        <w:t xml:space="preserve"> space, it is necessary to distinguish between world space and screen space so that objects further away from the camera seem smaller. </w:t>
       </w:r>
       <w:r>
         <w:rPr>
@@ -17626,7 +17790,7 @@
           <v:shape id="_x0000_i1030" type="#_x0000_t75" style="width:449.95pt;height:191.35pt" o:ole="">
             <v:imagedata r:id="rId26" o:title=""/>
           </v:shape>
-          <o:OLEObject Type="Embed" ProgID="Word.OpenDocumentText.12" ShapeID="_x0000_i1030" DrawAspect="Content" ObjectID="_1739799883" r:id="rId27"/>
+          <o:OLEObject Type="Embed" ProgID="Word.OpenDocumentText.12" ShapeID="_x0000_i1030" DrawAspect="Content" ObjectID="_1739813963" r:id="rId27"/>
         </w:object>
       </w:r>
     </w:p>
@@ -17686,7 +17850,7 @@
           <v:shape id="_x0000_i1031" type="#_x0000_t75" style="width:449.95pt;height:176.65pt" o:ole="">
             <v:imagedata r:id="rId28" o:title=""/>
           </v:shape>
-          <o:OLEObject Type="Embed" ProgID="Word.OpenDocumentText.12" ShapeID="_x0000_i1031" DrawAspect="Content" ObjectID="_1739799884" r:id="rId29"/>
+          <o:OLEObject Type="Embed" ProgID="Word.OpenDocumentText.12" ShapeID="_x0000_i1031" DrawAspect="Content" ObjectID="_1739813964" r:id="rId29"/>
         </w:object>
       </w:r>
     </w:p>
@@ -17720,7 +17884,7 @@
           <v:shape id="_x0000_i1032" type="#_x0000_t75" style="width:449.95pt;height:191.35pt" o:ole="">
             <v:imagedata r:id="rId30" o:title=""/>
           </v:shape>
-          <o:OLEObject Type="Embed" ProgID="Word.OpenDocumentText.12" ShapeID="_x0000_i1032" DrawAspect="Content" ObjectID="_1739799885" r:id="rId31"/>
+          <o:OLEObject Type="Embed" ProgID="Word.OpenDocumentText.12" ShapeID="_x0000_i1032" DrawAspect="Content" ObjectID="_1739813965" r:id="rId31"/>
         </w:object>
       </w:r>
     </w:p>
@@ -18234,58 +18398,143 @@
           <w:p/>
           <w:p>
             <w:r>
-              <w:t># mesh: MESH</w:t>
-            </w:r>
-          </w:p>
-          <w:p>
-            <w:r>
-              <w:t># trail_points: VECTOR&lt;VECTOR3&gt;</w:t>
-            </w:r>
-          </w:p>
-          <w:p>
-            <w:r>
-              <w:t># start_pos: VECTOR3</w:t>
-            </w:r>
-          </w:p>
-          <w:p>
-            <w:r>
-              <w:t># start_vel: VECTOR3</w:t>
-            </w:r>
-          </w:p>
-          <w:p>
-            <w:r>
-              <w:t># time_since_start: DOUBLE</w:t>
-            </w:r>
-          </w:p>
-          <w:p>
-            <w:r>
-              <w:t># position: VECTOR3</w:t>
-            </w:r>
-          </w:p>
-          <w:p>
-            <w:r>
-              <w:t># radius: DOUBLE</w:t>
-            </w:r>
-          </w:p>
-          <w:p>
-            <w:r>
-              <w:t># velocity: VECTOR3</w:t>
-            </w:r>
-          </w:p>
-          <w:p>
-            <w:r>
-              <w:t># angular_velocity: DOUBLE</w:t>
-            </w:r>
-          </w:p>
-          <w:p>
-            <w:r>
-              <w:t># acceleration: VECTOR3</w:t>
-            </w:r>
-          </w:p>
-          <w:p>
-            <w:r>
-              <w:t># mu</w:t>
-            </w:r>
+              <w:t xml:space="preserve"># </w:t>
+            </w:r>
+            <w:proofErr w:type="gramStart"/>
+            <w:r>
+              <w:t>mesh</w:t>
+            </w:r>
+            <w:proofErr w:type="gramEnd"/>
+            <w:r>
+              <w:t>: MESH</w:t>
+            </w:r>
+          </w:p>
+          <w:p>
+            <w:r>
+              <w:t xml:space="preserve"># </w:t>
+            </w:r>
+            <w:proofErr w:type="gramStart"/>
+            <w:r>
+              <w:t>trail</w:t>
+            </w:r>
+            <w:proofErr w:type="gramEnd"/>
+            <w:r>
+              <w:t>_points: VECTOR&lt;VECTOR3&gt;</w:t>
+            </w:r>
+          </w:p>
+          <w:p>
+            <w:r>
+              <w:t xml:space="preserve"># </w:t>
+            </w:r>
+            <w:proofErr w:type="gramStart"/>
+            <w:r>
+              <w:t>start</w:t>
+            </w:r>
+            <w:proofErr w:type="gramEnd"/>
+            <w:r>
+              <w:t>_pos: VECTOR3</w:t>
+            </w:r>
+          </w:p>
+          <w:p>
+            <w:r>
+              <w:t xml:space="preserve"># </w:t>
+            </w:r>
+            <w:proofErr w:type="gramStart"/>
+            <w:r>
+              <w:t>start</w:t>
+            </w:r>
+            <w:proofErr w:type="gramEnd"/>
+            <w:r>
+              <w:t>_vel: VECTOR3</w:t>
+            </w:r>
+          </w:p>
+          <w:p>
+            <w:r>
+              <w:t xml:space="preserve"># </w:t>
+            </w:r>
+            <w:proofErr w:type="gramStart"/>
+            <w:r>
+              <w:t>time</w:t>
+            </w:r>
+            <w:proofErr w:type="gramEnd"/>
+            <w:r>
+              <w:t>_since_start: DOUBLE</w:t>
+            </w:r>
+          </w:p>
+          <w:p>
+            <w:r>
+              <w:t xml:space="preserve"># </w:t>
+            </w:r>
+            <w:proofErr w:type="gramStart"/>
+            <w:r>
+              <w:t>position</w:t>
+            </w:r>
+            <w:proofErr w:type="gramEnd"/>
+            <w:r>
+              <w:t>: VECTOR3</w:t>
+            </w:r>
+          </w:p>
+          <w:p>
+            <w:r>
+              <w:t xml:space="preserve"># </w:t>
+            </w:r>
+            <w:proofErr w:type="gramStart"/>
+            <w:r>
+              <w:t>radius</w:t>
+            </w:r>
+            <w:proofErr w:type="gramEnd"/>
+            <w:r>
+              <w:t>: DOUBLE</w:t>
+            </w:r>
+          </w:p>
+          <w:p>
+            <w:r>
+              <w:t xml:space="preserve"># </w:t>
+            </w:r>
+            <w:proofErr w:type="gramStart"/>
+            <w:r>
+              <w:t>velocity</w:t>
+            </w:r>
+            <w:proofErr w:type="gramEnd"/>
+            <w:r>
+              <w:t>: VECTOR3</w:t>
+            </w:r>
+          </w:p>
+          <w:p>
+            <w:r>
+              <w:t xml:space="preserve"># </w:t>
+            </w:r>
+            <w:proofErr w:type="gramStart"/>
+            <w:r>
+              <w:t>angular</w:t>
+            </w:r>
+            <w:proofErr w:type="gramEnd"/>
+            <w:r>
+              <w:t>_velocity: DOUBLE</w:t>
+            </w:r>
+          </w:p>
+          <w:p>
+            <w:r>
+              <w:t xml:space="preserve"># </w:t>
+            </w:r>
+            <w:proofErr w:type="gramStart"/>
+            <w:r>
+              <w:t>acceleration</w:t>
+            </w:r>
+            <w:proofErr w:type="gramEnd"/>
+            <w:r>
+              <w:t>: VECTOR3</w:t>
+            </w:r>
+          </w:p>
+          <w:p>
+            <w:r>
+              <w:t xml:space="preserve"># </w:t>
+            </w:r>
+            <w:proofErr w:type="gramStart"/>
+            <w:r>
+              <w:t>mu</w:t>
+            </w:r>
+            <w:proofErr w:type="gramEnd"/>
             <w:r>
               <w:rPr>
                 <w:rStyle w:val="FootnoteReference"/>
@@ -18298,17 +18547,41 @@
           </w:p>
           <w:p>
             <w:r>
-              <w:t># mass: DOUBLE</w:t>
-            </w:r>
-          </w:p>
-          <w:p>
-            <w:r>
-              <w:t># scale: DOUBLE</w:t>
-            </w:r>
-          </w:p>
-          <w:p>
-            <w:r>
-              <w:t># gui: GUI_BLOCK</w:t>
+              <w:t xml:space="preserve"># </w:t>
+            </w:r>
+            <w:proofErr w:type="gramStart"/>
+            <w:r>
+              <w:t>mass</w:t>
+            </w:r>
+            <w:proofErr w:type="gramEnd"/>
+            <w:r>
+              <w:t>: DOUBLE</w:t>
+            </w:r>
+          </w:p>
+          <w:p>
+            <w:r>
+              <w:t xml:space="preserve"># </w:t>
+            </w:r>
+            <w:proofErr w:type="gramStart"/>
+            <w:r>
+              <w:t>scale</w:t>
+            </w:r>
+            <w:proofErr w:type="gramEnd"/>
+            <w:r>
+              <w:t>: DOUBLE</w:t>
+            </w:r>
+          </w:p>
+          <w:p>
+            <w:r>
+              <w:t xml:space="preserve"># </w:t>
+            </w:r>
+            <w:proofErr w:type="gramStart"/>
+            <w:r>
+              <w:t>gui</w:t>
+            </w:r>
+            <w:proofErr w:type="gramEnd"/>
+            <w:r>
+              <w:t>: GUI_BLOCK</w:t>
             </w:r>
           </w:p>
           <w:p/>
@@ -18350,7 +18623,15 @@
           <w:p/>
           <w:p>
             <w:r>
-              <w:t># two_body_ode()</w:t>
+              <w:t xml:space="preserve"># </w:t>
+            </w:r>
+            <w:proofErr w:type="gramStart"/>
+            <w:r>
+              <w:t>two</w:t>
+            </w:r>
+            <w:proofErr w:type="gramEnd"/>
+            <w:r>
+              <w:t>_body_ode()</w:t>
             </w:r>
           </w:p>
           <w:p>
@@ -18378,7 +18659,15 @@
           </w:p>
           <w:p>
             <w:r>
-              <w:t># rotate()</w:t>
+              <w:t xml:space="preserve"># </w:t>
+            </w:r>
+            <w:proofErr w:type="gramStart"/>
+            <w:r>
+              <w:t>rotate</w:t>
+            </w:r>
+            <w:proofErr w:type="gramEnd"/>
+            <w:r>
+              <w:t>()</w:t>
             </w:r>
           </w:p>
           <w:p>
@@ -20442,7 +20731,15 @@
     </w:p>
     <w:p>
       <w:r>
-        <w:t>For a physics simulation, it is necessary to control the rate of calculations made so that the progression of orbits can be simulated real-time or using a constant time-scale. This is accomplished by using the time since the last frame within the physics equations. Without this factor, simulations would execute at different speeds on different hardware. By utilizing a clock, consistent performance</w:t>
+        <w:t xml:space="preserve">For a physics simulation, it is necessary to control the rate of calculations made so that the progression of orbits can be simulated real-time or using a constant </w:t>
+      </w:r>
+      <w:proofErr w:type="gramStart"/>
+      <w:r>
+        <w:t>time-scale</w:t>
+      </w:r>
+      <w:proofErr w:type="gramEnd"/>
+      <w:r>
+        <w:t>. This is accomplished by using the time since the last frame within the physics equations. Without this factor, simulations would execute at different speeds on different hardware. By utilizing a clock, consistent performance</w:t>
       </w:r>
       <w:r>
         <w:rPr>
@@ -21082,7 +21379,23 @@
           <w:b/>
           <w:bCs/>
         </w:rPr>
-        <w:t xml:space="preserve">time, position, velocity and delta time </w:t>
+        <w:t xml:space="preserve">time, position, </w:t>
+      </w:r>
+      <w:proofErr w:type="gramStart"/>
+      <w:r>
+        <w:rPr>
+          <w:b/>
+          <w:bCs/>
+        </w:rPr>
+        <w:t>velocity</w:t>
+      </w:r>
+      <w:proofErr w:type="gramEnd"/>
+      <w:r>
+        <w:rPr>
+          <w:b/>
+          <w:bCs/>
+        </w:rPr>
+        <w:t xml:space="preserve"> and delta time </w:t>
       </w:r>
       <w:r>
         <w:t>as parameters and uses them to calculate the orbit body’s new position and velocity. Each rk step is calculated using the two_body_ode method.</w:t>
@@ -21825,8 +22138,13 @@
         </w:r>
       </w:fldSimple>
       <w:r>
-        <w:t xml:space="preserve"> (LEFT) : Orbit Inspector with circled "add satellite" button</w:t>
-      </w:r>
+        <w:t xml:space="preserve"> (LEFT) : Orbit Inspector with circled "add satellite" </w:t>
+      </w:r>
+      <w:proofErr w:type="gramStart"/>
+      <w:r>
+        <w:t>button</w:t>
+      </w:r>
+      <w:proofErr w:type="gramEnd"/>
     </w:p>
     <w:p>
       <w:r>
@@ -22158,7 +22476,35 @@
         <w:rPr>
           <w:color w:val="000000" w:themeColor="text1"/>
         </w:rPr>
-        <w:t>A vital structure composed of 3 doubles: x, y and z. This struct overloads many standard c++ arithmetic operators to implement vector addition, subtraction and scalar / vector multiplication. Methods including Normalize, Distance, Scalar Product and Magnitude are also part of the header file.</w:t>
+        <w:t xml:space="preserve">A vital structure composed of 3 doubles: x, </w:t>
+      </w:r>
+      <w:proofErr w:type="gramStart"/>
+      <w:r>
+        <w:rPr>
+          <w:color w:val="000000" w:themeColor="text1"/>
+        </w:rPr>
+        <w:t>y</w:t>
+      </w:r>
+      <w:proofErr w:type="gramEnd"/>
+      <w:r>
+        <w:rPr>
+          <w:color w:val="000000" w:themeColor="text1"/>
+        </w:rPr>
+        <w:t xml:space="preserve"> and z. This struct overloads many standard c++ arithmetic operators to implement vector addition, </w:t>
+      </w:r>
+      <w:proofErr w:type="gramStart"/>
+      <w:r>
+        <w:rPr>
+          <w:color w:val="000000" w:themeColor="text1"/>
+        </w:rPr>
+        <w:t>subtraction</w:t>
+      </w:r>
+      <w:proofErr w:type="gramEnd"/>
+      <w:r>
+        <w:rPr>
+          <w:color w:val="000000" w:themeColor="text1"/>
+        </w:rPr>
+        <w:t xml:space="preserve"> and scalar / vector multiplication. Methods including Normalize, Distance, Scalar Product and Magnitude are also part of the header file.</w:t>
       </w:r>
     </w:p>
     <w:p>
@@ -22351,7 +22697,21 @@
         <w:rPr>
           <w:color w:val="000000" w:themeColor="text1"/>
         </w:rPr>
-        <w:t xml:space="preserve">Orbyte is an educational simulation. It’s bespoke nature warrants more specialized graphics and implementation choices to maximise performance so that the greatest number of orbiting entities can be simulated. For this reason, instead of using </w:t>
+        <w:t xml:space="preserve">Orbyte is an educational simulation. </w:t>
+      </w:r>
+      <w:proofErr w:type="gramStart"/>
+      <w:r>
+        <w:rPr>
+          <w:color w:val="000000" w:themeColor="text1"/>
+        </w:rPr>
+        <w:t>It’s</w:t>
+      </w:r>
+      <w:proofErr w:type="gramEnd"/>
+      <w:r>
+        <w:rPr>
+          <w:color w:val="000000" w:themeColor="text1"/>
+        </w:rPr>
+        <w:t xml:space="preserve"> bespoke nature warrants more specialized graphics and implementation choices to maximise performance so that the greatest number of orbiting entities can be simulated. For this reason, instead of using </w:t>
       </w:r>
       <w:r>
         <w:rPr>
@@ -22381,7 +22741,21 @@
         <w:rPr>
           <w:color w:val="000000" w:themeColor="text1"/>
         </w:rPr>
-        <w:t>, giving me greater control over its performance, behaviour and features throughout development.</w:t>
+        <w:t xml:space="preserve">, giving me greater control over its performance, </w:t>
+      </w:r>
+      <w:proofErr w:type="gramStart"/>
+      <w:r>
+        <w:rPr>
+          <w:color w:val="000000" w:themeColor="text1"/>
+        </w:rPr>
+        <w:t>behaviour</w:t>
+      </w:r>
+      <w:proofErr w:type="gramEnd"/>
+      <w:r>
+        <w:rPr>
+          <w:color w:val="000000" w:themeColor="text1"/>
+        </w:rPr>
+        <w:t xml:space="preserve"> and features throughout development.</w:t>
       </w:r>
     </w:p>
     <w:p>
@@ -22421,7 +22795,21 @@
         <w:rPr>
           <w:color w:val="000000" w:themeColor="text1"/>
         </w:rPr>
-        <w:t xml:space="preserve"> graphics library is called Graphyte and it oversees everything from rendering orbiting objects to drawing True-Type-Fonts and handling GUI input. [</w:t>
+        <w:t xml:space="preserve"> graphics library is called </w:t>
+      </w:r>
+      <w:proofErr w:type="gramStart"/>
+      <w:r>
+        <w:rPr>
+          <w:color w:val="000000" w:themeColor="text1"/>
+        </w:rPr>
+        <w:t>Graphyte</w:t>
+      </w:r>
+      <w:proofErr w:type="gramEnd"/>
+      <w:r>
+        <w:rPr>
+          <w:color w:val="000000" w:themeColor="text1"/>
+        </w:rPr>
+        <w:t xml:space="preserve"> and it oversees everything from rendering orbiting objects to drawing True-Type-Fonts and handling GUI input. [</w:t>
       </w:r>
       <w:r>
         <w:rPr>
@@ -22613,7 +23001,21 @@
         <w:rPr>
           <w:color w:val="000000" w:themeColor="text1"/>
         </w:rPr>
-        <w:t>The text class primarily consists of a texture reference and string to be displayed. The texture is loaded from a true type font file with the characters passed as an argument to the “loadFromRenderedText” function. This class contains get &amp; set methods for the text, as well as attributes and accessor / mutator methods pertaining to the position and dimensions of the text on screen.</w:t>
+        <w:t xml:space="preserve">The text class primarily consists of a texture reference and string to be displayed. The texture is loaded from a true </w:t>
+      </w:r>
+      <w:proofErr w:type="gramStart"/>
+      <w:r>
+        <w:rPr>
+          <w:color w:val="000000" w:themeColor="text1"/>
+        </w:rPr>
+        <w:t>type</w:t>
+      </w:r>
+      <w:proofErr w:type="gramEnd"/>
+      <w:r>
+        <w:rPr>
+          <w:color w:val="000000" w:themeColor="text1"/>
+        </w:rPr>
+        <w:t xml:space="preserve"> font file with the characters passed as an argument to the “loadFromRenderedText” function. This class contains get &amp; set methods for the text, as well as attributes and accessor / mutator methods pertaining to the position and dimensions of the text on screen.</w:t>
       </w:r>
     </w:p>
     <w:p>
@@ -22715,7 +23117,21 @@
         <w:rPr>
           <w:color w:val="000000" w:themeColor="text1"/>
         </w:rPr>
-        <w:t>This method takes the initial position, normalized direction and magnitude as parameters, as well as number of heads on the arrow (convention suggests 2 heads to denote acceleration). Vector math and vertex placement then forms the arrow.</w:t>
+        <w:t xml:space="preserve">This method takes the initial position, normalized </w:t>
+      </w:r>
+      <w:proofErr w:type="gramStart"/>
+      <w:r>
+        <w:rPr>
+          <w:color w:val="000000" w:themeColor="text1"/>
+        </w:rPr>
+        <w:t>direction</w:t>
+      </w:r>
+      <w:proofErr w:type="gramEnd"/>
+      <w:r>
+        <w:rPr>
+          <w:color w:val="000000" w:themeColor="text1"/>
+        </w:rPr>
+        <w:t xml:space="preserve"> and magnitude as parameters, as well as number of heads on the arrow (convention suggests 2 heads to denote acceleration). Vector math and vertex placement then forms the arrow.</w:t>
       </w:r>
     </w:p>
     <w:p>
@@ -22761,6 +23177,7 @@
       </w:pPr>
       <w:r>
         <w:rPr>
+          <w:noProof/>
           <w:color w:val="000000" w:themeColor="text1"/>
         </w:rPr>
         <w:drawing>
@@ -22933,14 +23350,42 @@
         <w:rPr>
           <w:color w:val="000000" w:themeColor="text1"/>
         </w:rPr>
-        <w:t xml:space="preserve">Input fields need to have a pointer to the variable their new contents should change. E.g. if an edition to the time scale field is made, the time_scale variable should be changed. This is </w:t>
+        <w:t xml:space="preserve">Input fields need to have a pointer to the variable their new contents should change. </w:t>
+      </w:r>
+      <w:proofErr w:type="gramStart"/>
+      <w:r>
+        <w:rPr>
+          <w:color w:val="000000" w:themeColor="text1"/>
+        </w:rPr>
+        <w:t>E.g.</w:t>
+      </w:r>
+      <w:proofErr w:type="gramEnd"/>
+      <w:r>
+        <w:rPr>
+          <w:color w:val="000000" w:themeColor="text1"/>
+        </w:rPr>
+        <w:t xml:space="preserve"> if an edition to the time scale field is made, the time_scale variable should be changed. This is </w:t>
       </w:r>
       <w:r>
         <w:rPr>
           <w:color w:val="000000" w:themeColor="text1"/>
         </w:rPr>
         <w:lastRenderedPageBreak/>
-        <w:t>accomplished through the Field Value class, inheritance and polymorphism</w:t>
+        <w:t xml:space="preserve">accomplished through the Field Value class, </w:t>
+      </w:r>
+      <w:proofErr w:type="gramStart"/>
+      <w:r>
+        <w:rPr>
+          <w:color w:val="000000" w:themeColor="text1"/>
+        </w:rPr>
+        <w:t>inheritance</w:t>
+      </w:r>
+      <w:proofErr w:type="gramEnd"/>
+      <w:r>
+        <w:rPr>
+          <w:color w:val="000000" w:themeColor="text1"/>
+        </w:rPr>
+        <w:t xml:space="preserve"> and polymorphism</w:t>
       </w:r>
       <w:r>
         <w:rPr>
@@ -23808,8 +24253,13 @@
         </w:rPr>
         <w:t xml:space="preserve">Camera </w:t>
       </w:r>
-      <w:r>
-        <w:t xml:space="preserve">are changed via the </w:t>
+      <w:proofErr w:type="gramStart"/>
+      <w:r>
+        <w:t>are</w:t>
+      </w:r>
+      <w:proofErr w:type="gramEnd"/>
+      <w:r>
+        <w:t xml:space="preserve"> changed via the </w:t>
       </w:r>
       <w:r>
         <w:rPr>
@@ -24065,7 +24515,15 @@
     <w:p/>
     <w:p>
       <w:r>
-        <w:t>The TryWrite method is a recursive algorithm used to write to the hash table, with open addressing collision avoidance. TryRead is also recursive; it reads from the hash table given the index to read from, and compares it to the name it is searching for.</w:t>
+        <w:t xml:space="preserve">The TryWrite method is a recursive algorithm used to write to the hash table, with open addressing collision avoidance. TryRead is also recursive; it reads from the hash table given the index to read </w:t>
+      </w:r>
+      <w:proofErr w:type="gramStart"/>
+      <w:r>
+        <w:t>from, and</w:t>
+      </w:r>
+      <w:proofErr w:type="gramEnd"/>
+      <w:r>
+        <w:t xml:space="preserve"> compares it to the name it is searching for.</w:t>
       </w:r>
     </w:p>
     <w:p/>
@@ -25371,7 +25829,15 @@
         </w:numPr>
       </w:pPr>
       <w:r>
-        <w:t xml:space="preserve">Black Box Testing: Using the application as intended via the Graphical User Interface, giving standard, boundary and erroneous data to each field </w:t>
+        <w:t xml:space="preserve">Black Box Testing: Using the application as intended via the Graphical User Interface, giving standard, </w:t>
+      </w:r>
+      <w:proofErr w:type="gramStart"/>
+      <w:r>
+        <w:t>boundary</w:t>
+      </w:r>
+      <w:proofErr w:type="gramEnd"/>
+      <w:r>
+        <w:t xml:space="preserve"> and erroneous data to each field </w:t>
       </w:r>
       <w:r>
         <w:t xml:space="preserve">within </w:t>
@@ -25584,8 +26050,17 @@
           <w:i/>
           <w:iCs/>
         </w:rPr>
-        <w:t>“ERR”: Error / Incorrect result</w:t>
-      </w:r>
+        <w:t xml:space="preserve">“ERR”: Error / Incorrect </w:t>
+      </w:r>
+      <w:proofErr w:type="gramStart"/>
+      <w:r>
+        <w:rPr>
+          <w:i/>
+          <w:iCs/>
+        </w:rPr>
+        <w:t>result</w:t>
+      </w:r>
+      <w:proofErr w:type="gramEnd"/>
     </w:p>
     <w:p>
       <w:pPr>
@@ -26089,6 +26564,7 @@
               </w:rPr>
               <w:t>false</w:t>
             </w:r>
+            <w:proofErr w:type="gramStart"/>
             <w:r>
               <w:rPr>
                 <w:rFonts w:ascii="Cascadia Mono" w:hAnsi="Cascadia Mono" w:cs="Cascadia Mono"/>
@@ -26098,6 +26574,7 @@
               </w:rPr>
               <w:t>);</w:t>
             </w:r>
+            <w:proofErr w:type="gramEnd"/>
           </w:p>
           <w:p>
             <w:pPr>
@@ -26345,27 +26822,49 @@
               <w:t xml:space="preserve"> [</w:t>
             </w:r>
             <w:r>
-              <w:t xml:space="preserve">ERR </w:t>
+              <w:t>ERR</w:t>
+            </w:r>
+            <w:r>
+              <w:t xml:space="preserve"> : I</w:t>
+            </w:r>
+            <w:r>
+              <w:t xml:space="preserve"> </w:t>
             </w:r>
             <w:r>
               <w:rPr>
                 <w:i/>
                 <w:iCs/>
               </w:rPr>
-              <w:t xml:space="preserve">| Technically within acceptable range, however nonetheless default parameters will be </w:t>
-            </w:r>
+              <w:t xml:space="preserve">| Technically within acceptable range, </w:t>
+            </w:r>
+            <w:proofErr w:type="gramStart"/>
             <w:r>
               <w:rPr>
                 <w:i/>
                 <w:iCs/>
               </w:rPr>
-              <w:t>changed</w:t>
-            </w:r>
+              <w:t>however</w:t>
+            </w:r>
+            <w:proofErr w:type="gramEnd"/>
             <w:r>
               <w:rPr>
                 <w:i/>
                 <w:iCs/>
               </w:rPr>
+              <w:t xml:space="preserve"> nonetheless default parameters will be </w:t>
+            </w:r>
+            <w:r>
+              <w:rPr>
+                <w:i/>
+                <w:iCs/>
+              </w:rPr>
+              <w:t>changed</w:t>
+            </w:r>
+            <w:r>
+              <w:rPr>
+                <w:i/>
+                <w:iCs/>
+              </w:rPr>
               <w:t xml:space="preserve"> for more accuracy.</w:t>
             </w:r>
             <w:r>
@@ -26390,6 +26889,18 @@
             <w:tcW w:w="4510" w:type="dxa"/>
           </w:tcPr>
           <w:p>
+            <w:r>
+              <w:t>ERR : I</w:t>
+            </w:r>
+            <w:r>
+              <w:t xml:space="preserve"> </w:t>
+            </w:r>
+            <w:r>
+              <w:sym w:font="Wingdings" w:char="F0E0"/>
+            </w:r>
+            <w:r>
+              <w:t xml:space="preserve"> </w:t>
+            </w:r>
             <w:r>
               <w:t>Change default orbit constructor parameters for earth to have more accurate values.</w:t>
             </w:r>
@@ -26998,7 +27509,13 @@
           </w:tcPr>
           <w:p>
             <w:r>
-              <w:t>Test the simulation “pause” button. Should set the timescale to 0 so that all bodies do not orbit but UI etc. is still usable.</w:t>
+              <w:t>Test the simulation “pause” button. Should set the timescale to 0 so that all bodies do not orbit</w:t>
+            </w:r>
+            <w:r>
+              <w:t>, clock does not advance</w:t>
+            </w:r>
+            <w:r>
+              <w:t xml:space="preserve"> but UI etc. is still usable.</w:t>
             </w:r>
           </w:p>
         </w:tc>
@@ -27042,7 +27559,15 @@
           </w:tcPr>
           <w:p>
             <w:r>
-              <w:t>Simulation time-scale is set to 0. All values within body inspectors should not change and simulation GUI</w:t>
+              <w:t xml:space="preserve">Simulation </w:t>
+            </w:r>
+            <w:proofErr w:type="gramStart"/>
+            <w:r>
+              <w:t>time-scale</w:t>
+            </w:r>
+            <w:proofErr w:type="gramEnd"/>
+            <w:r>
+              <w:t xml:space="preserve"> is set to 0. All values within body inspectors should not change and simulation GUI</w:t>
             </w:r>
             <w:r>
               <w:t xml:space="preserve"> should still be operational</w:t>
@@ -27068,7 +27593,60 @@
           <w:tcPr>
             <w:tcW w:w="4510" w:type="dxa"/>
           </w:tcPr>
+          <w:p>
+            <w:pPr>
+              <w:rPr>
+                <w:i/>
+                <w:iCs/>
+              </w:rPr>
+            </w:pPr>
+            <w:r>
+              <w:rPr>
+                <w:i/>
+                <w:iCs/>
+              </w:rPr>
+              <w:t>See corresponding supporting evidence in subsequent section.</w:t>
+            </w:r>
+          </w:p>
           <w:p/>
+          <w:p>
+            <w:r>
+              <w:lastRenderedPageBreak/>
+              <w:t xml:space="preserve">Simulation </w:t>
+            </w:r>
+            <w:proofErr w:type="gramStart"/>
+            <w:r>
+              <w:t>time-scale</w:t>
+            </w:r>
+            <w:proofErr w:type="gramEnd"/>
+            <w:r>
+              <w:t xml:space="preserve"> set to 0</w:t>
+            </w:r>
+            <w:r>
+              <w:t xml:space="preserve"> [AE]</w:t>
+            </w:r>
+            <w:r>
+              <w:t>, however text field showing current time scale not updated. [ERR</w:t>
+            </w:r>
+            <w:r>
+              <w:t>: I</w:t>
+            </w:r>
+            <w:r>
+              <w:t>]</w:t>
+            </w:r>
+          </w:p>
+          <w:p/>
+          <w:p>
+            <w:r>
+              <w:t>Simulation clock does not progress, due to time scale value being successfully set to 0. [AE]</w:t>
+            </w:r>
+          </w:p>
+          <w:p/>
+          <w:p>
+            <w:r>
+              <w:t>GUI still functional [AE].</w:t>
+            </w:r>
+          </w:p>
         </w:tc>
       </w:tr>
       <w:tr>
@@ -27078,6 +27656,7 @@
           </w:tcPr>
           <w:p>
             <w:r>
+              <w:lastRenderedPageBreak/>
               <w:t>Action needed?</w:t>
             </w:r>
           </w:p>
@@ -27086,7 +27665,20 @@
           <w:tcPr>
             <w:tcW w:w="4510" w:type="dxa"/>
           </w:tcPr>
-          <w:p/>
+          <w:p>
+            <w:r>
+              <w:t xml:space="preserve">ERR : 1 </w:t>
+            </w:r>
+            <w:r>
+              <w:sym w:font="Wingdings" w:char="F0E0"/>
+            </w:r>
+            <w:r>
+              <w:t xml:space="preserve"> </w:t>
+            </w:r>
+            <w:r>
+              <w:t>Change “toggle_pause” method within Simulation so that it updates the text field.</w:t>
+            </w:r>
+          </w:p>
         </w:tc>
       </w:tr>
     </w:tbl>
@@ -27117,7 +27709,6 @@
               <w:rPr>
                 <w:color w:val="FFFFFF" w:themeColor="background1"/>
               </w:rPr>
-              <w:lastRenderedPageBreak/>
               <w:t>Test Number</w:t>
             </w:r>
           </w:p>
@@ -27251,7 +27842,27 @@
           <w:tcPr>
             <w:tcW w:w="4510" w:type="dxa"/>
           </w:tcPr>
+          <w:p>
+            <w:pPr>
+              <w:rPr>
+                <w:i/>
+                <w:iCs/>
+              </w:rPr>
+            </w:pPr>
+            <w:r>
+              <w:rPr>
+                <w:i/>
+                <w:iCs/>
+              </w:rPr>
+              <w:t>See corresponding supporting evidence in subsequent section.</w:t>
+            </w:r>
+          </w:p>
           <w:p/>
+          <w:p>
+            <w:r>
+              <w:t>Clicking on an orbit body shows its inspector; clicking in empty space hides the inspector. [AE]</w:t>
+            </w:r>
+          </w:p>
         </w:tc>
       </w:tr>
       <w:tr>
@@ -27269,7 +27880,11 @@
           <w:tcPr>
             <w:tcW w:w="4510" w:type="dxa"/>
           </w:tcPr>
-          <w:p/>
+          <w:p>
+            <w:r>
+              <w:t>None.</w:t>
+            </w:r>
+          </w:p>
         </w:tc>
       </w:tr>
     </w:tbl>
@@ -27461,6 +28076,7 @@
           </w:p>
           <w:p>
             <w:r>
+              <w:lastRenderedPageBreak/>
               <w:t>IX : “4EB9”</w:t>
             </w:r>
             <w:r>
@@ -27484,6 +28100,7 @@
           </w:tcPr>
           <w:p>
             <w:r>
+              <w:lastRenderedPageBreak/>
               <w:t>Expected Result:</w:t>
             </w:r>
           </w:p>
@@ -27494,8 +28111,13 @@
           </w:tcPr>
           <w:p>
             <w:r>
-              <w:t>I : Simulation time scale becomes 1 second per second</w:t>
-            </w:r>
+              <w:t xml:space="preserve">I : Simulation time scale becomes 1 second per </w:t>
+            </w:r>
+            <w:proofErr w:type="gramStart"/>
+            <w:r>
+              <w:t>second</w:t>
+            </w:r>
+            <w:proofErr w:type="gramEnd"/>
           </w:p>
           <w:p>
             <w:r>
@@ -27571,7 +28193,102 @@
           <w:tcPr>
             <w:tcW w:w="4510" w:type="dxa"/>
           </w:tcPr>
+          <w:p>
+            <w:pPr>
+              <w:rPr>
+                <w:i/>
+                <w:iCs/>
+              </w:rPr>
+            </w:pPr>
+            <w:r>
+              <w:rPr>
+                <w:i/>
+                <w:iCs/>
+              </w:rPr>
+              <w:t>See corresponding supporting evidence in subsequent section.</w:t>
+            </w:r>
+          </w:p>
           <w:p/>
+          <w:p>
+            <w:r>
+              <w:t xml:space="preserve">I : </w:t>
+            </w:r>
+            <w:r>
+              <w:t>AE</w:t>
+            </w:r>
+          </w:p>
+          <w:p>
+            <w:r>
+              <w:t xml:space="preserve">II : </w:t>
+            </w:r>
+            <w:r>
+              <w:t>AE</w:t>
+            </w:r>
+          </w:p>
+          <w:p>
+            <w:r>
+              <w:t xml:space="preserve">III : </w:t>
+            </w:r>
+            <w:r>
+              <w:t>AE</w:t>
+            </w:r>
+          </w:p>
+          <w:p>
+            <w:r>
+              <w:t xml:space="preserve">IV : </w:t>
+            </w:r>
+            <w:r>
+              <w:t>AE</w:t>
+            </w:r>
+          </w:p>
+          <w:p>
+            <w:r>
+              <w:t xml:space="preserve">V : </w:t>
+            </w:r>
+            <w:r>
+              <w:t>AE</w:t>
+            </w:r>
+          </w:p>
+          <w:p>
+            <w:r>
+              <w:t xml:space="preserve">VI : </w:t>
+            </w:r>
+            <w:r>
+              <w:t>AE</w:t>
+            </w:r>
+          </w:p>
+          <w:p>
+            <w:r>
+              <w:t xml:space="preserve">VII : </w:t>
+            </w:r>
+            <w:r>
+              <w:t>AE</w:t>
+            </w:r>
+          </w:p>
+          <w:p>
+            <w:r>
+              <w:t xml:space="preserve">VIII : </w:t>
+            </w:r>
+            <w:r>
+              <w:t>AE</w:t>
+            </w:r>
+          </w:p>
+          <w:p>
+            <w:r>
+              <w:t xml:space="preserve">IX : </w:t>
+            </w:r>
+            <w:r>
+              <w:t>AE</w:t>
+            </w:r>
+          </w:p>
+          <w:p>
+            <w:r>
+              <w:t xml:space="preserve">X : </w:t>
+            </w:r>
+            <w:r>
+              <w:t>[ERR : I] “8&amp;9” incorrectly accepted as a valid input.</w:t>
+            </w:r>
+          </w:p>
         </w:tc>
       </w:tr>
       <w:tr>
@@ -27589,7 +28306,17 @@
           <w:tcPr>
             <w:tcW w:w="4510" w:type="dxa"/>
           </w:tcPr>
-          <w:p/>
+          <w:p>
+            <w:r>
+              <w:t xml:space="preserve">ERR : I </w:t>
+            </w:r>
+            <w:r>
+              <w:sym w:font="Wingdings" w:char="F0E0"/>
+            </w:r>
+            <w:r>
+              <w:t xml:space="preserve"> Amend DoubleFieldValue Validate method. Correct regular expression filtering inputs.</w:t>
+            </w:r>
+          </w:p>
         </w:tc>
       </w:tr>
     </w:tbl>
@@ -27673,7 +28400,6 @@
           </w:tcPr>
           <w:p>
             <w:r>
-              <w:lastRenderedPageBreak/>
               <w:t xml:space="preserve">Description: </w:t>
             </w:r>
           </w:p>
@@ -27740,15 +28466,34 @@
             </w:r>
           </w:p>
           <w:p>
-            <w:r>
+            <w:pPr>
+              <w:rPr>
+                <w:lang w:val="fr-FR"/>
+              </w:rPr>
+            </w:pPr>
+            <w:r>
+              <w:rPr>
+                <w:lang w:val="fr-FR"/>
+              </w:rPr>
               <w:t>V : “3E32”</w:t>
             </w:r>
             <w:r>
+              <w:rPr>
+                <w:lang w:val="fr-FR"/>
+              </w:rPr>
               <w:t xml:space="preserve"> [BNDR]</w:t>
             </w:r>
           </w:p>
           <w:p>
-            <w:r>
+            <w:pPr>
+              <w:rPr>
+                <w:lang w:val="fr-FR"/>
+              </w:rPr>
+            </w:pPr>
+            <w:r>
+              <w:rPr>
+                <w:lang w:val="fr-FR"/>
+              </w:rPr>
               <w:t>VI : “1.0.0.0” [INCR]</w:t>
             </w:r>
           </w:p>
@@ -27807,6 +28552,7 @@
           </w:p>
           <w:p>
             <w:r>
+              <w:lastRenderedPageBreak/>
               <w:t>VI : Rejection &amp; Value not updated.</w:t>
             </w:r>
           </w:p>
@@ -27824,6 +28570,7 @@
           </w:tcPr>
           <w:p>
             <w:r>
+              <w:lastRenderedPageBreak/>
               <w:t>Actual Result:</w:t>
             </w:r>
           </w:p>
@@ -27832,7 +28579,78 @@
           <w:tcPr>
             <w:tcW w:w="4510" w:type="dxa"/>
           </w:tcPr>
+          <w:p>
+            <w:pPr>
+              <w:rPr>
+                <w:i/>
+                <w:iCs/>
+              </w:rPr>
+            </w:pPr>
+            <w:r>
+              <w:rPr>
+                <w:i/>
+                <w:iCs/>
+              </w:rPr>
+              <w:t>See corresponding supporting evidence in subsequent section.</w:t>
+            </w:r>
+          </w:p>
           <w:p/>
+          <w:p>
+            <w:r>
+              <w:t xml:space="preserve">I : </w:t>
+            </w:r>
+            <w:r>
+              <w:t>AE</w:t>
+            </w:r>
+          </w:p>
+          <w:p>
+            <w:r>
+              <w:t xml:space="preserve">II : </w:t>
+            </w:r>
+            <w:r>
+              <w:t>AE</w:t>
+            </w:r>
+          </w:p>
+          <w:p>
+            <w:r>
+              <w:t xml:space="preserve">III : </w:t>
+            </w:r>
+            <w:r>
+              <w:t>AE (albeit interesting to watch)</w:t>
+            </w:r>
+          </w:p>
+          <w:p>
+            <w:r>
+              <w:t xml:space="preserve">IV : </w:t>
+            </w:r>
+            <w:r>
+              <w:t>AE</w:t>
+            </w:r>
+          </w:p>
+          <w:p>
+            <w:r>
+              <w:t xml:space="preserve">V : </w:t>
+            </w:r>
+            <w:r>
+              <w:t>AE</w:t>
+            </w:r>
+          </w:p>
+          <w:p>
+            <w:r>
+              <w:t xml:space="preserve">VI : </w:t>
+            </w:r>
+            <w:r>
+              <w:t>AE</w:t>
+            </w:r>
+          </w:p>
+          <w:p>
+            <w:r>
+              <w:t>VII :</w:t>
+            </w:r>
+            <w:r>
+              <w:t xml:space="preserve"> AE</w:t>
+            </w:r>
+          </w:p>
         </w:tc>
       </w:tr>
       <w:tr>
@@ -27850,7 +28668,11 @@
           <w:tcPr>
             <w:tcW w:w="4510" w:type="dxa"/>
           </w:tcPr>
-          <w:p/>
+          <w:p>
+            <w:r>
+              <w:t>None.</w:t>
+            </w:r>
+          </w:p>
         </w:tc>
       </w:tr>
     </w:tbl>
@@ -28078,7 +28900,42 @@
           <w:tcPr>
             <w:tcW w:w="4510" w:type="dxa"/>
           </w:tcPr>
+          <w:p>
+            <w:pPr>
+              <w:rPr>
+                <w:i/>
+                <w:iCs/>
+              </w:rPr>
+            </w:pPr>
+            <w:r>
+              <w:rPr>
+                <w:i/>
+                <w:iCs/>
+              </w:rPr>
+              <w:t>See corresponding supporting evidence in subsequent section.</w:t>
+            </w:r>
+          </w:p>
           <w:p/>
+          <w:p>
+            <w:r>
+              <w:t>I : AE</w:t>
+            </w:r>
+          </w:p>
+          <w:p>
+            <w:r>
+              <w:t>II : AE</w:t>
+            </w:r>
+          </w:p>
+          <w:p>
+            <w:r>
+              <w:t>III : AE</w:t>
+            </w:r>
+          </w:p>
+          <w:p>
+            <w:r>
+              <w:t>IV : AE</w:t>
+            </w:r>
+          </w:p>
         </w:tc>
       </w:tr>
       <w:tr>
@@ -28096,7 +28953,11 @@
           <w:tcPr>
             <w:tcW w:w="4510" w:type="dxa"/>
           </w:tcPr>
-          <w:p/>
+          <w:p>
+            <w:r>
+              <w:t>None.</w:t>
+            </w:r>
+          </w:p>
         </w:tc>
       </w:tr>
     </w:tbl>
@@ -28211,7 +29072,6 @@
           </w:tcPr>
           <w:p>
             <w:r>
-              <w:lastRenderedPageBreak/>
               <w:t>Test Data:</w:t>
             </w:r>
           </w:p>
@@ -28259,6 +29119,7 @@
           </w:p>
           <w:p>
             <w:r>
+              <w:lastRenderedPageBreak/>
               <w:t>II : Name of orbit changed to “16”</w:t>
             </w:r>
           </w:p>
@@ -28276,6 +29137,7 @@
           </w:tcPr>
           <w:p>
             <w:r>
+              <w:lastRenderedPageBreak/>
               <w:t>Actual Result:</w:t>
             </w:r>
           </w:p>
@@ -28284,7 +29146,46 @@
           <w:tcPr>
             <w:tcW w:w="4510" w:type="dxa"/>
           </w:tcPr>
+          <w:p>
+            <w:pPr>
+              <w:rPr>
+                <w:i/>
+                <w:iCs/>
+              </w:rPr>
+            </w:pPr>
+            <w:r>
+              <w:rPr>
+                <w:i/>
+                <w:iCs/>
+              </w:rPr>
+              <w:t>See corresponding supporting evidence in subsequent section.</w:t>
+            </w:r>
+          </w:p>
           <w:p/>
+          <w:p>
+            <w:r>
+              <w:t xml:space="preserve">I : </w:t>
+            </w:r>
+            <w:r>
+              <w:t>AE</w:t>
+            </w:r>
+          </w:p>
+          <w:p>
+            <w:r>
+              <w:t xml:space="preserve">II : </w:t>
+            </w:r>
+            <w:r>
+              <w:t>Rejected [ERR : I]</w:t>
+            </w:r>
+          </w:p>
+          <w:p>
+            <w:r>
+              <w:t xml:space="preserve">III : </w:t>
+            </w:r>
+            <w:r>
+              <w:t>Accepted [ERR : II]</w:t>
+            </w:r>
+          </w:p>
         </w:tc>
       </w:tr>
       <w:tr>
@@ -28302,7 +29203,35 @@
           <w:tcPr>
             <w:tcW w:w="4510" w:type="dxa"/>
           </w:tcPr>
+          <w:p>
+            <w:r>
+              <w:t xml:space="preserve">ERR : I </w:t>
+            </w:r>
+            <w:r>
+              <w:sym w:font="Wingdings" w:char="F0E0"/>
+            </w:r>
+            <w:r>
+              <w:t xml:space="preserve"> Amend StringFieldValue validation regular expression to include digits.</w:t>
+            </w:r>
+          </w:p>
           <w:p/>
+          <w:p>
+            <w:r>
+              <w:t xml:space="preserve">ERR : II </w:t>
+            </w:r>
+            <w:r>
+              <w:sym w:font="Wingdings" w:char="F0E0"/>
+            </w:r>
+            <w:r>
+              <w:t xml:space="preserve"> Amend StringFieldValue validation regular expression to not allow </w:t>
+            </w:r>
+            <w:r>
+              <w:t>empty</w:t>
+            </w:r>
+            <w:r>
+              <w:t xml:space="preserve"> strings.</w:t>
+            </w:r>
+          </w:p>
         </w:tc>
       </w:tr>
     </w:tbl>
@@ -28829,6 +29758,7 @@
           </w:tcPr>
           <w:p>
             <w:r>
+              <w:lastRenderedPageBreak/>
               <w:t>Action needed?</w:t>
             </w:r>
           </w:p>
@@ -28921,7 +29851,6 @@
           </w:tcPr>
           <w:p>
             <w:r>
-              <w:lastRenderedPageBreak/>
               <w:t xml:space="preserve">Description: </w:t>
             </w:r>
           </w:p>
@@ -29706,6 +30635,7 @@
               <w:rPr>
                 <w:color w:val="FFFFFF" w:themeColor="background1"/>
               </w:rPr>
+              <w:lastRenderedPageBreak/>
               <w:t>Test Number</w:t>
             </w:r>
           </w:p>
@@ -29781,7 +30711,6 @@
           </w:tcPr>
           <w:p>
             <w:r>
-              <w:lastRenderedPageBreak/>
               <w:t>Test Data:</w:t>
             </w:r>
           </w:p>
@@ -30159,7 +31088,15 @@
           </w:tcPr>
           <w:p>
             <w:r>
-              <w:t>Simulation configured such that the central body is earth and the orbiting body is the ISS</w:t>
+              <w:t xml:space="preserve">Simulation configured such that the central body is </w:t>
+            </w:r>
+            <w:proofErr w:type="gramStart"/>
+            <w:r>
+              <w:t>earth</w:t>
+            </w:r>
+            <w:proofErr w:type="gramEnd"/>
+            <w:r>
+              <w:t xml:space="preserve"> and the orbiting body is the ISS</w:t>
             </w:r>
             <w:r>
               <w:t>.</w:t>
@@ -30591,7 +31528,6 @@
         <w:rPr>
           <w:noProof/>
         </w:rPr>
-        <w:lastRenderedPageBreak/>
         <w:drawing>
           <wp:inline distT="0" distB="0" distL="0" distR="0" wp14:anchorId="4E595AEC" wp14:editId="0B468C11">
             <wp:extent cx="5733415" cy="3774498"/>
@@ -30761,7 +31697,6 @@
         <w:pStyle w:val="Heading3"/>
       </w:pPr>
       <w:r>
-        <w:lastRenderedPageBreak/>
         <w:t>Evidence Supporting Test 3</w:t>
       </w:r>
     </w:p>
@@ -30941,48 +31876,352 @@
         <w:pStyle w:val="Heading3"/>
       </w:pPr>
       <w:r>
+        <w:t>Evidence Supporting Test 4</w:t>
+      </w:r>
+    </w:p>
+    <w:p>
+      <w:r>
+        <w:t>Console output upon button press:</w:t>
+      </w:r>
+    </w:p>
+    <w:p>
+      <w:r>
+        <w:rPr>
+          <w:noProof/>
+        </w:rPr>
+        <w:drawing>
+          <wp:inline distT="0" distB="0" distL="0" distR="0" wp14:anchorId="1E830120" wp14:editId="015A9F9D">
+            <wp:extent cx="5733415" cy="280670"/>
+            <wp:effectExtent l="0" t="0" r="635" b="5080"/>
+            <wp:docPr id="23" name="Picture 23"/>
+            <wp:cNvGraphicFramePr>
+              <a:graphicFrameLocks xmlns:a="http://schemas.openxmlformats.org/drawingml/2006/main" noChangeAspect="1"/>
+            </wp:cNvGraphicFramePr>
+            <a:graphic xmlns:a="http://schemas.openxmlformats.org/drawingml/2006/main">
+              <a:graphicData uri="http://schemas.openxmlformats.org/drawingml/2006/picture">
+                <pic:pic xmlns:pic="http://schemas.openxmlformats.org/drawingml/2006/picture">
+                  <pic:nvPicPr>
+                    <pic:cNvPr id="1" name=""/>
+                    <pic:cNvPicPr/>
+                  </pic:nvPicPr>
+                  <pic:blipFill>
+                    <a:blip r:embed="rId99"/>
+                    <a:stretch>
+                      <a:fillRect/>
+                    </a:stretch>
+                  </pic:blipFill>
+                  <pic:spPr>
+                    <a:xfrm>
+                      <a:off x="0" y="0"/>
+                      <a:ext cx="5733415" cy="280670"/>
+                    </a:xfrm>
+                    <a:prstGeom prst="rect">
+                      <a:avLst/>
+                    </a:prstGeom>
+                  </pic:spPr>
+                </pic:pic>
+              </a:graphicData>
+            </a:graphic>
+          </wp:inline>
+        </w:drawing>
+      </w:r>
+    </w:p>
+    <w:p>
+      <w:pPr>
+        <w:pStyle w:val="Heading3"/>
+      </w:pPr>
+      <w:r>
+        <w:t>Evidence Supporting Test 5</w:t>
+      </w:r>
+    </w:p>
+    <w:p>
+      <w:pPr>
+        <w:keepNext/>
+      </w:pPr>
+      <w:r>
+        <w:rPr>
+          <w:noProof/>
+        </w:rPr>
+        <w:drawing>
+          <wp:inline distT="0" distB="0" distL="0" distR="0" wp14:anchorId="5443866E" wp14:editId="616D56C8">
+            <wp:extent cx="5733415" cy="3795395"/>
+            <wp:effectExtent l="0" t="0" r="635" b="0"/>
+            <wp:docPr id="80" name="Picture 80" descr="Text&#10;&#10;Description automatically generated with low confidence"/>
+            <wp:cNvGraphicFramePr>
+              <a:graphicFrameLocks xmlns:a="http://schemas.openxmlformats.org/drawingml/2006/main" noChangeAspect="1"/>
+            </wp:cNvGraphicFramePr>
+            <a:graphic xmlns:a="http://schemas.openxmlformats.org/drawingml/2006/main">
+              <a:graphicData uri="http://schemas.openxmlformats.org/drawingml/2006/picture">
+                <pic:pic xmlns:pic="http://schemas.openxmlformats.org/drawingml/2006/picture">
+                  <pic:nvPicPr>
+                    <pic:cNvPr id="80" name="Picture 80" descr="Text&#10;&#10;Description automatically generated with low confidence"/>
+                    <pic:cNvPicPr/>
+                  </pic:nvPicPr>
+                  <pic:blipFill>
+                    <a:blip r:embed="rId100"/>
+                    <a:stretch>
+                      <a:fillRect/>
+                    </a:stretch>
+                  </pic:blipFill>
+                  <pic:spPr>
+                    <a:xfrm>
+                      <a:off x="0" y="0"/>
+                      <a:ext cx="5733415" cy="3795395"/>
+                    </a:xfrm>
+                    <a:prstGeom prst="rect">
+                      <a:avLst/>
+                    </a:prstGeom>
+                  </pic:spPr>
+                </pic:pic>
+              </a:graphicData>
+            </a:graphic>
+          </wp:inline>
+        </w:drawing>
+      </w:r>
+    </w:p>
+    <w:p>
+      <w:pPr>
+        <w:pStyle w:val="Caption"/>
+      </w:pPr>
+      <w:r>
+        <w:t xml:space="preserve">Figure </w:t>
+      </w:r>
+      <w:fldSimple w:instr=" SEQ Figure \* ARABIC ">
+        <w:r>
+          <w:rPr>
+            <w:noProof/>
+          </w:rPr>
+          <w:t>16</w:t>
+        </w:r>
+      </w:fldSimple>
+      <w:r>
+        <w:t xml:space="preserve"> : Paused </w:t>
+      </w:r>
+      <w:proofErr w:type="gramStart"/>
+      <w:r>
+        <w:t>simulation</w:t>
+      </w:r>
+      <w:proofErr w:type="gramEnd"/>
+    </w:p>
+    <w:p>
+      <w:r>
+        <w:t>Console output:</w:t>
+      </w:r>
+    </w:p>
+    <w:p>
+      <w:r>
+        <w:rPr>
+          <w:noProof/>
+        </w:rPr>
+        <w:drawing>
+          <wp:inline distT="0" distB="0" distL="0" distR="0" wp14:anchorId="41DE2C1F" wp14:editId="034F6CB8">
+            <wp:extent cx="2095500" cy="581025"/>
+            <wp:effectExtent l="0" t="0" r="0" b="9525"/>
+            <wp:docPr id="81" name="Picture 81" descr="A screenshot of a computer&#10;&#10;Description automatically generated with low confidence"/>
+            <wp:cNvGraphicFramePr>
+              <a:graphicFrameLocks xmlns:a="http://schemas.openxmlformats.org/drawingml/2006/main" noChangeAspect="1"/>
+            </wp:cNvGraphicFramePr>
+            <a:graphic xmlns:a="http://schemas.openxmlformats.org/drawingml/2006/main">
+              <a:graphicData uri="http://schemas.openxmlformats.org/drawingml/2006/picture">
+                <pic:pic xmlns:pic="http://schemas.openxmlformats.org/drawingml/2006/picture">
+                  <pic:nvPicPr>
+                    <pic:cNvPr id="81" name="Picture 81" descr="A screenshot of a computer&#10;&#10;Description automatically generated with low confidence"/>
+                    <pic:cNvPicPr/>
+                  </pic:nvPicPr>
+                  <pic:blipFill>
+                    <a:blip r:embed="rId101"/>
+                    <a:stretch>
+                      <a:fillRect/>
+                    </a:stretch>
+                  </pic:blipFill>
+                  <pic:spPr>
+                    <a:xfrm>
+                      <a:off x="0" y="0"/>
+                      <a:ext cx="2095500" cy="581025"/>
+                    </a:xfrm>
+                    <a:prstGeom prst="rect">
+                      <a:avLst/>
+                    </a:prstGeom>
+                  </pic:spPr>
+                </pic:pic>
+              </a:graphicData>
+            </a:graphic>
+          </wp:inline>
+        </w:drawing>
+      </w:r>
+    </w:p>
+    <w:p>
+      <w:pPr>
+        <w:pStyle w:val="Heading3"/>
+      </w:pPr>
+      <w:r>
+        <w:t>Evidence Supporting Test 6</w:t>
+      </w:r>
+    </w:p>
+    <w:p>
+      <w:pPr>
+        <w:pStyle w:val="Heading3"/>
+      </w:pPr>
+      <w:r>
+        <w:t>Evidence Supporting Test 7</w:t>
+      </w:r>
+    </w:p>
+    <w:p>
+      <w:r>
+        <w:t>Console output showing tests: VIII, IX &amp; X.</w:t>
+      </w:r>
+    </w:p>
+    <w:p>
+      <w:r>
+        <w:rPr>
+          <w:noProof/>
+        </w:rPr>
+        <w:drawing>
+          <wp:inline distT="0" distB="0" distL="0" distR="0" wp14:anchorId="42222165" wp14:editId="3267EB4C">
+            <wp:extent cx="4648200" cy="4752975"/>
+            <wp:effectExtent l="0" t="0" r="0" b="9525"/>
+            <wp:docPr id="82" name="Picture 82" descr="Text&#10;&#10;Description automatically generated"/>
+            <wp:cNvGraphicFramePr>
+              <a:graphicFrameLocks xmlns:a="http://schemas.openxmlformats.org/drawingml/2006/main" noChangeAspect="1"/>
+            </wp:cNvGraphicFramePr>
+            <a:graphic xmlns:a="http://schemas.openxmlformats.org/drawingml/2006/main">
+              <a:graphicData uri="http://schemas.openxmlformats.org/drawingml/2006/picture">
+                <pic:pic xmlns:pic="http://schemas.openxmlformats.org/drawingml/2006/picture">
+                  <pic:nvPicPr>
+                    <pic:cNvPr id="82" name="Picture 82" descr="Text&#10;&#10;Description automatically generated"/>
+                    <pic:cNvPicPr/>
+                  </pic:nvPicPr>
+                  <pic:blipFill>
+                    <a:blip r:embed="rId102"/>
+                    <a:stretch>
+                      <a:fillRect/>
+                    </a:stretch>
+                  </pic:blipFill>
+                  <pic:spPr>
+                    <a:xfrm>
+                      <a:off x="0" y="0"/>
+                      <a:ext cx="4648200" cy="4752975"/>
+                    </a:xfrm>
+                    <a:prstGeom prst="rect">
+                      <a:avLst/>
+                    </a:prstGeom>
+                  </pic:spPr>
+                </pic:pic>
+              </a:graphicData>
+            </a:graphic>
+          </wp:inline>
+        </w:drawing>
+      </w:r>
+    </w:p>
+    <w:p>
+      <w:pPr>
+        <w:pStyle w:val="Heading3"/>
+      </w:pPr>
+      <w:r>
+        <w:t>Evidence Supporting Test 8</w:t>
+      </w:r>
+    </w:p>
+    <w:p>
+      <w:r>
+        <w:t>Console output showing a rejection of the final test.</w:t>
+      </w:r>
+    </w:p>
+    <w:p>
+      <w:r>
+        <w:rPr>
+          <w:noProof/>
+        </w:rPr>
+        <w:drawing>
+          <wp:inline distT="0" distB="0" distL="0" distR="0" wp14:anchorId="2FEADDF4" wp14:editId="6051B115">
+            <wp:extent cx="3057525" cy="1714500"/>
+            <wp:effectExtent l="0" t="0" r="9525" b="0"/>
+            <wp:docPr id="83" name="Picture 83" descr="Text&#10;&#10;Description automatically generated"/>
+            <wp:cNvGraphicFramePr>
+              <a:graphicFrameLocks xmlns:a="http://schemas.openxmlformats.org/drawingml/2006/main" noChangeAspect="1"/>
+            </wp:cNvGraphicFramePr>
+            <a:graphic xmlns:a="http://schemas.openxmlformats.org/drawingml/2006/main">
+              <a:graphicData uri="http://schemas.openxmlformats.org/drawingml/2006/picture">
+                <pic:pic xmlns:pic="http://schemas.openxmlformats.org/drawingml/2006/picture">
+                  <pic:nvPicPr>
+                    <pic:cNvPr id="83" name="Picture 83" descr="Text&#10;&#10;Description automatically generated"/>
+                    <pic:cNvPicPr/>
+                  </pic:nvPicPr>
+                  <pic:blipFill>
+                    <a:blip r:embed="rId103"/>
+                    <a:stretch>
+                      <a:fillRect/>
+                    </a:stretch>
+                  </pic:blipFill>
+                  <pic:spPr>
+                    <a:xfrm>
+                      <a:off x="0" y="0"/>
+                      <a:ext cx="3057525" cy="1714500"/>
+                    </a:xfrm>
+                    <a:prstGeom prst="rect">
+                      <a:avLst/>
+                    </a:prstGeom>
+                  </pic:spPr>
+                </pic:pic>
+              </a:graphicData>
+            </a:graphic>
+          </wp:inline>
+        </w:drawing>
+      </w:r>
+    </w:p>
+    <w:p>
+      <w:pPr>
+        <w:pStyle w:val="Heading3"/>
+      </w:pPr>
+      <w:r>
+        <w:t>Evidence Supporting Test 9</w:t>
+      </w:r>
+    </w:p>
+    <w:p>
+      <w:r>
+        <w:t xml:space="preserve">Console output showing rejection of incorrect test value: </w:t>
+      </w:r>
+    </w:p>
+    <w:p>
+      <w:r>
+        <w:rPr>
+          <w:noProof/>
+        </w:rPr>
         <w:lastRenderedPageBreak/>
-        <w:t>Evidence Supporting Test 4</w:t>
-      </w:r>
-    </w:p>
-    <w:p>
-      <w:pPr>
-        <w:pStyle w:val="Heading3"/>
-      </w:pPr>
-      <w:r>
-        <w:t>Evidence Supporting Test 5</w:t>
-      </w:r>
-    </w:p>
-    <w:p>
-      <w:pPr>
-        <w:pStyle w:val="Heading3"/>
-      </w:pPr>
-      <w:r>
-        <w:t>Evidence Supporting Test 6</w:t>
-      </w:r>
-    </w:p>
-    <w:p>
-      <w:pPr>
-        <w:pStyle w:val="Heading3"/>
-      </w:pPr>
-      <w:r>
-        <w:t>Evidence Supporting Test 7</w:t>
-      </w:r>
-    </w:p>
-    <w:p>
-      <w:pPr>
-        <w:pStyle w:val="Heading3"/>
-      </w:pPr>
-      <w:r>
-        <w:t>Evidence Supporting Test 8</w:t>
-      </w:r>
-    </w:p>
-    <w:p>
-      <w:pPr>
-        <w:pStyle w:val="Heading3"/>
-      </w:pPr>
-      <w:r>
-        <w:t>Evidence Supporting Test 9</w:t>
+        <w:drawing>
+          <wp:inline distT="0" distB="0" distL="0" distR="0" wp14:anchorId="572D8D4A" wp14:editId="099235B7">
+            <wp:extent cx="2933700" cy="2657475"/>
+            <wp:effectExtent l="0" t="0" r="0" b="9525"/>
+            <wp:docPr id="84" name="Picture 84" descr="Text&#10;&#10;Description automatically generated"/>
+            <wp:cNvGraphicFramePr>
+              <a:graphicFrameLocks xmlns:a="http://schemas.openxmlformats.org/drawingml/2006/main" noChangeAspect="1"/>
+            </wp:cNvGraphicFramePr>
+            <a:graphic xmlns:a="http://schemas.openxmlformats.org/drawingml/2006/main">
+              <a:graphicData uri="http://schemas.openxmlformats.org/drawingml/2006/picture">
+                <pic:pic xmlns:pic="http://schemas.openxmlformats.org/drawingml/2006/picture">
+                  <pic:nvPicPr>
+                    <pic:cNvPr id="84" name="Picture 84" descr="Text&#10;&#10;Description automatically generated"/>
+                    <pic:cNvPicPr/>
+                  </pic:nvPicPr>
+                  <pic:blipFill>
+                    <a:blip r:embed="rId104"/>
+                    <a:stretch>
+                      <a:fillRect/>
+                    </a:stretch>
+                  </pic:blipFill>
+                  <pic:spPr>
+                    <a:xfrm>
+                      <a:off x="0" y="0"/>
+                      <a:ext cx="2933700" cy="2657475"/>
+                    </a:xfrm>
+                    <a:prstGeom prst="rect">
+                      <a:avLst/>
+                    </a:prstGeom>
+                  </pic:spPr>
+                </pic:pic>
+              </a:graphicData>
+            </a:graphic>
+          </wp:inline>
+        </w:drawing>
       </w:r>
     </w:p>
     <w:p>
@@ -31095,7 +32334,7 @@
           <w:color w:val="000000" w:themeColor="text1"/>
         </w:rPr>
       </w:pPr>
-      <w:hyperlink r:id="rId99">
+      <w:hyperlink r:id="rId105">
         <w:r>
           <w:rPr>
             <w:rStyle w:val="Hyperlink"/>
@@ -31119,16 +32358,24 @@
           <w:color w:val="000000" w:themeColor="text1"/>
         </w:rPr>
         <w:lastRenderedPageBreak/>
-        <w:t>Failed tests</w:t>
-      </w:r>
-    </w:p>
-    <w:p>
-      <w:pPr>
-        <w:rPr>
-          <w:color w:val="000000" w:themeColor="text1"/>
-        </w:rPr>
-      </w:pPr>
-      <w:hyperlink r:id="rId100">
+        <w:t xml:space="preserve">Failed </w:t>
+      </w:r>
+      <w:proofErr w:type="gramStart"/>
+      <w:r>
+        <w:rPr>
+          <w:color w:val="000000" w:themeColor="text1"/>
+        </w:rPr>
+        <w:t>tests</w:t>
+      </w:r>
+      <w:proofErr w:type="gramEnd"/>
+    </w:p>
+    <w:p>
+      <w:pPr>
+        <w:rPr>
+          <w:color w:val="000000" w:themeColor="text1"/>
+        </w:rPr>
+      </w:pPr>
+      <w:hyperlink r:id="rId106">
         <w:r>
           <w:rPr>
             <w:rStyle w:val="Hyperlink"/>
@@ -31160,7 +32407,7 @@
           <w:color w:val="000000" w:themeColor="text1"/>
         </w:rPr>
       </w:pPr>
-      <w:hyperlink r:id="rId101">
+      <w:hyperlink r:id="rId107">
         <w:r>
           <w:rPr>
             <w:rStyle w:val="Hyperlink"/>
@@ -31225,7 +32472,7 @@
           <w:color w:val="000000" w:themeColor="text1"/>
         </w:rPr>
       </w:pPr>
-      <w:hyperlink r:id="rId102">
+      <w:hyperlink r:id="rId108">
         <w:r>
           <w:rPr>
             <w:rStyle w:val="Hyperlink"/>
@@ -31257,7 +32504,7 @@
           <w:color w:val="000000" w:themeColor="text1"/>
         </w:rPr>
       </w:pPr>
-      <w:hyperlink r:id="rId103">
+      <w:hyperlink r:id="rId109">
         <w:r>
           <w:rPr>
             <w:rStyle w:val="Hyperlink"/>
@@ -31289,7 +32536,7 @@
           <w:color w:val="000000" w:themeColor="text1"/>
         </w:rPr>
       </w:pPr>
-      <w:hyperlink r:id="rId104">
+      <w:hyperlink r:id="rId110">
         <w:r>
           <w:rPr>
             <w:rStyle w:val="Hyperlink"/>
@@ -31394,7 +32641,7 @@
         </w:rPr>
         <w:t xml:space="preserve">[online] Available at: </w:t>
       </w:r>
-      <w:hyperlink r:id="rId105" w:history="1">
+      <w:hyperlink r:id="rId111" w:history="1">
         <w:r>
           <w:rPr>
             <w:rStyle w:val="Hyperlink"/>
@@ -31435,7 +32682,7 @@
         </w:rPr>
         <w:t xml:space="preserve">PHET Orbit Simulation [online] Available at: </w:t>
       </w:r>
-      <w:hyperlink r:id="rId106" w:history="1">
+      <w:hyperlink r:id="rId112" w:history="1">
         <w:r>
           <w:rPr>
             <w:rStyle w:val="Hyperlink"/>
@@ -31493,7 +32740,7 @@
         </w:rPr>
         <w:t xml:space="preserve">SATVIS. Satellite Orbit Visualization. [online] Available at: </w:t>
       </w:r>
-      <w:hyperlink r:id="rId107" w:history="1">
+      <w:hyperlink r:id="rId113" w:history="1">
         <w:r>
           <w:rPr>
             <w:rStyle w:val="Hyperlink"/>
@@ -31528,7 +32775,7 @@
         </w:rPr>
         <w:t xml:space="preserve">SATELLITE EXPLORER. Satellite orbit explorer. [online] Available at: </w:t>
       </w:r>
-      <w:hyperlink r:id="rId108" w:history="1">
+      <w:hyperlink r:id="rId114" w:history="1">
         <w:r>
           <w:rPr>
             <w:rStyle w:val="Hyperlink"/>
@@ -31580,7 +32827,7 @@
         </w:rPr>
         <w:t xml:space="preserve">SDL_WIKI. Simple DirectMedia Layer documentation. [online] Available at: </w:t>
       </w:r>
-      <w:hyperlink r:id="rId109" w:history="1">
+      <w:hyperlink r:id="rId115" w:history="1">
         <w:r>
           <w:rPr>
             <w:rStyle w:val="Hyperlink"/>
@@ -31632,7 +32879,7 @@
         </w:rPr>
         <w:t xml:space="preserve">LAZY_FOO. C++ SDL2 Tutorial for Game Programming. [online] Available at: </w:t>
       </w:r>
-      <w:hyperlink r:id="rId110" w:history="1">
+      <w:hyperlink r:id="rId116" w:history="1">
         <w:r>
           <w:rPr>
             <w:rStyle w:val="Hyperlink"/>
@@ -31669,8 +32916,8 @@
       </w:pPr>
     </w:p>
     <w:sectPr>
-      <w:headerReference w:type="default" r:id="rId111"/>
-      <w:footerReference w:type="default" r:id="rId112"/>
+      <w:headerReference w:type="default" r:id="rId117"/>
+      <w:footerReference w:type="default" r:id="rId118"/>
       <w:pgSz w:w="11909" w:h="16834"/>
       <w:pgMar w:top="1440" w:right="1440" w:bottom="1440" w:left="1440" w:header="720" w:footer="720" w:gutter="0"/>
       <w:pgNumType w:start="1"/>
@@ -31799,8 +33046,13 @@
         <w:t xml:space="preserve"> Each example presented is an amazing solution. Observations</w:t>
       </w:r>
       <w:r>
-        <w:t>, praise</w:t>
-      </w:r>
+        <w:t xml:space="preserve">, </w:t>
+      </w:r>
+      <w:proofErr w:type="gramStart"/>
+      <w:r>
+        <w:t>praise</w:t>
+      </w:r>
+      <w:proofErr w:type="gramEnd"/>
       <w:r>
         <w:t xml:space="preserve"> and criticisms have been made of the simulations in comparison to what I am trying to achieve. These are superb </w:t>
       </w:r>
@@ -31854,7 +33106,15 @@
         <w:t xml:space="preserve"> The table includes an objects key attributes &amp; methods, important to its design and functionality, and excludes implementational variables and less vital procedures for conciseness.</w:t>
       </w:r>
       <w:r>
-        <w:t xml:space="preserve"> Pointers have been used frequently in the program, but will be listed as the data type of what they point to.</w:t>
+        <w:t xml:space="preserve"> Pointers have been used frequently in the </w:t>
+      </w:r>
+      <w:proofErr w:type="gramStart"/>
+      <w:r>
+        <w:t>program, but</w:t>
+      </w:r>
+      <w:proofErr w:type="gramEnd"/>
+      <w:r>
+        <w:t xml:space="preserve"> will be listed as the data type of what they point to.</w:t>
       </w:r>
     </w:p>
   </w:footnote>
@@ -31876,7 +33136,11 @@
         <w:t xml:space="preserve"> “mu” is defined as </w:t>
       </w:r>
       <w:r>
-        <w:t>the gravitational constant multiplied by the focus of the orbit: G x M</w:t>
+        <w:t xml:space="preserve">the gravitational constant multiplied by the focus of the orbit: G x </w:t>
+      </w:r>
+      <w:proofErr w:type="gramStart"/>
+      <w:r>
+        <w:t>M</w:t>
       </w:r>
       <w:r>
         <w:rPr>
@@ -31884,6 +33148,7 @@
         </w:rPr>
         <w:t>large</w:t>
       </w:r>
+      <w:proofErr w:type="gramEnd"/>
     </w:p>
   </w:footnote>
   <w:footnote w:id="5">
@@ -32065,8 +33330,13 @@
         <w:footnoteRef/>
       </w:r>
       <w:r>
-        <w:t xml:space="preserve"> Path to .orbyte files for reading or writing are entered in the global path input</w:t>
-      </w:r>
+        <w:t xml:space="preserve"> Path to .orbyte files for reading or writing are entered in the global path </w:t>
+      </w:r>
+      <w:proofErr w:type="gramStart"/>
+      <w:r>
+        <w:t>input</w:t>
+      </w:r>
+      <w:proofErr w:type="gramEnd"/>
     </w:p>
   </w:footnote>
   <w:footnote w:id="13">

</xml_diff>

<commit_message>
Uploaded testing videos to youtube
</commit_message>
<xml_diff>
--- a/write-up/JJL NEA PROJECT - ORBYTE.docx
+++ b/write-up/JJL NEA PROJECT - ORBYTE.docx
@@ -3952,7 +3952,21 @@
         <w:rPr>
           <w:color w:val="000000" w:themeColor="text1"/>
         </w:rPr>
-        <w:t>|| “Relatively limited options in the PhET simulation for which satellites are in play and how many of them you would want (although this may become computationally expensive quite quickly)</w:t>
+        <w:t xml:space="preserve">|| “Relatively limited options in the </w:t>
+      </w:r>
+      <w:proofErr w:type="spellStart"/>
+      <w:r>
+        <w:rPr>
+          <w:color w:val="000000" w:themeColor="text1"/>
+        </w:rPr>
+        <w:t>PhET</w:t>
+      </w:r>
+      <w:proofErr w:type="spellEnd"/>
+      <w:r>
+        <w:rPr>
+          <w:color w:val="000000" w:themeColor="text1"/>
+        </w:rPr>
+        <w:t xml:space="preserve"> simulation for which satellites are in play and how many of them you would want (although this may become computationally expensive quite quickly)</w:t>
       </w:r>
       <w:r>
         <w:rPr>
@@ -4278,7 +4292,21 @@
         <w:rPr>
           <w:color w:val="000000" w:themeColor="text1"/>
         </w:rPr>
-        <w:t>“Satvis”</w:t>
+        <w:t>“</w:t>
+      </w:r>
+      <w:proofErr w:type="spellStart"/>
+      <w:r>
+        <w:rPr>
+          <w:color w:val="000000" w:themeColor="text1"/>
+        </w:rPr>
+        <w:t>Satvis</w:t>
+      </w:r>
+      <w:proofErr w:type="spellEnd"/>
+      <w:r>
+        <w:rPr>
+          <w:color w:val="000000" w:themeColor="text1"/>
+        </w:rPr>
+        <w:t>”</w:t>
       </w:r>
       <w:r>
         <w:rPr>
@@ -4417,7 +4445,21 @@
         <w:rPr>
           <w:color w:val="000000" w:themeColor="text1"/>
         </w:rPr>
-        <w:t>“SatelliteXplorer”</w:t>
+        <w:t>“</w:t>
+      </w:r>
+      <w:proofErr w:type="spellStart"/>
+      <w:r>
+        <w:rPr>
+          <w:color w:val="000000" w:themeColor="text1"/>
+        </w:rPr>
+        <w:t>SatelliteXplorer</w:t>
+      </w:r>
+      <w:proofErr w:type="spellEnd"/>
+      <w:r>
+        <w:rPr>
+          <w:color w:val="000000" w:themeColor="text1"/>
+        </w:rPr>
+        <w:t>”</w:t>
       </w:r>
       <w:r>
         <w:rPr>
@@ -4429,7 +4471,21 @@
         <w:rPr>
           <w:color w:val="000000" w:themeColor="text1"/>
         </w:rPr>
-        <w:t xml:space="preserve"> is another website that exclusively displays the orbit of satellites around the earth. It is similar to “Satvis”</w:t>
+        <w:t xml:space="preserve"> is another website that exclusively displays the orbit of satellites around the earth. It is similar to “</w:t>
+      </w:r>
+      <w:proofErr w:type="spellStart"/>
+      <w:r>
+        <w:rPr>
+          <w:color w:val="000000" w:themeColor="text1"/>
+        </w:rPr>
+        <w:t>Satvis</w:t>
+      </w:r>
+      <w:proofErr w:type="spellEnd"/>
+      <w:r>
+        <w:rPr>
+          <w:color w:val="000000" w:themeColor="text1"/>
+        </w:rPr>
+        <w:t>”</w:t>
       </w:r>
       <w:r>
         <w:rPr>
@@ -4497,7 +4553,21 @@
         <w:rPr>
           <w:color w:val="000000" w:themeColor="text1"/>
         </w:rPr>
-        <w:t xml:space="preserve"> Like “Satvis”, the website is not a general-purpose orbit simulation and does not display the physical attributes of the object, such as force, acceleration and velocity vectors.</w:t>
+        <w:t xml:space="preserve"> Like “</w:t>
+      </w:r>
+      <w:proofErr w:type="spellStart"/>
+      <w:r>
+        <w:rPr>
+          <w:color w:val="000000" w:themeColor="text1"/>
+        </w:rPr>
+        <w:t>Satvis</w:t>
+      </w:r>
+      <w:proofErr w:type="spellEnd"/>
+      <w:r>
+        <w:rPr>
+          <w:color w:val="000000" w:themeColor="text1"/>
+        </w:rPr>
+        <w:t>”, the website is not a general-purpose orbit simulation and does not display the physical attributes of the object, such as force, acceleration and velocity vectors.</w:t>
       </w:r>
       <w:r>
         <w:rPr>
@@ -5791,7 +5861,21 @@
               <w:rPr>
                 <w:color w:val="000000" w:themeColor="text1"/>
               </w:rPr>
-              <w:t>Runge-Kutta 4 for solving ordinary differential equations</w:t>
+              <w:t>Runge-</w:t>
+            </w:r>
+            <w:proofErr w:type="spellStart"/>
+            <w:r>
+              <w:rPr>
+                <w:color w:val="000000" w:themeColor="text1"/>
+              </w:rPr>
+              <w:t>Kutta</w:t>
+            </w:r>
+            <w:proofErr w:type="spellEnd"/>
+            <w:r>
+              <w:rPr>
+                <w:color w:val="000000" w:themeColor="text1"/>
+              </w:rPr>
+              <w:t xml:space="preserve"> 4 for solving ordinary differential equations</w:t>
             </w:r>
           </w:p>
           <w:p>
@@ -7383,7 +7467,21 @@
           <w:color w:val="000000" w:themeColor="text1"/>
         </w:rPr>
         <w:lastRenderedPageBreak/>
-        <w:t>Runge-Kutta 4</w:t>
+        <w:t>Runge-</w:t>
+      </w:r>
+      <w:proofErr w:type="spellStart"/>
+      <w:r>
+        <w:rPr>
+          <w:color w:val="000000" w:themeColor="text1"/>
+        </w:rPr>
+        <w:t>Kutta</w:t>
+      </w:r>
+      <w:proofErr w:type="spellEnd"/>
+      <w:r>
+        <w:rPr>
+          <w:color w:val="000000" w:themeColor="text1"/>
+        </w:rPr>
+        <w:t xml:space="preserve"> 4</w:t>
       </w:r>
     </w:p>
     <w:p>
@@ -7895,7 +7993,7 @@
           <v:shape id="_x0000_i1025" type="#_x0000_t75" style="width:449.95pt;height:90pt" o:ole="">
             <v:imagedata r:id="rId11" o:title=""/>
           </v:shape>
-          <o:OLEObject Type="Embed" ProgID="Word.OpenDocumentText.12" ShapeID="_x0000_i1025" DrawAspect="Content" ObjectID="_1739905002" r:id="rId12"/>
+          <o:OLEObject Type="Embed" ProgID="Word.OpenDocumentText.12" ShapeID="_x0000_i1025" DrawAspect="Content" ObjectID="_1739986011" r:id="rId12"/>
         </w:object>
       </w:r>
     </w:p>
@@ -7928,7 +8026,7 @@
           <v:shape id="_x0000_i1026" type="#_x0000_t75" style="width:449.95pt;height:162.1pt" o:ole="">
             <v:imagedata r:id="rId13" o:title=""/>
           </v:shape>
-          <o:OLEObject Type="Embed" ProgID="Word.OpenDocumentText.12" ShapeID="_x0000_i1026" DrawAspect="Content" ObjectID="_1739905003" r:id="rId14"/>
+          <o:OLEObject Type="Embed" ProgID="Word.OpenDocumentText.12" ShapeID="_x0000_i1026" DrawAspect="Content" ObjectID="_1739986012" r:id="rId14"/>
         </w:object>
       </w:r>
     </w:p>
@@ -7952,7 +8050,15 @@
     </w:p>
     <w:p>
       <w:r>
-        <w:t>The solution I will implement will involve using the Simple DirectMedia Layer (SDL), which is a “</w:t>
+        <w:t xml:space="preserve">The solution I will implement will involve using the Simple </w:t>
+      </w:r>
+      <w:proofErr w:type="spellStart"/>
+      <w:r>
+        <w:t>DirectMedia</w:t>
+      </w:r>
+      <w:proofErr w:type="spellEnd"/>
+      <w:r>
+        <w:t xml:space="preserve"> Layer (SDL), which is a “</w:t>
       </w:r>
       <w:r>
         <w:t>cross-platform development library designed to provide low level access to audio, keyboard, mouse, joystick, and graphics hardware via OpenGL/Direct3D/Metal/Vulkan. It is used by video playback software, emulators, and popular games</w:t>
@@ -9509,7 +9615,21 @@
               <w:rPr>
                 <w:color w:val="000000" w:themeColor="text1"/>
               </w:rPr>
-              <w:t>Implement Runge-Kutta 4 step in a</w:t>
+              <w:t>Implement Runge-</w:t>
+            </w:r>
+            <w:proofErr w:type="spellStart"/>
+            <w:r>
+              <w:rPr>
+                <w:color w:val="000000" w:themeColor="text1"/>
+              </w:rPr>
+              <w:t>Kutta</w:t>
+            </w:r>
+            <w:proofErr w:type="spellEnd"/>
+            <w:r>
+              <w:rPr>
+                <w:color w:val="000000" w:themeColor="text1"/>
+              </w:rPr>
+              <w:t xml:space="preserve"> 4 step in a</w:t>
             </w:r>
             <w:r>
               <w:rPr>
@@ -14511,7 +14631,15 @@
     </w:p>
     <w:p>
       <w:r>
-        <w:t>The above diagram shows how the user will interact with the application, featuring the typical steps taken when using the simulation. The user will create a new simulation, instantiating the central body and a default orbit body acting as an example. After configuration, starting the simulation will begin the mainloop for the simulation.</w:t>
+        <w:t xml:space="preserve">The above diagram shows how the user will interact with the application, featuring the typical steps taken when using the simulation. The user will create a new simulation, instantiating the central body and a default orbit body acting as an example. After configuration, starting the simulation will begin the </w:t>
+      </w:r>
+      <w:proofErr w:type="spellStart"/>
+      <w:r>
+        <w:t>mainloop</w:t>
+      </w:r>
+      <w:proofErr w:type="spellEnd"/>
+      <w:r>
+        <w:t xml:space="preserve"> for the simulation.</w:t>
       </w:r>
     </w:p>
     <w:p/>
@@ -16553,9 +16681,11 @@
       <w:pPr>
         <w:pStyle w:val="Heading4"/>
       </w:pPr>
+      <w:proofErr w:type="spellStart"/>
       <w:r>
         <w:t>OrbitBodyData</w:t>
       </w:r>
+      <w:proofErr w:type="spellEnd"/>
     </w:p>
     <w:p>
       <w:r>
@@ -16578,8 +16708,17 @@
           <w:b/>
           <w:bCs/>
         </w:rPr>
-        <w:t>STRUCTURE OrbitBodyData</w:t>
-      </w:r>
+        <w:t xml:space="preserve">STRUCTURE </w:t>
+      </w:r>
+      <w:proofErr w:type="spellStart"/>
+      <w:r>
+        <w:rPr>
+          <w:b/>
+          <w:bCs/>
+        </w:rPr>
+        <w:t>OrbitBodyData</w:t>
+      </w:r>
+      <w:proofErr w:type="spellEnd"/>
     </w:p>
     <w:p>
       <w:pPr>
@@ -16611,8 +16750,17 @@
           <w:bCs/>
         </w:rPr>
         <w:tab/>
-        <w:t>Vector3 center</w:t>
-      </w:r>
+        <w:t xml:space="preserve">Vector3 </w:t>
+      </w:r>
+      <w:proofErr w:type="spellStart"/>
+      <w:r>
+        <w:rPr>
+          <w:b/>
+          <w:bCs/>
+        </w:rPr>
+        <w:t>center</w:t>
+      </w:r>
+      <w:proofErr w:type="spellEnd"/>
     </w:p>
     <w:p>
       <w:pPr>
@@ -16777,13 +16925,23 @@
           <w:color w:val="000000" w:themeColor="text1"/>
         </w:rPr>
       </w:pPr>
+      <w:proofErr w:type="spellStart"/>
       <w:r>
         <w:rPr>
           <w:b/>
           <w:bCs/>
           <w:color w:val="000000" w:themeColor="text1"/>
         </w:rPr>
-        <w:t xml:space="preserve">OrbitBody: </w:t>
+        <w:t>OrbitBody</w:t>
+      </w:r>
+      <w:proofErr w:type="spellEnd"/>
+      <w:r>
+        <w:rPr>
+          <w:b/>
+          <w:bCs/>
+          <w:color w:val="000000" w:themeColor="text1"/>
+        </w:rPr>
+        <w:t xml:space="preserve">: </w:t>
       </w:r>
       <w:r>
         <w:rPr>
@@ -16817,6 +16975,7 @@
         </w:rPr>
         <w:t xml:space="preserve"> This class will inherit from </w:t>
       </w:r>
+      <w:proofErr w:type="spellStart"/>
       <w:r>
         <w:rPr>
           <w:b/>
@@ -16825,6 +16984,7 @@
         </w:rPr>
         <w:t>OrbitBody</w:t>
       </w:r>
+      <w:proofErr w:type="spellEnd"/>
       <w:r>
         <w:rPr>
           <w:color w:val="000000" w:themeColor="text1"/>
@@ -16843,48 +17003,70 @@
         </w:rPr>
         <w:t xml:space="preserve"> </w:t>
       </w:r>
+      <w:proofErr w:type="spellStart"/>
       <w:r>
         <w:rPr>
           <w:b/>
           <w:bCs/>
           <w:color w:val="000000" w:themeColor="text1"/>
         </w:rPr>
-        <w:t xml:space="preserve">OrbitBody </w:t>
-      </w:r>
-      <w:r>
-        <w:rPr>
-          <w:color w:val="000000" w:themeColor="text1"/>
-        </w:rPr>
-        <w:t>parent</w:t>
-      </w:r>
-      <w:r>
-        <w:rPr>
-          <w:color w:val="000000" w:themeColor="text1"/>
-        </w:rPr>
-        <w:t xml:space="preserve">. It will also override the “Update” and “RK4” methods so that it can combine forces acting upon it from the </w:t>
-      </w:r>
+        <w:t>OrbitBody</w:t>
+      </w:r>
+      <w:proofErr w:type="spellEnd"/>
       <w:r>
         <w:rPr>
           <w:b/>
           <w:bCs/>
           <w:color w:val="000000" w:themeColor="text1"/>
         </w:rPr>
-        <w:t xml:space="preserve">CentralBody </w:t>
-      </w:r>
-      <w:r>
-        <w:rPr>
-          <w:color w:val="000000" w:themeColor="text1"/>
-        </w:rPr>
-        <w:t xml:space="preserve">(“star”) of the simulation and the </w:t>
-      </w:r>
+        <w:t xml:space="preserve"> </w:t>
+      </w:r>
+      <w:r>
+        <w:rPr>
+          <w:color w:val="000000" w:themeColor="text1"/>
+        </w:rPr>
+        <w:t>parent</w:t>
+      </w:r>
+      <w:r>
+        <w:rPr>
+          <w:color w:val="000000" w:themeColor="text1"/>
+        </w:rPr>
+        <w:t xml:space="preserve">. It will also override the “Update” and “RK4” methods so that it can combine forces acting upon it from the </w:t>
+      </w:r>
+      <w:proofErr w:type="spellStart"/>
       <w:r>
         <w:rPr>
           <w:b/>
           <w:bCs/>
           <w:color w:val="000000" w:themeColor="text1"/>
         </w:rPr>
+        <w:t>CentralBody</w:t>
+      </w:r>
+      <w:proofErr w:type="spellEnd"/>
+      <w:r>
+        <w:rPr>
+          <w:b/>
+          <w:bCs/>
+          <w:color w:val="000000" w:themeColor="text1"/>
+        </w:rPr>
+        <w:t xml:space="preserve"> </w:t>
+      </w:r>
+      <w:r>
+        <w:rPr>
+          <w:color w:val="000000" w:themeColor="text1"/>
+        </w:rPr>
+        <w:t xml:space="preserve">(“star”) of the simulation and the </w:t>
+      </w:r>
+      <w:proofErr w:type="spellStart"/>
+      <w:r>
+        <w:rPr>
+          <w:b/>
+          <w:bCs/>
+          <w:color w:val="000000" w:themeColor="text1"/>
+        </w:rPr>
         <w:t>OrbitBody</w:t>
       </w:r>
+      <w:proofErr w:type="spellEnd"/>
       <w:r>
         <w:rPr>
           <w:color w:val="000000" w:themeColor="text1"/>
@@ -16942,13 +17124,23 @@
           <w:color w:val="000000" w:themeColor="text1"/>
         </w:rPr>
       </w:pPr>
+      <w:proofErr w:type="spellStart"/>
       <w:r>
         <w:rPr>
           <w:b/>
           <w:bCs/>
           <w:color w:val="000000" w:themeColor="text1"/>
         </w:rPr>
-        <w:t xml:space="preserve">CentralBody: </w:t>
+        <w:t>CentralBody</w:t>
+      </w:r>
+      <w:proofErr w:type="spellEnd"/>
+      <w:r>
+        <w:rPr>
+          <w:b/>
+          <w:bCs/>
+          <w:color w:val="000000" w:themeColor="text1"/>
+        </w:rPr>
+        <w:t xml:space="preserve">: </w:t>
       </w:r>
       <w:r>
         <w:rPr>
@@ -17047,10 +17239,26 @@
     <w:p/>
     <w:p>
       <w:r>
-        <w:t>Graphyte will handle the instantiation of GUI elements and their rendering by keeping them in a queue as a class attribute. Pixels to be drawn to the screen will be stored in a buffer with their color being determined by their position on the screen</w:t>
-      </w:r>
-      <w:r>
-        <w:t xml:space="preserve"> (forming a gradient color that I have grown fond of during </w:t>
+        <w:t xml:space="preserve">Graphyte will handle the instantiation of GUI elements and their rendering by keeping them in a queue as a class attribute. Pixels to be drawn to the screen will be stored in a buffer with their </w:t>
+      </w:r>
+      <w:proofErr w:type="spellStart"/>
+      <w:r>
+        <w:t>color</w:t>
+      </w:r>
+      <w:proofErr w:type="spellEnd"/>
+      <w:r>
+        <w:t xml:space="preserve"> being determined by their position on the screen</w:t>
+      </w:r>
+      <w:r>
+        <w:t xml:space="preserve"> (forming a gradient </w:t>
+      </w:r>
+      <w:proofErr w:type="spellStart"/>
+      <w:r>
+        <w:t>color</w:t>
+      </w:r>
+      <w:proofErr w:type="spellEnd"/>
+      <w:r>
+        <w:t xml:space="preserve"> that I have grown fond of during </w:t>
       </w:r>
       <w:r>
         <w:t>prototyping</w:t>
@@ -17466,7 +17674,7 @@
           <v:shape id="_x0000_i1027" type="#_x0000_t75" style="width:449.95pt;height:479.95pt" o:ole="">
             <v:imagedata r:id="rId21" o:title=""/>
           </v:shape>
-          <o:OLEObject Type="Embed" ProgID="Word.OpenDocumentText.12" ShapeID="_x0000_i1027" DrawAspect="Content" ObjectID="_1739905004" r:id="rId22"/>
+          <o:OLEObject Type="Embed" ProgID="Word.OpenDocumentText.12" ShapeID="_x0000_i1027" DrawAspect="Content" ObjectID="_1739986013" r:id="rId22"/>
         </w:object>
       </w:r>
     </w:p>
@@ -17483,7 +17691,15 @@
         <w:pStyle w:val="Heading4"/>
       </w:pPr>
       <w:r>
-        <w:t>Runge-Kutta 4</w:t>
+        <w:t>Runge-</w:t>
+      </w:r>
+      <w:proofErr w:type="spellStart"/>
+      <w:r>
+        <w:t>Kutta</w:t>
+      </w:r>
+      <w:proofErr w:type="spellEnd"/>
+      <w:r>
+        <w:t xml:space="preserve"> 4</w:t>
       </w:r>
     </w:p>
     <w:p>
@@ -17498,7 +17714,23 @@
           <w:i/>
           <w:iCs/>
         </w:rPr>
-        <w:t>The algorithm for the RK4 implementation is included in the Investigation section titled: “Runge-Kutta 4”</w:t>
+        <w:t>The algorithm for the RK4 implementation is included in the Investigation section titled: “Runge-</w:t>
+      </w:r>
+      <w:proofErr w:type="spellStart"/>
+      <w:r>
+        <w:rPr>
+          <w:i/>
+          <w:iCs/>
+        </w:rPr>
+        <w:t>Kutta</w:t>
+      </w:r>
+      <w:proofErr w:type="spellEnd"/>
+      <w:r>
+        <w:rPr>
+          <w:i/>
+          <w:iCs/>
+        </w:rPr>
+        <w:t xml:space="preserve"> 4”</w:t>
       </w:r>
       <w:r>
         <w:rPr>
@@ -17543,7 +17775,7 @@
           <v:shape id="_x0000_i1028" type="#_x0000_t75" style="width:449.95pt;height:90pt" o:ole="">
             <v:imagedata r:id="rId11" o:title=""/>
           </v:shape>
-          <o:OLEObject Type="Embed" ProgID="Word.OpenDocumentText.12" ShapeID="_x0000_i1028" DrawAspect="Content" ObjectID="_1739905005" r:id="rId23"/>
+          <o:OLEObject Type="Embed" ProgID="Word.OpenDocumentText.12" ShapeID="_x0000_i1028" DrawAspect="Content" ObjectID="_1739986014" r:id="rId23"/>
         </w:object>
       </w:r>
     </w:p>
@@ -17572,7 +17804,7 @@
           <v:shape id="_x0000_i1029" type="#_x0000_t75" style="width:449.95pt;height:162.1pt" o:ole="">
             <v:imagedata r:id="rId24" o:title=""/>
           </v:shape>
-          <o:OLEObject Type="Embed" ProgID="Word.OpenDocumentText.12" ShapeID="_x0000_i1029" DrawAspect="Content" ObjectID="_1739905006" r:id="rId25"/>
+          <o:OLEObject Type="Embed" ProgID="Word.OpenDocumentText.12" ShapeID="_x0000_i1029" DrawAspect="Content" ObjectID="_1739986015" r:id="rId25"/>
         </w:object>
       </w:r>
     </w:p>
@@ -17626,7 +17858,7 @@
           <v:shape id="_x0000_i1030" type="#_x0000_t75" style="width:449.95pt;height:191.35pt" o:ole="">
             <v:imagedata r:id="rId26" o:title=""/>
           </v:shape>
-          <o:OLEObject Type="Embed" ProgID="Word.OpenDocumentText.12" ShapeID="_x0000_i1030" DrawAspect="Content" ObjectID="_1739905007" r:id="rId27"/>
+          <o:OLEObject Type="Embed" ProgID="Word.OpenDocumentText.12" ShapeID="_x0000_i1030" DrawAspect="Content" ObjectID="_1739986016" r:id="rId27"/>
         </w:object>
       </w:r>
     </w:p>
@@ -17686,7 +17918,7 @@
           <v:shape id="_x0000_i1031" type="#_x0000_t75" style="width:449.95pt;height:176.65pt" o:ole="">
             <v:imagedata r:id="rId28" o:title=""/>
           </v:shape>
-          <o:OLEObject Type="Embed" ProgID="Word.OpenDocumentText.12" ShapeID="_x0000_i1031" DrawAspect="Content" ObjectID="_1739905008" r:id="rId29"/>
+          <o:OLEObject Type="Embed" ProgID="Word.OpenDocumentText.12" ShapeID="_x0000_i1031" DrawAspect="Content" ObjectID="_1739986017" r:id="rId29"/>
         </w:object>
       </w:r>
     </w:p>
@@ -17720,7 +17952,7 @@
           <v:shape id="_x0000_i1032" type="#_x0000_t75" style="width:449.95pt;height:191.35pt" o:ole="">
             <v:imagedata r:id="rId30" o:title=""/>
           </v:shape>
-          <o:OLEObject Type="Embed" ProgID="Word.OpenDocumentText.12" ShapeID="_x0000_i1032" DrawAspect="Content" ObjectID="_1739905009" r:id="rId31"/>
+          <o:OLEObject Type="Embed" ProgID="Word.OpenDocumentText.12" ShapeID="_x0000_i1032" DrawAspect="Content" ObjectID="_1739986018" r:id="rId31"/>
         </w:object>
       </w:r>
     </w:p>
@@ -18071,43 +18303,99 @@
           </w:tcPr>
           <w:p>
             <w:r>
-              <w:t>- screen_width: DOUBLE</w:t>
-            </w:r>
-          </w:p>
-          <w:p>
-            <w:r>
-              <w:t>- screen_height: DOUBLE</w:t>
-            </w:r>
-          </w:p>
-          <w:p>
-            <w:r>
-              <w:t>- max_fps: INTEGER</w:t>
-            </w:r>
-          </w:p>
-          <w:p>
-            <w:r>
-              <w:t>- time_scale: DOUBLE</w:t>
-            </w:r>
-          </w:p>
-          <w:p>
-            <w:r>
-              <w:t>- gCamera: CAMERA</w:t>
-            </w:r>
-          </w:p>
-          <w:p>
-            <w:r>
-              <w:t>- graphyte: GRAPHYTE</w:t>
-            </w:r>
-          </w:p>
-          <w:p>
-            <w:r>
-              <w:t>- data</w:t>
+              <w:t xml:space="preserve">- </w:t>
+            </w:r>
+            <w:proofErr w:type="spellStart"/>
+            <w:r>
+              <w:t>screen_width</w:t>
+            </w:r>
+            <w:proofErr w:type="spellEnd"/>
+            <w:r>
+              <w:t>: DOUBLE</w:t>
+            </w:r>
+          </w:p>
+          <w:p>
+            <w:r>
+              <w:t xml:space="preserve">- </w:t>
+            </w:r>
+            <w:proofErr w:type="spellStart"/>
+            <w:r>
+              <w:t>screen_height</w:t>
+            </w:r>
+            <w:proofErr w:type="spellEnd"/>
+            <w:r>
+              <w:t>: DOUBLE</w:t>
+            </w:r>
+          </w:p>
+          <w:p>
+            <w:r>
+              <w:t xml:space="preserve">- </w:t>
+            </w:r>
+            <w:proofErr w:type="spellStart"/>
+            <w:r>
+              <w:t>max_fps</w:t>
+            </w:r>
+            <w:proofErr w:type="spellEnd"/>
+            <w:r>
+              <w:t>: INTEGER</w:t>
+            </w:r>
+          </w:p>
+          <w:p>
+            <w:r>
+              <w:t xml:space="preserve">- </w:t>
+            </w:r>
+            <w:proofErr w:type="spellStart"/>
+            <w:r>
+              <w:t>time_scale</w:t>
+            </w:r>
+            <w:proofErr w:type="spellEnd"/>
+            <w:r>
+              <w:t>: DOUBLE</w:t>
+            </w:r>
+          </w:p>
+          <w:p>
+            <w:r>
+              <w:t xml:space="preserve">- </w:t>
+            </w:r>
+            <w:proofErr w:type="spellStart"/>
+            <w:r>
+              <w:t>gCamera</w:t>
+            </w:r>
+            <w:proofErr w:type="spellEnd"/>
+            <w:r>
+              <w:t>: CAMERA</w:t>
+            </w:r>
+          </w:p>
+          <w:p>
+            <w:r>
+              <w:t xml:space="preserve">- </w:t>
+            </w:r>
+            <w:proofErr w:type="spellStart"/>
+            <w:r>
+              <w:t>graphyte</w:t>
+            </w:r>
+            <w:proofErr w:type="spellEnd"/>
+            <w:r>
+              <w:t>: GRAPHYTE</w:t>
+            </w:r>
+          </w:p>
+          <w:p>
+            <w:r>
+              <w:t xml:space="preserve">- </w:t>
+            </w:r>
+            <w:proofErr w:type="spellStart"/>
+            <w:r>
+              <w:t>data</w:t>
             </w:r>
             <w:r>
               <w:t>_</w:t>
             </w:r>
             <w:r>
-              <w:t>controller:</w:t>
+              <w:t>controller</w:t>
+            </w:r>
+            <w:proofErr w:type="spellEnd"/>
+            <w:r>
+              <w:t>:</w:t>
             </w:r>
           </w:p>
           <w:p>
@@ -18118,7 +18406,15 @@
           </w:p>
           <w:p>
             <w:r>
-              <w:t>- orbiting_bodies: VECTOR&lt;BODY&gt;</w:t>
+              <w:t xml:space="preserve">- </w:t>
+            </w:r>
+            <w:proofErr w:type="spellStart"/>
+            <w:r>
+              <w:t>orbiting_bodies</w:t>
+            </w:r>
+            <w:proofErr w:type="spellEnd"/>
+            <w:r>
+              <w:t>: VECTOR&lt;BODY&gt;</w:t>
             </w:r>
           </w:p>
           <w:p>
@@ -18130,8 +18426,13 @@
             <w:r>
               <w:t xml:space="preserve">- </w:t>
             </w:r>
-            <w:r>
-              <w:t>path_source: STRING</w:t>
+            <w:proofErr w:type="spellStart"/>
+            <w:r>
+              <w:t>path_source</w:t>
+            </w:r>
+            <w:proofErr w:type="spellEnd"/>
+            <w:r>
+              <w:t>: STRING</w:t>
             </w:r>
           </w:p>
         </w:tc>
@@ -18145,17 +18446,41 @@
           <w:p>
             <w:r>
               <w:lastRenderedPageBreak/>
-              <w:t>- init()</w:t>
-            </w:r>
-          </w:p>
-          <w:p>
-            <w:r>
-              <w:t>- commit_to_text_field()</w:t>
-            </w:r>
-          </w:p>
-          <w:p>
-            <w:r>
-              <w:t>- close_planet_inspectors()</w:t>
+              <w:t xml:space="preserve">- </w:t>
+            </w:r>
+            <w:proofErr w:type="spellStart"/>
+            <w:r>
+              <w:t>init</w:t>
+            </w:r>
+            <w:proofErr w:type="spellEnd"/>
+            <w:r>
+              <w:t>()</w:t>
+            </w:r>
+          </w:p>
+          <w:p>
+            <w:r>
+              <w:t xml:space="preserve">- </w:t>
+            </w:r>
+            <w:proofErr w:type="spellStart"/>
+            <w:r>
+              <w:t>commit_to_text_field</w:t>
+            </w:r>
+            <w:proofErr w:type="spellEnd"/>
+            <w:r>
+              <w:t>()</w:t>
+            </w:r>
+          </w:p>
+          <w:p>
+            <w:r>
+              <w:t xml:space="preserve">- </w:t>
+            </w:r>
+            <w:proofErr w:type="spellStart"/>
+            <w:r>
+              <w:t>close_planet_inspectors</w:t>
+            </w:r>
+            <w:proofErr w:type="spellEnd"/>
+            <w:r>
+              <w:t>()</w:t>
             </w:r>
           </w:p>
           <w:p>
@@ -18165,26 +18490,55 @@
           </w:p>
           <w:p>
             <w:r>
-              <w:t>- Update_Clock()</w:t>
-            </w:r>
-          </w:p>
-          <w:p>
-            <w:r>
-              <w:t>- clean_orbit_queue()</w:t>
-            </w:r>
-          </w:p>
-          <w:p>
-            <w:r>
               <w:t xml:space="preserve">- </w:t>
             </w:r>
-            <w:r>
-              <w:t>add_specific_orbit()</w:t>
+            <w:proofErr w:type="spellStart"/>
+            <w:r>
+              <w:t>Update_Clock</w:t>
+            </w:r>
+            <w:proofErr w:type="spellEnd"/>
+            <w:r>
+              <w:t>()</w:t>
+            </w:r>
+          </w:p>
+          <w:p>
+            <w:r>
+              <w:t xml:space="preserve">- </w:t>
+            </w:r>
+            <w:proofErr w:type="spellStart"/>
+            <w:r>
+              <w:t>clean_orbit_queue</w:t>
+            </w:r>
+            <w:proofErr w:type="spellEnd"/>
+            <w:r>
+              <w:t>()</w:t>
+            </w:r>
+          </w:p>
+          <w:p>
+            <w:r>
+              <w:t xml:space="preserve">- </w:t>
+            </w:r>
+            <w:proofErr w:type="spellStart"/>
+            <w:r>
+              <w:t>add_specific_orbit</w:t>
+            </w:r>
+            <w:proofErr w:type="spellEnd"/>
+            <w:r>
+              <w:t>()</w:t>
             </w:r>
           </w:p>
           <w:p>
             <w:r>
               <w:lastRenderedPageBreak/>
-              <w:t>- add_orbit_body()</w:t>
+              <w:t xml:space="preserve">- </w:t>
+            </w:r>
+            <w:proofErr w:type="spellStart"/>
+            <w:r>
+              <w:t>add_orbit_body</w:t>
+            </w:r>
+            <w:proofErr w:type="spellEnd"/>
+            <w:r>
+              <w:t>()</w:t>
             </w:r>
           </w:p>
           <w:p>
@@ -18228,7 +18582,15 @@
           </w:p>
           <w:p>
             <w:r>
-              <w:t>- graphyte: GRAPHYTE</w:t>
+              <w:t xml:space="preserve">- </w:t>
+            </w:r>
+            <w:proofErr w:type="spellStart"/>
+            <w:r>
+              <w:t>graphyte</w:t>
+            </w:r>
+            <w:proofErr w:type="spellEnd"/>
+            <w:r>
+              <w:t>: GRAPHYTE</w:t>
             </w:r>
           </w:p>
           <w:p/>
@@ -18239,22 +18601,54 @@
           </w:p>
           <w:p>
             <w:r>
-              <w:t># trail_points: VECTOR&lt;VECTOR3&gt;</w:t>
-            </w:r>
-          </w:p>
-          <w:p>
-            <w:r>
-              <w:t># start_pos: VECTOR3</w:t>
-            </w:r>
-          </w:p>
-          <w:p>
-            <w:r>
-              <w:t># start_vel: VECTOR3</w:t>
-            </w:r>
-          </w:p>
-          <w:p>
-            <w:r>
-              <w:t># time_since_start: DOUBLE</w:t>
+              <w:t xml:space="preserve"># </w:t>
+            </w:r>
+            <w:proofErr w:type="spellStart"/>
+            <w:r>
+              <w:t>trail_points</w:t>
+            </w:r>
+            <w:proofErr w:type="spellEnd"/>
+            <w:r>
+              <w:t>: VECTOR&lt;VECTOR3&gt;</w:t>
+            </w:r>
+          </w:p>
+          <w:p>
+            <w:r>
+              <w:t xml:space="preserve"># </w:t>
+            </w:r>
+            <w:proofErr w:type="spellStart"/>
+            <w:r>
+              <w:t>start_pos</w:t>
+            </w:r>
+            <w:proofErr w:type="spellEnd"/>
+            <w:r>
+              <w:t>: VECTOR3</w:t>
+            </w:r>
+          </w:p>
+          <w:p>
+            <w:r>
+              <w:t xml:space="preserve"># </w:t>
+            </w:r>
+            <w:proofErr w:type="spellStart"/>
+            <w:r>
+              <w:t>start_vel</w:t>
+            </w:r>
+            <w:proofErr w:type="spellEnd"/>
+            <w:r>
+              <w:t>: VECTOR3</w:t>
+            </w:r>
+          </w:p>
+          <w:p>
+            <w:r>
+              <w:t xml:space="preserve"># </w:t>
+            </w:r>
+            <w:proofErr w:type="spellStart"/>
+            <w:r>
+              <w:t>time_since_start</w:t>
+            </w:r>
+            <w:proofErr w:type="spellEnd"/>
+            <w:r>
+              <w:t>: DOUBLE</w:t>
             </w:r>
           </w:p>
           <w:p>
@@ -18274,7 +18668,15 @@
           </w:p>
           <w:p>
             <w:r>
-              <w:t># angular_velocity: DOUBLE</w:t>
+              <w:t xml:space="preserve"># </w:t>
+            </w:r>
+            <w:proofErr w:type="spellStart"/>
+            <w:r>
+              <w:t>angular_velocity</w:t>
+            </w:r>
+            <w:proofErr w:type="spellEnd"/>
+            <w:r>
+              <w:t>: DOUBLE</w:t>
             </w:r>
           </w:p>
           <w:p>
@@ -18308,7 +18710,15 @@
           </w:p>
           <w:p>
             <w:r>
-              <w:t># gui: GUI_BLOCK</w:t>
+              <w:t xml:space="preserve"># </w:t>
+            </w:r>
+            <w:proofErr w:type="spellStart"/>
+            <w:r>
+              <w:t>gui</w:t>
+            </w:r>
+            <w:proofErr w:type="spellEnd"/>
+            <w:r>
+              <w:t>: GUI_BLOCK</w:t>
             </w:r>
           </w:p>
           <w:p/>
@@ -18324,33 +18734,81 @@
           </w:tcPr>
           <w:p>
             <w:r>
-              <w:t>- Add_Satellite()</w:t>
-            </w:r>
-          </w:p>
-          <w:p>
-            <w:r>
-              <w:t>- Create_Satellite()</w:t>
-            </w:r>
-          </w:p>
-          <w:p>
-            <w:r>
-              <w:t>- Delete_Satellite()</w:t>
-            </w:r>
-          </w:p>
-          <w:p>
-            <w:r>
-              <w:t>- Update_Satellites()</w:t>
-            </w:r>
-          </w:p>
-          <w:p>
-            <w:r>
-              <w:t>- Draw_Satellites()</w:t>
+              <w:t xml:space="preserve">- </w:t>
+            </w:r>
+            <w:proofErr w:type="spellStart"/>
+            <w:r>
+              <w:t>Add_Satellite</w:t>
+            </w:r>
+            <w:proofErr w:type="spellEnd"/>
+            <w:r>
+              <w:t>()</w:t>
+            </w:r>
+          </w:p>
+          <w:p>
+            <w:r>
+              <w:t xml:space="preserve">- </w:t>
+            </w:r>
+            <w:proofErr w:type="spellStart"/>
+            <w:r>
+              <w:t>Create_Satellite</w:t>
+            </w:r>
+            <w:proofErr w:type="spellEnd"/>
+            <w:r>
+              <w:t>()</w:t>
+            </w:r>
+          </w:p>
+          <w:p>
+            <w:r>
+              <w:t xml:space="preserve">- </w:t>
+            </w:r>
+            <w:proofErr w:type="spellStart"/>
+            <w:r>
+              <w:t>Delete_Satellite</w:t>
+            </w:r>
+            <w:proofErr w:type="spellEnd"/>
+            <w:r>
+              <w:t>()</w:t>
+            </w:r>
+          </w:p>
+          <w:p>
+            <w:r>
+              <w:t xml:space="preserve">- </w:t>
+            </w:r>
+            <w:proofErr w:type="spellStart"/>
+            <w:r>
+              <w:t>Update_Satellites</w:t>
+            </w:r>
+            <w:proofErr w:type="spellEnd"/>
+            <w:r>
+              <w:t>()</w:t>
+            </w:r>
+          </w:p>
+          <w:p>
+            <w:r>
+              <w:t xml:space="preserve">- </w:t>
+            </w:r>
+            <w:proofErr w:type="spellStart"/>
+            <w:r>
+              <w:t>Draw_Satellites</w:t>
+            </w:r>
+            <w:proofErr w:type="spellEnd"/>
+            <w:r>
+              <w:t>()</w:t>
             </w:r>
           </w:p>
           <w:p/>
           <w:p>
             <w:r>
-              <w:t># two_body_ode()</w:t>
+              <w:t xml:space="preserve"># </w:t>
+            </w:r>
+            <w:proofErr w:type="spellStart"/>
+            <w:r>
+              <w:t>two_body_ode</w:t>
+            </w:r>
+            <w:proofErr w:type="spellEnd"/>
+            <w:r>
+              <w:t>()</w:t>
             </w:r>
           </w:p>
           <w:p>
@@ -18360,20 +18818,41 @@
           </w:p>
           <w:p>
             <w:r>
-              <w:t># Project_Circular_Orbit()</w:t>
-            </w:r>
-          </w:p>
-          <w:p>
-            <w:r>
-              <w:t># Generate_Vertices()</w:t>
-            </w:r>
-          </w:p>
-          <w:p>
-            <w:r>
               <w:t xml:space="preserve"># </w:t>
             </w:r>
-            <w:r>
-              <w:t>MoveToPos()</w:t>
+            <w:proofErr w:type="spellStart"/>
+            <w:r>
+              <w:t>Project_Circular_Orbit</w:t>
+            </w:r>
+            <w:proofErr w:type="spellEnd"/>
+            <w:r>
+              <w:t>()</w:t>
+            </w:r>
+          </w:p>
+          <w:p>
+            <w:r>
+              <w:t xml:space="preserve"># </w:t>
+            </w:r>
+            <w:proofErr w:type="spellStart"/>
+            <w:r>
+              <w:t>Generate_Vertices</w:t>
+            </w:r>
+            <w:proofErr w:type="spellEnd"/>
+            <w:r>
+              <w:t>()</w:t>
+            </w:r>
+          </w:p>
+          <w:p>
+            <w:r>
+              <w:t xml:space="preserve"># </w:t>
+            </w:r>
+            <w:proofErr w:type="spellStart"/>
+            <w:r>
+              <w:t>MoveToPos</w:t>
+            </w:r>
+            <w:proofErr w:type="spellEnd"/>
+            <w:r>
+              <w:t>()</w:t>
             </w:r>
           </w:p>
           <w:p>
@@ -18385,8 +18864,13 @@
             <w:r>
               <w:t xml:space="preserve"># </w:t>
             </w:r>
-            <w:r>
-              <w:t>CreateInspector()</w:t>
+            <w:proofErr w:type="spellStart"/>
+            <w:r>
+              <w:t>CreateInspector</w:t>
+            </w:r>
+            <w:proofErr w:type="spellEnd"/>
+            <w:r>
+              <w:t>()</w:t>
             </w:r>
           </w:p>
           <w:p/>
@@ -18402,28 +18886,60 @@
           </w:p>
           <w:p>
             <w:r>
-              <w:t>+ ShowBodyInspector()</w:t>
-            </w:r>
-          </w:p>
-          <w:p>
-            <w:r>
-              <w:t>+ HideBodyInspector()</w:t>
-            </w:r>
-          </w:p>
-          <w:p>
-            <w:r>
-              <w:t>+ GetOrbitBodyData()</w:t>
-            </w:r>
-          </w:p>
-          <w:p>
-            <w:r>
-              <w:t>+ DebugBody()</w:t>
-            </w:r>
-          </w:p>
-          <w:p>
-            <w:r>
               <w:t xml:space="preserve">+ </w:t>
             </w:r>
+            <w:proofErr w:type="spellStart"/>
+            <w:r>
+              <w:t>ShowBodyInspector</w:t>
+            </w:r>
+            <w:proofErr w:type="spellEnd"/>
+            <w:r>
+              <w:t>()</w:t>
+            </w:r>
+          </w:p>
+          <w:p>
+            <w:r>
+              <w:t xml:space="preserve">+ </w:t>
+            </w:r>
+            <w:proofErr w:type="spellStart"/>
+            <w:r>
+              <w:t>HideBodyInspector</w:t>
+            </w:r>
+            <w:proofErr w:type="spellEnd"/>
+            <w:r>
+              <w:t>()</w:t>
+            </w:r>
+          </w:p>
+          <w:p>
+            <w:r>
+              <w:t xml:space="preserve">+ </w:t>
+            </w:r>
+            <w:proofErr w:type="spellStart"/>
+            <w:r>
+              <w:t>GetOrbitBodyData</w:t>
+            </w:r>
+            <w:proofErr w:type="spellEnd"/>
+            <w:r>
+              <w:t>()</w:t>
+            </w:r>
+          </w:p>
+          <w:p>
+            <w:r>
+              <w:t xml:space="preserve">+ </w:t>
+            </w:r>
+            <w:proofErr w:type="spellStart"/>
+            <w:r>
+              <w:t>DebugBody</w:t>
+            </w:r>
+            <w:proofErr w:type="spellEnd"/>
+            <w:r>
+              <w:t>()</w:t>
+            </w:r>
+          </w:p>
+          <w:p>
+            <w:r>
+              <w:t xml:space="preserve">+ </w:t>
+            </w:r>
             <w:r>
               <w:t>Reset()</w:t>
             </w:r>
@@ -18435,7 +18951,15 @@
           </w:p>
           <w:p>
             <w:r>
-              <w:t>+ Update_Body()</w:t>
+              <w:t xml:space="preserve">+ </w:t>
+            </w:r>
+            <w:proofErr w:type="spellStart"/>
+            <w:r>
+              <w:t>Update_Body</w:t>
+            </w:r>
+            <w:proofErr w:type="spellEnd"/>
+            <w:r>
+              <w:t>()</w:t>
             </w:r>
           </w:p>
           <w:p>
@@ -18445,12 +18969,28 @@
           </w:p>
           <w:p>
             <w:r>
-              <w:t>+ Draw_Arrows()</w:t>
-            </w:r>
-          </w:p>
-          <w:p>
-            <w:r>
-              <w:t>+ Calculate_Period()</w:t>
+              <w:t xml:space="preserve">+ </w:t>
+            </w:r>
+            <w:proofErr w:type="spellStart"/>
+            <w:r>
+              <w:t>Draw_Arrows</w:t>
+            </w:r>
+            <w:proofErr w:type="spellEnd"/>
+            <w:r>
+              <w:t>()</w:t>
+            </w:r>
+          </w:p>
+          <w:p>
+            <w:r>
+              <w:t xml:space="preserve">+ </w:t>
+            </w:r>
+            <w:proofErr w:type="spellStart"/>
+            <w:r>
+              <w:t>Calculate_Period</w:t>
+            </w:r>
+            <w:proofErr w:type="spellEnd"/>
+            <w:r>
+              <w:t>()</w:t>
             </w:r>
           </w:p>
         </w:tc>
@@ -18491,7 +19031,15 @@
           </w:tcPr>
           <w:p>
             <w:r>
-              <w:t>- parentBody: BODY</w:t>
+              <w:t xml:space="preserve">- </w:t>
+            </w:r>
+            <w:proofErr w:type="spellStart"/>
+            <w:r>
+              <w:t>parentBody</w:t>
+            </w:r>
+            <w:proofErr w:type="spellEnd"/>
+            <w:r>
+              <w:t>: BODY</w:t>
             </w:r>
           </w:p>
         </w:tc>
@@ -18507,7 +19055,15 @@
               </w:rPr>
             </w:pPr>
             <w:r>
-              <w:t xml:space="preserve">- Generate_Vertices() </w:t>
+              <w:t xml:space="preserve">- </w:t>
+            </w:r>
+            <w:proofErr w:type="spellStart"/>
+            <w:r>
+              <w:t>Generate_Vertices</w:t>
+            </w:r>
+            <w:proofErr w:type="spellEnd"/>
+            <w:r>
+              <w:t xml:space="preserve">() </w:t>
             </w:r>
             <w:r>
               <w:rPr>
@@ -18525,7 +19081,15 @@
               </w:rPr>
             </w:pPr>
             <w:r>
-              <w:t xml:space="preserve">- Project_Circular_Orbit() </w:t>
+              <w:t xml:space="preserve">- </w:t>
+            </w:r>
+            <w:proofErr w:type="spellStart"/>
+            <w:r>
+              <w:t>Project_Circular_Orbit</w:t>
+            </w:r>
+            <w:proofErr w:type="spellEnd"/>
+            <w:r>
+              <w:t xml:space="preserve">() </w:t>
             </w:r>
             <w:r>
               <w:rPr>
@@ -18556,7 +19120,15 @@
               </w:rPr>
             </w:pPr>
             <w:r>
-              <w:t xml:space="preserve">+ Update_Body() </w:t>
+              <w:t xml:space="preserve">+ </w:t>
+            </w:r>
+            <w:proofErr w:type="spellStart"/>
+            <w:r>
+              <w:t>Update_Body</w:t>
+            </w:r>
+            <w:proofErr w:type="spellEnd"/>
+            <w:r>
+              <w:t xml:space="preserve">() </w:t>
             </w:r>
             <w:r>
               <w:rPr>
@@ -18856,12 +19428,28 @@
           </w:tcPr>
           <w:p>
             <w:r>
-              <w:t>- screen_width : DOUBLE</w:t>
-            </w:r>
-          </w:p>
-          <w:p>
-            <w:r>
-              <w:t>- screen_height : DOUBLE</w:t>
+              <w:t xml:space="preserve">- </w:t>
+            </w:r>
+            <w:proofErr w:type="spellStart"/>
+            <w:r>
+              <w:t>screen_width</w:t>
+            </w:r>
+            <w:proofErr w:type="spellEnd"/>
+            <w:r>
+              <w:t> : DOUBLE</w:t>
+            </w:r>
+          </w:p>
+          <w:p>
+            <w:r>
+              <w:t xml:space="preserve">- </w:t>
+            </w:r>
+            <w:proofErr w:type="spellStart"/>
+            <w:r>
+              <w:t>screen_height</w:t>
+            </w:r>
+            <w:proofErr w:type="spellEnd"/>
+            <w:r>
+              <w:t> : DOUBLE</w:t>
             </w:r>
           </w:p>
           <w:p>
@@ -18909,17 +19497,46 @@
           <w:p/>
           <w:p>
             <w:r>
-              <w:t>+ active_text_field : TextField</w:t>
-            </w:r>
-          </w:p>
-          <w:p>
-            <w:r>
-              <w:t>+ text_fields : VECTOR&lt;TEXTFIELD&gt;</w:t>
-            </w:r>
-          </w:p>
-          <w:p>
-            <w:r>
-              <w:t>+ function_buttons : VECTOR&lt;FUNCTIONBUTTON&gt;</w:t>
+              <w:t xml:space="preserve">+ </w:t>
+            </w:r>
+            <w:proofErr w:type="spellStart"/>
+            <w:r>
+              <w:t>active_text_field</w:t>
+            </w:r>
+            <w:proofErr w:type="spellEnd"/>
+            <w:r>
+              <w:t xml:space="preserve"> : </w:t>
+            </w:r>
+            <w:proofErr w:type="spellStart"/>
+            <w:r>
+              <w:t>TextField</w:t>
+            </w:r>
+            <w:proofErr w:type="spellEnd"/>
+          </w:p>
+          <w:p>
+            <w:r>
+              <w:t xml:space="preserve">+ </w:t>
+            </w:r>
+            <w:proofErr w:type="spellStart"/>
+            <w:r>
+              <w:t>text_fields</w:t>
+            </w:r>
+            <w:proofErr w:type="spellEnd"/>
+            <w:r>
+              <w:t> : VECTOR&lt;TEXTFIELD&gt;</w:t>
+            </w:r>
+          </w:p>
+          <w:p>
+            <w:r>
+              <w:t xml:space="preserve">+ </w:t>
+            </w:r>
+            <w:proofErr w:type="spellStart"/>
+            <w:r>
+              <w:t>function_buttons</w:t>
+            </w:r>
+            <w:proofErr w:type="spellEnd"/>
+            <w:r>
+              <w:t> : VECTOR&lt;FUNCTIONBUTTON&gt;</w:t>
             </w:r>
           </w:p>
         </w:tc>
@@ -18935,38 +19552,94 @@
           </w:p>
           <w:p>
             <w:r>
-              <w:t>+ CreateText()</w:t>
+              <w:t xml:space="preserve">+ </w:t>
+            </w:r>
+            <w:proofErr w:type="spellStart"/>
+            <w:r>
+              <w:t>CreateText</w:t>
+            </w:r>
+            <w:proofErr w:type="spellEnd"/>
+            <w:r>
+              <w:t>()</w:t>
             </w:r>
           </w:p>
           <w:p>
             <w:r>
               <w:lastRenderedPageBreak/>
-              <w:t>+ CreateIcon()</w:t>
-            </w:r>
-          </w:p>
-          <w:p>
-            <w:r>
-              <w:t>+ GetTextParams()</w:t>
-            </w:r>
-          </w:p>
-          <w:p>
-            <w:r>
-              <w:t>+ AddTextToRenderQueue()</w:t>
-            </w:r>
-          </w:p>
-          <w:p>
-            <w:r>
-              <w:t>+ AddIconToRenderQueue()</w:t>
-            </w:r>
-          </w:p>
-          <w:p>
-            <w:r>
-              <w:t>+ Get_Screen_Dimensions()</w:t>
-            </w:r>
-          </w:p>
-          <w:p>
-            <w:r>
-              <w:t>+ Get_Number_Of_Points()</w:t>
+              <w:t xml:space="preserve">+ </w:t>
+            </w:r>
+            <w:proofErr w:type="spellStart"/>
+            <w:r>
+              <w:t>CreateIcon</w:t>
+            </w:r>
+            <w:proofErr w:type="spellEnd"/>
+            <w:r>
+              <w:t>()</w:t>
+            </w:r>
+          </w:p>
+          <w:p>
+            <w:r>
+              <w:t xml:space="preserve">+ </w:t>
+            </w:r>
+            <w:proofErr w:type="spellStart"/>
+            <w:r>
+              <w:t>GetTextParams</w:t>
+            </w:r>
+            <w:proofErr w:type="spellEnd"/>
+            <w:r>
+              <w:t>()</w:t>
+            </w:r>
+          </w:p>
+          <w:p>
+            <w:r>
+              <w:t xml:space="preserve">+ </w:t>
+            </w:r>
+            <w:proofErr w:type="spellStart"/>
+            <w:r>
+              <w:t>AddTextToRenderQueue</w:t>
+            </w:r>
+            <w:proofErr w:type="spellEnd"/>
+            <w:r>
+              <w:t>()</w:t>
+            </w:r>
+          </w:p>
+          <w:p>
+            <w:r>
+              <w:t xml:space="preserve">+ </w:t>
+            </w:r>
+            <w:proofErr w:type="spellStart"/>
+            <w:r>
+              <w:t>AddIconToRenderQueue</w:t>
+            </w:r>
+            <w:proofErr w:type="spellEnd"/>
+            <w:r>
+              <w:t>()</w:t>
+            </w:r>
+          </w:p>
+          <w:p>
+            <w:r>
+              <w:t xml:space="preserve">+ </w:t>
+            </w:r>
+            <w:proofErr w:type="spellStart"/>
+            <w:r>
+              <w:t>Get_Screen_Dimensions</w:t>
+            </w:r>
+            <w:proofErr w:type="spellEnd"/>
+            <w:r>
+              <w:t>()</w:t>
+            </w:r>
+          </w:p>
+          <w:p>
+            <w:r>
+              <w:t xml:space="preserve">+ </w:t>
+            </w:r>
+            <w:proofErr w:type="spellStart"/>
+            <w:r>
+              <w:t>Get_Number_Of_Points</w:t>
+            </w:r>
+            <w:proofErr w:type="spellEnd"/>
+            <w:r>
+              <w:t>()</w:t>
             </w:r>
           </w:p>
           <w:p>
@@ -19049,7 +19722,15 @@
           </w:tcPr>
           <w:p>
             <w:r>
-              <w:t>- camera_rotation : VECTOR3</w:t>
+              <w:t xml:space="preserve">- </w:t>
+            </w:r>
+            <w:proofErr w:type="spellStart"/>
+            <w:r>
+              <w:t>camera_rotation</w:t>
+            </w:r>
+            <w:proofErr w:type="spellEnd"/>
+            <w:r>
+              <w:t> : VECTOR3</w:t>
             </w:r>
           </w:p>
           <w:p/>
@@ -19060,7 +19741,15 @@
           </w:p>
           <w:p>
             <w:r>
-              <w:t>+ clipping_z : FLOAT</w:t>
+              <w:t xml:space="preserve">+ </w:t>
+            </w:r>
+            <w:proofErr w:type="spellStart"/>
+            <w:r>
+              <w:t>clipping_z</w:t>
+            </w:r>
+            <w:proofErr w:type="spellEnd"/>
+            <w:r>
+              <w:t> : FLOAT</w:t>
             </w:r>
           </w:p>
         </w:tc>
@@ -19270,12 +19959,28 @@
           </w:p>
           <w:p>
             <w:r>
-              <w:t>+ loadFromRenderedText()</w:t>
-            </w:r>
-          </w:p>
-          <w:p>
-            <w:r>
-              <w:t>+ reset_texture()</w:t>
+              <w:t xml:space="preserve">+ </w:t>
+            </w:r>
+            <w:proofErr w:type="spellStart"/>
+            <w:r>
+              <w:t>loadFromRenderedText</w:t>
+            </w:r>
+            <w:proofErr w:type="spellEnd"/>
+            <w:r>
+              <w:t>()</w:t>
+            </w:r>
+          </w:p>
+          <w:p>
+            <w:r>
+              <w:t xml:space="preserve">+ </w:t>
+            </w:r>
+            <w:proofErr w:type="spellStart"/>
+            <w:r>
+              <w:t>reset_texture</w:t>
+            </w:r>
+            <w:proofErr w:type="spellEnd"/>
+            <w:r>
+              <w:t>()</w:t>
             </w:r>
           </w:p>
           <w:p>
@@ -19356,7 +20061,15 @@
           </w:p>
           <w:p>
             <w:r>
-              <w:t>- left_wall_offset : INTEGER</w:t>
+              <w:t xml:space="preserve">- </w:t>
+            </w:r>
+            <w:proofErr w:type="spellStart"/>
+            <w:r>
+              <w:t>left_wall_offset</w:t>
+            </w:r>
+            <w:proofErr w:type="spellEnd"/>
+            <w:r>
+              <w:t> : INTEGER</w:t>
             </w:r>
           </w:p>
           <w:p>
@@ -19385,12 +20098,28 @@
           </w:tcPr>
           <w:p>
             <w:r>
-              <w:t># CallFunction()</w:t>
-            </w:r>
-          </w:p>
-          <w:p>
-            <w:r>
-              <w:t># AttachFunction()</w:t>
+              <w:t xml:space="preserve"># </w:t>
+            </w:r>
+            <w:proofErr w:type="spellStart"/>
+            <w:r>
+              <w:t>CallFunction</w:t>
+            </w:r>
+            <w:proofErr w:type="spellEnd"/>
+            <w:r>
+              <w:t>()</w:t>
+            </w:r>
+          </w:p>
+          <w:p>
+            <w:r>
+              <w:t xml:space="preserve"># </w:t>
+            </w:r>
+            <w:proofErr w:type="spellStart"/>
+            <w:r>
+              <w:t>AttachFunction</w:t>
+            </w:r>
+            <w:proofErr w:type="spellEnd"/>
+            <w:r>
+              <w:t>()</w:t>
             </w:r>
           </w:p>
           <w:p/>
@@ -19401,12 +20130,28 @@
           </w:p>
           <w:p>
             <w:r>
-              <w:t>+ SetDimensions()</w:t>
-            </w:r>
-          </w:p>
-          <w:p>
-            <w:r>
-              <w:t>+ SetPosition()</w:t>
+              <w:t xml:space="preserve">+ </w:t>
+            </w:r>
+            <w:proofErr w:type="spellStart"/>
+            <w:r>
+              <w:t>SetDimensions</w:t>
+            </w:r>
+            <w:proofErr w:type="spellEnd"/>
+            <w:r>
+              <w:t>()</w:t>
+            </w:r>
+          </w:p>
+          <w:p>
+            <w:r>
+              <w:t xml:space="preserve">+ </w:t>
+            </w:r>
+            <w:proofErr w:type="spellStart"/>
+            <w:r>
+              <w:t>SetPosition</w:t>
+            </w:r>
+            <w:proofErr w:type="spellEnd"/>
+            <w:r>
+              <w:t>()</w:t>
             </w:r>
           </w:p>
           <w:p>
@@ -19624,7 +20369,15 @@
           </w:p>
           <w:p>
             <w:r>
-              <w:t>+ path_to_image : STRING</w:t>
+              <w:t xml:space="preserve">+ </w:t>
+            </w:r>
+            <w:proofErr w:type="spellStart"/>
+            <w:r>
+              <w:t>path_to_image</w:t>
+            </w:r>
+            <w:proofErr w:type="spellEnd"/>
+            <w:r>
+              <w:t> : STRING</w:t>
             </w:r>
           </w:p>
           <w:p>
@@ -19850,33 +20603,81 @@
           </w:p>
           <w:p>
             <w:r>
-              <w:t>+ Set_Text()</w:t>
-            </w:r>
-          </w:p>
-          <w:p>
-            <w:r>
-              <w:t>+ Set_Position()</w:t>
-            </w:r>
-          </w:p>
-          <w:p>
-            <w:r>
-              <w:t>+ Set_Visibility()</w:t>
+              <w:t xml:space="preserve">+ </w:t>
+            </w:r>
+            <w:proofErr w:type="spellStart"/>
+            <w:r>
+              <w:t>Set_Text</w:t>
+            </w:r>
+            <w:proofErr w:type="spellEnd"/>
+            <w:r>
+              <w:t>()</w:t>
+            </w:r>
+          </w:p>
+          <w:p>
+            <w:r>
+              <w:t xml:space="preserve">+ </w:t>
+            </w:r>
+            <w:proofErr w:type="spellStart"/>
+            <w:r>
+              <w:t>Set_Position</w:t>
+            </w:r>
+            <w:proofErr w:type="spellEnd"/>
+            <w:r>
+              <w:t>()</w:t>
+            </w:r>
+          </w:p>
+          <w:p>
+            <w:r>
+              <w:t xml:space="preserve">+ </w:t>
+            </w:r>
+            <w:proofErr w:type="spellStart"/>
+            <w:r>
+              <w:t>Set_Visibility</w:t>
+            </w:r>
+            <w:proofErr w:type="spellEnd"/>
+            <w:r>
+              <w:t>()</w:t>
             </w:r>
           </w:p>
           <w:p>
             <w:r>
               <w:lastRenderedPageBreak/>
-              <w:t>+ GetTexture()</w:t>
-            </w:r>
-          </w:p>
-          <w:p>
-            <w:r>
-              <w:t>+ GetPosition()</w:t>
-            </w:r>
-          </w:p>
-          <w:p>
-            <w:r>
-              <w:t>+ GetDimensions()</w:t>
+              <w:t xml:space="preserve">+ </w:t>
+            </w:r>
+            <w:proofErr w:type="spellStart"/>
+            <w:r>
+              <w:t>GetTexture</w:t>
+            </w:r>
+            <w:proofErr w:type="spellEnd"/>
+            <w:r>
+              <w:t>()</w:t>
+            </w:r>
+          </w:p>
+          <w:p>
+            <w:r>
+              <w:t xml:space="preserve">+ </w:t>
+            </w:r>
+            <w:proofErr w:type="spellStart"/>
+            <w:r>
+              <w:t>GetPosition</w:t>
+            </w:r>
+            <w:proofErr w:type="spellEnd"/>
+            <w:r>
+              <w:t>()</w:t>
+            </w:r>
+          </w:p>
+          <w:p>
+            <w:r>
+              <w:t xml:space="preserve">+ </w:t>
+            </w:r>
+            <w:proofErr w:type="spellStart"/>
+            <w:r>
+              <w:t>GetDimensions</w:t>
+            </w:r>
+            <w:proofErr w:type="spellEnd"/>
+            <w:r>
+              <w:t>()</w:t>
             </w:r>
           </w:p>
           <w:p>
@@ -19936,12 +20737,28 @@
           </w:tcPr>
           <w:p>
             <w:r>
-              <w:t>- text_color : SDL_COLOR</w:t>
-            </w:r>
-          </w:p>
-          <w:p>
-            <w:r>
-              <w:t>- input_text : STRING</w:t>
+              <w:t xml:space="preserve">- </w:t>
+            </w:r>
+            <w:proofErr w:type="spellStart"/>
+            <w:r>
+              <w:t>text_color</w:t>
+            </w:r>
+            <w:proofErr w:type="spellEnd"/>
+            <w:r>
+              <w:t> : SDL_COLOR</w:t>
+            </w:r>
+          </w:p>
+          <w:p>
+            <w:r>
+              <w:t xml:space="preserve">- </w:t>
+            </w:r>
+            <w:proofErr w:type="spellStart"/>
+            <w:r>
+              <w:t>input_text</w:t>
+            </w:r>
+            <w:proofErr w:type="spellEnd"/>
+            <w:r>
+              <w:t> : STRING</w:t>
             </w:r>
           </w:p>
           <w:p>
@@ -19956,7 +20773,15 @@
           </w:p>
           <w:p>
             <w:r>
-              <w:t>- fvalue : FIELDVALUE</w:t>
+              <w:t xml:space="preserve">- </w:t>
+            </w:r>
+            <w:proofErr w:type="spellStart"/>
+            <w:r>
+              <w:t>fvalue</w:t>
+            </w:r>
+            <w:proofErr w:type="spellEnd"/>
+            <w:r>
+              <w:t> : FIELDVALUE</w:t>
             </w:r>
           </w:p>
         </w:tc>
@@ -19969,7 +20794,15 @@
               <w:t>-</w:t>
             </w:r>
             <w:r>
-              <w:t xml:space="preserve"> Update_Text()</w:t>
+              <w:t xml:space="preserve"> </w:t>
+            </w:r>
+            <w:proofErr w:type="spellStart"/>
+            <w:r>
+              <w:t>Update_Text</w:t>
+            </w:r>
+            <w:proofErr w:type="spellEnd"/>
+            <w:r>
+              <w:t>()</w:t>
             </w:r>
           </w:p>
           <w:p>
@@ -19979,13 +20812,26 @@
             <w:r>
               <w:t xml:space="preserve"> </w:t>
             </w:r>
-            <w:r>
-              <w:t>update_button_dimensions()</w:t>
-            </w:r>
-          </w:p>
-          <w:p>
-            <w:r>
-              <w:t>- write_value()</w:t>
+            <w:proofErr w:type="spellStart"/>
+            <w:r>
+              <w:t>update_button_dimensions</w:t>
+            </w:r>
+            <w:proofErr w:type="spellEnd"/>
+            <w:r>
+              <w:t>()</w:t>
+            </w:r>
+          </w:p>
+          <w:p>
+            <w:r>
+              <w:t xml:space="preserve">- </w:t>
+            </w:r>
+            <w:proofErr w:type="spellStart"/>
+            <w:r>
+              <w:t>write_value</w:t>
+            </w:r>
+            <w:proofErr w:type="spellEnd"/>
+            <w:r>
+              <w:t>()</w:t>
             </w:r>
           </w:p>
           <w:p/>
@@ -19993,8 +20839,13 @@
             <w:r>
               <w:t xml:space="preserve">+ </w:t>
             </w:r>
-            <w:r>
-              <w:t>TextField()</w:t>
+            <w:proofErr w:type="spellStart"/>
+            <w:r>
+              <w:t>TextField</w:t>
+            </w:r>
+            <w:proofErr w:type="spellEnd"/>
+            <w:r>
+              <w:t>()</w:t>
             </w:r>
           </w:p>
           <w:p>
@@ -20008,7 +20859,15 @@
               <w:t>+</w:t>
             </w:r>
             <w:r>
-              <w:t xml:space="preserve"> Set_Position() </w:t>
+              <w:t xml:space="preserve"> </w:t>
+            </w:r>
+            <w:proofErr w:type="spellStart"/>
+            <w:r>
+              <w:t>Set_Position</w:t>
+            </w:r>
+            <w:proofErr w:type="spellEnd"/>
+            <w:r>
+              <w:t xml:space="preserve">() </w:t>
             </w:r>
             <w:r>
               <w:rPr>
@@ -20026,7 +20885,15 @@
               </w:rPr>
             </w:pPr>
             <w:r>
-              <w:t xml:space="preserve">+ Set_Visibility() </w:t>
+              <w:t xml:space="preserve">+ </w:t>
+            </w:r>
+            <w:proofErr w:type="spellStart"/>
+            <w:r>
+              <w:t>Set_Visibility</w:t>
+            </w:r>
+            <w:proofErr w:type="spellEnd"/>
+            <w:r>
+              <w:t xml:space="preserve">() </w:t>
             </w:r>
             <w:r>
               <w:rPr>
@@ -20043,12 +20910,28 @@
           </w:p>
           <w:p>
             <w:r>
-              <w:t>+ Add_Character()</w:t>
-            </w:r>
-          </w:p>
-          <w:p>
-            <w:r>
-              <w:t>+ CheckForClick()</w:t>
+              <w:t xml:space="preserve">+ </w:t>
+            </w:r>
+            <w:proofErr w:type="spellStart"/>
+            <w:r>
+              <w:t>Add_Character</w:t>
+            </w:r>
+            <w:proofErr w:type="spellEnd"/>
+            <w:r>
+              <w:t>()</w:t>
+            </w:r>
+          </w:p>
+          <w:p>
+            <w:r>
+              <w:t xml:space="preserve">+ </w:t>
+            </w:r>
+            <w:proofErr w:type="spellStart"/>
+            <w:r>
+              <w:t>CheckForClick</w:t>
+            </w:r>
+            <w:proofErr w:type="spellEnd"/>
+            <w:r>
+              <w:t>()</w:t>
             </w:r>
           </w:p>
           <w:p>
@@ -20164,7 +21047,15 @@
           </w:p>
           <w:p>
             <w:r>
-              <w:t>- read_f : FUNCTION&lt;VOID()&gt;</w:t>
+              <w:t xml:space="preserve">- </w:t>
+            </w:r>
+            <w:proofErr w:type="spellStart"/>
+            <w:r>
+              <w:t>read_f</w:t>
+            </w:r>
+            <w:proofErr w:type="spellEnd"/>
+            <w:r>
+              <w:t> : FUNCTION&lt;VOID()&gt;</w:t>
             </w:r>
           </w:p>
           <w:p>
@@ -20273,7 +21164,15 @@
           </w:p>
           <w:p>
             <w:r>
-              <w:t>- read_f : FUNCTION&lt;VOID()&gt;</w:t>
+              <w:t xml:space="preserve">- </w:t>
+            </w:r>
+            <w:proofErr w:type="spellStart"/>
+            <w:r>
+              <w:t>read_f</w:t>
+            </w:r>
+            <w:proofErr w:type="spellEnd"/>
+            <w:r>
+              <w:t> : FUNCTION&lt;VOID()&gt;</w:t>
             </w:r>
           </w:p>
         </w:tc>
@@ -20690,6 +21589,7 @@
       <w:r>
         <w:t xml:space="preserve"> objects. The original design planned to dequeue bodies sequentially in order to update and render them. However, due to the frequency of the necessary access to orbits in the queue and the need to iterate through a definite set of bodies, all the orbits simulated at any time in the application is stored in the “</w:t>
       </w:r>
+      <w:proofErr w:type="spellStart"/>
       <w:r>
         <w:rPr>
           <w:i/>
@@ -20697,6 +21597,7 @@
         </w:rPr>
         <w:t>orbiting_bodies</w:t>
       </w:r>
+      <w:proofErr w:type="spellEnd"/>
       <w:r>
         <w:t>” vector</w:t>
       </w:r>
@@ -20993,7 +21894,15 @@
     </w:p>
     <w:p>
       <w:r>
-        <w:t xml:space="preserve">Taking the change in time since the last frame (clamped in the main .cpp file) and a time scale as its parameters, the update method governs the orbiting body’s </w:t>
+        <w:t>Taking the change in time since the last frame (clamped in the main .</w:t>
+      </w:r>
+      <w:proofErr w:type="spellStart"/>
+      <w:r>
+        <w:t>cpp</w:t>
+      </w:r>
+      <w:proofErr w:type="spellEnd"/>
+      <w:r>
+        <w:t xml:space="preserve"> file) and a time scale as its parameters, the update method governs the orbiting body’s </w:t>
       </w:r>
       <w:r>
         <w:t>behaviour</w:t>
@@ -21011,12 +21920,21 @@
       <w:r>
         <w:t xml:space="preserve">and </w:t>
       </w:r>
+      <w:proofErr w:type="spellStart"/>
       <w:r>
         <w:rPr>
           <w:b/>
           <w:bCs/>
         </w:rPr>
-        <w:t xml:space="preserve">MoveToPos </w:t>
+        <w:t>MoveToPos</w:t>
+      </w:r>
+      <w:proofErr w:type="spellEnd"/>
+      <w:r>
+        <w:rPr>
+          <w:b/>
+          <w:bCs/>
+        </w:rPr>
+        <w:t xml:space="preserve"> </w:t>
       </w:r>
       <w:r>
         <w:t>most notably. These define the motion of the body frame-to-frame.</w:t>
@@ -21085,7 +22003,23 @@
         <w:t xml:space="preserve">time, position, velocity and delta time </w:t>
       </w:r>
       <w:r>
-        <w:t>as parameters and uses them to calculate the orbit body’s new position and velocity. Each rk step is calculated using the two_body_ode method.</w:t>
+        <w:t xml:space="preserve">as parameters and uses them to calculate the orbit body’s new position and velocity. Each </w:t>
+      </w:r>
+      <w:proofErr w:type="spellStart"/>
+      <w:r>
+        <w:t>rk</w:t>
+      </w:r>
+      <w:proofErr w:type="spellEnd"/>
+      <w:r>
+        <w:t xml:space="preserve"> step is calculated using the </w:t>
+      </w:r>
+      <w:proofErr w:type="spellStart"/>
+      <w:r>
+        <w:t>two_body_ode</w:t>
+      </w:r>
+      <w:proofErr w:type="spellEnd"/>
+      <w:r>
+        <w:t xml:space="preserve"> method.</w:t>
       </w:r>
     </w:p>
     <w:p/>
@@ -21463,7 +22397,15 @@
     <w:p/>
     <w:p>
       <w:r>
-        <w:t>Future versions of Orbyte could build upon the rudimentary geometry of bodies by facilitating the importing of mesh data from 3D object files (such as .fbx files).</w:t>
+        <w:t>Future versions of Orbyte could build upon the rudimentary geometry of bodies by facilitating the importing of mesh data from 3D object files (such as .</w:t>
+      </w:r>
+      <w:proofErr w:type="spellStart"/>
+      <w:r>
+        <w:t>fbx</w:t>
+      </w:r>
+      <w:proofErr w:type="spellEnd"/>
+      <w:r>
+        <w:t xml:space="preserve"> files).</w:t>
       </w:r>
     </w:p>
     <w:p/>
@@ -21691,6 +22633,7 @@
       <w:r>
         <w:t xml:space="preserve">via a user interaction with a </w:t>
       </w:r>
+      <w:proofErr w:type="spellStart"/>
       <w:r>
         <w:rPr>
           <w:b/>
@@ -21698,6 +22641,7 @@
         </w:rPr>
         <w:t>FunctionButton</w:t>
       </w:r>
+      <w:proofErr w:type="spellEnd"/>
       <w:r>
         <w:t xml:space="preserve"> </w:t>
       </w:r>
@@ -21897,12 +22841,21 @@
       <w:r>
         <w:t xml:space="preserve"> are the geometries generated in the virtual </w:t>
       </w:r>
+      <w:proofErr w:type="spellStart"/>
       <w:r>
         <w:rPr>
           <w:b/>
           <w:bCs/>
         </w:rPr>
-        <w:t xml:space="preserve">Generate_Vertices </w:t>
+        <w:t>Generate_Vertices</w:t>
+      </w:r>
+      <w:proofErr w:type="spellEnd"/>
+      <w:r>
+        <w:rPr>
+          <w:b/>
+          <w:bCs/>
+        </w:rPr>
+        <w:t xml:space="preserve"> </w:t>
       </w:r>
       <w:r>
         <w:t>method.</w:t>
@@ -22047,12 +23000,21 @@
       <w:r>
         <w:t xml:space="preserve">is the </w:t>
       </w:r>
+      <w:proofErr w:type="spellStart"/>
       <w:r>
         <w:rPr>
           <w:b/>
           <w:bCs/>
         </w:rPr>
-        <w:t xml:space="preserve">Calculate_Period </w:t>
+        <w:t>Calculate_Period</w:t>
+      </w:r>
+      <w:proofErr w:type="spellEnd"/>
+      <w:r>
+        <w:rPr>
+          <w:b/>
+          <w:bCs/>
+        </w:rPr>
+        <w:t xml:space="preserve"> </w:t>
       </w:r>
       <w:r>
         <w:t>method</w:t>
@@ -22113,23 +23075,34 @@
       <w:r>
         <w:t xml:space="preserve">Within this method, it is necessary to calculate the </w:t>
       </w:r>
+      <w:proofErr w:type="spellStart"/>
       <w:r>
         <w:rPr>
           <w:b/>
           <w:bCs/>
         </w:rPr>
-        <w:t xml:space="preserve">length_of_orbit </w:t>
-      </w:r>
-      <w:r>
-        <w:t xml:space="preserve">with the relative position of the satellite to the </w:t>
-      </w:r>
+        <w:t>length_of_orbit</w:t>
+      </w:r>
+      <w:proofErr w:type="spellEnd"/>
       <w:r>
         <w:rPr>
           <w:b/>
           <w:bCs/>
         </w:rPr>
+        <w:t xml:space="preserve"> </w:t>
+      </w:r>
+      <w:r>
+        <w:t xml:space="preserve">with the relative position of the satellite to the </w:t>
+      </w:r>
+      <w:proofErr w:type="spellStart"/>
+      <w:r>
+        <w:rPr>
+          <w:b/>
+          <w:bCs/>
+        </w:rPr>
         <w:t>parent_body</w:t>
       </w:r>
+      <w:proofErr w:type="spellEnd"/>
       <w:r>
         <w:t xml:space="preserve">. </w:t>
       </w:r>
@@ -22158,7 +23131,21 @@
         <w:rPr>
           <w:color w:val="000000" w:themeColor="text1"/>
         </w:rPr>
-        <w:t>A vital structure composed of 3 doubles: x, y and z. This struct overloads many standard c++ arithmetic operators to implement vector addition, subtraction and scalar / vector multiplication. Methods including Normalize, Distance, Scalar Product and Magnitude are also part of the header file.</w:t>
+        <w:t xml:space="preserve">A vital structure composed of 3 doubles: x, y and z. This struct overloads many standard </w:t>
+      </w:r>
+      <w:proofErr w:type="spellStart"/>
+      <w:r>
+        <w:rPr>
+          <w:color w:val="000000" w:themeColor="text1"/>
+        </w:rPr>
+        <w:t>c++</w:t>
+      </w:r>
+      <w:proofErr w:type="spellEnd"/>
+      <w:r>
+        <w:rPr>
+          <w:color w:val="000000" w:themeColor="text1"/>
+        </w:rPr>
+        <w:t xml:space="preserve"> arithmetic operators to implement vector addition, subtraction and scalar / vector multiplication. Methods including Normalize, Distance, Scalar Product and Magnitude are also part of the header file.</w:t>
       </w:r>
     </w:p>
     <w:p>
@@ -22613,7 +23600,21 @@
         <w:rPr>
           <w:color w:val="000000" w:themeColor="text1"/>
         </w:rPr>
-        <w:t>The text class primarily consists of a texture reference and string to be displayed. The texture is loaded from a true type font file with the characters passed as an argument to the “loadFromRenderedText” function. This class contains get &amp; set methods for the text, as well as attributes and accessor / mutator methods pertaining to the position and dimensions of the text on screen.</w:t>
+        <w:t>The text class primarily consists of a texture reference and string to be displayed. The texture is loaded from a true type font file with the characters passed as an argument to the “</w:t>
+      </w:r>
+      <w:proofErr w:type="spellStart"/>
+      <w:r>
+        <w:rPr>
+          <w:color w:val="000000" w:themeColor="text1"/>
+        </w:rPr>
+        <w:t>loadFromRenderedText</w:t>
+      </w:r>
+      <w:proofErr w:type="spellEnd"/>
+      <w:r>
+        <w:rPr>
+          <w:color w:val="000000" w:themeColor="text1"/>
+        </w:rPr>
+        <w:t>” function. This class contains get &amp; set methods for the text, as well as attributes and accessor / mutator methods pertaining to the position and dimensions of the text on screen.</w:t>
       </w:r>
     </w:p>
     <w:p>
@@ -22811,7 +23812,21 @@
         <w:rPr>
           <w:color w:val="000000" w:themeColor="text1"/>
         </w:rPr>
-        <w:t>2D vector calculations determine whether any given point in the xy plane is within the bounds of the button as defined by the button’s dimensions.</w:t>
+        <w:t xml:space="preserve">2D vector calculations determine whether any given point in the </w:t>
+      </w:r>
+      <w:proofErr w:type="spellStart"/>
+      <w:r>
+        <w:rPr>
+          <w:color w:val="000000" w:themeColor="text1"/>
+        </w:rPr>
+        <w:t>xy</w:t>
+      </w:r>
+      <w:proofErr w:type="spellEnd"/>
+      <w:r>
+        <w:rPr>
+          <w:color w:val="000000" w:themeColor="text1"/>
+        </w:rPr>
+        <w:t xml:space="preserve"> plane is within the bounds of the button as defined by the button’s dimensions.</w:t>
       </w:r>
       <w:r>
         <w:rPr>
@@ -22934,7 +23949,21 @@
         <w:rPr>
           <w:color w:val="000000" w:themeColor="text1"/>
         </w:rPr>
-        <w:t xml:space="preserve">Input fields need to have a pointer to the variable their new contents should change. E.g. if an edition to the time scale field is made, the time_scale variable should be changed. This is </w:t>
+        <w:t xml:space="preserve">Input fields need to have a pointer to the variable their new contents should change. E.g. if an edition to the time scale field is made, the </w:t>
+      </w:r>
+      <w:proofErr w:type="spellStart"/>
+      <w:r>
+        <w:rPr>
+          <w:color w:val="000000" w:themeColor="text1"/>
+        </w:rPr>
+        <w:t>time_scale</w:t>
+      </w:r>
+      <w:proofErr w:type="spellEnd"/>
+      <w:r>
+        <w:rPr>
+          <w:color w:val="000000" w:themeColor="text1"/>
+        </w:rPr>
+        <w:t xml:space="preserve"> variable should be changed. This is </w:t>
       </w:r>
       <w:r>
         <w:rPr>
@@ -23046,7 +24075,21 @@
         <w:rPr>
           <w:color w:val="000000" w:themeColor="text1"/>
         </w:rPr>
-        <w:t>Inherits from field value and overrides the ReadField method to include its own validation and write to its double pointer attribute.</w:t>
+        <w:t xml:space="preserve">Inherits from field value and overrides the </w:t>
+      </w:r>
+      <w:proofErr w:type="spellStart"/>
+      <w:r>
+        <w:rPr>
+          <w:color w:val="000000" w:themeColor="text1"/>
+        </w:rPr>
+        <w:t>ReadField</w:t>
+      </w:r>
+      <w:proofErr w:type="spellEnd"/>
+      <w:r>
+        <w:rPr>
+          <w:color w:val="000000" w:themeColor="text1"/>
+        </w:rPr>
+        <w:t xml:space="preserve"> method to include its own validation and write to its double pointer attribute.</w:t>
       </w:r>
     </w:p>
     <w:p>
@@ -23107,7 +24150,35 @@
         <w:rPr>
           <w:color w:val="000000" w:themeColor="text1"/>
         </w:rPr>
-        <w:t>The ReadField method calls ValidateValue which is a private function returning a Boolean if the value is valid</w:t>
+        <w:t xml:space="preserve">The </w:t>
+      </w:r>
+      <w:proofErr w:type="spellStart"/>
+      <w:r>
+        <w:rPr>
+          <w:color w:val="000000" w:themeColor="text1"/>
+        </w:rPr>
+        <w:t>ReadField</w:t>
+      </w:r>
+      <w:proofErr w:type="spellEnd"/>
+      <w:r>
+        <w:rPr>
+          <w:color w:val="000000" w:themeColor="text1"/>
+        </w:rPr>
+        <w:t xml:space="preserve"> method calls </w:t>
+      </w:r>
+      <w:proofErr w:type="spellStart"/>
+      <w:r>
+        <w:rPr>
+          <w:color w:val="000000" w:themeColor="text1"/>
+        </w:rPr>
+        <w:t>ValidateValue</w:t>
+      </w:r>
+      <w:proofErr w:type="spellEnd"/>
+      <w:r>
+        <w:rPr>
+          <w:color w:val="000000" w:themeColor="text1"/>
+        </w:rPr>
+        <w:t xml:space="preserve"> which is a private function returning a Boolean if the value is valid</w:t>
       </w:r>
       <w:r>
         <w:rPr>
@@ -23170,11 +24241,19 @@
           <w:color w:val="000000" w:themeColor="text1"/>
         </w:rPr>
       </w:pPr>
-      <w:r>
-        <w:rPr>
-          <w:color w:val="000000" w:themeColor="text1"/>
-        </w:rPr>
-        <w:t>ValidateValue initially uses a regex expression to ensure the content string is a valid signed or unsigned number before attempting to convert it to a double within a try-catch statement.</w:t>
+      <w:proofErr w:type="spellStart"/>
+      <w:r>
+        <w:rPr>
+          <w:color w:val="000000" w:themeColor="text1"/>
+        </w:rPr>
+        <w:t>ValidateValue</w:t>
+      </w:r>
+      <w:proofErr w:type="spellEnd"/>
+      <w:r>
+        <w:rPr>
+          <w:color w:val="000000" w:themeColor="text1"/>
+        </w:rPr>
+        <w:t xml:space="preserve"> initially uses a regex expression to ensure the content string is a valid signed or unsigned number before attempting to convert it to a double within a try-catch statement.</w:t>
       </w:r>
     </w:p>
     <w:p>
@@ -23346,7 +24425,21 @@
         <w:rPr>
           <w:color w:val="000000" w:themeColor="text1"/>
         </w:rPr>
-        <w:t>Inherits from field value and overrides the ReadField method to include its own validation and write to its string pointer attribute. Contains a reg</w:t>
+        <w:t xml:space="preserve">Inherits from field value and overrides the </w:t>
+      </w:r>
+      <w:proofErr w:type="spellStart"/>
+      <w:r>
+        <w:rPr>
+          <w:color w:val="000000" w:themeColor="text1"/>
+        </w:rPr>
+        <w:t>ReadField</w:t>
+      </w:r>
+      <w:proofErr w:type="spellEnd"/>
+      <w:r>
+        <w:rPr>
+          <w:color w:val="000000" w:themeColor="text1"/>
+        </w:rPr>
+        <w:t xml:space="preserve"> method to include its own validation and write to its string pointer attribute. Contains a reg</w:t>
       </w:r>
       <w:r>
         <w:rPr>
@@ -23656,7 +24749,21 @@
         <w:rPr>
           <w:color w:val="000000" w:themeColor="text1"/>
         </w:rPr>
-        <w:t>The constructor method calls the parent constructor before defining the button dimensions and position of the text field. The text field is then added to Graphyte’s render queue for text elements.</w:t>
+        <w:t xml:space="preserve">The constructor method calls the parent constructor before defining the button dimensions and position of the text field. The text field is then added to </w:t>
+      </w:r>
+      <w:proofErr w:type="spellStart"/>
+      <w:r>
+        <w:rPr>
+          <w:color w:val="000000" w:themeColor="text1"/>
+        </w:rPr>
+        <w:t>Graphyte’s</w:t>
+      </w:r>
+      <w:proofErr w:type="spellEnd"/>
+      <w:r>
+        <w:rPr>
+          <w:color w:val="000000" w:themeColor="text1"/>
+        </w:rPr>
+        <w:t xml:space="preserve"> render queue for text elements.</w:t>
       </w:r>
     </w:p>
     <w:p>
@@ -23728,6 +24835,7 @@
       <w:r>
         <w:t>The “</w:t>
       </w:r>
+      <w:proofErr w:type="spellStart"/>
       <w:r>
         <w:rPr>
           <w:b/>
@@ -23735,8 +24843,17 @@
         </w:rPr>
         <w:t>rotated_world_pos</w:t>
       </w:r>
-      <w:r>
-        <w:t>” vector3 is used in rotating every point to be rendered in the simulation around the world origin. Rotation is controller by the user’s arrow keys:</w:t>
+      <w:proofErr w:type="spellEnd"/>
+      <w:r>
+        <w:t xml:space="preserve">” vector3 is used in rotating every point to be rendered in the simulation around the world origin. Rotation is </w:t>
+      </w:r>
+      <w:proofErr w:type="spellStart"/>
+      <w:r>
+        <w:t>controller</w:t>
+      </w:r>
+      <w:proofErr w:type="spellEnd"/>
+      <w:r>
+        <w:t xml:space="preserve"> by the user’s arrow keys:</w:t>
       </w:r>
     </w:p>
     <w:p>
@@ -23792,54 +24909,74 @@
       <w:r>
         <w:t xml:space="preserve">As the keys are pressed, the </w:t>
       </w:r>
+      <w:proofErr w:type="spellStart"/>
       <w:r>
         <w:rPr>
           <w:b/>
           <w:bCs/>
         </w:rPr>
-        <w:t xml:space="preserve">camera_rotation </w:t>
-      </w:r>
-      <w:r>
-        <w:t xml:space="preserve">attribute of </w:t>
-      </w:r>
+        <w:t>camera_rotation</w:t>
+      </w:r>
+      <w:proofErr w:type="spellEnd"/>
       <w:r>
         <w:rPr>
           <w:b/>
           <w:bCs/>
         </w:rPr>
-        <w:t xml:space="preserve">Camera </w:t>
-      </w:r>
-      <w:r>
-        <w:t xml:space="preserve">are changed via the </w:t>
+        <w:t xml:space="preserve"> </w:t>
+      </w:r>
+      <w:r>
+        <w:t xml:space="preserve">attribute of </w:t>
       </w:r>
       <w:r>
         <w:rPr>
           <w:b/>
           <w:bCs/>
         </w:rPr>
-        <w:t>RotateCamera</w:t>
-      </w:r>
-      <w:r>
-        <w:t xml:space="preserve"> method.</w:t>
-      </w:r>
-      <w:r>
-        <w:t xml:space="preserve"> This way, the user is</w:t>
-      </w:r>
-      <w:r>
-        <w:t xml:space="preserve"> seemingly</w:t>
-      </w:r>
-      <w:r>
-        <w:t xml:space="preserve"> able to manoeuvre the camera about the world origin, facilitating 3D interaction</w:t>
-      </w:r>
-      <w:r>
-        <w:t xml:space="preserve">, whereas in reality, every pixel is rotated as necessary before being drawn. This is done so that none of the simulation’s positions or velocities need to be augmented when rotating every object around the origin. Rotating within the </w:t>
-      </w:r>
+        <w:t xml:space="preserve">Camera </w:t>
+      </w:r>
+      <w:r>
+        <w:t xml:space="preserve">are changed via the </w:t>
+      </w:r>
+      <w:proofErr w:type="spellStart"/>
       <w:r>
         <w:rPr>
           <w:b/>
           <w:bCs/>
         </w:rPr>
-        <w:t xml:space="preserve">WorldSpaceToScreenSpace </w:t>
+        <w:t>RotateCamera</w:t>
+      </w:r>
+      <w:proofErr w:type="spellEnd"/>
+      <w:r>
+        <w:t xml:space="preserve"> method.</w:t>
+      </w:r>
+      <w:r>
+        <w:t xml:space="preserve"> This way, the user is</w:t>
+      </w:r>
+      <w:r>
+        <w:t xml:space="preserve"> seemingly</w:t>
+      </w:r>
+      <w:r>
+        <w:t xml:space="preserve"> able to manoeuvre the camera about the world origin, facilitating 3D interaction</w:t>
+      </w:r>
+      <w:r>
+        <w:t xml:space="preserve">, whereas in reality, every pixel is rotated as necessary before being drawn. This is done so that none of the simulation’s positions or velocities need to be augmented when rotating every object around the origin. Rotating within the </w:t>
+      </w:r>
+      <w:proofErr w:type="spellStart"/>
+      <w:r>
+        <w:rPr>
+          <w:b/>
+          <w:bCs/>
+        </w:rPr>
+        <w:t>WorldSpaceToScreenSpace</w:t>
+      </w:r>
+      <w:proofErr w:type="spellEnd"/>
+      <w:r>
+        <w:rPr>
+          <w:b/>
+          <w:bCs/>
+        </w:rPr>
+        <w:t xml:space="preserve"> </w:t>
       </w:r>
       <w:r>
         <w:t>method preserves the structure of the system</w:t>
@@ -23886,7 +25023,23 @@
     <w:p/>
     <w:p>
       <w:r>
-        <w:t>Binary files were implemented instead of a database as they are, in this use case, more memory efficient (due to my own format of file) and faster to read and write from as there is no external library being used to interface with a database. It is also never necessary to partially access saved variables of a simulation, as you would be able to if using a table. Simulations are always written or read in one go. There is therefore no need for the storage solution to involve a database, however the OrbitBodyData structure has been designed with the principles of good table design in mind, where every fact stored in OrbitBodyData is about the body and only about the body.</w:t>
+        <w:t xml:space="preserve">Binary files were implemented instead of a database as they are, in this use case, more memory efficient (due to my own format of file) and faster to read and write from as there is no external library being used to interface with a database. It is also never necessary to partially access saved variables of a simulation, as you would be able to if using a table. Simulations are always written or read in one go. There is therefore no need for the storage solution to involve a database, however the </w:t>
+      </w:r>
+      <w:proofErr w:type="spellStart"/>
+      <w:r>
+        <w:t>OrbitBodyData</w:t>
+      </w:r>
+      <w:proofErr w:type="spellEnd"/>
+      <w:r>
+        <w:t xml:space="preserve"> structure has been designed with the principles of good table design in mind, where every fact stored in </w:t>
+      </w:r>
+      <w:proofErr w:type="spellStart"/>
+      <w:r>
+        <w:t>OrbitBodyData</w:t>
+      </w:r>
+      <w:proofErr w:type="spellEnd"/>
+      <w:r>
+        <w:t xml:space="preserve"> is about the body and only about the body.</w:t>
       </w:r>
     </w:p>
     <w:p/>
@@ -23894,13 +25047,31 @@
       <w:pPr>
         <w:pStyle w:val="Heading3"/>
       </w:pPr>
+      <w:proofErr w:type="spellStart"/>
       <w:r>
         <w:t>OrbitBodyData</w:t>
       </w:r>
-    </w:p>
-    <w:p>
-      <w:r>
-        <w:t>This structure is a representational abstraction of an Orbit Body. The Body Class contains a method: “GetOrbitBodyData” which returns this structure. The definition of OrbitBodyData is shown below.</w:t>
+      <w:proofErr w:type="spellEnd"/>
+    </w:p>
+    <w:p>
+      <w:r>
+        <w:t>This structure is a representational abstraction of an Orbit Body. The Body Class contains a method: “</w:t>
+      </w:r>
+      <w:proofErr w:type="spellStart"/>
+      <w:r>
+        <w:t>GetOrbitBodyData</w:t>
+      </w:r>
+      <w:proofErr w:type="spellEnd"/>
+      <w:r>
+        <w:t xml:space="preserve">” which returns this structure. The definition of </w:t>
+      </w:r>
+      <w:proofErr w:type="spellStart"/>
+      <w:r>
+        <w:t>OrbitBodyData</w:t>
+      </w:r>
+      <w:proofErr w:type="spellEnd"/>
+      <w:r>
+        <w:t xml:space="preserve"> is shown below.</w:t>
       </w:r>
     </w:p>
     <w:p>
@@ -23954,26 +25125,57 @@
     <w:p/>
     <w:p>
       <w:r>
-        <w:t xml:space="preserve">Information about “parent” bodies are not stored in OrbitBodyData. For first order orbiting bodies </w:t>
+        <w:t xml:space="preserve">Information about “parent” bodies are not stored in </w:t>
+      </w:r>
+      <w:proofErr w:type="spellStart"/>
+      <w:r>
+        <w:t>OrbitBodyData</w:t>
+      </w:r>
+      <w:proofErr w:type="spellEnd"/>
+      <w:r>
+        <w:t xml:space="preserve">. For first order orbiting bodies </w:t>
       </w:r>
     </w:p>
     <w:p>
       <w:pPr>
         <w:pStyle w:val="Heading3"/>
       </w:pPr>
+      <w:proofErr w:type="spellStart"/>
       <w:r>
         <w:t>OrbitBodyCollection</w:t>
       </w:r>
+      <w:proofErr w:type="spellEnd"/>
     </w:p>
     <w:p>
       <w:r>
         <w:t>This structure</w:t>
       </w:r>
       <w:r>
-        <w:t xml:space="preserve"> stores a collection of OrbitBodyData in a hash table. </w:t>
-      </w:r>
-      <w:r>
-        <w:t>OrbitBodyCollection is used in SimulationData as a way of encapsulating all the Orbit Bodies in a simulation.</w:t>
+        <w:t xml:space="preserve"> stores a collection of </w:t>
+      </w:r>
+      <w:proofErr w:type="spellStart"/>
+      <w:r>
+        <w:t>OrbitBodyData</w:t>
+      </w:r>
+      <w:proofErr w:type="spellEnd"/>
+      <w:r>
+        <w:t xml:space="preserve"> in a hash table. </w:t>
+      </w:r>
+      <w:proofErr w:type="spellStart"/>
+      <w:r>
+        <w:t>OrbitBodyCollection</w:t>
+      </w:r>
+      <w:proofErr w:type="spellEnd"/>
+      <w:r>
+        <w:t xml:space="preserve"> is used in </w:t>
+      </w:r>
+      <w:proofErr w:type="spellStart"/>
+      <w:r>
+        <w:t>SimulationData</w:t>
+      </w:r>
+      <w:proofErr w:type="spellEnd"/>
+      <w:r>
+        <w:t xml:space="preserve"> as a way of encapsulating all the Orbit Bodies in a simulation.</w:t>
       </w:r>
     </w:p>
     <w:p>
@@ -24020,7 +25222,15 @@
     </w:p>
     <w:p>
       <w:r>
-        <w:t xml:space="preserve">An OrbitBodyCollection </w:t>
+        <w:t xml:space="preserve">An </w:t>
+      </w:r>
+      <w:proofErr w:type="spellStart"/>
+      <w:r>
+        <w:t>OrbitBodyCollection</w:t>
+      </w:r>
+      <w:proofErr w:type="spellEnd"/>
+      <w:r>
+        <w:t xml:space="preserve"> </w:t>
       </w:r>
       <w:r>
         <w:rPr>
@@ -24036,7 +25246,15 @@
         <w:t>1</w:t>
       </w:r>
       <w:r>
-        <w:t xml:space="preserve"> OrbitBodyData.</w:t>
+        <w:t xml:space="preserve"> </w:t>
+      </w:r>
+      <w:proofErr w:type="spellStart"/>
+      <w:r>
+        <w:t>OrbitBodyData</w:t>
+      </w:r>
+      <w:proofErr w:type="spellEnd"/>
+      <w:r>
+        <w:t>.</w:t>
       </w:r>
       <w:r>
         <w:t xml:space="preserve"> One slot is purposefully kept empty so that the read method does not recurse infinitely</w:t>
@@ -24066,7 +25284,23 @@
     <w:p/>
     <w:p>
       <w:r>
-        <w:t>The TryWrite method is a recursive algorithm used to write to the hash table, with open addressing collision avoidance. TryRead is also recursive; it reads from the hash table given the index to read from, and compares it to the name it is searching for.</w:t>
+        <w:t xml:space="preserve">The </w:t>
+      </w:r>
+      <w:proofErr w:type="spellStart"/>
+      <w:r>
+        <w:t>TryWrite</w:t>
+      </w:r>
+      <w:proofErr w:type="spellEnd"/>
+      <w:r>
+        <w:t xml:space="preserve"> method is a recursive algorithm used to write to the hash table, with open addressing collision avoidance. </w:t>
+      </w:r>
+      <w:proofErr w:type="spellStart"/>
+      <w:r>
+        <w:t>TryRead</w:t>
+      </w:r>
+      <w:proofErr w:type="spellEnd"/>
+      <w:r>
+        <w:t xml:space="preserve"> is also recursive; it reads from the hash table given the index to read from, and compares it to the name it is searching for.</w:t>
       </w:r>
     </w:p>
     <w:p/>
@@ -24123,7 +25357,15 @@
     </w:p>
     <w:p>
       <w:r>
-        <w:t>The index within the data vector to write to is gotten through a hashing algorithm. This function returns an integer and the OrbitBodyData is then stored in that location.</w:t>
+        <w:t xml:space="preserve">The index within the data vector to write to is gotten through a hashing algorithm. This function returns an integer and the </w:t>
+      </w:r>
+      <w:proofErr w:type="spellStart"/>
+      <w:r>
+        <w:t>OrbitBodyData</w:t>
+      </w:r>
+      <w:proofErr w:type="spellEnd"/>
+      <w:r>
+        <w:t xml:space="preserve"> is then stored in that location.</w:t>
       </w:r>
     </w:p>
     <w:p/>
@@ -24199,7 +25441,15 @@
     <w:p/>
     <w:p>
       <w:r>
-        <w:t xml:space="preserve">When reading, another recursive method is used: TryRead. The same “recurse &amp; increment” </w:t>
+        <w:t xml:space="preserve">When reading, another recursive method is used: </w:t>
+      </w:r>
+      <w:proofErr w:type="spellStart"/>
+      <w:r>
+        <w:t>TryRead</w:t>
+      </w:r>
+      <w:proofErr w:type="spellEnd"/>
+      <w:r>
+        <w:t xml:space="preserve">. The same “recurse &amp; increment” </w:t>
       </w:r>
       <w:r>
         <w:t xml:space="preserve">strategy </w:t>
@@ -24324,14 +25574,17 @@
       <w:pPr>
         <w:pStyle w:val="Heading3"/>
       </w:pPr>
+      <w:proofErr w:type="spellStart"/>
       <w:r>
         <w:t>SimulationData</w:t>
       </w:r>
+      <w:proofErr w:type="spellEnd"/>
     </w:p>
     <w:p>
       <w:r>
         <w:t xml:space="preserve">The highest level of encapsulation in the storage solution: The </w:t>
       </w:r>
+      <w:proofErr w:type="spellStart"/>
       <w:r>
         <w:rPr>
           <w:b/>
@@ -24339,6 +25592,7 @@
         </w:rPr>
         <w:t>SimulationData</w:t>
       </w:r>
+      <w:proofErr w:type="spellEnd"/>
       <w:r>
         <w:t xml:space="preserve"> structure represents an entire simulation in terms of a few key attributes. </w:t>
       </w:r>
@@ -24390,23 +25644,34 @@
         <w:lastRenderedPageBreak/>
         <w:t xml:space="preserve">An instance of this type is passed to the </w:t>
       </w:r>
+      <w:proofErr w:type="spellStart"/>
       <w:r>
         <w:rPr>
           <w:b/>
           <w:bCs/>
         </w:rPr>
-        <w:t xml:space="preserve">WriteDataToFile </w:t>
-      </w:r>
-      <w:r>
-        <w:t xml:space="preserve">method in the </w:t>
-      </w:r>
+        <w:t>WriteDataToFile</w:t>
+      </w:r>
+      <w:proofErr w:type="spellEnd"/>
       <w:r>
         <w:rPr>
           <w:b/>
           <w:bCs/>
         </w:rPr>
+        <w:t xml:space="preserve"> </w:t>
+      </w:r>
+      <w:r>
+        <w:t xml:space="preserve">method in the </w:t>
+      </w:r>
+      <w:proofErr w:type="spellStart"/>
+      <w:r>
+        <w:rPr>
+          <w:b/>
+          <w:bCs/>
+        </w:rPr>
         <w:t>DataController</w:t>
       </w:r>
+      <w:proofErr w:type="spellEnd"/>
       <w:r>
         <w:t xml:space="preserve"> class</w:t>
       </w:r>
@@ -24425,9 +25690,11 @@
       <w:pPr>
         <w:pStyle w:val="Heading3"/>
       </w:pPr>
+      <w:proofErr w:type="spellStart"/>
       <w:r>
         <w:t>DataController</w:t>
       </w:r>
+      <w:proofErr w:type="spellEnd"/>
     </w:p>
     <w:p>
       <w:r>
@@ -24530,7 +25797,15 @@
         <w:t>Simulation</w:t>
       </w:r>
       <w:r>
-        <w:t xml:space="preserve"> class and show usage of the DataController.</w:t>
+        <w:t xml:space="preserve"> class and show usage of the </w:t>
+      </w:r>
+      <w:proofErr w:type="spellStart"/>
+      <w:r>
+        <w:t>DataController</w:t>
+      </w:r>
+      <w:proofErr w:type="spellEnd"/>
+      <w:r>
+        <w:t>.</w:t>
       </w:r>
     </w:p>
     <w:p>
@@ -24577,17 +25852,38 @@
     </w:p>
     <w:p>
       <w:r>
-        <w:t>In saving, Simulation</w:t>
-      </w:r>
-      <w:r>
-        <w:t xml:space="preserve">Data </w:t>
+        <w:t xml:space="preserve">In saving, </w:t>
+      </w:r>
+      <w:proofErr w:type="spellStart"/>
+      <w:r>
+        <w:t>Simulation</w:t>
+      </w:r>
+      <w:r>
+        <w:t>Data</w:t>
+      </w:r>
+      <w:proofErr w:type="spellEnd"/>
+      <w:r>
+        <w:t xml:space="preserve"> </w:t>
       </w:r>
       <w:r>
         <w:t>is created from all the essential attributes of the simulation</w:t>
       </w:r>
       <w:r>
-        <w:t xml:space="preserve"> before being given to the WriteDataToFile method of the DataController</w:t>
-      </w:r>
+        <w:t xml:space="preserve"> before being given to the </w:t>
+      </w:r>
+      <w:proofErr w:type="spellStart"/>
+      <w:r>
+        <w:t>WriteDataToFile</w:t>
+      </w:r>
+      <w:proofErr w:type="spellEnd"/>
+      <w:r>
+        <w:t xml:space="preserve"> method of the </w:t>
+      </w:r>
+      <w:proofErr w:type="spellStart"/>
+      <w:r>
+        <w:t>DataController</w:t>
+      </w:r>
+      <w:proofErr w:type="spellEnd"/>
       <w:r>
         <w:t>.</w:t>
       </w:r>
@@ -24637,8 +25933,17 @@
     </w:p>
     <w:p>
       <w:r>
-        <w:t xml:space="preserve">When opening, the DataController’s method: </w:t>
-      </w:r>
+        <w:t xml:space="preserve">When opening, the </w:t>
+      </w:r>
+      <w:proofErr w:type="spellStart"/>
+      <w:r>
+        <w:t>DataController’s</w:t>
+      </w:r>
+      <w:proofErr w:type="spellEnd"/>
+      <w:r>
+        <w:t xml:space="preserve"> method: </w:t>
+      </w:r>
+      <w:proofErr w:type="spellStart"/>
       <w:r>
         <w:rPr>
           <w:b/>
@@ -24646,8 +25951,17 @@
         </w:rPr>
         <w:t>ReadDataFromFile</w:t>
       </w:r>
-      <w:r>
-        <w:t xml:space="preserve"> returns a new SimulationData type instance that is then used to set up the simulation as it was when it was saved.</w:t>
+      <w:proofErr w:type="spellEnd"/>
+      <w:r>
+        <w:t xml:space="preserve"> returns a new </w:t>
+      </w:r>
+      <w:proofErr w:type="spellStart"/>
+      <w:r>
+        <w:t>SimulationData</w:t>
+      </w:r>
+      <w:proofErr w:type="spellEnd"/>
+      <w:r>
+        <w:t xml:space="preserve"> type instance that is then used to set up the simulation as it was when it was saved.</w:t>
       </w:r>
     </w:p>
     <w:p/>
@@ -24723,12 +26037,21 @@
       <w:r>
         <w:t xml:space="preserve">Data is written to a .orbyte file using </w:t>
       </w:r>
+      <w:proofErr w:type="spellStart"/>
       <w:r>
         <w:rPr>
           <w:i/>
           <w:iCs/>
         </w:rPr>
-        <w:t xml:space="preserve">ofstream. </w:t>
+        <w:t>ofstream</w:t>
+      </w:r>
+      <w:proofErr w:type="spellEnd"/>
+      <w:r>
+        <w:rPr>
+          <w:i/>
+          <w:iCs/>
+        </w:rPr>
+        <w:t xml:space="preserve">. </w:t>
       </w:r>
       <w:r>
         <w:t xml:space="preserve">As the number of bytes per variable is known, it is not necessary to separate the data when writing, as reading can divide the input bit stream into appropriate bytes and read the variables one after another. </w:t>
@@ -24760,8 +26083,13 @@
           <w:numId w:val="8"/>
         </w:numPr>
       </w:pPr>
-      <w:r>
-        <w:t>Center Body Scale (64 bits : double)</w:t>
+      <w:proofErr w:type="spellStart"/>
+      <w:r>
+        <w:t>Center</w:t>
+      </w:r>
+      <w:proofErr w:type="spellEnd"/>
+      <w:r>
+        <w:t xml:space="preserve"> Body Scale (64 bits : double)</w:t>
       </w:r>
     </w:p>
     <w:p>
@@ -24894,7 +26222,15 @@
     <w:p/>
     <w:p>
       <w:r>
-        <w:t>Below is the read method in DataController.</w:t>
+        <w:t xml:space="preserve">Below is the read method in </w:t>
+      </w:r>
+      <w:proofErr w:type="spellStart"/>
+      <w:r>
+        <w:t>DataController</w:t>
+      </w:r>
+      <w:proofErr w:type="spellEnd"/>
+      <w:r>
+        <w:t>.</w:t>
       </w:r>
     </w:p>
     <w:p>
@@ -24988,8 +26324,13 @@
       </w:r>
     </w:p>
     <w:p>
-      <w:r>
-        <w:t>SimulationData has been successfully read from a .orbyte binary file</w:t>
+      <w:proofErr w:type="spellStart"/>
+      <w:r>
+        <w:t>SimulationData</w:t>
+      </w:r>
+      <w:proofErr w:type="spellEnd"/>
+      <w:r>
+        <w:t xml:space="preserve"> has been successfully read from a .orbyte binary file</w:t>
       </w:r>
       <w:r>
         <w:t xml:space="preserve"> if this method executes properly.</w:t>
@@ -26079,7 +27420,27 @@
                 <w:sz w:val="19"/>
                 <w:szCs w:val="19"/>
               </w:rPr>
-              <w:t xml:space="preserve">, {0, 1.49E11, 0}, 5.97E24, 6.37E6, { 30000, 0, 0 }, Sun.mu, graphyte, </w:t>
+              <w:t xml:space="preserve">, {0, 1.49E11, 0}, 5.97E24, 6.37E6, { 30000, 0, 0 }, Sun.mu, </w:t>
+            </w:r>
+            <w:proofErr w:type="spellStart"/>
+            <w:r>
+              <w:rPr>
+                <w:rFonts w:ascii="Cascadia Mono" w:hAnsi="Cascadia Mono" w:cs="Cascadia Mono"/>
+                <w:color w:val="000000"/>
+                <w:sz w:val="19"/>
+                <w:szCs w:val="19"/>
+              </w:rPr>
+              <w:t>graphyte</w:t>
+            </w:r>
+            <w:proofErr w:type="spellEnd"/>
+            <w:r>
+              <w:rPr>
+                <w:rFonts w:ascii="Cascadia Mono" w:hAnsi="Cascadia Mono" w:cs="Cascadia Mono"/>
+                <w:color w:val="000000"/>
+                <w:sz w:val="19"/>
+                <w:szCs w:val="19"/>
+              </w:rPr>
+              <w:t xml:space="preserve">, </w:t>
             </w:r>
             <w:r>
               <w:rPr>
@@ -26244,7 +27605,27 @@
                 <w:sz w:val="19"/>
                 <w:szCs w:val="19"/>
               </w:rPr>
-              <w:t>//T_Velocity: 30000ms^-1</w:t>
+              <w:t>//</w:t>
+            </w:r>
+            <w:proofErr w:type="spellStart"/>
+            <w:r>
+              <w:rPr>
+                <w:rFonts w:ascii="Cascadia Mono" w:hAnsi="Cascadia Mono" w:cs="Cascadia Mono"/>
+                <w:color w:val="008000"/>
+                <w:sz w:val="19"/>
+                <w:szCs w:val="19"/>
+              </w:rPr>
+              <w:t>T_Velocity</w:t>
+            </w:r>
+            <w:proofErr w:type="spellEnd"/>
+            <w:r>
+              <w:rPr>
+                <w:rFonts w:ascii="Cascadia Mono" w:hAnsi="Cascadia Mono" w:cs="Cascadia Mono"/>
+                <w:color w:val="008000"/>
+                <w:sz w:val="19"/>
+                <w:szCs w:val="19"/>
+              </w:rPr>
+              <w:t>: 30000ms^-1</w:t>
             </w:r>
           </w:p>
           <w:p>
@@ -26781,6 +28162,7 @@
             <w:r>
               <w:t xml:space="preserve">Test </w:t>
             </w:r>
+            <w:proofErr w:type="spellStart"/>
             <w:r>
               <w:rPr>
                 <w:b/>
@@ -26788,6 +28170,7 @@
               </w:rPr>
               <w:t>FunctionButton</w:t>
             </w:r>
+            <w:proofErr w:type="spellEnd"/>
             <w:r>
               <w:rPr>
                 <w:b/>
@@ -27165,7 +28548,15 @@
               <w:t xml:space="preserve"> </w:t>
             </w:r>
             <w:r>
-              <w:t>Change “toggle_pause” method within Simulation so that it updates the text field.</w:t>
+              <w:t>Change “</w:t>
+            </w:r>
+            <w:proofErr w:type="spellStart"/>
+            <w:r>
+              <w:t>toggle_pause</w:t>
+            </w:r>
+            <w:proofErr w:type="spellEnd"/>
+            <w:r>
+              <w:t>” method within Simulation so that it updates the text field.</w:t>
             </w:r>
           </w:p>
         </w:tc>
@@ -27485,7 +28876,15 @@
           <w:p/>
           <w:p>
             <w:r>
-              <w:t>This tests the simulation’s ability to cope under different time scales and the DoubleFieldValue validation method.</w:t>
+              <w:t xml:space="preserve">This tests the simulation’s ability to cope under different time scales and the </w:t>
+            </w:r>
+            <w:proofErr w:type="spellStart"/>
+            <w:r>
+              <w:t>DoubleFieldValue</w:t>
+            </w:r>
+            <w:proofErr w:type="spellEnd"/>
+            <w:r>
+              <w:t xml:space="preserve"> validation method.</w:t>
             </w:r>
           </w:p>
         </w:tc>
@@ -27798,7 +29197,15 @@
               <w:sym w:font="Wingdings" w:char="F0E0"/>
             </w:r>
             <w:r>
-              <w:t xml:space="preserve"> Amend DoubleFieldValue Validate method. Correct regular expression filtering inputs.</w:t>
+              <w:t xml:space="preserve"> Amend </w:t>
+            </w:r>
+            <w:proofErr w:type="spellStart"/>
+            <w:r>
+              <w:t>DoubleFieldValue</w:t>
+            </w:r>
+            <w:proofErr w:type="spellEnd"/>
+            <w:r>
+              <w:t xml:space="preserve"> Validate method. Correct regular expression filtering inputs.</w:t>
             </w:r>
           </w:p>
         </w:tc>
@@ -29988,7 +31395,15 @@
           </w:tcPr>
           <w:p>
             <w:r>
-              <w:t xml:space="preserve">Testing FunctionButton that instantiates new child satellite within Orbit Inspector. </w:t>
+              <w:t xml:space="preserve">Testing </w:t>
+            </w:r>
+            <w:proofErr w:type="spellStart"/>
+            <w:r>
+              <w:t>FunctionButton</w:t>
+            </w:r>
+            <w:proofErr w:type="spellEnd"/>
+            <w:r>
+              <w:t xml:space="preserve"> that instantiates new child satellite within Orbit Inspector. </w:t>
             </w:r>
           </w:p>
         </w:tc>
@@ -30209,7 +31624,15 @@
           </w:tcPr>
           <w:p>
             <w:r>
-              <w:t>Testing FunctionButton that resets selected orbit body within the Orbit Inspector.</w:t>
+              <w:t xml:space="preserve">Testing </w:t>
+            </w:r>
+            <w:proofErr w:type="spellStart"/>
+            <w:r>
+              <w:t>FunctionButton</w:t>
+            </w:r>
+            <w:proofErr w:type="spellEnd"/>
+            <w:r>
+              <w:t xml:space="preserve"> that resets selected orbit body within the Orbit Inspector.</w:t>
             </w:r>
           </w:p>
         </w:tc>
@@ -30412,7 +31835,15 @@
           </w:tcPr>
           <w:p>
             <w:r>
-              <w:t>Testing FunctionButton that deletes selected orbit body within the orbit inspector.</w:t>
+              <w:t xml:space="preserve">Testing </w:t>
+            </w:r>
+            <w:proofErr w:type="spellStart"/>
+            <w:r>
+              <w:t>FunctionButton</w:t>
+            </w:r>
+            <w:proofErr w:type="spellEnd"/>
+            <w:r>
+              <w:t xml:space="preserve"> that deletes selected orbit body within the orbit inspector.</w:t>
             </w:r>
           </w:p>
         </w:tc>
@@ -30828,7 +32259,15 @@
           </w:tcPr>
           <w:p>
             <w:r>
-              <w:t>Using path input field and “write” FunctionButton in simulation GUI, save a simulation to a .orbyte binary file.</w:t>
+              <w:t xml:space="preserve">Using path input field and “write” </w:t>
+            </w:r>
+            <w:proofErr w:type="spellStart"/>
+            <w:r>
+              <w:t>FunctionButton</w:t>
+            </w:r>
+            <w:proofErr w:type="spellEnd"/>
+            <w:r>
+              <w:t xml:space="preserve"> in simulation GUI, save a simulation to a .orbyte binary file.</w:t>
             </w:r>
           </w:p>
         </w:tc>
@@ -30859,7 +32298,15 @@
           <w:p/>
           <w:p>
             <w:r>
-              <w:t>Path: “ISS.orbyte”</w:t>
+              <w:t>Path: “</w:t>
+            </w:r>
+            <w:proofErr w:type="spellStart"/>
+            <w:r>
+              <w:t>ISS.orbyte</w:t>
+            </w:r>
+            <w:proofErr w:type="spellEnd"/>
+            <w:r>
+              <w:t>”</w:t>
             </w:r>
           </w:p>
           <w:p>
@@ -31112,7 +32559,15 @@
           </w:tcPr>
           <w:p>
             <w:r>
-              <w:t>Using path input field and “read” FunctionButton in simulation GUI, read from a .orbyte file.</w:t>
+              <w:t xml:space="preserve">Using path input field and “read” </w:t>
+            </w:r>
+            <w:proofErr w:type="spellStart"/>
+            <w:r>
+              <w:t>FunctionButton</w:t>
+            </w:r>
+            <w:proofErr w:type="spellEnd"/>
+            <w:r>
+              <w:t xml:space="preserve"> in simulation GUI, read from a .orbyte file.</w:t>
             </w:r>
           </w:p>
         </w:tc>
@@ -31134,7 +32589,15 @@
           </w:tcPr>
           <w:p>
             <w:r>
-              <w:t>Path: “ISS.orbyte”</w:t>
+              <w:t>Path: “</w:t>
+            </w:r>
+            <w:proofErr w:type="spellStart"/>
+            <w:r>
+              <w:t>ISS.orbyte</w:t>
+            </w:r>
+            <w:proofErr w:type="spellEnd"/>
+            <w:r>
+              <w:t>”</w:t>
             </w:r>
           </w:p>
         </w:tc>
@@ -31238,6 +32701,37 @@
           <w:color w:val="000000" w:themeColor="text1"/>
         </w:rPr>
         <w:t>Test evidence</w:t>
+      </w:r>
+    </w:p>
+    <w:p>
+      <w:pPr>
+        <w:rPr>
+          <w:i/>
+          <w:iCs/>
+        </w:rPr>
+      </w:pPr>
+      <w:r>
+        <w:rPr>
+          <w:i/>
+          <w:iCs/>
+        </w:rPr>
+        <w:t xml:space="preserve">Supporting evidence for the tests is included below. </w:t>
+      </w:r>
+      <w:proofErr w:type="spellStart"/>
+      <w:r>
+        <w:rPr>
+          <w:i/>
+          <w:iCs/>
+        </w:rPr>
+        <w:t>Youtube</w:t>
+      </w:r>
+      <w:proofErr w:type="spellEnd"/>
+      <w:r>
+        <w:rPr>
+          <w:i/>
+          <w:iCs/>
+        </w:rPr>
+        <w:t xml:space="preserve"> links are to “unlisted” videos, such that only people with the given link are able to access the video, and not the public. </w:t>
       </w:r>
     </w:p>
     <w:p>
@@ -31774,6 +33268,19 @@
       </w:r>
     </w:p>
     <w:p>
+      <w:r>
+        <w:t xml:space="preserve">Video evidence: </w:t>
+      </w:r>
+      <w:hyperlink r:id="rId100" w:history="1">
+        <w:r>
+          <w:rPr>
+            <w:rStyle w:val="Hyperlink"/>
+          </w:rPr>
+          <w:t>https://youtu.be/QOVl0o4DKLY</w:t>
+        </w:r>
+      </w:hyperlink>
+    </w:p>
+    <w:p>
       <w:pPr>
         <w:pStyle w:val="Heading3"/>
       </w:pPr>
@@ -31805,7 +33312,7 @@
                     <pic:cNvPicPr/>
                   </pic:nvPicPr>
                   <pic:blipFill>
-                    <a:blip r:embed="rId100"/>
+                    <a:blip r:embed="rId101"/>
                     <a:stretch>
                       <a:fillRect/>
                     </a:stretch>
@@ -31847,6 +33354,20 @@
     </w:p>
     <w:p>
       <w:r>
+        <w:t xml:space="preserve">Video evidence: </w:t>
+      </w:r>
+      <w:hyperlink r:id="rId102" w:history="1">
+        <w:r>
+          <w:rPr>
+            <w:rStyle w:val="Hyperlink"/>
+          </w:rPr>
+          <w:t>https://youtu.be/U8Neba0YVOE</w:t>
+        </w:r>
+      </w:hyperlink>
+    </w:p>
+    <w:p/>
+    <w:p>
+      <w:r>
         <w:t>Console output:</w:t>
       </w:r>
     </w:p>
@@ -31871,7 +33392,7 @@
                     <pic:cNvPicPr/>
                   </pic:nvPicPr>
                   <pic:blipFill>
-                    <a:blip r:embed="rId101"/>
+                    <a:blip r:embed="rId103"/>
                     <a:stretch>
                       <a:fillRect/>
                     </a:stretch>
@@ -31901,6 +33422,19 @@
       </w:r>
     </w:p>
     <w:p>
+      <w:r>
+        <w:t xml:space="preserve">Video evidence: </w:t>
+      </w:r>
+      <w:hyperlink r:id="rId104" w:history="1">
+        <w:r>
+          <w:rPr>
+            <w:rStyle w:val="Hyperlink"/>
+          </w:rPr>
+          <w:t>https://youtu.be/TduRv3HxveI</w:t>
+        </w:r>
+      </w:hyperlink>
+    </w:p>
+    <w:p>
       <w:pPr>
         <w:pStyle w:val="Heading3"/>
       </w:pPr>
@@ -31934,7 +33468,7 @@
                     <pic:cNvPicPr/>
                   </pic:nvPicPr>
                   <pic:blipFill>
-                    <a:blip r:embed="rId102"/>
+                    <a:blip r:embed="rId105"/>
                     <a:stretch>
                       <a:fillRect/>
                     </a:stretch>
@@ -31955,6 +33489,20 @@
         </w:drawing>
       </w:r>
     </w:p>
+    <w:p/>
+    <w:p>
+      <w:r>
+        <w:t xml:space="preserve">Video Evidence: </w:t>
+      </w:r>
+      <w:hyperlink r:id="rId106" w:history="1">
+        <w:r>
+          <w:rPr>
+            <w:rStyle w:val="Hyperlink"/>
+          </w:rPr>
+          <w:t>https://youtu.be/xTipiadRqD8</w:t>
+        </w:r>
+      </w:hyperlink>
+    </w:p>
     <w:p>
       <w:pPr>
         <w:pStyle w:val="Heading3"/>
@@ -31989,7 +33537,7 @@
                     <pic:cNvPicPr/>
                   </pic:nvPicPr>
                   <pic:blipFill>
-                    <a:blip r:embed="rId103"/>
+                    <a:blip r:embed="rId107"/>
                     <a:stretch>
                       <a:fillRect/>
                     </a:stretch>
@@ -32010,6 +33558,20 @@
         </w:drawing>
       </w:r>
     </w:p>
+    <w:p/>
+    <w:p>
+      <w:r>
+        <w:t xml:space="preserve">Video evidence: </w:t>
+      </w:r>
+      <w:hyperlink r:id="rId108" w:history="1">
+        <w:r>
+          <w:rPr>
+            <w:rStyle w:val="Hyperlink"/>
+          </w:rPr>
+          <w:t>https://youtu.be/M0XBVqfXU2E</w:t>
+        </w:r>
+      </w:hyperlink>
+    </w:p>
     <w:p>
       <w:pPr>
         <w:pStyle w:val="Heading3"/>
@@ -32044,7 +33606,7 @@
                     <pic:cNvPicPr/>
                   </pic:nvPicPr>
                   <pic:blipFill>
-                    <a:blip r:embed="rId104"/>
+                    <a:blip r:embed="rId109"/>
                     <a:stretch>
                       <a:fillRect/>
                     </a:stretch>
@@ -32065,6 +33627,20 @@
         </w:drawing>
       </w:r>
     </w:p>
+    <w:p/>
+    <w:p>
+      <w:r>
+        <w:t xml:space="preserve">Video Evidence : </w:t>
+      </w:r>
+      <w:hyperlink r:id="rId110" w:history="1">
+        <w:r>
+          <w:rPr>
+            <w:rStyle w:val="Hyperlink"/>
+          </w:rPr>
+          <w:t>https://youtu.be/M2xEZsfV_gM</w:t>
+        </w:r>
+      </w:hyperlink>
+    </w:p>
     <w:p>
       <w:pPr>
         <w:pStyle w:val="Heading3"/>
@@ -32072,6 +33648,19 @@
       <w:r>
         <w:t>Evidence Supporting Test 10</w:t>
       </w:r>
+    </w:p>
+    <w:p>
+      <w:r>
+        <w:t xml:space="preserve">Video evidence : </w:t>
+      </w:r>
+      <w:hyperlink r:id="rId111" w:history="1">
+        <w:r>
+          <w:rPr>
+            <w:rStyle w:val="Hyperlink"/>
+          </w:rPr>
+          <w:t>https://youtu.be/TTR4sdgwE4Q</w:t>
+        </w:r>
+      </w:hyperlink>
     </w:p>
     <w:p>
       <w:pPr>
@@ -32107,7 +33696,7 @@
                     <pic:cNvPicPr/>
                   </pic:nvPicPr>
                   <pic:blipFill>
-                    <a:blip r:embed="rId105"/>
+                    <a:blip r:embed="rId112"/>
                     <a:stretch>
                       <a:fillRect/>
                     </a:stretch>
@@ -32145,11 +33734,45 @@
     </w:p>
     <w:p>
       <w:pPr>
+        <w:rPr>
+          <w:i/>
+          <w:iCs/>
+        </w:rPr>
+      </w:pPr>
+    </w:p>
+    <w:p>
+      <w:r>
+        <w:t xml:space="preserve">Video Evidence : </w:t>
+      </w:r>
+      <w:hyperlink r:id="rId113" w:history="1">
+        <w:r>
+          <w:rPr>
+            <w:rStyle w:val="Hyperlink"/>
+          </w:rPr>
+          <w:t>https://youtu.be/4kn1SWUUGaw</w:t>
+        </w:r>
+      </w:hyperlink>
+    </w:p>
+    <w:p>
+      <w:pPr>
         <w:pStyle w:val="Heading3"/>
       </w:pPr>
       <w:r>
         <w:t>Evidence Supporting Test 12</w:t>
       </w:r>
+    </w:p>
+    <w:p>
+      <w:r>
+        <w:t xml:space="preserve">Video Evidence : </w:t>
+      </w:r>
+      <w:hyperlink r:id="rId114" w:history="1">
+        <w:r>
+          <w:rPr>
+            <w:rStyle w:val="Hyperlink"/>
+          </w:rPr>
+          <w:t>https://youtu.be/9nHIPignPHY</w:t>
+        </w:r>
+      </w:hyperlink>
     </w:p>
     <w:p>
       <w:pPr>
@@ -32185,7 +33808,7 @@
                     <pic:cNvPicPr/>
                   </pic:nvPicPr>
                   <pic:blipFill>
-                    <a:blip r:embed="rId106"/>
+                    <a:blip r:embed="rId115"/>
                     <a:stretch>
                       <a:fillRect/>
                     </a:stretch>
@@ -32206,6 +33829,20 @@
         </w:drawing>
       </w:r>
     </w:p>
+    <w:p/>
+    <w:p>
+      <w:r>
+        <w:t xml:space="preserve">Video Evidence : </w:t>
+      </w:r>
+      <w:hyperlink r:id="rId116" w:history="1">
+        <w:r>
+          <w:rPr>
+            <w:rStyle w:val="Hyperlink"/>
+          </w:rPr>
+          <w:t>https://youtu.be/YYHx9QyPKIQ</w:t>
+        </w:r>
+      </w:hyperlink>
+    </w:p>
     <w:p>
       <w:pPr>
         <w:pStyle w:val="Heading3"/>
@@ -32215,6 +33852,19 @@
       </w:r>
     </w:p>
     <w:p>
+      <w:r>
+        <w:t xml:space="preserve">Video Evidence : </w:t>
+      </w:r>
+      <w:hyperlink r:id="rId117" w:history="1">
+        <w:r>
+          <w:rPr>
+            <w:rStyle w:val="Hyperlink"/>
+          </w:rPr>
+          <w:t>https://youtu.be/ZguXqlop1SM</w:t>
+        </w:r>
+      </w:hyperlink>
+    </w:p>
+    <w:p>
       <w:pPr>
         <w:pStyle w:val="Heading3"/>
       </w:pPr>
@@ -32232,7 +33882,6 @@
         <w:rPr>
           <w:noProof/>
         </w:rPr>
-        <w:lastRenderedPageBreak/>
         <w:drawing>
           <wp:inline distT="0" distB="0" distL="0" distR="0" wp14:anchorId="766385EF" wp14:editId="63161B5B">
             <wp:extent cx="5600700" cy="1657350"/>
@@ -32249,7 +33898,7 @@
                     <pic:cNvPicPr/>
                   </pic:nvPicPr>
                   <pic:blipFill>
-                    <a:blip r:embed="rId107"/>
+                    <a:blip r:embed="rId118"/>
                     <a:stretch>
                       <a:fillRect/>
                     </a:stretch>
@@ -32270,13 +33919,41 @@
         </w:drawing>
       </w:r>
     </w:p>
+    <w:p/>
+    <w:p>
+      <w:r>
+        <w:t xml:space="preserve">Video Evidence : </w:t>
+      </w:r>
+      <w:hyperlink r:id="rId119" w:history="1">
+        <w:r>
+          <w:rPr>
+            <w:rStyle w:val="Hyperlink"/>
+          </w:rPr>
+          <w:t>https://youtu.be/2nZl1J2RXl4</w:t>
+        </w:r>
+      </w:hyperlink>
+    </w:p>
     <w:p>
       <w:pPr>
         <w:pStyle w:val="Heading3"/>
       </w:pPr>
       <w:r>
+        <w:lastRenderedPageBreak/>
         <w:t>Evidence Supporting Test 16</w:t>
       </w:r>
+    </w:p>
+    <w:p>
+      <w:r>
+        <w:t xml:space="preserve">Video Evidence : </w:t>
+      </w:r>
+      <w:hyperlink r:id="rId120" w:history="1">
+        <w:r>
+          <w:rPr>
+            <w:rStyle w:val="Hyperlink"/>
+          </w:rPr>
+          <w:t>https://youtu.be/d4btG-WefgU</w:t>
+        </w:r>
+      </w:hyperlink>
     </w:p>
     <w:p>
       <w:pPr>
@@ -32312,7 +33989,7 @@
                     <pic:cNvPicPr/>
                   </pic:nvPicPr>
                   <pic:blipFill>
-                    <a:blip r:embed="rId108"/>
+                    <a:blip r:embed="rId121"/>
                     <a:stretch>
                       <a:fillRect/>
                     </a:stretch>
@@ -32333,6 +34010,20 @@
         </w:drawing>
       </w:r>
     </w:p>
+    <w:p/>
+    <w:p>
+      <w:r>
+        <w:t xml:space="preserve">Video Evidence : </w:t>
+      </w:r>
+      <w:hyperlink r:id="rId122" w:history="1">
+        <w:r>
+          <w:rPr>
+            <w:rStyle w:val="Hyperlink"/>
+          </w:rPr>
+          <w:t>https://youtu.be/AqD_1dHHQ2I</w:t>
+        </w:r>
+      </w:hyperlink>
+    </w:p>
     <w:p>
       <w:pPr>
         <w:pStyle w:val="Heading3"/>
@@ -32340,6 +34031,19 @@
       <w:r>
         <w:t>Evidence Supporting Test 18</w:t>
       </w:r>
+    </w:p>
+    <w:p>
+      <w:r>
+        <w:t xml:space="preserve">Video Evidence : </w:t>
+      </w:r>
+      <w:hyperlink r:id="rId123" w:history="1">
+        <w:r>
+          <w:rPr>
+            <w:rStyle w:val="Hyperlink"/>
+          </w:rPr>
+          <w:t>https://youtu.be/CttMRlxoA7k</w:t>
+        </w:r>
+      </w:hyperlink>
     </w:p>
     <w:p>
       <w:pPr>
@@ -32375,7 +34079,7 @@
                     <pic:cNvPicPr/>
                   </pic:nvPicPr>
                   <pic:blipFill>
-                    <a:blip r:embed="rId109"/>
+                    <a:blip r:embed="rId124"/>
                     <a:stretch>
                       <a:fillRect/>
                     </a:stretch>
@@ -32423,7 +34127,7 @@
                     <pic:cNvPicPr/>
                   </pic:nvPicPr>
                   <pic:blipFill>
-                    <a:blip r:embed="rId110"/>
+                    <a:blip r:embed="rId125"/>
                     <a:stretch>
                       <a:fillRect/>
                     </a:stretch>
@@ -32444,6 +34148,20 @@
         </w:drawing>
       </w:r>
     </w:p>
+    <w:p/>
+    <w:p>
+      <w:r>
+        <w:t xml:space="preserve">Video Evidence : </w:t>
+      </w:r>
+      <w:hyperlink r:id="rId126" w:history="1">
+        <w:r>
+          <w:rPr>
+            <w:rStyle w:val="Hyperlink"/>
+          </w:rPr>
+          <w:t>https://youtu.be/WhX0AquuPHc</w:t>
+        </w:r>
+      </w:hyperlink>
+    </w:p>
     <w:p>
       <w:pPr>
         <w:pStyle w:val="Heading3"/>
@@ -32462,7 +34180,6 @@
         <w:rPr>
           <w:noProof/>
         </w:rPr>
-        <w:lastRenderedPageBreak/>
         <w:drawing>
           <wp:inline distT="0" distB="0" distL="0" distR="0" wp14:anchorId="5BD1EEED" wp14:editId="1FC7EA0B">
             <wp:extent cx="4476750" cy="1352550"/>
@@ -32479,7 +34196,7 @@
                     <pic:cNvPicPr/>
                   </pic:nvPicPr>
                   <pic:blipFill>
-                    <a:blip r:embed="rId111"/>
+                    <a:blip r:embed="rId127"/>
                     <a:stretch>
                       <a:fillRect/>
                     </a:stretch>
@@ -32501,7 +34218,19 @@
       </w:r>
     </w:p>
     <w:p/>
-    <w:p/>
+    <w:p>
+      <w:r>
+        <w:t xml:space="preserve">Video Evidence : </w:t>
+      </w:r>
+      <w:hyperlink r:id="rId128" w:history="1">
+        <w:r>
+          <w:rPr>
+            <w:rStyle w:val="Hyperlink"/>
+          </w:rPr>
+          <w:t>https://youtu.be/8kg1Ek2RnJc</w:t>
+        </w:r>
+      </w:hyperlink>
+    </w:p>
     <w:p>
       <w:pPr>
         <w:pStyle w:val="Heading3"/>
@@ -32522,77 +34251,125 @@
           <w:color w:val="000000" w:themeColor="text1"/>
         </w:rPr>
       </w:pPr>
-      <w:hyperlink r:id="rId112">
+      <w:hyperlink r:id="rId129">
         <w:r>
           <w:rPr>
             <w:rStyle w:val="Hyperlink"/>
             <w:color w:val="000000" w:themeColor="text1"/>
           </w:rPr>
-          <w:t>&lt;Read NEA Workbook pg 52&gt;</w:t>
+          <w:t xml:space="preserve">&lt;Read NEA Workbook </w:t>
         </w:r>
-      </w:hyperlink>
-    </w:p>
-    <w:p>
-      <w:pPr>
-        <w:pStyle w:val="Heading2"/>
-        <w:rPr>
-          <w:color w:val="000000" w:themeColor="text1"/>
-        </w:rPr>
-      </w:pPr>
-      <w:bookmarkStart w:id="52" w:name="_g8p7t3q2hzf" w:colFirst="0" w:colLast="0"/>
-      <w:bookmarkEnd w:id="52"/>
-      <w:r>
-        <w:rPr>
-          <w:color w:val="000000" w:themeColor="text1"/>
-        </w:rPr>
-        <w:t>Failed tests</w:t>
-      </w:r>
-    </w:p>
-    <w:p>
-      <w:pPr>
-        <w:rPr>
-          <w:color w:val="000000" w:themeColor="text1"/>
-        </w:rPr>
-      </w:pPr>
-      <w:hyperlink r:id="rId113">
+        <w:proofErr w:type="spellStart"/>
         <w:r>
           <w:rPr>
             <w:rStyle w:val="Hyperlink"/>
             <w:color w:val="000000" w:themeColor="text1"/>
           </w:rPr>
-          <w:t>&lt;Read NEA Workbook pg 52&gt;</w:t>
+          <w:t>pg</w:t>
         </w:r>
-      </w:hyperlink>
-    </w:p>
-    <w:p>
-      <w:pPr>
-        <w:pStyle w:val="Heading2"/>
-        <w:rPr>
-          <w:color w:val="000000" w:themeColor="text1"/>
-        </w:rPr>
-      </w:pPr>
-      <w:bookmarkStart w:id="53" w:name="_dpdfqzcaqhk8" w:colFirst="0" w:colLast="0"/>
-      <w:bookmarkEnd w:id="53"/>
-      <w:r>
-        <w:rPr>
-          <w:color w:val="000000" w:themeColor="text1"/>
-        </w:rPr>
-        <w:t>Testing qualitative objectives</w:t>
-      </w:r>
-    </w:p>
-    <w:p>
-      <w:pPr>
-        <w:rPr>
-          <w:color w:val="000000" w:themeColor="text1"/>
-        </w:rPr>
-      </w:pPr>
-      <w:hyperlink r:id="rId114">
+        <w:proofErr w:type="spellEnd"/>
         <w:r>
           <w:rPr>
             <w:rStyle w:val="Hyperlink"/>
             <w:color w:val="000000" w:themeColor="text1"/>
           </w:rPr>
-          <w:t>&lt;Read NEA Workbook pg 53&gt;</w:t>
+          <w:t xml:space="preserve"> 52&gt;</w:t>
+        </w:r>
+      </w:hyperlink>
+    </w:p>
+    <w:p>
+      <w:pPr>
+        <w:pStyle w:val="Heading2"/>
+        <w:rPr>
+          <w:color w:val="000000" w:themeColor="text1"/>
+        </w:rPr>
+      </w:pPr>
+      <w:bookmarkStart w:id="52" w:name="_g8p7t3q2hzf" w:colFirst="0" w:colLast="0"/>
+      <w:bookmarkEnd w:id="52"/>
+      <w:r>
+        <w:rPr>
+          <w:color w:val="000000" w:themeColor="text1"/>
+        </w:rPr>
+        <w:t>Failed tests</w:t>
+      </w:r>
+    </w:p>
+    <w:p>
+      <w:pPr>
+        <w:rPr>
+          <w:color w:val="000000" w:themeColor="text1"/>
+        </w:rPr>
+      </w:pPr>
+      <w:hyperlink r:id="rId130">
+        <w:r>
+          <w:rPr>
+            <w:rStyle w:val="Hyperlink"/>
+            <w:color w:val="000000" w:themeColor="text1"/>
+          </w:rPr>
+          <w:t xml:space="preserve">&lt;Read NEA Workbook </w:t>
+        </w:r>
+        <w:proofErr w:type="spellStart"/>
+        <w:r>
+          <w:rPr>
+            <w:rStyle w:val="Hyperlink"/>
+            <w:color w:val="000000" w:themeColor="text1"/>
+          </w:rPr>
+          <w:t>pg</w:t>
+        </w:r>
+        <w:proofErr w:type="spellEnd"/>
+        <w:r>
+          <w:rPr>
+            <w:rStyle w:val="Hyperlink"/>
+            <w:color w:val="000000" w:themeColor="text1"/>
+          </w:rPr>
+          <w:t xml:space="preserve"> 52&gt;</w:t>
+        </w:r>
+      </w:hyperlink>
+    </w:p>
+    <w:p>
+      <w:pPr>
+        <w:pStyle w:val="Heading2"/>
+        <w:rPr>
+          <w:color w:val="000000" w:themeColor="text1"/>
+        </w:rPr>
+      </w:pPr>
+      <w:bookmarkStart w:id="53" w:name="_dpdfqzcaqhk8" w:colFirst="0" w:colLast="0"/>
+      <w:bookmarkEnd w:id="53"/>
+      <w:r>
+        <w:rPr>
+          <w:color w:val="000000" w:themeColor="text1"/>
+        </w:rPr>
+        <w:t>Testing qualitative objectives</w:t>
+      </w:r>
+    </w:p>
+    <w:p>
+      <w:pPr>
+        <w:rPr>
+          <w:color w:val="000000" w:themeColor="text1"/>
+        </w:rPr>
+      </w:pPr>
+      <w:hyperlink r:id="rId131">
+        <w:r>
+          <w:rPr>
+            <w:rStyle w:val="Hyperlink"/>
+            <w:color w:val="000000" w:themeColor="text1"/>
+          </w:rPr>
+          <w:t xml:space="preserve">&lt;Read NEA Workbook </w:t>
+        </w:r>
+        <w:proofErr w:type="spellStart"/>
+        <w:r>
+          <w:rPr>
+            <w:rStyle w:val="Hyperlink"/>
+            <w:color w:val="000000" w:themeColor="text1"/>
+          </w:rPr>
+          <w:t>pg</w:t>
+        </w:r>
+        <w:proofErr w:type="spellEnd"/>
+        <w:r>
+          <w:rPr>
+            <w:rStyle w:val="Hyperlink"/>
+            <w:color w:val="000000" w:themeColor="text1"/>
+          </w:rPr>
+          <w:t xml:space="preserve"> 53&gt;</w:t>
         </w:r>
       </w:hyperlink>
     </w:p>
@@ -32682,7 +34459,7 @@
                     <pic:cNvPicPr/>
                   </pic:nvPicPr>
                   <pic:blipFill>
-                    <a:blip r:embed="rId115"/>
+                    <a:blip r:embed="rId132"/>
                     <a:stretch>
                       <a:fillRect/>
                     </a:stretch>
@@ -32730,7 +34507,11 @@
     <w:p/>
     <w:p>
       <w:r>
-        <w:t>The issue seen due to the incorrect application of the rotation matrix, was a transform alike to a “shear” occurring during rotation. This was ultimately due to the x, y, z values used as the 3D coordinate not representing the original point. The values were being changed each time the matrix was applied for each axis, leading to incorrect calculations.</w:t>
+        <w:t xml:space="preserve">The issue seen due to the incorrect application of the rotation matrix, was a transform alike to a “shear” occurring during rotation. This was ultimately due to the x, y, z values used as </w:t>
+      </w:r>
+      <w:r>
+        <w:lastRenderedPageBreak/>
+        <w:t>the 3D coordinate not representing the original point. The values were being changed each time the matrix was applied for each axis, leading to incorrect calculations.</w:t>
       </w:r>
     </w:p>
     <w:p/>
@@ -32759,7 +34540,15 @@
     <w:p/>
     <w:p>
       <w:r>
-        <w:t>The orbiting_bodies vector attribute within the Simulation class used to contain instances of Body objects. This was not the intended design as it led to a Body being instantiated once, before being instantiated again via a copy constructor when added to the back of the “orbit queue” or vector.</w:t>
+        <w:t xml:space="preserve">The </w:t>
+      </w:r>
+      <w:proofErr w:type="spellStart"/>
+      <w:r>
+        <w:t>orbiting_bodies</w:t>
+      </w:r>
+      <w:proofErr w:type="spellEnd"/>
+      <w:r>
+        <w:t xml:space="preserve"> vector attribute within the Simulation class used to contain instances of Body objects. This was not the intended design as it led to a Body being instantiated once, before being instantiated again via a copy constructor when added to the back of the “orbit queue” or vector.</w:t>
       </w:r>
       <w:r>
         <w:t xml:space="preserve"> This caused excessive use of memory and damaged the performance of the simulation, while also causing confusion when accessing orbits via the GUI due to the multiple instances</w:t>
@@ -32771,7 +34560,15 @@
     <w:p/>
     <w:p>
       <w:r>
-        <w:t>This problem was fixed by changing the orbiting_bodies vector to use pointers to newly instantiated orbit bodies, such that there is only ever one instance of any one orbit at runtime.</w:t>
+        <w:t xml:space="preserve">This problem was fixed by changing the </w:t>
+      </w:r>
+      <w:proofErr w:type="spellStart"/>
+      <w:r>
+        <w:t>orbiting_bodies</w:t>
+      </w:r>
+      <w:proofErr w:type="spellEnd"/>
+      <w:r>
+        <w:t xml:space="preserve"> vector to use pointers to newly instantiated orbit bodies, such that there is only ever one instance of any one orbit at runtime.</w:t>
       </w:r>
       <w:r>
         <w:t xml:space="preserve"> </w:t>
@@ -32802,7 +34599,7 @@
                     <pic:cNvPicPr/>
                   </pic:nvPicPr>
                   <pic:blipFill>
-                    <a:blip r:embed="rId116"/>
+                    <a:blip r:embed="rId133"/>
                     <a:stretch>
                       <a:fillRect/>
                     </a:stretch>
@@ -32880,77 +34677,125 @@
           <w:color w:val="000000" w:themeColor="text1"/>
         </w:rPr>
       </w:pPr>
-      <w:hyperlink r:id="rId117">
+      <w:hyperlink r:id="rId134">
         <w:r>
           <w:rPr>
             <w:rStyle w:val="Hyperlink"/>
             <w:color w:val="000000" w:themeColor="text1"/>
           </w:rPr>
-          <w:t>&lt;Read NEA Workbook pg 55 to 56&gt;</w:t>
+          <w:t xml:space="preserve">&lt;Read NEA Workbook </w:t>
         </w:r>
-      </w:hyperlink>
-    </w:p>
-    <w:p>
-      <w:pPr>
-        <w:pStyle w:val="Heading2"/>
-        <w:rPr>
-          <w:color w:val="000000" w:themeColor="text1"/>
-        </w:rPr>
-      </w:pPr>
-      <w:bookmarkStart w:id="57" w:name="_2sn03drvyw8z" w:colFirst="0" w:colLast="0"/>
-      <w:bookmarkEnd w:id="57"/>
-      <w:r>
-        <w:rPr>
-          <w:color w:val="000000" w:themeColor="text1"/>
-        </w:rPr>
-        <w:t>Analysis of independent feedback</w:t>
-      </w:r>
-    </w:p>
-    <w:p>
-      <w:pPr>
-        <w:rPr>
-          <w:color w:val="000000" w:themeColor="text1"/>
-        </w:rPr>
-      </w:pPr>
-      <w:hyperlink r:id="rId118">
+        <w:proofErr w:type="spellStart"/>
         <w:r>
           <w:rPr>
             <w:rStyle w:val="Hyperlink"/>
             <w:color w:val="000000" w:themeColor="text1"/>
           </w:rPr>
-          <w:t>&lt;Read NEA Workbook pg 56&gt;</w:t>
+          <w:t>pg</w:t>
         </w:r>
-      </w:hyperlink>
-    </w:p>
-    <w:p>
-      <w:pPr>
-        <w:pStyle w:val="Heading2"/>
-        <w:rPr>
-          <w:color w:val="000000" w:themeColor="text1"/>
-        </w:rPr>
-      </w:pPr>
-      <w:bookmarkStart w:id="58" w:name="_r7q4bz4wkorq" w:colFirst="0" w:colLast="0"/>
-      <w:bookmarkEnd w:id="58"/>
-      <w:r>
-        <w:rPr>
-          <w:color w:val="000000" w:themeColor="text1"/>
-        </w:rPr>
-        <w:t>Potential improvements</w:t>
-      </w:r>
-    </w:p>
-    <w:p>
-      <w:pPr>
-        <w:rPr>
-          <w:color w:val="000000" w:themeColor="text1"/>
-        </w:rPr>
-      </w:pPr>
-      <w:hyperlink r:id="rId119">
+        <w:proofErr w:type="spellEnd"/>
         <w:r>
           <w:rPr>
             <w:rStyle w:val="Hyperlink"/>
             <w:color w:val="000000" w:themeColor="text1"/>
           </w:rPr>
-          <w:t>&lt;Read NEA Workbook pg 57&gt;</w:t>
+          <w:t xml:space="preserve"> 55 to 56&gt;</w:t>
+        </w:r>
+      </w:hyperlink>
+    </w:p>
+    <w:p>
+      <w:pPr>
+        <w:pStyle w:val="Heading2"/>
+        <w:rPr>
+          <w:color w:val="000000" w:themeColor="text1"/>
+        </w:rPr>
+      </w:pPr>
+      <w:bookmarkStart w:id="57" w:name="_2sn03drvyw8z" w:colFirst="0" w:colLast="0"/>
+      <w:bookmarkEnd w:id="57"/>
+      <w:r>
+        <w:rPr>
+          <w:color w:val="000000" w:themeColor="text1"/>
+        </w:rPr>
+        <w:t>Analysis of independent feedback</w:t>
+      </w:r>
+    </w:p>
+    <w:p>
+      <w:pPr>
+        <w:rPr>
+          <w:color w:val="000000" w:themeColor="text1"/>
+        </w:rPr>
+      </w:pPr>
+      <w:hyperlink r:id="rId135">
+        <w:r>
+          <w:rPr>
+            <w:rStyle w:val="Hyperlink"/>
+            <w:color w:val="000000" w:themeColor="text1"/>
+          </w:rPr>
+          <w:t xml:space="preserve">&lt;Read NEA Workbook </w:t>
+        </w:r>
+        <w:proofErr w:type="spellStart"/>
+        <w:r>
+          <w:rPr>
+            <w:rStyle w:val="Hyperlink"/>
+            <w:color w:val="000000" w:themeColor="text1"/>
+          </w:rPr>
+          <w:t>pg</w:t>
+        </w:r>
+        <w:proofErr w:type="spellEnd"/>
+        <w:r>
+          <w:rPr>
+            <w:rStyle w:val="Hyperlink"/>
+            <w:color w:val="000000" w:themeColor="text1"/>
+          </w:rPr>
+          <w:t xml:space="preserve"> 56&gt;</w:t>
+        </w:r>
+      </w:hyperlink>
+    </w:p>
+    <w:p>
+      <w:pPr>
+        <w:pStyle w:val="Heading2"/>
+        <w:rPr>
+          <w:color w:val="000000" w:themeColor="text1"/>
+        </w:rPr>
+      </w:pPr>
+      <w:bookmarkStart w:id="58" w:name="_r7q4bz4wkorq" w:colFirst="0" w:colLast="0"/>
+      <w:bookmarkEnd w:id="58"/>
+      <w:r>
+        <w:rPr>
+          <w:color w:val="000000" w:themeColor="text1"/>
+        </w:rPr>
+        <w:t>Potential improvements</w:t>
+      </w:r>
+    </w:p>
+    <w:p>
+      <w:pPr>
+        <w:rPr>
+          <w:color w:val="000000" w:themeColor="text1"/>
+        </w:rPr>
+      </w:pPr>
+      <w:hyperlink r:id="rId136">
+        <w:r>
+          <w:rPr>
+            <w:rStyle w:val="Hyperlink"/>
+            <w:color w:val="000000" w:themeColor="text1"/>
+          </w:rPr>
+          <w:t xml:space="preserve">&lt;Read NEA Workbook </w:t>
+        </w:r>
+        <w:proofErr w:type="spellStart"/>
+        <w:r>
+          <w:rPr>
+            <w:rStyle w:val="Hyperlink"/>
+            <w:color w:val="000000" w:themeColor="text1"/>
+          </w:rPr>
+          <w:t>pg</w:t>
+        </w:r>
+        <w:proofErr w:type="spellEnd"/>
+        <w:r>
+          <w:rPr>
+            <w:rStyle w:val="Hyperlink"/>
+            <w:color w:val="000000" w:themeColor="text1"/>
+          </w:rPr>
+          <w:t xml:space="preserve"> 57&gt;</w:t>
         </w:r>
       </w:hyperlink>
     </w:p>
@@ -33049,7 +34894,7 @@
         </w:rPr>
         <w:t xml:space="preserve">[online] Available at: </w:t>
       </w:r>
-      <w:hyperlink r:id="rId120" w:history="1">
+      <w:hyperlink r:id="rId137" w:history="1">
         <w:r>
           <w:rPr>
             <w:rStyle w:val="Hyperlink"/>
@@ -33090,7 +34935,7 @@
         </w:rPr>
         <w:t xml:space="preserve">PHET Orbit Simulation [online] Available at: </w:t>
       </w:r>
-      <w:hyperlink r:id="rId121" w:history="1">
+      <w:hyperlink r:id="rId138" w:history="1">
         <w:r>
           <w:rPr>
             <w:rStyle w:val="Hyperlink"/>
@@ -33148,7 +34993,7 @@
         </w:rPr>
         <w:t xml:space="preserve">SATVIS. Satellite Orbit Visualization. [online] Available at: </w:t>
       </w:r>
-      <w:hyperlink r:id="rId122" w:history="1">
+      <w:hyperlink r:id="rId139" w:history="1">
         <w:r>
           <w:rPr>
             <w:rStyle w:val="Hyperlink"/>
@@ -33183,7 +35028,7 @@
         </w:rPr>
         <w:t xml:space="preserve">SATELLITE EXPLORER. Satellite orbit explorer. [online] Available at: </w:t>
       </w:r>
-      <w:hyperlink r:id="rId123" w:history="1">
+      <w:hyperlink r:id="rId140" w:history="1">
         <w:r>
           <w:rPr>
             <w:rStyle w:val="Hyperlink"/>
@@ -33233,9 +35078,23 @@
         <w:rPr>
           <w:color w:val="000000" w:themeColor="text1"/>
         </w:rPr>
-        <w:t xml:space="preserve">SDL_WIKI. Simple DirectMedia Layer documentation. [online] Available at: </w:t>
-      </w:r>
-      <w:hyperlink r:id="rId124" w:history="1">
+        <w:t xml:space="preserve">SDL_WIKI. Simple </w:t>
+      </w:r>
+      <w:proofErr w:type="spellStart"/>
+      <w:r>
+        <w:rPr>
+          <w:color w:val="000000" w:themeColor="text1"/>
+        </w:rPr>
+        <w:t>DirectMedia</w:t>
+      </w:r>
+      <w:proofErr w:type="spellEnd"/>
+      <w:r>
+        <w:rPr>
+          <w:color w:val="000000" w:themeColor="text1"/>
+        </w:rPr>
+        <w:t xml:space="preserve"> Layer documentation. [online] Available at: </w:t>
+      </w:r>
+      <w:hyperlink r:id="rId141" w:history="1">
         <w:r>
           <w:rPr>
             <w:rStyle w:val="Hyperlink"/>
@@ -33287,7 +35146,7 @@
         </w:rPr>
         <w:t xml:space="preserve">LAZY_FOO. C++ SDL2 Tutorial for Game Programming. [online] Available at: </w:t>
       </w:r>
-      <w:hyperlink r:id="rId125" w:history="1">
+      <w:hyperlink r:id="rId142" w:history="1">
         <w:r>
           <w:rPr>
             <w:rStyle w:val="Hyperlink"/>
@@ -33299,7 +35158,21 @@
         <w:rPr>
           <w:color w:val="000000" w:themeColor="text1"/>
         </w:rPr>
-        <w:t xml:space="preserve"> [Accessed c.October 2022]</w:t>
+        <w:t xml:space="preserve"> [Accessed </w:t>
+      </w:r>
+      <w:proofErr w:type="spellStart"/>
+      <w:r>
+        <w:rPr>
+          <w:color w:val="000000" w:themeColor="text1"/>
+        </w:rPr>
+        <w:t>c.October</w:t>
+      </w:r>
+      <w:proofErr w:type="spellEnd"/>
+      <w:r>
+        <w:rPr>
+          <w:color w:val="000000" w:themeColor="text1"/>
+        </w:rPr>
+        <w:t xml:space="preserve"> 2022]</w:t>
       </w:r>
     </w:p>
     <w:p>
@@ -33324,8 +35197,8 @@
       </w:pPr>
     </w:p>
     <w:sectPr>
-      <w:headerReference w:type="default" r:id="rId126"/>
-      <w:footerReference w:type="default" r:id="rId127"/>
+      <w:headerReference w:type="default" r:id="rId143"/>
+      <w:footerReference w:type="default" r:id="rId144"/>
       <w:pgSz w:w="11909" w:h="16834"/>
       <w:pgMar w:top="1440" w:right="1440" w:bottom="1440" w:left="1440" w:header="720" w:footer="720" w:gutter="0"/>
       <w:pgNumType w:start="1"/>
@@ -33503,7 +35376,23 @@
         <w:footnoteRef/>
       </w:r>
       <w:r>
-        <w:t xml:space="preserve"> Note: Structures such as Mesh, Vector3, OrbitBodyData or SimulationData have not been included in this diagram.</w:t>
+        <w:t xml:space="preserve"> Note: Structures such as Mesh, Vector3, </w:t>
+      </w:r>
+      <w:proofErr w:type="spellStart"/>
+      <w:r>
+        <w:t>OrbitBodyData</w:t>
+      </w:r>
+      <w:proofErr w:type="spellEnd"/>
+      <w:r>
+        <w:t xml:space="preserve"> or </w:t>
+      </w:r>
+      <w:proofErr w:type="spellStart"/>
+      <w:r>
+        <w:t>SimulationData</w:t>
+      </w:r>
+      <w:proofErr w:type="spellEnd"/>
+      <w:r>
+        <w:t xml:space="preserve"> have not been included in this diagram.</w:t>
       </w:r>
       <w:r>
         <w:t xml:space="preserve"> The table includes an objects key attributes &amp; methods, important to its design and functionality, and excludes implementational variables and less vital procedures for conciseness.</w:t>
@@ -33531,7 +35420,11 @@
         <w:t xml:space="preserve"> “mu” is defined as </w:t>
       </w:r>
       <w:r>
-        <w:t>the gravitational constant multiplied by the focus of the orbit: G x M</w:t>
+        <w:t xml:space="preserve">the gravitational constant multiplied by the focus of the orbit: G x </w:t>
+      </w:r>
+      <w:proofErr w:type="spellStart"/>
+      <w:r>
+        <w:t>M</w:t>
       </w:r>
       <w:r>
         <w:rPr>
@@ -33539,6 +35432,7 @@
         </w:rPr>
         <w:t>large</w:t>
       </w:r>
+      <w:proofErr w:type="spellEnd"/>
     </w:p>
   </w:footnote>
   <w:footnote w:id="5">
@@ -33762,8 +35656,13 @@
 <file path=word/header1.xml><?xml version="1.0" encoding="utf-8"?>
 <w:hdr xmlns:wpc="http://schemas.microsoft.com/office/word/2010/wordprocessingCanvas" xmlns:cx="http://schemas.microsoft.com/office/drawing/2014/chartex" xmlns:cx1="http://schemas.microsoft.com/office/drawing/2015/9/8/chartex" xmlns:cx2="http://schemas.microsoft.com/office/drawing/2015/10/21/chartex" xmlns:cx3="http://schemas.microsoft.com/office/drawing/2016/5/9/chartex" xmlns:cx4="http://schemas.microsoft.com/office/drawing/2016/5/10/chartex" xmlns:cx5="http://schemas.microsoft.com/office/drawing/2016/5/11/chartex" xmlns:cx6="http://schemas.microsoft.com/office/drawing/2016/5/12/chartex" xmlns:cx7="http://schemas.microsoft.com/office/drawing/2016/5/13/chartex" xmlns:cx8="http://schemas.microsoft.com/office/drawing/2016/5/14/chartex" xmlns:mc="http://schemas.openxmlformats.org/markup-compatibility/2006" xmlns:aink="http://schemas.microsoft.com/office/drawing/2016/ink" xmlns:am3d="http://schemas.microsoft.com/office/drawing/2017/model3d" xmlns:o="urn:schemas-microsoft-com:office:office" xmlns:oel="http://schemas.microsoft.com/office/2019/extlst" xmlns:r="http://schemas.openxmlformats.org/officeDocument/2006/relationships" xmlns:m="http://schemas.openxmlformats.org/officeDocument/2006/math" xmlns:v="urn:schemas-microsoft-com:vml" xmlns:wp14="http://schemas.microsoft.com/office/word/2010/wordprocessingDrawing" xmlns:wp="http://schemas.openxmlformats.org/drawingml/2006/wordprocessingDrawing" xmlns:w10="urn:schemas-microsoft-com:office:word" xmlns:w="http://schemas.openxmlformats.org/wordprocessingml/2006/main" xmlns:w14="http://schemas.microsoft.com/office/word/2010/wordml" xmlns:w15="http://schemas.microsoft.com/office/word/2012/wordml" xmlns:w16cex="http://schemas.microsoft.com/office/word/2018/wordml/cex" xmlns:w16cid="http://schemas.microsoft.com/office/word/2016/wordml/cid" xmlns:w16="http://schemas.microsoft.com/office/word/2018/wordml" xmlns:w16sdtdh="http://schemas.microsoft.com/office/word/2020/wordml/sdtdatahash" xmlns:w16se="http://schemas.microsoft.com/office/word/2015/wordml/symex" xmlns:wpg="http://schemas.microsoft.com/office/word/2010/wordprocessingGroup" xmlns:wpi="http://schemas.microsoft.com/office/word/2010/wordprocessingInk" xmlns:wne="http://schemas.microsoft.com/office/word/2006/wordml" xmlns:wps="http://schemas.microsoft.com/office/word/2010/wordprocessingShape" mc:Ignorable="w14 w15 w16se w16cid w16 w16cex w16sdtdh wp14">
   <w:p>
+    <w:proofErr w:type="spellStart"/>
     <w:r>
-      <w:t>Firstname Surname</w:t>
+      <w:t>Firstname</w:t>
+    </w:r>
+    <w:proofErr w:type="spellEnd"/>
+    <w:r>
+      <w:t xml:space="preserve"> Surname</w:t>
     </w:r>
     <w:r>
       <w:tab/>

</xml_diff>

<commit_message>
Revert "Uploaded testing videos to youtube"
This reverts commit 0fa7edffa033d7a4a6d448ea628b5faf272bad18.
</commit_message>
<xml_diff>
--- a/write-up/JJL NEA PROJECT - ORBYTE.docx
+++ b/write-up/JJL NEA PROJECT - ORBYTE.docx
@@ -3952,21 +3952,7 @@
         <w:rPr>
           <w:color w:val="000000" w:themeColor="text1"/>
         </w:rPr>
-        <w:t xml:space="preserve">|| “Relatively limited options in the </w:t>
-      </w:r>
-      <w:proofErr w:type="spellStart"/>
-      <w:r>
-        <w:rPr>
-          <w:color w:val="000000" w:themeColor="text1"/>
-        </w:rPr>
-        <w:t>PhET</w:t>
-      </w:r>
-      <w:proofErr w:type="spellEnd"/>
-      <w:r>
-        <w:rPr>
-          <w:color w:val="000000" w:themeColor="text1"/>
-        </w:rPr>
-        <w:t xml:space="preserve"> simulation for which satellites are in play and how many of them you would want (although this may become computationally expensive quite quickly)</w:t>
+        <w:t>|| “Relatively limited options in the PhET simulation for which satellites are in play and how many of them you would want (although this may become computationally expensive quite quickly)</w:t>
       </w:r>
       <w:r>
         <w:rPr>
@@ -4292,21 +4278,7 @@
         <w:rPr>
           <w:color w:val="000000" w:themeColor="text1"/>
         </w:rPr>
-        <w:t>“</w:t>
-      </w:r>
-      <w:proofErr w:type="spellStart"/>
-      <w:r>
-        <w:rPr>
-          <w:color w:val="000000" w:themeColor="text1"/>
-        </w:rPr>
-        <w:t>Satvis</w:t>
-      </w:r>
-      <w:proofErr w:type="spellEnd"/>
-      <w:r>
-        <w:rPr>
-          <w:color w:val="000000" w:themeColor="text1"/>
-        </w:rPr>
-        <w:t>”</w:t>
+        <w:t>“Satvis”</w:t>
       </w:r>
       <w:r>
         <w:rPr>
@@ -4445,21 +4417,7 @@
         <w:rPr>
           <w:color w:val="000000" w:themeColor="text1"/>
         </w:rPr>
-        <w:t>“</w:t>
-      </w:r>
-      <w:proofErr w:type="spellStart"/>
-      <w:r>
-        <w:rPr>
-          <w:color w:val="000000" w:themeColor="text1"/>
-        </w:rPr>
-        <w:t>SatelliteXplorer</w:t>
-      </w:r>
-      <w:proofErr w:type="spellEnd"/>
-      <w:r>
-        <w:rPr>
-          <w:color w:val="000000" w:themeColor="text1"/>
-        </w:rPr>
-        <w:t>”</w:t>
+        <w:t>“SatelliteXplorer”</w:t>
       </w:r>
       <w:r>
         <w:rPr>
@@ -4471,21 +4429,7 @@
         <w:rPr>
           <w:color w:val="000000" w:themeColor="text1"/>
         </w:rPr>
-        <w:t xml:space="preserve"> is another website that exclusively displays the orbit of satellites around the earth. It is similar to “</w:t>
-      </w:r>
-      <w:proofErr w:type="spellStart"/>
-      <w:r>
-        <w:rPr>
-          <w:color w:val="000000" w:themeColor="text1"/>
-        </w:rPr>
-        <w:t>Satvis</w:t>
-      </w:r>
-      <w:proofErr w:type="spellEnd"/>
-      <w:r>
-        <w:rPr>
-          <w:color w:val="000000" w:themeColor="text1"/>
-        </w:rPr>
-        <w:t>”</w:t>
+        <w:t xml:space="preserve"> is another website that exclusively displays the orbit of satellites around the earth. It is similar to “Satvis”</w:t>
       </w:r>
       <w:r>
         <w:rPr>
@@ -4553,21 +4497,7 @@
         <w:rPr>
           <w:color w:val="000000" w:themeColor="text1"/>
         </w:rPr>
-        <w:t xml:space="preserve"> Like “</w:t>
-      </w:r>
-      <w:proofErr w:type="spellStart"/>
-      <w:r>
-        <w:rPr>
-          <w:color w:val="000000" w:themeColor="text1"/>
-        </w:rPr>
-        <w:t>Satvis</w:t>
-      </w:r>
-      <w:proofErr w:type="spellEnd"/>
-      <w:r>
-        <w:rPr>
-          <w:color w:val="000000" w:themeColor="text1"/>
-        </w:rPr>
-        <w:t>”, the website is not a general-purpose orbit simulation and does not display the physical attributes of the object, such as force, acceleration and velocity vectors.</w:t>
+        <w:t xml:space="preserve"> Like “Satvis”, the website is not a general-purpose orbit simulation and does not display the physical attributes of the object, such as force, acceleration and velocity vectors.</w:t>
       </w:r>
       <w:r>
         <w:rPr>
@@ -5861,21 +5791,7 @@
               <w:rPr>
                 <w:color w:val="000000" w:themeColor="text1"/>
               </w:rPr>
-              <w:t>Runge-</w:t>
-            </w:r>
-            <w:proofErr w:type="spellStart"/>
-            <w:r>
-              <w:rPr>
-                <w:color w:val="000000" w:themeColor="text1"/>
-              </w:rPr>
-              <w:t>Kutta</w:t>
-            </w:r>
-            <w:proofErr w:type="spellEnd"/>
-            <w:r>
-              <w:rPr>
-                <w:color w:val="000000" w:themeColor="text1"/>
-              </w:rPr>
-              <w:t xml:space="preserve"> 4 for solving ordinary differential equations</w:t>
+              <w:t>Runge-Kutta 4 for solving ordinary differential equations</w:t>
             </w:r>
           </w:p>
           <w:p>
@@ -7467,21 +7383,7 @@
           <w:color w:val="000000" w:themeColor="text1"/>
         </w:rPr>
         <w:lastRenderedPageBreak/>
-        <w:t>Runge-</w:t>
-      </w:r>
-      <w:proofErr w:type="spellStart"/>
-      <w:r>
-        <w:rPr>
-          <w:color w:val="000000" w:themeColor="text1"/>
-        </w:rPr>
-        <w:t>Kutta</w:t>
-      </w:r>
-      <w:proofErr w:type="spellEnd"/>
-      <w:r>
-        <w:rPr>
-          <w:color w:val="000000" w:themeColor="text1"/>
-        </w:rPr>
-        <w:t xml:space="preserve"> 4</w:t>
+        <w:t>Runge-Kutta 4</w:t>
       </w:r>
     </w:p>
     <w:p>
@@ -7993,7 +7895,7 @@
           <v:shape id="_x0000_i1025" type="#_x0000_t75" style="width:449.95pt;height:90pt" o:ole="">
             <v:imagedata r:id="rId11" o:title=""/>
           </v:shape>
-          <o:OLEObject Type="Embed" ProgID="Word.OpenDocumentText.12" ShapeID="_x0000_i1025" DrawAspect="Content" ObjectID="_1739986011" r:id="rId12"/>
+          <o:OLEObject Type="Embed" ProgID="Word.OpenDocumentText.12" ShapeID="_x0000_i1025" DrawAspect="Content" ObjectID="_1739905002" r:id="rId12"/>
         </w:object>
       </w:r>
     </w:p>
@@ -8026,7 +7928,7 @@
           <v:shape id="_x0000_i1026" type="#_x0000_t75" style="width:449.95pt;height:162.1pt" o:ole="">
             <v:imagedata r:id="rId13" o:title=""/>
           </v:shape>
-          <o:OLEObject Type="Embed" ProgID="Word.OpenDocumentText.12" ShapeID="_x0000_i1026" DrawAspect="Content" ObjectID="_1739986012" r:id="rId14"/>
+          <o:OLEObject Type="Embed" ProgID="Word.OpenDocumentText.12" ShapeID="_x0000_i1026" DrawAspect="Content" ObjectID="_1739905003" r:id="rId14"/>
         </w:object>
       </w:r>
     </w:p>
@@ -8050,15 +7952,7 @@
     </w:p>
     <w:p>
       <w:r>
-        <w:t xml:space="preserve">The solution I will implement will involve using the Simple </w:t>
-      </w:r>
-      <w:proofErr w:type="spellStart"/>
-      <w:r>
-        <w:t>DirectMedia</w:t>
-      </w:r>
-      <w:proofErr w:type="spellEnd"/>
-      <w:r>
-        <w:t xml:space="preserve"> Layer (SDL), which is a “</w:t>
+        <w:t>The solution I will implement will involve using the Simple DirectMedia Layer (SDL), which is a “</w:t>
       </w:r>
       <w:r>
         <w:t>cross-platform development library designed to provide low level access to audio, keyboard, mouse, joystick, and graphics hardware via OpenGL/Direct3D/Metal/Vulkan. It is used by video playback software, emulators, and popular games</w:t>
@@ -9615,21 +9509,7 @@
               <w:rPr>
                 <w:color w:val="000000" w:themeColor="text1"/>
               </w:rPr>
-              <w:t>Implement Runge-</w:t>
-            </w:r>
-            <w:proofErr w:type="spellStart"/>
-            <w:r>
-              <w:rPr>
-                <w:color w:val="000000" w:themeColor="text1"/>
-              </w:rPr>
-              <w:t>Kutta</w:t>
-            </w:r>
-            <w:proofErr w:type="spellEnd"/>
-            <w:r>
-              <w:rPr>
-                <w:color w:val="000000" w:themeColor="text1"/>
-              </w:rPr>
-              <w:t xml:space="preserve"> 4 step in a</w:t>
+              <w:t>Implement Runge-Kutta 4 step in a</w:t>
             </w:r>
             <w:r>
               <w:rPr>
@@ -14631,15 +14511,7 @@
     </w:p>
     <w:p>
       <w:r>
-        <w:t xml:space="preserve">The above diagram shows how the user will interact with the application, featuring the typical steps taken when using the simulation. The user will create a new simulation, instantiating the central body and a default orbit body acting as an example. After configuration, starting the simulation will begin the </w:t>
-      </w:r>
-      <w:proofErr w:type="spellStart"/>
-      <w:r>
-        <w:t>mainloop</w:t>
-      </w:r>
-      <w:proofErr w:type="spellEnd"/>
-      <w:r>
-        <w:t xml:space="preserve"> for the simulation.</w:t>
+        <w:t>The above diagram shows how the user will interact with the application, featuring the typical steps taken when using the simulation. The user will create a new simulation, instantiating the central body and a default orbit body acting as an example. After configuration, starting the simulation will begin the mainloop for the simulation.</w:t>
       </w:r>
     </w:p>
     <w:p/>
@@ -16681,11 +16553,9 @@
       <w:pPr>
         <w:pStyle w:val="Heading4"/>
       </w:pPr>
-      <w:proofErr w:type="spellStart"/>
       <w:r>
         <w:t>OrbitBodyData</w:t>
       </w:r>
-      <w:proofErr w:type="spellEnd"/>
     </w:p>
     <w:p>
       <w:r>
@@ -16708,17 +16578,8 @@
           <w:b/>
           <w:bCs/>
         </w:rPr>
-        <w:t xml:space="preserve">STRUCTURE </w:t>
-      </w:r>
-      <w:proofErr w:type="spellStart"/>
-      <w:r>
-        <w:rPr>
-          <w:b/>
-          <w:bCs/>
-        </w:rPr>
-        <w:t>OrbitBodyData</w:t>
-      </w:r>
-      <w:proofErr w:type="spellEnd"/>
+        <w:t>STRUCTURE OrbitBodyData</w:t>
+      </w:r>
     </w:p>
     <w:p>
       <w:pPr>
@@ -16750,17 +16611,8 @@
           <w:bCs/>
         </w:rPr>
         <w:tab/>
-        <w:t xml:space="preserve">Vector3 </w:t>
-      </w:r>
-      <w:proofErr w:type="spellStart"/>
-      <w:r>
-        <w:rPr>
-          <w:b/>
-          <w:bCs/>
-        </w:rPr>
-        <w:t>center</w:t>
-      </w:r>
-      <w:proofErr w:type="spellEnd"/>
+        <w:t>Vector3 center</w:t>
+      </w:r>
     </w:p>
     <w:p>
       <w:pPr>
@@ -16925,23 +16777,13 @@
           <w:color w:val="000000" w:themeColor="text1"/>
         </w:rPr>
       </w:pPr>
-      <w:proofErr w:type="spellStart"/>
       <w:r>
         <w:rPr>
           <w:b/>
           <w:bCs/>
           <w:color w:val="000000" w:themeColor="text1"/>
         </w:rPr>
-        <w:t>OrbitBody</w:t>
-      </w:r>
-      <w:proofErr w:type="spellEnd"/>
-      <w:r>
-        <w:rPr>
-          <w:b/>
-          <w:bCs/>
-          <w:color w:val="000000" w:themeColor="text1"/>
-        </w:rPr>
-        <w:t xml:space="preserve">: </w:t>
+        <w:t xml:space="preserve">OrbitBody: </w:t>
       </w:r>
       <w:r>
         <w:rPr>
@@ -16975,7 +16817,6 @@
         </w:rPr>
         <w:t xml:space="preserve"> This class will inherit from </w:t>
       </w:r>
-      <w:proofErr w:type="spellStart"/>
       <w:r>
         <w:rPr>
           <w:b/>
@@ -16984,7 +16825,6 @@
         </w:rPr>
         <w:t>OrbitBody</w:t>
       </w:r>
-      <w:proofErr w:type="spellEnd"/>
       <w:r>
         <w:rPr>
           <w:color w:val="000000" w:themeColor="text1"/>
@@ -17003,70 +16843,48 @@
         </w:rPr>
         <w:t xml:space="preserve"> </w:t>
       </w:r>
-      <w:proofErr w:type="spellStart"/>
       <w:r>
         <w:rPr>
           <w:b/>
           <w:bCs/>
           <w:color w:val="000000" w:themeColor="text1"/>
         </w:rPr>
-        <w:t>OrbitBody</w:t>
-      </w:r>
-      <w:proofErr w:type="spellEnd"/>
+        <w:t xml:space="preserve">OrbitBody </w:t>
+      </w:r>
+      <w:r>
+        <w:rPr>
+          <w:color w:val="000000" w:themeColor="text1"/>
+        </w:rPr>
+        <w:t>parent</w:t>
+      </w:r>
+      <w:r>
+        <w:rPr>
+          <w:color w:val="000000" w:themeColor="text1"/>
+        </w:rPr>
+        <w:t xml:space="preserve">. It will also override the “Update” and “RK4” methods so that it can combine forces acting upon it from the </w:t>
+      </w:r>
       <w:r>
         <w:rPr>
           <w:b/>
           <w:bCs/>
           <w:color w:val="000000" w:themeColor="text1"/>
         </w:rPr>
-        <w:t xml:space="preserve"> </w:t>
-      </w:r>
-      <w:r>
-        <w:rPr>
-          <w:color w:val="000000" w:themeColor="text1"/>
-        </w:rPr>
-        <w:t>parent</w:t>
-      </w:r>
-      <w:r>
-        <w:rPr>
-          <w:color w:val="000000" w:themeColor="text1"/>
-        </w:rPr>
-        <w:t xml:space="preserve">. It will also override the “Update” and “RK4” methods so that it can combine forces acting upon it from the </w:t>
-      </w:r>
-      <w:proofErr w:type="spellStart"/>
+        <w:t xml:space="preserve">CentralBody </w:t>
+      </w:r>
+      <w:r>
+        <w:rPr>
+          <w:color w:val="000000" w:themeColor="text1"/>
+        </w:rPr>
+        <w:t xml:space="preserve">(“star”) of the simulation and the </w:t>
+      </w:r>
       <w:r>
         <w:rPr>
           <w:b/>
           <w:bCs/>
           <w:color w:val="000000" w:themeColor="text1"/>
         </w:rPr>
-        <w:t>CentralBody</w:t>
-      </w:r>
-      <w:proofErr w:type="spellEnd"/>
-      <w:r>
-        <w:rPr>
-          <w:b/>
-          <w:bCs/>
-          <w:color w:val="000000" w:themeColor="text1"/>
-        </w:rPr>
-        <w:t xml:space="preserve"> </w:t>
-      </w:r>
-      <w:r>
-        <w:rPr>
-          <w:color w:val="000000" w:themeColor="text1"/>
-        </w:rPr>
-        <w:t xml:space="preserve">(“star”) of the simulation and the </w:t>
-      </w:r>
-      <w:proofErr w:type="spellStart"/>
-      <w:r>
-        <w:rPr>
-          <w:b/>
-          <w:bCs/>
-          <w:color w:val="000000" w:themeColor="text1"/>
-        </w:rPr>
         <w:t>OrbitBody</w:t>
       </w:r>
-      <w:proofErr w:type="spellEnd"/>
       <w:r>
         <w:rPr>
           <w:color w:val="000000" w:themeColor="text1"/>
@@ -17124,23 +16942,13 @@
           <w:color w:val="000000" w:themeColor="text1"/>
         </w:rPr>
       </w:pPr>
-      <w:proofErr w:type="spellStart"/>
       <w:r>
         <w:rPr>
           <w:b/>
           <w:bCs/>
           <w:color w:val="000000" w:themeColor="text1"/>
         </w:rPr>
-        <w:t>CentralBody</w:t>
-      </w:r>
-      <w:proofErr w:type="spellEnd"/>
-      <w:r>
-        <w:rPr>
-          <w:b/>
-          <w:bCs/>
-          <w:color w:val="000000" w:themeColor="text1"/>
-        </w:rPr>
-        <w:t xml:space="preserve">: </w:t>
+        <w:t xml:space="preserve">CentralBody: </w:t>
       </w:r>
       <w:r>
         <w:rPr>
@@ -17239,26 +17047,10 @@
     <w:p/>
     <w:p>
       <w:r>
-        <w:t xml:space="preserve">Graphyte will handle the instantiation of GUI elements and their rendering by keeping them in a queue as a class attribute. Pixels to be drawn to the screen will be stored in a buffer with their </w:t>
-      </w:r>
-      <w:proofErr w:type="spellStart"/>
-      <w:r>
-        <w:t>color</w:t>
-      </w:r>
-      <w:proofErr w:type="spellEnd"/>
-      <w:r>
-        <w:t xml:space="preserve"> being determined by their position on the screen</w:t>
-      </w:r>
-      <w:r>
-        <w:t xml:space="preserve"> (forming a gradient </w:t>
-      </w:r>
-      <w:proofErr w:type="spellStart"/>
-      <w:r>
-        <w:t>color</w:t>
-      </w:r>
-      <w:proofErr w:type="spellEnd"/>
-      <w:r>
-        <w:t xml:space="preserve"> that I have grown fond of during </w:t>
+        <w:t>Graphyte will handle the instantiation of GUI elements and their rendering by keeping them in a queue as a class attribute. Pixels to be drawn to the screen will be stored in a buffer with their color being determined by their position on the screen</w:t>
+      </w:r>
+      <w:r>
+        <w:t xml:space="preserve"> (forming a gradient color that I have grown fond of during </w:t>
       </w:r>
       <w:r>
         <w:t>prototyping</w:t>
@@ -17674,7 +17466,7 @@
           <v:shape id="_x0000_i1027" type="#_x0000_t75" style="width:449.95pt;height:479.95pt" o:ole="">
             <v:imagedata r:id="rId21" o:title=""/>
           </v:shape>
-          <o:OLEObject Type="Embed" ProgID="Word.OpenDocumentText.12" ShapeID="_x0000_i1027" DrawAspect="Content" ObjectID="_1739986013" r:id="rId22"/>
+          <o:OLEObject Type="Embed" ProgID="Word.OpenDocumentText.12" ShapeID="_x0000_i1027" DrawAspect="Content" ObjectID="_1739905004" r:id="rId22"/>
         </w:object>
       </w:r>
     </w:p>
@@ -17691,15 +17483,7 @@
         <w:pStyle w:val="Heading4"/>
       </w:pPr>
       <w:r>
-        <w:t>Runge-</w:t>
-      </w:r>
-      <w:proofErr w:type="spellStart"/>
-      <w:r>
-        <w:t>Kutta</w:t>
-      </w:r>
-      <w:proofErr w:type="spellEnd"/>
-      <w:r>
-        <w:t xml:space="preserve"> 4</w:t>
+        <w:t>Runge-Kutta 4</w:t>
       </w:r>
     </w:p>
     <w:p>
@@ -17714,23 +17498,7 @@
           <w:i/>
           <w:iCs/>
         </w:rPr>
-        <w:t>The algorithm for the RK4 implementation is included in the Investigation section titled: “Runge-</w:t>
-      </w:r>
-      <w:proofErr w:type="spellStart"/>
-      <w:r>
-        <w:rPr>
-          <w:i/>
-          <w:iCs/>
-        </w:rPr>
-        <w:t>Kutta</w:t>
-      </w:r>
-      <w:proofErr w:type="spellEnd"/>
-      <w:r>
-        <w:rPr>
-          <w:i/>
-          <w:iCs/>
-        </w:rPr>
-        <w:t xml:space="preserve"> 4”</w:t>
+        <w:t>The algorithm for the RK4 implementation is included in the Investigation section titled: “Runge-Kutta 4”</w:t>
       </w:r>
       <w:r>
         <w:rPr>
@@ -17775,7 +17543,7 @@
           <v:shape id="_x0000_i1028" type="#_x0000_t75" style="width:449.95pt;height:90pt" o:ole="">
             <v:imagedata r:id="rId11" o:title=""/>
           </v:shape>
-          <o:OLEObject Type="Embed" ProgID="Word.OpenDocumentText.12" ShapeID="_x0000_i1028" DrawAspect="Content" ObjectID="_1739986014" r:id="rId23"/>
+          <o:OLEObject Type="Embed" ProgID="Word.OpenDocumentText.12" ShapeID="_x0000_i1028" DrawAspect="Content" ObjectID="_1739905005" r:id="rId23"/>
         </w:object>
       </w:r>
     </w:p>
@@ -17804,7 +17572,7 @@
           <v:shape id="_x0000_i1029" type="#_x0000_t75" style="width:449.95pt;height:162.1pt" o:ole="">
             <v:imagedata r:id="rId24" o:title=""/>
           </v:shape>
-          <o:OLEObject Type="Embed" ProgID="Word.OpenDocumentText.12" ShapeID="_x0000_i1029" DrawAspect="Content" ObjectID="_1739986015" r:id="rId25"/>
+          <o:OLEObject Type="Embed" ProgID="Word.OpenDocumentText.12" ShapeID="_x0000_i1029" DrawAspect="Content" ObjectID="_1739905006" r:id="rId25"/>
         </w:object>
       </w:r>
     </w:p>
@@ -17858,7 +17626,7 @@
           <v:shape id="_x0000_i1030" type="#_x0000_t75" style="width:449.95pt;height:191.35pt" o:ole="">
             <v:imagedata r:id="rId26" o:title=""/>
           </v:shape>
-          <o:OLEObject Type="Embed" ProgID="Word.OpenDocumentText.12" ShapeID="_x0000_i1030" DrawAspect="Content" ObjectID="_1739986016" r:id="rId27"/>
+          <o:OLEObject Type="Embed" ProgID="Word.OpenDocumentText.12" ShapeID="_x0000_i1030" DrawAspect="Content" ObjectID="_1739905007" r:id="rId27"/>
         </w:object>
       </w:r>
     </w:p>
@@ -17918,7 +17686,7 @@
           <v:shape id="_x0000_i1031" type="#_x0000_t75" style="width:449.95pt;height:176.65pt" o:ole="">
             <v:imagedata r:id="rId28" o:title=""/>
           </v:shape>
-          <o:OLEObject Type="Embed" ProgID="Word.OpenDocumentText.12" ShapeID="_x0000_i1031" DrawAspect="Content" ObjectID="_1739986017" r:id="rId29"/>
+          <o:OLEObject Type="Embed" ProgID="Word.OpenDocumentText.12" ShapeID="_x0000_i1031" DrawAspect="Content" ObjectID="_1739905008" r:id="rId29"/>
         </w:object>
       </w:r>
     </w:p>
@@ -17952,7 +17720,7 @@
           <v:shape id="_x0000_i1032" type="#_x0000_t75" style="width:449.95pt;height:191.35pt" o:ole="">
             <v:imagedata r:id="rId30" o:title=""/>
           </v:shape>
-          <o:OLEObject Type="Embed" ProgID="Word.OpenDocumentText.12" ShapeID="_x0000_i1032" DrawAspect="Content" ObjectID="_1739986018" r:id="rId31"/>
+          <o:OLEObject Type="Embed" ProgID="Word.OpenDocumentText.12" ShapeID="_x0000_i1032" DrawAspect="Content" ObjectID="_1739905009" r:id="rId31"/>
         </w:object>
       </w:r>
     </w:p>
@@ -18303,99 +18071,43 @@
           </w:tcPr>
           <w:p>
             <w:r>
-              <w:t xml:space="preserve">- </w:t>
-            </w:r>
-            <w:proofErr w:type="spellStart"/>
-            <w:r>
-              <w:t>screen_width</w:t>
-            </w:r>
-            <w:proofErr w:type="spellEnd"/>
-            <w:r>
-              <w:t>: DOUBLE</w:t>
-            </w:r>
-          </w:p>
-          <w:p>
-            <w:r>
-              <w:t xml:space="preserve">- </w:t>
-            </w:r>
-            <w:proofErr w:type="spellStart"/>
-            <w:r>
-              <w:t>screen_height</w:t>
-            </w:r>
-            <w:proofErr w:type="spellEnd"/>
-            <w:r>
-              <w:t>: DOUBLE</w:t>
-            </w:r>
-          </w:p>
-          <w:p>
-            <w:r>
-              <w:t xml:space="preserve">- </w:t>
-            </w:r>
-            <w:proofErr w:type="spellStart"/>
-            <w:r>
-              <w:t>max_fps</w:t>
-            </w:r>
-            <w:proofErr w:type="spellEnd"/>
-            <w:r>
-              <w:t>: INTEGER</w:t>
-            </w:r>
-          </w:p>
-          <w:p>
-            <w:r>
-              <w:t xml:space="preserve">- </w:t>
-            </w:r>
-            <w:proofErr w:type="spellStart"/>
-            <w:r>
-              <w:t>time_scale</w:t>
-            </w:r>
-            <w:proofErr w:type="spellEnd"/>
-            <w:r>
-              <w:t>: DOUBLE</w:t>
-            </w:r>
-          </w:p>
-          <w:p>
-            <w:r>
-              <w:t xml:space="preserve">- </w:t>
-            </w:r>
-            <w:proofErr w:type="spellStart"/>
-            <w:r>
-              <w:t>gCamera</w:t>
-            </w:r>
-            <w:proofErr w:type="spellEnd"/>
-            <w:r>
-              <w:t>: CAMERA</w:t>
-            </w:r>
-          </w:p>
-          <w:p>
-            <w:r>
-              <w:t xml:space="preserve">- </w:t>
-            </w:r>
-            <w:proofErr w:type="spellStart"/>
-            <w:r>
-              <w:t>graphyte</w:t>
-            </w:r>
-            <w:proofErr w:type="spellEnd"/>
-            <w:r>
-              <w:t>: GRAPHYTE</w:t>
-            </w:r>
-          </w:p>
-          <w:p>
-            <w:r>
-              <w:t xml:space="preserve">- </w:t>
-            </w:r>
-            <w:proofErr w:type="spellStart"/>
-            <w:r>
-              <w:t>data</w:t>
+              <w:t>- screen_width: DOUBLE</w:t>
+            </w:r>
+          </w:p>
+          <w:p>
+            <w:r>
+              <w:t>- screen_height: DOUBLE</w:t>
+            </w:r>
+          </w:p>
+          <w:p>
+            <w:r>
+              <w:t>- max_fps: INTEGER</w:t>
+            </w:r>
+          </w:p>
+          <w:p>
+            <w:r>
+              <w:t>- time_scale: DOUBLE</w:t>
+            </w:r>
+          </w:p>
+          <w:p>
+            <w:r>
+              <w:t>- gCamera: CAMERA</w:t>
+            </w:r>
+          </w:p>
+          <w:p>
+            <w:r>
+              <w:t>- graphyte: GRAPHYTE</w:t>
+            </w:r>
+          </w:p>
+          <w:p>
+            <w:r>
+              <w:t>- data</w:t>
             </w:r>
             <w:r>
               <w:t>_</w:t>
             </w:r>
             <w:r>
-              <w:t>controller</w:t>
-            </w:r>
-            <w:proofErr w:type="spellEnd"/>
-            <w:r>
-              <w:t>:</w:t>
+              <w:t>controller:</w:t>
             </w:r>
           </w:p>
           <w:p>
@@ -18406,33 +18118,20 @@
           </w:p>
           <w:p>
             <w:r>
+              <w:t>- orbiting_bodies: VECTOR&lt;BODY&gt;</w:t>
+            </w:r>
+          </w:p>
+          <w:p>
+            <w:r>
+              <w:t>- sun: CENTRALBODY</w:t>
+            </w:r>
+          </w:p>
+          <w:p>
+            <w:r>
               <w:t xml:space="preserve">- </w:t>
             </w:r>
-            <w:proofErr w:type="spellStart"/>
-            <w:r>
-              <w:t>orbiting_bodies</w:t>
-            </w:r>
-            <w:proofErr w:type="spellEnd"/>
-            <w:r>
-              <w:t>: VECTOR&lt;BODY&gt;</w:t>
-            </w:r>
-          </w:p>
-          <w:p>
-            <w:r>
-              <w:t>- sun: CENTRALBODY</w:t>
-            </w:r>
-          </w:p>
-          <w:p>
-            <w:r>
-              <w:t xml:space="preserve">- </w:t>
-            </w:r>
-            <w:proofErr w:type="spellStart"/>
-            <w:r>
-              <w:t>path_source</w:t>
-            </w:r>
-            <w:proofErr w:type="spellEnd"/>
-            <w:r>
-              <w:t>: STRING</w:t>
+            <w:r>
+              <w:t>path_source: STRING</w:t>
             </w:r>
           </w:p>
         </w:tc>
@@ -18446,99 +18145,46 @@
           <w:p>
             <w:r>
               <w:lastRenderedPageBreak/>
+              <w:t>- init()</w:t>
+            </w:r>
+          </w:p>
+          <w:p>
+            <w:r>
+              <w:t>- commit_to_text_field()</w:t>
+            </w:r>
+          </w:p>
+          <w:p>
+            <w:r>
+              <w:t>- close_planet_inspectors()</w:t>
+            </w:r>
+          </w:p>
+          <w:p>
+            <w:r>
+              <w:t>- click()</w:t>
+            </w:r>
+          </w:p>
+          <w:p>
+            <w:r>
+              <w:t>- Update_Clock()</w:t>
+            </w:r>
+          </w:p>
+          <w:p>
+            <w:r>
+              <w:t>- clean_orbit_queue()</w:t>
+            </w:r>
+          </w:p>
+          <w:p>
+            <w:r>
               <w:t xml:space="preserve">- </w:t>
             </w:r>
-            <w:proofErr w:type="spellStart"/>
-            <w:r>
-              <w:t>init</w:t>
-            </w:r>
-            <w:proofErr w:type="spellEnd"/>
-            <w:r>
-              <w:t>()</w:t>
-            </w:r>
-          </w:p>
-          <w:p>
-            <w:r>
-              <w:t xml:space="preserve">- </w:t>
-            </w:r>
-            <w:proofErr w:type="spellStart"/>
-            <w:r>
-              <w:t>commit_to_text_field</w:t>
-            </w:r>
-            <w:proofErr w:type="spellEnd"/>
-            <w:r>
-              <w:t>()</w:t>
-            </w:r>
-          </w:p>
-          <w:p>
-            <w:r>
-              <w:t xml:space="preserve">- </w:t>
-            </w:r>
-            <w:proofErr w:type="spellStart"/>
-            <w:r>
-              <w:t>close_planet_inspectors</w:t>
-            </w:r>
-            <w:proofErr w:type="spellEnd"/>
-            <w:r>
-              <w:t>()</w:t>
-            </w:r>
-          </w:p>
-          <w:p>
-            <w:r>
-              <w:t>- click()</w:t>
-            </w:r>
-          </w:p>
-          <w:p>
-            <w:r>
-              <w:t xml:space="preserve">- </w:t>
-            </w:r>
-            <w:proofErr w:type="spellStart"/>
-            <w:r>
-              <w:t>Update_Clock</w:t>
-            </w:r>
-            <w:proofErr w:type="spellEnd"/>
-            <w:r>
-              <w:t>()</w:t>
-            </w:r>
-          </w:p>
-          <w:p>
-            <w:r>
-              <w:t xml:space="preserve">- </w:t>
-            </w:r>
-            <w:proofErr w:type="spellStart"/>
-            <w:r>
-              <w:t>clean_orbit_queue</w:t>
-            </w:r>
-            <w:proofErr w:type="spellEnd"/>
-            <w:r>
-              <w:t>()</w:t>
-            </w:r>
-          </w:p>
-          <w:p>
-            <w:r>
-              <w:t xml:space="preserve">- </w:t>
-            </w:r>
-            <w:proofErr w:type="spellStart"/>
-            <w:r>
-              <w:t>add_specific_orbit</w:t>
-            </w:r>
-            <w:proofErr w:type="spellEnd"/>
-            <w:r>
-              <w:t>()</w:t>
+            <w:r>
+              <w:t>add_specific_orbit()</w:t>
             </w:r>
           </w:p>
           <w:p>
             <w:r>
               <w:lastRenderedPageBreak/>
-              <w:t xml:space="preserve">- </w:t>
-            </w:r>
-            <w:proofErr w:type="spellStart"/>
-            <w:r>
-              <w:t>add_orbit_body</w:t>
-            </w:r>
-            <w:proofErr w:type="spellEnd"/>
-            <w:r>
-              <w:t>()</w:t>
+              <w:t>- add_orbit_body()</w:t>
             </w:r>
           </w:p>
           <w:p>
@@ -18582,15 +18228,7 @@
           </w:p>
           <w:p>
             <w:r>
-              <w:t xml:space="preserve">- </w:t>
-            </w:r>
-            <w:proofErr w:type="spellStart"/>
-            <w:r>
-              <w:t>graphyte</w:t>
-            </w:r>
-            <w:proofErr w:type="spellEnd"/>
-            <w:r>
-              <w:t>: GRAPHYTE</w:t>
+              <w:t>- graphyte: GRAPHYTE</w:t>
             </w:r>
           </w:p>
           <w:p/>
@@ -18601,281 +18239,159 @@
           </w:p>
           <w:p>
             <w:r>
+              <w:t># trail_points: VECTOR&lt;VECTOR3&gt;</w:t>
+            </w:r>
+          </w:p>
+          <w:p>
+            <w:r>
+              <w:t># start_pos: VECTOR3</w:t>
+            </w:r>
+          </w:p>
+          <w:p>
+            <w:r>
+              <w:t># start_vel: VECTOR3</w:t>
+            </w:r>
+          </w:p>
+          <w:p>
+            <w:r>
+              <w:t># time_since_start: DOUBLE</w:t>
+            </w:r>
+          </w:p>
+          <w:p>
+            <w:r>
+              <w:t># position: VECTOR3</w:t>
+            </w:r>
+          </w:p>
+          <w:p>
+            <w:r>
+              <w:t># radius: DOUBLE</w:t>
+            </w:r>
+          </w:p>
+          <w:p>
+            <w:r>
+              <w:t># velocity: VECTOR3</w:t>
+            </w:r>
+          </w:p>
+          <w:p>
+            <w:r>
+              <w:t># angular_velocity: DOUBLE</w:t>
+            </w:r>
+          </w:p>
+          <w:p>
+            <w:r>
+              <w:t># acceleration: VECTOR3</w:t>
+            </w:r>
+          </w:p>
+          <w:p>
+            <w:r>
+              <w:t># mu</w:t>
+            </w:r>
+            <w:r>
+              <w:rPr>
+                <w:rStyle w:val="FootnoteReference"/>
+              </w:rPr>
+              <w:footnoteReference w:id="4"/>
+            </w:r>
+            <w:r>
+              <w:t>: DOUBLE</w:t>
+            </w:r>
+          </w:p>
+          <w:p>
+            <w:r>
+              <w:t># mass: DOUBLE</w:t>
+            </w:r>
+          </w:p>
+          <w:p>
+            <w:r>
+              <w:t># scale: DOUBLE</w:t>
+            </w:r>
+          </w:p>
+          <w:p>
+            <w:r>
+              <w:t># gui: GUI_BLOCK</w:t>
+            </w:r>
+          </w:p>
+          <w:p/>
+          <w:p>
+            <w:r>
+              <w:t>+ name: STRING</w:t>
+            </w:r>
+          </w:p>
+        </w:tc>
+        <w:tc>
+          <w:tcPr>
+            <w:tcW w:w="3637" w:type="dxa"/>
+          </w:tcPr>
+          <w:p>
+            <w:r>
+              <w:t>- Add_Satellite()</w:t>
+            </w:r>
+          </w:p>
+          <w:p>
+            <w:r>
+              <w:t>- Create_Satellite()</w:t>
+            </w:r>
+          </w:p>
+          <w:p>
+            <w:r>
+              <w:t>- Delete_Satellite()</w:t>
+            </w:r>
+          </w:p>
+          <w:p>
+            <w:r>
+              <w:t>- Update_Satellites()</w:t>
+            </w:r>
+          </w:p>
+          <w:p>
+            <w:r>
+              <w:t>- Draw_Satellites()</w:t>
+            </w:r>
+          </w:p>
+          <w:p/>
+          <w:p>
+            <w:r>
+              <w:t># two_body_ode()</w:t>
+            </w:r>
+          </w:p>
+          <w:p>
+            <w:r>
+              <w:t># rk4_step()</w:t>
+            </w:r>
+          </w:p>
+          <w:p>
+            <w:r>
+              <w:t># Project_Circular_Orbit()</w:t>
+            </w:r>
+          </w:p>
+          <w:p>
+            <w:r>
+              <w:t># Generate_Vertices()</w:t>
+            </w:r>
+          </w:p>
+          <w:p>
+            <w:r>
               <w:t xml:space="preserve"># </w:t>
             </w:r>
-            <w:proofErr w:type="spellStart"/>
-            <w:r>
-              <w:t>trail_points</w:t>
-            </w:r>
-            <w:proofErr w:type="spellEnd"/>
-            <w:r>
-              <w:t>: VECTOR&lt;VECTOR3&gt;</w:t>
+            <w:r>
+              <w:t>MoveToPos()</w:t>
+            </w:r>
+          </w:p>
+          <w:p>
+            <w:r>
+              <w:t># rotate()</w:t>
             </w:r>
           </w:p>
           <w:p>
             <w:r>
               <w:t xml:space="preserve"># </w:t>
             </w:r>
-            <w:proofErr w:type="spellStart"/>
-            <w:r>
-              <w:t>start_pos</w:t>
-            </w:r>
-            <w:proofErr w:type="spellEnd"/>
-            <w:r>
-              <w:t>: VECTOR3</w:t>
-            </w:r>
-          </w:p>
-          <w:p>
-            <w:r>
-              <w:t xml:space="preserve"># </w:t>
-            </w:r>
-            <w:proofErr w:type="spellStart"/>
-            <w:r>
-              <w:t>start_vel</w:t>
-            </w:r>
-            <w:proofErr w:type="spellEnd"/>
-            <w:r>
-              <w:t>: VECTOR3</w:t>
-            </w:r>
-          </w:p>
-          <w:p>
-            <w:r>
-              <w:t xml:space="preserve"># </w:t>
-            </w:r>
-            <w:proofErr w:type="spellStart"/>
-            <w:r>
-              <w:t>time_since_start</w:t>
-            </w:r>
-            <w:proofErr w:type="spellEnd"/>
-            <w:r>
-              <w:t>: DOUBLE</w:t>
-            </w:r>
-          </w:p>
-          <w:p>
-            <w:r>
-              <w:t># position: VECTOR3</w:t>
-            </w:r>
-          </w:p>
-          <w:p>
-            <w:r>
-              <w:t># radius: DOUBLE</w:t>
-            </w:r>
-          </w:p>
-          <w:p>
-            <w:r>
-              <w:t># velocity: VECTOR3</w:t>
-            </w:r>
-          </w:p>
-          <w:p>
-            <w:r>
-              <w:t xml:space="preserve"># </w:t>
-            </w:r>
-            <w:proofErr w:type="spellStart"/>
-            <w:r>
-              <w:t>angular_velocity</w:t>
-            </w:r>
-            <w:proofErr w:type="spellEnd"/>
-            <w:r>
-              <w:t>: DOUBLE</w:t>
-            </w:r>
-          </w:p>
-          <w:p>
-            <w:r>
-              <w:t># acceleration: VECTOR3</w:t>
-            </w:r>
-          </w:p>
-          <w:p>
-            <w:r>
-              <w:t># mu</w:t>
-            </w:r>
-            <w:r>
-              <w:rPr>
-                <w:rStyle w:val="FootnoteReference"/>
-              </w:rPr>
-              <w:footnoteReference w:id="4"/>
-            </w:r>
-            <w:r>
-              <w:t>: DOUBLE</w:t>
-            </w:r>
-          </w:p>
-          <w:p>
-            <w:r>
-              <w:t># mass: DOUBLE</w:t>
-            </w:r>
-          </w:p>
-          <w:p>
-            <w:r>
-              <w:t># scale: DOUBLE</w:t>
-            </w:r>
-          </w:p>
-          <w:p>
-            <w:r>
-              <w:t xml:space="preserve"># </w:t>
-            </w:r>
-            <w:proofErr w:type="spellStart"/>
-            <w:r>
-              <w:t>gui</w:t>
-            </w:r>
-            <w:proofErr w:type="spellEnd"/>
-            <w:r>
-              <w:t>: GUI_BLOCK</w:t>
+            <w:r>
+              <w:t>CreateInspector()</w:t>
             </w:r>
           </w:p>
           <w:p/>
           <w:p>
             <w:r>
-              <w:t>+ name: STRING</w:t>
-            </w:r>
-          </w:p>
-        </w:tc>
-        <w:tc>
-          <w:tcPr>
-            <w:tcW w:w="3637" w:type="dxa"/>
-          </w:tcPr>
-          <w:p>
-            <w:r>
-              <w:t xml:space="preserve">- </w:t>
-            </w:r>
-            <w:proofErr w:type="spellStart"/>
-            <w:r>
-              <w:t>Add_Satellite</w:t>
-            </w:r>
-            <w:proofErr w:type="spellEnd"/>
-            <w:r>
-              <w:t>()</w:t>
-            </w:r>
-          </w:p>
-          <w:p>
-            <w:r>
-              <w:t xml:space="preserve">- </w:t>
-            </w:r>
-            <w:proofErr w:type="spellStart"/>
-            <w:r>
-              <w:t>Create_Satellite</w:t>
-            </w:r>
-            <w:proofErr w:type="spellEnd"/>
-            <w:r>
-              <w:t>()</w:t>
-            </w:r>
-          </w:p>
-          <w:p>
-            <w:r>
-              <w:t xml:space="preserve">- </w:t>
-            </w:r>
-            <w:proofErr w:type="spellStart"/>
-            <w:r>
-              <w:t>Delete_Satellite</w:t>
-            </w:r>
-            <w:proofErr w:type="spellEnd"/>
-            <w:r>
-              <w:t>()</w:t>
-            </w:r>
-          </w:p>
-          <w:p>
-            <w:r>
-              <w:t xml:space="preserve">- </w:t>
-            </w:r>
-            <w:proofErr w:type="spellStart"/>
-            <w:r>
-              <w:t>Update_Satellites</w:t>
-            </w:r>
-            <w:proofErr w:type="spellEnd"/>
-            <w:r>
-              <w:t>()</w:t>
-            </w:r>
-          </w:p>
-          <w:p>
-            <w:r>
-              <w:t xml:space="preserve">- </w:t>
-            </w:r>
-            <w:proofErr w:type="spellStart"/>
-            <w:r>
-              <w:t>Draw_Satellites</w:t>
-            </w:r>
-            <w:proofErr w:type="spellEnd"/>
-            <w:r>
-              <w:t>()</w:t>
-            </w:r>
-          </w:p>
-          <w:p/>
-          <w:p>
-            <w:r>
-              <w:t xml:space="preserve"># </w:t>
-            </w:r>
-            <w:proofErr w:type="spellStart"/>
-            <w:r>
-              <w:t>two_body_ode</w:t>
-            </w:r>
-            <w:proofErr w:type="spellEnd"/>
-            <w:r>
-              <w:t>()</w:t>
-            </w:r>
-          </w:p>
-          <w:p>
-            <w:r>
-              <w:t># rk4_step()</w:t>
-            </w:r>
-          </w:p>
-          <w:p>
-            <w:r>
-              <w:t xml:space="preserve"># </w:t>
-            </w:r>
-            <w:proofErr w:type="spellStart"/>
-            <w:r>
-              <w:t>Project_Circular_Orbit</w:t>
-            </w:r>
-            <w:proofErr w:type="spellEnd"/>
-            <w:r>
-              <w:t>()</w:t>
-            </w:r>
-          </w:p>
-          <w:p>
-            <w:r>
-              <w:t xml:space="preserve"># </w:t>
-            </w:r>
-            <w:proofErr w:type="spellStart"/>
-            <w:r>
-              <w:t>Generate_Vertices</w:t>
-            </w:r>
-            <w:proofErr w:type="spellEnd"/>
-            <w:r>
-              <w:t>()</w:t>
-            </w:r>
-          </w:p>
-          <w:p>
-            <w:r>
-              <w:t xml:space="preserve"># </w:t>
-            </w:r>
-            <w:proofErr w:type="spellStart"/>
-            <w:r>
-              <w:t>MoveToPos</w:t>
-            </w:r>
-            <w:proofErr w:type="spellEnd"/>
-            <w:r>
-              <w:t>()</w:t>
-            </w:r>
-          </w:p>
-          <w:p>
-            <w:r>
-              <w:t># rotate()</w:t>
-            </w:r>
-          </w:p>
-          <w:p>
-            <w:r>
-              <w:t xml:space="preserve"># </w:t>
-            </w:r>
-            <w:proofErr w:type="spellStart"/>
-            <w:r>
-              <w:t>CreateInspector</w:t>
-            </w:r>
-            <w:proofErr w:type="spellEnd"/>
-            <w:r>
-              <w:t>()</w:t>
-            </w:r>
-          </w:p>
-          <w:p/>
-          <w:p>
-            <w:r>
               <w:t>+ Body()</w:t>
             </w:r>
           </w:p>
@@ -18886,60 +18402,28 @@
           </w:p>
           <w:p>
             <w:r>
+              <w:t>+ ShowBodyInspector()</w:t>
+            </w:r>
+          </w:p>
+          <w:p>
+            <w:r>
+              <w:t>+ HideBodyInspector()</w:t>
+            </w:r>
+          </w:p>
+          <w:p>
+            <w:r>
+              <w:t>+ GetOrbitBodyData()</w:t>
+            </w:r>
+          </w:p>
+          <w:p>
+            <w:r>
+              <w:t>+ DebugBody()</w:t>
+            </w:r>
+          </w:p>
+          <w:p>
+            <w:r>
               <w:t xml:space="preserve">+ </w:t>
             </w:r>
-            <w:proofErr w:type="spellStart"/>
-            <w:r>
-              <w:t>ShowBodyInspector</w:t>
-            </w:r>
-            <w:proofErr w:type="spellEnd"/>
-            <w:r>
-              <w:t>()</w:t>
-            </w:r>
-          </w:p>
-          <w:p>
-            <w:r>
-              <w:t xml:space="preserve">+ </w:t>
-            </w:r>
-            <w:proofErr w:type="spellStart"/>
-            <w:r>
-              <w:t>HideBodyInspector</w:t>
-            </w:r>
-            <w:proofErr w:type="spellEnd"/>
-            <w:r>
-              <w:t>()</w:t>
-            </w:r>
-          </w:p>
-          <w:p>
-            <w:r>
-              <w:t xml:space="preserve">+ </w:t>
-            </w:r>
-            <w:proofErr w:type="spellStart"/>
-            <w:r>
-              <w:t>GetOrbitBodyData</w:t>
-            </w:r>
-            <w:proofErr w:type="spellEnd"/>
-            <w:r>
-              <w:t>()</w:t>
-            </w:r>
-          </w:p>
-          <w:p>
-            <w:r>
-              <w:t xml:space="preserve">+ </w:t>
-            </w:r>
-            <w:proofErr w:type="spellStart"/>
-            <w:r>
-              <w:t>DebugBody</w:t>
-            </w:r>
-            <w:proofErr w:type="spellEnd"/>
-            <w:r>
-              <w:t>()</w:t>
-            </w:r>
-          </w:p>
-          <w:p>
-            <w:r>
-              <w:t xml:space="preserve">+ </w:t>
-            </w:r>
             <w:r>
               <w:t>Reset()</w:t>
             </w:r>
@@ -18951,15 +18435,7 @@
           </w:p>
           <w:p>
             <w:r>
-              <w:t xml:space="preserve">+ </w:t>
-            </w:r>
-            <w:proofErr w:type="spellStart"/>
-            <w:r>
-              <w:t>Update_Body</w:t>
-            </w:r>
-            <w:proofErr w:type="spellEnd"/>
-            <w:r>
-              <w:t>()</w:t>
+              <w:t>+ Update_Body()</w:t>
             </w:r>
           </w:p>
           <w:p>
@@ -18969,28 +18445,12 @@
           </w:p>
           <w:p>
             <w:r>
-              <w:t xml:space="preserve">+ </w:t>
-            </w:r>
-            <w:proofErr w:type="spellStart"/>
-            <w:r>
-              <w:t>Draw_Arrows</w:t>
-            </w:r>
-            <w:proofErr w:type="spellEnd"/>
-            <w:r>
-              <w:t>()</w:t>
-            </w:r>
-          </w:p>
-          <w:p>
-            <w:r>
-              <w:t xml:space="preserve">+ </w:t>
-            </w:r>
-            <w:proofErr w:type="spellStart"/>
-            <w:r>
-              <w:t>Calculate_Period</w:t>
-            </w:r>
-            <w:proofErr w:type="spellEnd"/>
-            <w:r>
-              <w:t>()</w:t>
+              <w:t>+ Draw_Arrows()</w:t>
+            </w:r>
+          </w:p>
+          <w:p>
+            <w:r>
+              <w:t>+ Calculate_Period()</w:t>
             </w:r>
           </w:p>
         </w:tc>
@@ -19031,15 +18491,7 @@
           </w:tcPr>
           <w:p>
             <w:r>
-              <w:t xml:space="preserve">- </w:t>
-            </w:r>
-            <w:proofErr w:type="spellStart"/>
-            <w:r>
-              <w:t>parentBody</w:t>
-            </w:r>
-            <w:proofErr w:type="spellEnd"/>
-            <w:r>
-              <w:t>: BODY</w:t>
+              <w:t>- parentBody: BODY</w:t>
             </w:r>
           </w:p>
         </w:tc>
@@ -19055,15 +18507,7 @@
               </w:rPr>
             </w:pPr>
             <w:r>
-              <w:t xml:space="preserve">- </w:t>
-            </w:r>
-            <w:proofErr w:type="spellStart"/>
-            <w:r>
-              <w:t>Generate_Vertices</w:t>
-            </w:r>
-            <w:proofErr w:type="spellEnd"/>
-            <w:r>
-              <w:t xml:space="preserve">() </w:t>
+              <w:t xml:space="preserve">- Generate_Vertices() </w:t>
             </w:r>
             <w:r>
               <w:rPr>
@@ -19081,15 +18525,7 @@
               </w:rPr>
             </w:pPr>
             <w:r>
-              <w:t xml:space="preserve">- </w:t>
-            </w:r>
-            <w:proofErr w:type="spellStart"/>
-            <w:r>
-              <w:t>Project_Circular_Orbit</w:t>
-            </w:r>
-            <w:proofErr w:type="spellEnd"/>
-            <w:r>
-              <w:t xml:space="preserve">() </w:t>
+              <w:t xml:space="preserve">- Project_Circular_Orbit() </w:t>
             </w:r>
             <w:r>
               <w:rPr>
@@ -19120,15 +18556,7 @@
               </w:rPr>
             </w:pPr>
             <w:r>
-              <w:t xml:space="preserve">+ </w:t>
-            </w:r>
-            <w:proofErr w:type="spellStart"/>
-            <w:r>
-              <w:t>Update_Body</w:t>
-            </w:r>
-            <w:proofErr w:type="spellEnd"/>
-            <w:r>
-              <w:t xml:space="preserve">() </w:t>
+              <w:t xml:space="preserve">+ Update_Body() </w:t>
             </w:r>
             <w:r>
               <w:rPr>
@@ -19428,28 +18856,12 @@
           </w:tcPr>
           <w:p>
             <w:r>
-              <w:t xml:space="preserve">- </w:t>
-            </w:r>
-            <w:proofErr w:type="spellStart"/>
-            <w:r>
-              <w:t>screen_width</w:t>
-            </w:r>
-            <w:proofErr w:type="spellEnd"/>
-            <w:r>
-              <w:t> : DOUBLE</w:t>
-            </w:r>
-          </w:p>
-          <w:p>
-            <w:r>
-              <w:t xml:space="preserve">- </w:t>
-            </w:r>
-            <w:proofErr w:type="spellStart"/>
-            <w:r>
-              <w:t>screen_height</w:t>
-            </w:r>
-            <w:proofErr w:type="spellEnd"/>
-            <w:r>
-              <w:t> : DOUBLE</w:t>
+              <w:t>- screen_width : DOUBLE</w:t>
+            </w:r>
+          </w:p>
+          <w:p>
+            <w:r>
+              <w:t>- screen_height : DOUBLE</w:t>
             </w:r>
           </w:p>
           <w:p>
@@ -19497,46 +18909,17 @@
           <w:p/>
           <w:p>
             <w:r>
-              <w:t xml:space="preserve">+ </w:t>
-            </w:r>
-            <w:proofErr w:type="spellStart"/>
-            <w:r>
-              <w:t>active_text_field</w:t>
-            </w:r>
-            <w:proofErr w:type="spellEnd"/>
-            <w:r>
-              <w:t xml:space="preserve"> : </w:t>
-            </w:r>
-            <w:proofErr w:type="spellStart"/>
-            <w:r>
-              <w:t>TextField</w:t>
-            </w:r>
-            <w:proofErr w:type="spellEnd"/>
-          </w:p>
-          <w:p>
-            <w:r>
-              <w:t xml:space="preserve">+ </w:t>
-            </w:r>
-            <w:proofErr w:type="spellStart"/>
-            <w:r>
-              <w:t>text_fields</w:t>
-            </w:r>
-            <w:proofErr w:type="spellEnd"/>
-            <w:r>
-              <w:t> : VECTOR&lt;TEXTFIELD&gt;</w:t>
-            </w:r>
-          </w:p>
-          <w:p>
-            <w:r>
-              <w:t xml:space="preserve">+ </w:t>
-            </w:r>
-            <w:proofErr w:type="spellStart"/>
-            <w:r>
-              <w:t>function_buttons</w:t>
-            </w:r>
-            <w:proofErr w:type="spellEnd"/>
-            <w:r>
-              <w:t> : VECTOR&lt;FUNCTIONBUTTON&gt;</w:t>
+              <w:t>+ active_text_field : TextField</w:t>
+            </w:r>
+          </w:p>
+          <w:p>
+            <w:r>
+              <w:t>+ text_fields : VECTOR&lt;TEXTFIELD&gt;</w:t>
+            </w:r>
+          </w:p>
+          <w:p>
+            <w:r>
+              <w:t>+ function_buttons : VECTOR&lt;FUNCTIONBUTTON&gt;</w:t>
             </w:r>
           </w:p>
         </w:tc>
@@ -19552,94 +18935,38 @@
           </w:p>
           <w:p>
             <w:r>
-              <w:t xml:space="preserve">+ </w:t>
-            </w:r>
-            <w:proofErr w:type="spellStart"/>
-            <w:r>
-              <w:t>CreateText</w:t>
-            </w:r>
-            <w:proofErr w:type="spellEnd"/>
-            <w:r>
-              <w:t>()</w:t>
+              <w:t>+ CreateText()</w:t>
             </w:r>
           </w:p>
           <w:p>
             <w:r>
               <w:lastRenderedPageBreak/>
-              <w:t xml:space="preserve">+ </w:t>
-            </w:r>
-            <w:proofErr w:type="spellStart"/>
-            <w:r>
-              <w:t>CreateIcon</w:t>
-            </w:r>
-            <w:proofErr w:type="spellEnd"/>
-            <w:r>
-              <w:t>()</w:t>
-            </w:r>
-          </w:p>
-          <w:p>
-            <w:r>
-              <w:t xml:space="preserve">+ </w:t>
-            </w:r>
-            <w:proofErr w:type="spellStart"/>
-            <w:r>
-              <w:t>GetTextParams</w:t>
-            </w:r>
-            <w:proofErr w:type="spellEnd"/>
-            <w:r>
-              <w:t>()</w:t>
-            </w:r>
-          </w:p>
-          <w:p>
-            <w:r>
-              <w:t xml:space="preserve">+ </w:t>
-            </w:r>
-            <w:proofErr w:type="spellStart"/>
-            <w:r>
-              <w:t>AddTextToRenderQueue</w:t>
-            </w:r>
-            <w:proofErr w:type="spellEnd"/>
-            <w:r>
-              <w:t>()</w:t>
-            </w:r>
-          </w:p>
-          <w:p>
-            <w:r>
-              <w:t xml:space="preserve">+ </w:t>
-            </w:r>
-            <w:proofErr w:type="spellStart"/>
-            <w:r>
-              <w:t>AddIconToRenderQueue</w:t>
-            </w:r>
-            <w:proofErr w:type="spellEnd"/>
-            <w:r>
-              <w:t>()</w:t>
-            </w:r>
-          </w:p>
-          <w:p>
-            <w:r>
-              <w:t xml:space="preserve">+ </w:t>
-            </w:r>
-            <w:proofErr w:type="spellStart"/>
-            <w:r>
-              <w:t>Get_Screen_Dimensions</w:t>
-            </w:r>
-            <w:proofErr w:type="spellEnd"/>
-            <w:r>
-              <w:t>()</w:t>
-            </w:r>
-          </w:p>
-          <w:p>
-            <w:r>
-              <w:t xml:space="preserve">+ </w:t>
-            </w:r>
-            <w:proofErr w:type="spellStart"/>
-            <w:r>
-              <w:t>Get_Number_Of_Points</w:t>
-            </w:r>
-            <w:proofErr w:type="spellEnd"/>
-            <w:r>
-              <w:t>()</w:t>
+              <w:t>+ CreateIcon()</w:t>
+            </w:r>
+          </w:p>
+          <w:p>
+            <w:r>
+              <w:t>+ GetTextParams()</w:t>
+            </w:r>
+          </w:p>
+          <w:p>
+            <w:r>
+              <w:t>+ AddTextToRenderQueue()</w:t>
+            </w:r>
+          </w:p>
+          <w:p>
+            <w:r>
+              <w:t>+ AddIconToRenderQueue()</w:t>
+            </w:r>
+          </w:p>
+          <w:p>
+            <w:r>
+              <w:t>+ Get_Screen_Dimensions()</w:t>
+            </w:r>
+          </w:p>
+          <w:p>
+            <w:r>
+              <w:t>+ Get_Number_Of_Points()</w:t>
             </w:r>
           </w:p>
           <w:p>
@@ -19722,15 +19049,7 @@
           </w:tcPr>
           <w:p>
             <w:r>
-              <w:t xml:space="preserve">- </w:t>
-            </w:r>
-            <w:proofErr w:type="spellStart"/>
-            <w:r>
-              <w:t>camera_rotation</w:t>
-            </w:r>
-            <w:proofErr w:type="spellEnd"/>
-            <w:r>
-              <w:t> : VECTOR3</w:t>
+              <w:t>- camera_rotation : VECTOR3</w:t>
             </w:r>
           </w:p>
           <w:p/>
@@ -19741,15 +19060,7 @@
           </w:p>
           <w:p>
             <w:r>
-              <w:t xml:space="preserve">+ </w:t>
-            </w:r>
-            <w:proofErr w:type="spellStart"/>
-            <w:r>
-              <w:t>clipping_z</w:t>
-            </w:r>
-            <w:proofErr w:type="spellEnd"/>
-            <w:r>
-              <w:t> : FLOAT</w:t>
+              <w:t>+ clipping_z : FLOAT</w:t>
             </w:r>
           </w:p>
         </w:tc>
@@ -19959,28 +19270,12 @@
           </w:p>
           <w:p>
             <w:r>
-              <w:t xml:space="preserve">+ </w:t>
-            </w:r>
-            <w:proofErr w:type="spellStart"/>
-            <w:r>
-              <w:t>loadFromRenderedText</w:t>
-            </w:r>
-            <w:proofErr w:type="spellEnd"/>
-            <w:r>
-              <w:t>()</w:t>
-            </w:r>
-          </w:p>
-          <w:p>
-            <w:r>
-              <w:t xml:space="preserve">+ </w:t>
-            </w:r>
-            <w:proofErr w:type="spellStart"/>
-            <w:r>
-              <w:t>reset_texture</w:t>
-            </w:r>
-            <w:proofErr w:type="spellEnd"/>
-            <w:r>
-              <w:t>()</w:t>
+              <w:t>+ loadFromRenderedText()</w:t>
+            </w:r>
+          </w:p>
+          <w:p>
+            <w:r>
+              <w:t>+ reset_texture()</w:t>
             </w:r>
           </w:p>
           <w:p>
@@ -20061,15 +19356,7 @@
           </w:p>
           <w:p>
             <w:r>
-              <w:t xml:space="preserve">- </w:t>
-            </w:r>
-            <w:proofErr w:type="spellStart"/>
-            <w:r>
-              <w:t>left_wall_offset</w:t>
-            </w:r>
-            <w:proofErr w:type="spellEnd"/>
-            <w:r>
-              <w:t> : INTEGER</w:t>
+              <w:t>- left_wall_offset : INTEGER</w:t>
             </w:r>
           </w:p>
           <w:p>
@@ -20098,28 +19385,12 @@
           </w:tcPr>
           <w:p>
             <w:r>
-              <w:t xml:space="preserve"># </w:t>
-            </w:r>
-            <w:proofErr w:type="spellStart"/>
-            <w:r>
-              <w:t>CallFunction</w:t>
-            </w:r>
-            <w:proofErr w:type="spellEnd"/>
-            <w:r>
-              <w:t>()</w:t>
-            </w:r>
-          </w:p>
-          <w:p>
-            <w:r>
-              <w:t xml:space="preserve"># </w:t>
-            </w:r>
-            <w:proofErr w:type="spellStart"/>
-            <w:r>
-              <w:t>AttachFunction</w:t>
-            </w:r>
-            <w:proofErr w:type="spellEnd"/>
-            <w:r>
-              <w:t>()</w:t>
+              <w:t># CallFunction()</w:t>
+            </w:r>
+          </w:p>
+          <w:p>
+            <w:r>
+              <w:t># AttachFunction()</w:t>
             </w:r>
           </w:p>
           <w:p/>
@@ -20130,28 +19401,12 @@
           </w:p>
           <w:p>
             <w:r>
-              <w:t xml:space="preserve">+ </w:t>
-            </w:r>
-            <w:proofErr w:type="spellStart"/>
-            <w:r>
-              <w:t>SetDimensions</w:t>
-            </w:r>
-            <w:proofErr w:type="spellEnd"/>
-            <w:r>
-              <w:t>()</w:t>
-            </w:r>
-          </w:p>
-          <w:p>
-            <w:r>
-              <w:t xml:space="preserve">+ </w:t>
-            </w:r>
-            <w:proofErr w:type="spellStart"/>
-            <w:r>
-              <w:t>SetPosition</w:t>
-            </w:r>
-            <w:proofErr w:type="spellEnd"/>
-            <w:r>
-              <w:t>()</w:t>
+              <w:t>+ SetDimensions()</w:t>
+            </w:r>
+          </w:p>
+          <w:p>
+            <w:r>
+              <w:t>+ SetPosition()</w:t>
             </w:r>
           </w:p>
           <w:p>
@@ -20369,15 +19624,7 @@
           </w:p>
           <w:p>
             <w:r>
-              <w:t xml:space="preserve">+ </w:t>
-            </w:r>
-            <w:proofErr w:type="spellStart"/>
-            <w:r>
-              <w:t>path_to_image</w:t>
-            </w:r>
-            <w:proofErr w:type="spellEnd"/>
-            <w:r>
-              <w:t> : STRING</w:t>
+              <w:t>+ path_to_image : STRING</w:t>
             </w:r>
           </w:p>
           <w:p>
@@ -20603,81 +19850,33 @@
           </w:p>
           <w:p>
             <w:r>
-              <w:t xml:space="preserve">+ </w:t>
-            </w:r>
-            <w:proofErr w:type="spellStart"/>
-            <w:r>
-              <w:t>Set_Text</w:t>
-            </w:r>
-            <w:proofErr w:type="spellEnd"/>
-            <w:r>
-              <w:t>()</w:t>
-            </w:r>
-          </w:p>
-          <w:p>
-            <w:r>
-              <w:t xml:space="preserve">+ </w:t>
-            </w:r>
-            <w:proofErr w:type="spellStart"/>
-            <w:r>
-              <w:t>Set_Position</w:t>
-            </w:r>
-            <w:proofErr w:type="spellEnd"/>
-            <w:r>
-              <w:t>()</w:t>
-            </w:r>
-          </w:p>
-          <w:p>
-            <w:r>
-              <w:t xml:space="preserve">+ </w:t>
-            </w:r>
-            <w:proofErr w:type="spellStart"/>
-            <w:r>
-              <w:t>Set_Visibility</w:t>
-            </w:r>
-            <w:proofErr w:type="spellEnd"/>
-            <w:r>
-              <w:t>()</w:t>
+              <w:t>+ Set_Text()</w:t>
+            </w:r>
+          </w:p>
+          <w:p>
+            <w:r>
+              <w:t>+ Set_Position()</w:t>
+            </w:r>
+          </w:p>
+          <w:p>
+            <w:r>
+              <w:t>+ Set_Visibility()</w:t>
             </w:r>
           </w:p>
           <w:p>
             <w:r>
               <w:lastRenderedPageBreak/>
-              <w:t xml:space="preserve">+ </w:t>
-            </w:r>
-            <w:proofErr w:type="spellStart"/>
-            <w:r>
-              <w:t>GetTexture</w:t>
-            </w:r>
-            <w:proofErr w:type="spellEnd"/>
-            <w:r>
-              <w:t>()</w:t>
-            </w:r>
-          </w:p>
-          <w:p>
-            <w:r>
-              <w:t xml:space="preserve">+ </w:t>
-            </w:r>
-            <w:proofErr w:type="spellStart"/>
-            <w:r>
-              <w:t>GetPosition</w:t>
-            </w:r>
-            <w:proofErr w:type="spellEnd"/>
-            <w:r>
-              <w:t>()</w:t>
-            </w:r>
-          </w:p>
-          <w:p>
-            <w:r>
-              <w:t xml:space="preserve">+ </w:t>
-            </w:r>
-            <w:proofErr w:type="spellStart"/>
-            <w:r>
-              <w:t>GetDimensions</w:t>
-            </w:r>
-            <w:proofErr w:type="spellEnd"/>
-            <w:r>
-              <w:t>()</w:t>
+              <w:t>+ GetTexture()</w:t>
+            </w:r>
+          </w:p>
+          <w:p>
+            <w:r>
+              <w:t>+ GetPosition()</w:t>
+            </w:r>
+          </w:p>
+          <w:p>
+            <w:r>
+              <w:t>+ GetDimensions()</w:t>
             </w:r>
           </w:p>
           <w:p>
@@ -20737,28 +19936,12 @@
           </w:tcPr>
           <w:p>
             <w:r>
-              <w:t xml:space="preserve">- </w:t>
-            </w:r>
-            <w:proofErr w:type="spellStart"/>
-            <w:r>
-              <w:t>text_color</w:t>
-            </w:r>
-            <w:proofErr w:type="spellEnd"/>
-            <w:r>
-              <w:t> : SDL_COLOR</w:t>
-            </w:r>
-          </w:p>
-          <w:p>
-            <w:r>
-              <w:t xml:space="preserve">- </w:t>
-            </w:r>
-            <w:proofErr w:type="spellStart"/>
-            <w:r>
-              <w:t>input_text</w:t>
-            </w:r>
-            <w:proofErr w:type="spellEnd"/>
-            <w:r>
-              <w:t> : STRING</w:t>
+              <w:t>- text_color : SDL_COLOR</w:t>
+            </w:r>
+          </w:p>
+          <w:p>
+            <w:r>
+              <w:t>- input_text : STRING</w:t>
             </w:r>
           </w:p>
           <w:p>
@@ -20773,15 +19956,7 @@
           </w:p>
           <w:p>
             <w:r>
-              <w:t xml:space="preserve">- </w:t>
-            </w:r>
-            <w:proofErr w:type="spellStart"/>
-            <w:r>
-              <w:t>fvalue</w:t>
-            </w:r>
-            <w:proofErr w:type="spellEnd"/>
-            <w:r>
-              <w:t> : FIELDVALUE</w:t>
+              <w:t>- fvalue : FIELDVALUE</w:t>
             </w:r>
           </w:p>
         </w:tc>
@@ -20794,44 +19969,23 @@
               <w:t>-</w:t>
             </w:r>
             <w:r>
+              <w:t xml:space="preserve"> Update_Text()</w:t>
+            </w:r>
+          </w:p>
+          <w:p>
+            <w:r>
+              <w:t>-</w:t>
+            </w:r>
+            <w:r>
               <w:t xml:space="preserve"> </w:t>
             </w:r>
-            <w:proofErr w:type="spellStart"/>
-            <w:r>
-              <w:t>Update_Text</w:t>
-            </w:r>
-            <w:proofErr w:type="spellEnd"/>
-            <w:r>
-              <w:t>()</w:t>
-            </w:r>
-          </w:p>
-          <w:p>
-            <w:r>
-              <w:t>-</w:t>
-            </w:r>
-            <w:r>
-              <w:t xml:space="preserve"> </w:t>
-            </w:r>
-            <w:proofErr w:type="spellStart"/>
-            <w:r>
-              <w:t>update_button_dimensions</w:t>
-            </w:r>
-            <w:proofErr w:type="spellEnd"/>
-            <w:r>
-              <w:t>()</w:t>
-            </w:r>
-          </w:p>
-          <w:p>
-            <w:r>
-              <w:t xml:space="preserve">- </w:t>
-            </w:r>
-            <w:proofErr w:type="spellStart"/>
-            <w:r>
-              <w:t>write_value</w:t>
-            </w:r>
-            <w:proofErr w:type="spellEnd"/>
-            <w:r>
-              <w:t>()</w:t>
+            <w:r>
+              <w:t>update_button_dimensions()</w:t>
+            </w:r>
+          </w:p>
+          <w:p>
+            <w:r>
+              <w:t>- write_value()</w:t>
             </w:r>
           </w:p>
           <w:p/>
@@ -20839,13 +19993,8 @@
             <w:r>
               <w:t xml:space="preserve">+ </w:t>
             </w:r>
-            <w:proofErr w:type="spellStart"/>
-            <w:r>
-              <w:t>TextField</w:t>
-            </w:r>
-            <w:proofErr w:type="spellEnd"/>
-            <w:r>
-              <w:t>()</w:t>
+            <w:r>
+              <w:t>TextField()</w:t>
             </w:r>
           </w:p>
           <w:p>
@@ -20859,15 +20008,7 @@
               <w:t>+</w:t>
             </w:r>
             <w:r>
-              <w:t xml:space="preserve"> </w:t>
-            </w:r>
-            <w:proofErr w:type="spellStart"/>
-            <w:r>
-              <w:t>Set_Position</w:t>
-            </w:r>
-            <w:proofErr w:type="spellEnd"/>
-            <w:r>
-              <w:t xml:space="preserve">() </w:t>
+              <w:t xml:space="preserve"> Set_Position() </w:t>
             </w:r>
             <w:r>
               <w:rPr>
@@ -20885,15 +20026,7 @@
               </w:rPr>
             </w:pPr>
             <w:r>
-              <w:t xml:space="preserve">+ </w:t>
-            </w:r>
-            <w:proofErr w:type="spellStart"/>
-            <w:r>
-              <w:t>Set_Visibility</w:t>
-            </w:r>
-            <w:proofErr w:type="spellEnd"/>
-            <w:r>
-              <w:t xml:space="preserve">() </w:t>
+              <w:t xml:space="preserve">+ Set_Visibility() </w:t>
             </w:r>
             <w:r>
               <w:rPr>
@@ -20910,28 +20043,12 @@
           </w:p>
           <w:p>
             <w:r>
-              <w:t xml:space="preserve">+ </w:t>
-            </w:r>
-            <w:proofErr w:type="spellStart"/>
-            <w:r>
-              <w:t>Add_Character</w:t>
-            </w:r>
-            <w:proofErr w:type="spellEnd"/>
-            <w:r>
-              <w:t>()</w:t>
-            </w:r>
-          </w:p>
-          <w:p>
-            <w:r>
-              <w:t xml:space="preserve">+ </w:t>
-            </w:r>
-            <w:proofErr w:type="spellStart"/>
-            <w:r>
-              <w:t>CheckForClick</w:t>
-            </w:r>
-            <w:proofErr w:type="spellEnd"/>
-            <w:r>
-              <w:t>()</w:t>
+              <w:t>+ Add_Character()</w:t>
+            </w:r>
+          </w:p>
+          <w:p>
+            <w:r>
+              <w:t>+ CheckForClick()</w:t>
             </w:r>
           </w:p>
           <w:p>
@@ -21047,15 +20164,7 @@
           </w:p>
           <w:p>
             <w:r>
-              <w:t xml:space="preserve">- </w:t>
-            </w:r>
-            <w:proofErr w:type="spellStart"/>
-            <w:r>
-              <w:t>read_f</w:t>
-            </w:r>
-            <w:proofErr w:type="spellEnd"/>
-            <w:r>
-              <w:t> : FUNCTION&lt;VOID()&gt;</w:t>
+              <w:t>- read_f : FUNCTION&lt;VOID()&gt;</w:t>
             </w:r>
           </w:p>
           <w:p>
@@ -21164,15 +20273,7 @@
           </w:p>
           <w:p>
             <w:r>
-              <w:t xml:space="preserve">- </w:t>
-            </w:r>
-            <w:proofErr w:type="spellStart"/>
-            <w:r>
-              <w:t>read_f</w:t>
-            </w:r>
-            <w:proofErr w:type="spellEnd"/>
-            <w:r>
-              <w:t> : FUNCTION&lt;VOID()&gt;</w:t>
+              <w:t>- read_f : FUNCTION&lt;VOID()&gt;</w:t>
             </w:r>
           </w:p>
         </w:tc>
@@ -21589,7 +20690,6 @@
       <w:r>
         <w:t xml:space="preserve"> objects. The original design planned to dequeue bodies sequentially in order to update and render them. However, due to the frequency of the necessary access to orbits in the queue and the need to iterate through a definite set of bodies, all the orbits simulated at any time in the application is stored in the “</w:t>
       </w:r>
-      <w:proofErr w:type="spellStart"/>
       <w:r>
         <w:rPr>
           <w:i/>
@@ -21597,7 +20697,6 @@
         </w:rPr>
         <w:t>orbiting_bodies</w:t>
       </w:r>
-      <w:proofErr w:type="spellEnd"/>
       <w:r>
         <w:t>” vector</w:t>
       </w:r>
@@ -21894,15 +20993,7 @@
     </w:p>
     <w:p>
       <w:r>
-        <w:t>Taking the change in time since the last frame (clamped in the main .</w:t>
-      </w:r>
-      <w:proofErr w:type="spellStart"/>
-      <w:r>
-        <w:t>cpp</w:t>
-      </w:r>
-      <w:proofErr w:type="spellEnd"/>
-      <w:r>
-        <w:t xml:space="preserve"> file) and a time scale as its parameters, the update method governs the orbiting body’s </w:t>
+        <w:t xml:space="preserve">Taking the change in time since the last frame (clamped in the main .cpp file) and a time scale as its parameters, the update method governs the orbiting body’s </w:t>
       </w:r>
       <w:r>
         <w:t>behaviour</w:t>
@@ -21920,21 +21011,12 @@
       <w:r>
         <w:t xml:space="preserve">and </w:t>
       </w:r>
-      <w:proofErr w:type="spellStart"/>
       <w:r>
         <w:rPr>
           <w:b/>
           <w:bCs/>
         </w:rPr>
-        <w:t>MoveToPos</w:t>
-      </w:r>
-      <w:proofErr w:type="spellEnd"/>
-      <w:r>
-        <w:rPr>
-          <w:b/>
-          <w:bCs/>
-        </w:rPr>
-        <w:t xml:space="preserve"> </w:t>
+        <w:t xml:space="preserve">MoveToPos </w:t>
       </w:r>
       <w:r>
         <w:t>most notably. These define the motion of the body frame-to-frame.</w:t>
@@ -22003,23 +21085,7 @@
         <w:t xml:space="preserve">time, position, velocity and delta time </w:t>
       </w:r>
       <w:r>
-        <w:t xml:space="preserve">as parameters and uses them to calculate the orbit body’s new position and velocity. Each </w:t>
-      </w:r>
-      <w:proofErr w:type="spellStart"/>
-      <w:r>
-        <w:t>rk</w:t>
-      </w:r>
-      <w:proofErr w:type="spellEnd"/>
-      <w:r>
-        <w:t xml:space="preserve"> step is calculated using the </w:t>
-      </w:r>
-      <w:proofErr w:type="spellStart"/>
-      <w:r>
-        <w:t>two_body_ode</w:t>
-      </w:r>
-      <w:proofErr w:type="spellEnd"/>
-      <w:r>
-        <w:t xml:space="preserve"> method.</w:t>
+        <w:t>as parameters and uses them to calculate the orbit body’s new position and velocity. Each rk step is calculated using the two_body_ode method.</w:t>
       </w:r>
     </w:p>
     <w:p/>
@@ -22397,15 +21463,7 @@
     <w:p/>
     <w:p>
       <w:r>
-        <w:t>Future versions of Orbyte could build upon the rudimentary geometry of bodies by facilitating the importing of mesh data from 3D object files (such as .</w:t>
-      </w:r>
-      <w:proofErr w:type="spellStart"/>
-      <w:r>
-        <w:t>fbx</w:t>
-      </w:r>
-      <w:proofErr w:type="spellEnd"/>
-      <w:r>
-        <w:t xml:space="preserve"> files).</w:t>
+        <w:t>Future versions of Orbyte could build upon the rudimentary geometry of bodies by facilitating the importing of mesh data from 3D object files (such as .fbx files).</w:t>
       </w:r>
     </w:p>
     <w:p/>
@@ -22633,7 +21691,6 @@
       <w:r>
         <w:t xml:space="preserve">via a user interaction with a </w:t>
       </w:r>
-      <w:proofErr w:type="spellStart"/>
       <w:r>
         <w:rPr>
           <w:b/>
@@ -22641,7 +21698,6 @@
         </w:rPr>
         <w:t>FunctionButton</w:t>
       </w:r>
-      <w:proofErr w:type="spellEnd"/>
       <w:r>
         <w:t xml:space="preserve"> </w:t>
       </w:r>
@@ -22841,21 +21897,12 @@
       <w:r>
         <w:t xml:space="preserve"> are the geometries generated in the virtual </w:t>
       </w:r>
-      <w:proofErr w:type="spellStart"/>
       <w:r>
         <w:rPr>
           <w:b/>
           <w:bCs/>
         </w:rPr>
-        <w:t>Generate_Vertices</w:t>
-      </w:r>
-      <w:proofErr w:type="spellEnd"/>
-      <w:r>
-        <w:rPr>
-          <w:b/>
-          <w:bCs/>
-        </w:rPr>
-        <w:t xml:space="preserve"> </w:t>
+        <w:t xml:space="preserve">Generate_Vertices </w:t>
       </w:r>
       <w:r>
         <w:t>method.</w:t>
@@ -23000,21 +22047,12 @@
       <w:r>
         <w:t xml:space="preserve">is the </w:t>
       </w:r>
-      <w:proofErr w:type="spellStart"/>
       <w:r>
         <w:rPr>
           <w:b/>
           <w:bCs/>
         </w:rPr>
-        <w:t>Calculate_Period</w:t>
-      </w:r>
-      <w:proofErr w:type="spellEnd"/>
-      <w:r>
-        <w:rPr>
-          <w:b/>
-          <w:bCs/>
-        </w:rPr>
-        <w:t xml:space="preserve"> </w:t>
+        <w:t xml:space="preserve">Calculate_Period </w:t>
       </w:r>
       <w:r>
         <w:t>method</w:t>
@@ -23075,34 +22113,23 @@
       <w:r>
         <w:t xml:space="preserve">Within this method, it is necessary to calculate the </w:t>
       </w:r>
-      <w:proofErr w:type="spellStart"/>
       <w:r>
         <w:rPr>
           <w:b/>
           <w:bCs/>
         </w:rPr>
-        <w:t>length_of_orbit</w:t>
-      </w:r>
-      <w:proofErr w:type="spellEnd"/>
+        <w:t xml:space="preserve">length_of_orbit </w:t>
+      </w:r>
+      <w:r>
+        <w:t xml:space="preserve">with the relative position of the satellite to the </w:t>
+      </w:r>
       <w:r>
         <w:rPr>
           <w:b/>
           <w:bCs/>
         </w:rPr>
-        <w:t xml:space="preserve"> </w:t>
-      </w:r>
-      <w:r>
-        <w:t xml:space="preserve">with the relative position of the satellite to the </w:t>
-      </w:r>
-      <w:proofErr w:type="spellStart"/>
-      <w:r>
-        <w:rPr>
-          <w:b/>
-          <w:bCs/>
-        </w:rPr>
         <w:t>parent_body</w:t>
       </w:r>
-      <w:proofErr w:type="spellEnd"/>
       <w:r>
         <w:t xml:space="preserve">. </w:t>
       </w:r>
@@ -23131,21 +22158,7 @@
         <w:rPr>
           <w:color w:val="000000" w:themeColor="text1"/>
         </w:rPr>
-        <w:t xml:space="preserve">A vital structure composed of 3 doubles: x, y and z. This struct overloads many standard </w:t>
-      </w:r>
-      <w:proofErr w:type="spellStart"/>
-      <w:r>
-        <w:rPr>
-          <w:color w:val="000000" w:themeColor="text1"/>
-        </w:rPr>
-        <w:t>c++</w:t>
-      </w:r>
-      <w:proofErr w:type="spellEnd"/>
-      <w:r>
-        <w:rPr>
-          <w:color w:val="000000" w:themeColor="text1"/>
-        </w:rPr>
-        <w:t xml:space="preserve"> arithmetic operators to implement vector addition, subtraction and scalar / vector multiplication. Methods including Normalize, Distance, Scalar Product and Magnitude are also part of the header file.</w:t>
+        <w:t>A vital structure composed of 3 doubles: x, y and z. This struct overloads many standard c++ arithmetic operators to implement vector addition, subtraction and scalar / vector multiplication. Methods including Normalize, Distance, Scalar Product and Magnitude are also part of the header file.</w:t>
       </w:r>
     </w:p>
     <w:p>
@@ -23600,21 +22613,7 @@
         <w:rPr>
           <w:color w:val="000000" w:themeColor="text1"/>
         </w:rPr>
-        <w:t>The text class primarily consists of a texture reference and string to be displayed. The texture is loaded from a true type font file with the characters passed as an argument to the “</w:t>
-      </w:r>
-      <w:proofErr w:type="spellStart"/>
-      <w:r>
-        <w:rPr>
-          <w:color w:val="000000" w:themeColor="text1"/>
-        </w:rPr>
-        <w:t>loadFromRenderedText</w:t>
-      </w:r>
-      <w:proofErr w:type="spellEnd"/>
-      <w:r>
-        <w:rPr>
-          <w:color w:val="000000" w:themeColor="text1"/>
-        </w:rPr>
-        <w:t>” function. This class contains get &amp; set methods for the text, as well as attributes and accessor / mutator methods pertaining to the position and dimensions of the text on screen.</w:t>
+        <w:t>The text class primarily consists of a texture reference and string to be displayed. The texture is loaded from a true type font file with the characters passed as an argument to the “loadFromRenderedText” function. This class contains get &amp; set methods for the text, as well as attributes and accessor / mutator methods pertaining to the position and dimensions of the text on screen.</w:t>
       </w:r>
     </w:p>
     <w:p>
@@ -23812,21 +22811,7 @@
         <w:rPr>
           <w:color w:val="000000" w:themeColor="text1"/>
         </w:rPr>
-        <w:t xml:space="preserve">2D vector calculations determine whether any given point in the </w:t>
-      </w:r>
-      <w:proofErr w:type="spellStart"/>
-      <w:r>
-        <w:rPr>
-          <w:color w:val="000000" w:themeColor="text1"/>
-        </w:rPr>
-        <w:t>xy</w:t>
-      </w:r>
-      <w:proofErr w:type="spellEnd"/>
-      <w:r>
-        <w:rPr>
-          <w:color w:val="000000" w:themeColor="text1"/>
-        </w:rPr>
-        <w:t xml:space="preserve"> plane is within the bounds of the button as defined by the button’s dimensions.</w:t>
+        <w:t>2D vector calculations determine whether any given point in the xy plane is within the bounds of the button as defined by the button’s dimensions.</w:t>
       </w:r>
       <w:r>
         <w:rPr>
@@ -23949,21 +22934,7 @@
         <w:rPr>
           <w:color w:val="000000" w:themeColor="text1"/>
         </w:rPr>
-        <w:t xml:space="preserve">Input fields need to have a pointer to the variable their new contents should change. E.g. if an edition to the time scale field is made, the </w:t>
-      </w:r>
-      <w:proofErr w:type="spellStart"/>
-      <w:r>
-        <w:rPr>
-          <w:color w:val="000000" w:themeColor="text1"/>
-        </w:rPr>
-        <w:t>time_scale</w:t>
-      </w:r>
-      <w:proofErr w:type="spellEnd"/>
-      <w:r>
-        <w:rPr>
-          <w:color w:val="000000" w:themeColor="text1"/>
-        </w:rPr>
-        <w:t xml:space="preserve"> variable should be changed. This is </w:t>
+        <w:t xml:space="preserve">Input fields need to have a pointer to the variable their new contents should change. E.g. if an edition to the time scale field is made, the time_scale variable should be changed. This is </w:t>
       </w:r>
       <w:r>
         <w:rPr>
@@ -24075,21 +23046,7 @@
         <w:rPr>
           <w:color w:val="000000" w:themeColor="text1"/>
         </w:rPr>
-        <w:t xml:space="preserve">Inherits from field value and overrides the </w:t>
-      </w:r>
-      <w:proofErr w:type="spellStart"/>
-      <w:r>
-        <w:rPr>
-          <w:color w:val="000000" w:themeColor="text1"/>
-        </w:rPr>
-        <w:t>ReadField</w:t>
-      </w:r>
-      <w:proofErr w:type="spellEnd"/>
-      <w:r>
-        <w:rPr>
-          <w:color w:val="000000" w:themeColor="text1"/>
-        </w:rPr>
-        <w:t xml:space="preserve"> method to include its own validation and write to its double pointer attribute.</w:t>
+        <w:t>Inherits from field value and overrides the ReadField method to include its own validation and write to its double pointer attribute.</w:t>
       </w:r>
     </w:p>
     <w:p>
@@ -24150,35 +23107,7 @@
         <w:rPr>
           <w:color w:val="000000" w:themeColor="text1"/>
         </w:rPr>
-        <w:t xml:space="preserve">The </w:t>
-      </w:r>
-      <w:proofErr w:type="spellStart"/>
-      <w:r>
-        <w:rPr>
-          <w:color w:val="000000" w:themeColor="text1"/>
-        </w:rPr>
-        <w:t>ReadField</w:t>
-      </w:r>
-      <w:proofErr w:type="spellEnd"/>
-      <w:r>
-        <w:rPr>
-          <w:color w:val="000000" w:themeColor="text1"/>
-        </w:rPr>
-        <w:t xml:space="preserve"> method calls </w:t>
-      </w:r>
-      <w:proofErr w:type="spellStart"/>
-      <w:r>
-        <w:rPr>
-          <w:color w:val="000000" w:themeColor="text1"/>
-        </w:rPr>
-        <w:t>ValidateValue</w:t>
-      </w:r>
-      <w:proofErr w:type="spellEnd"/>
-      <w:r>
-        <w:rPr>
-          <w:color w:val="000000" w:themeColor="text1"/>
-        </w:rPr>
-        <w:t xml:space="preserve"> which is a private function returning a Boolean if the value is valid</w:t>
+        <w:t>The ReadField method calls ValidateValue which is a private function returning a Boolean if the value is valid</w:t>
       </w:r>
       <w:r>
         <w:rPr>
@@ -24241,19 +23170,11 @@
           <w:color w:val="000000" w:themeColor="text1"/>
         </w:rPr>
       </w:pPr>
-      <w:proofErr w:type="spellStart"/>
-      <w:r>
-        <w:rPr>
-          <w:color w:val="000000" w:themeColor="text1"/>
-        </w:rPr>
-        <w:t>ValidateValue</w:t>
-      </w:r>
-      <w:proofErr w:type="spellEnd"/>
-      <w:r>
-        <w:rPr>
-          <w:color w:val="000000" w:themeColor="text1"/>
-        </w:rPr>
-        <w:t xml:space="preserve"> initially uses a regex expression to ensure the content string is a valid signed or unsigned number before attempting to convert it to a double within a try-catch statement.</w:t>
+      <w:r>
+        <w:rPr>
+          <w:color w:val="000000" w:themeColor="text1"/>
+        </w:rPr>
+        <w:t>ValidateValue initially uses a regex expression to ensure the content string is a valid signed or unsigned number before attempting to convert it to a double within a try-catch statement.</w:t>
       </w:r>
     </w:p>
     <w:p>
@@ -24425,21 +23346,7 @@
         <w:rPr>
           <w:color w:val="000000" w:themeColor="text1"/>
         </w:rPr>
-        <w:t xml:space="preserve">Inherits from field value and overrides the </w:t>
-      </w:r>
-      <w:proofErr w:type="spellStart"/>
-      <w:r>
-        <w:rPr>
-          <w:color w:val="000000" w:themeColor="text1"/>
-        </w:rPr>
-        <w:t>ReadField</w:t>
-      </w:r>
-      <w:proofErr w:type="spellEnd"/>
-      <w:r>
-        <w:rPr>
-          <w:color w:val="000000" w:themeColor="text1"/>
-        </w:rPr>
-        <w:t xml:space="preserve"> method to include its own validation and write to its string pointer attribute. Contains a reg</w:t>
+        <w:t>Inherits from field value and overrides the ReadField method to include its own validation and write to its string pointer attribute. Contains a reg</w:t>
       </w:r>
       <w:r>
         <w:rPr>
@@ -24749,21 +23656,7 @@
         <w:rPr>
           <w:color w:val="000000" w:themeColor="text1"/>
         </w:rPr>
-        <w:t xml:space="preserve">The constructor method calls the parent constructor before defining the button dimensions and position of the text field. The text field is then added to </w:t>
-      </w:r>
-      <w:proofErr w:type="spellStart"/>
-      <w:r>
-        <w:rPr>
-          <w:color w:val="000000" w:themeColor="text1"/>
-        </w:rPr>
-        <w:t>Graphyte’s</w:t>
-      </w:r>
-      <w:proofErr w:type="spellEnd"/>
-      <w:r>
-        <w:rPr>
-          <w:color w:val="000000" w:themeColor="text1"/>
-        </w:rPr>
-        <w:t xml:space="preserve"> render queue for text elements.</w:t>
+        <w:t>The constructor method calls the parent constructor before defining the button dimensions and position of the text field. The text field is then added to Graphyte’s render queue for text elements.</w:t>
       </w:r>
     </w:p>
     <w:p>
@@ -24835,7 +23728,6 @@
       <w:r>
         <w:t>The “</w:t>
       </w:r>
-      <w:proofErr w:type="spellStart"/>
       <w:r>
         <w:rPr>
           <w:b/>
@@ -24843,17 +23735,8 @@
         </w:rPr>
         <w:t>rotated_world_pos</w:t>
       </w:r>
-      <w:proofErr w:type="spellEnd"/>
-      <w:r>
-        <w:t xml:space="preserve">” vector3 is used in rotating every point to be rendered in the simulation around the world origin. Rotation is </w:t>
-      </w:r>
-      <w:proofErr w:type="spellStart"/>
-      <w:r>
-        <w:t>controller</w:t>
-      </w:r>
-      <w:proofErr w:type="spellEnd"/>
-      <w:r>
-        <w:t xml:space="preserve"> by the user’s arrow keys:</w:t>
+      <w:r>
+        <w:t>” vector3 is used in rotating every point to be rendered in the simulation around the world origin. Rotation is controller by the user’s arrow keys:</w:t>
       </w:r>
     </w:p>
     <w:p>
@@ -24909,169 +23792,115 @@
       <w:r>
         <w:t xml:space="preserve">As the keys are pressed, the </w:t>
       </w:r>
-      <w:proofErr w:type="spellStart"/>
       <w:r>
         <w:rPr>
           <w:b/>
           <w:bCs/>
         </w:rPr>
-        <w:t>camera_rotation</w:t>
-      </w:r>
-      <w:proofErr w:type="spellEnd"/>
+        <w:t xml:space="preserve">camera_rotation </w:t>
+      </w:r>
+      <w:r>
+        <w:t xml:space="preserve">attribute of </w:t>
+      </w:r>
       <w:r>
         <w:rPr>
           <w:b/>
           <w:bCs/>
         </w:rPr>
-        <w:t xml:space="preserve"> </w:t>
-      </w:r>
-      <w:r>
-        <w:t xml:space="preserve">attribute of </w:t>
+        <w:t xml:space="preserve">Camera </w:t>
+      </w:r>
+      <w:r>
+        <w:t xml:space="preserve">are changed via the </w:t>
       </w:r>
       <w:r>
         <w:rPr>
           <w:b/>
           <w:bCs/>
         </w:rPr>
-        <w:t xml:space="preserve">Camera </w:t>
-      </w:r>
-      <w:r>
-        <w:t xml:space="preserve">are changed via the </w:t>
-      </w:r>
-      <w:proofErr w:type="spellStart"/>
+        <w:t>RotateCamera</w:t>
+      </w:r>
+      <w:r>
+        <w:t xml:space="preserve"> method.</w:t>
+      </w:r>
+      <w:r>
+        <w:t xml:space="preserve"> This way, the user is</w:t>
+      </w:r>
+      <w:r>
+        <w:t xml:space="preserve"> seemingly</w:t>
+      </w:r>
+      <w:r>
+        <w:t xml:space="preserve"> able to manoeuvre the camera about the world origin, facilitating 3D interaction</w:t>
+      </w:r>
+      <w:r>
+        <w:t xml:space="preserve">, whereas in reality, every pixel is rotated as necessary before being drawn. This is done so that none of the simulation’s positions or velocities need to be augmented when rotating every object around the origin. Rotating within the </w:t>
+      </w:r>
       <w:r>
         <w:rPr>
           <w:b/>
           <w:bCs/>
         </w:rPr>
-        <w:t>RotateCamera</w:t>
-      </w:r>
-      <w:proofErr w:type="spellEnd"/>
-      <w:r>
-        <w:t xml:space="preserve"> method.</w:t>
-      </w:r>
-      <w:r>
-        <w:t xml:space="preserve"> This way, the user is</w:t>
-      </w:r>
-      <w:r>
-        <w:t xml:space="preserve"> seemingly</w:t>
-      </w:r>
-      <w:r>
-        <w:t xml:space="preserve"> able to manoeuvre the camera about the world origin, facilitating 3D interaction</w:t>
-      </w:r>
-      <w:r>
-        <w:t xml:space="preserve">, whereas in reality, every pixel is rotated as necessary before being drawn. This is done so that none of the simulation’s positions or velocities need to be augmented when rotating every object around the origin. Rotating within the </w:t>
-      </w:r>
-      <w:proofErr w:type="spellStart"/>
-      <w:r>
-        <w:rPr>
-          <w:b/>
-          <w:bCs/>
-        </w:rPr>
-        <w:t>WorldSpaceToScreenSpace</w:t>
-      </w:r>
-      <w:proofErr w:type="spellEnd"/>
-      <w:r>
-        <w:rPr>
-          <w:b/>
-          <w:bCs/>
-        </w:rPr>
+        <w:t xml:space="preserve">WorldSpaceToScreenSpace </w:t>
+      </w:r>
+      <w:r>
+        <w:t>method preserves the structure of the system</w:t>
+      </w:r>
+      <w:r>
+        <w:t xml:space="preserve"> and integrity of the simulation</w:t>
+      </w:r>
+      <w:r>
+        <w:t>.</w:t>
+      </w:r>
+    </w:p>
+    <w:p/>
+    <w:p>
+      <w:pPr>
+        <w:pStyle w:val="Heading2"/>
+      </w:pPr>
+      <w:r>
+        <w:t xml:space="preserve">Simulation </w:t>
+      </w:r>
+      <w:r>
+        <w:t>Storage</w:t>
+      </w:r>
+      <w:r>
+        <w:t xml:space="preserve"> Solution</w:t>
+      </w:r>
+    </w:p>
+    <w:p>
+      <w:r>
+        <w:t>The storage system for Orbyte, originally intended to be implemented as a database, has instead been developed to be a binary file storage system. Every simulation can be saved to a .orbyte file at a given path</w:t>
+      </w:r>
+      <w:r>
+        <w:rPr>
+          <w:rStyle w:val="FootnoteReference"/>
+        </w:rPr>
+        <w:footnoteReference w:id="12"/>
+      </w:r>
+      <w:r>
+        <w:t>.</w:t>
+      </w:r>
+      <w:r>
         <w:t xml:space="preserve"> </w:t>
       </w:r>
-      <w:r>
-        <w:t>method preserves the structure of the system</w:t>
-      </w:r>
-      <w:r>
-        <w:t xml:space="preserve"> and integrity of the simulation</w:t>
-      </w:r>
-      <w:r>
-        <w:t>.</w:t>
-      </w:r>
     </w:p>
     <w:p/>
     <w:p>
-      <w:pPr>
-        <w:pStyle w:val="Heading2"/>
-      </w:pPr>
-      <w:r>
-        <w:t xml:space="preserve">Simulation </w:t>
-      </w:r>
-      <w:r>
-        <w:t>Storage</w:t>
-      </w:r>
-      <w:r>
-        <w:t xml:space="preserve"> Solution</w:t>
-      </w:r>
-    </w:p>
-    <w:p>
-      <w:r>
-        <w:t>The storage system for Orbyte, originally intended to be implemented as a database, has instead been developed to be a binary file storage system. Every simulation can be saved to a .orbyte file at a given path</w:t>
-      </w:r>
-      <w:r>
-        <w:rPr>
-          <w:rStyle w:val="FootnoteReference"/>
-        </w:rPr>
-        <w:footnoteReference w:id="12"/>
-      </w:r>
-      <w:r>
-        <w:t>.</w:t>
-      </w:r>
-      <w:r>
-        <w:t xml:space="preserve"> </w:t>
+      <w:r>
+        <w:t>Binary files were implemented instead of a database as they are, in this use case, more memory efficient (due to my own format of file) and faster to read and write from as there is no external library being used to interface with a database. It is also never necessary to partially access saved variables of a simulation, as you would be able to if using a table. Simulations are always written or read in one go. There is therefore no need for the storage solution to involve a database, however the OrbitBodyData structure has been designed with the principles of good table design in mind, where every fact stored in OrbitBodyData is about the body and only about the body.</w:t>
       </w:r>
     </w:p>
     <w:p/>
     <w:p>
-      <w:r>
-        <w:t xml:space="preserve">Binary files were implemented instead of a database as they are, in this use case, more memory efficient (due to my own format of file) and faster to read and write from as there is no external library being used to interface with a database. It is also never necessary to partially access saved variables of a simulation, as you would be able to if using a table. Simulations are always written or read in one go. There is therefore no need for the storage solution to involve a database, however the </w:t>
-      </w:r>
-      <w:proofErr w:type="spellStart"/>
+      <w:pPr>
+        <w:pStyle w:val="Heading3"/>
+      </w:pPr>
       <w:r>
         <w:t>OrbitBodyData</w:t>
       </w:r>
-      <w:proofErr w:type="spellEnd"/>
-      <w:r>
-        <w:t xml:space="preserve"> structure has been designed with the principles of good table design in mind, where every fact stored in </w:t>
-      </w:r>
-      <w:proofErr w:type="spellStart"/>
-      <w:r>
-        <w:t>OrbitBodyData</w:t>
-      </w:r>
-      <w:proofErr w:type="spellEnd"/>
-      <w:r>
-        <w:t xml:space="preserve"> is about the body and only about the body.</w:t>
-      </w:r>
-    </w:p>
-    <w:p/>
-    <w:p>
-      <w:pPr>
-        <w:pStyle w:val="Heading3"/>
-      </w:pPr>
-      <w:proofErr w:type="spellStart"/>
-      <w:r>
-        <w:t>OrbitBodyData</w:t>
-      </w:r>
-      <w:proofErr w:type="spellEnd"/>
-    </w:p>
-    <w:p>
-      <w:r>
-        <w:t>This structure is a representational abstraction of an Orbit Body. The Body Class contains a method: “</w:t>
-      </w:r>
-      <w:proofErr w:type="spellStart"/>
-      <w:r>
-        <w:t>GetOrbitBodyData</w:t>
-      </w:r>
-      <w:proofErr w:type="spellEnd"/>
-      <w:r>
-        <w:t xml:space="preserve">” which returns this structure. The definition of </w:t>
-      </w:r>
-      <w:proofErr w:type="spellStart"/>
-      <w:r>
-        <w:t>OrbitBodyData</w:t>
-      </w:r>
-      <w:proofErr w:type="spellEnd"/>
-      <w:r>
-        <w:t xml:space="preserve"> is shown below.</w:t>
+    </w:p>
+    <w:p>
+      <w:r>
+        <w:t>This structure is a representational abstraction of an Orbit Body. The Body Class contains a method: “GetOrbitBodyData” which returns this structure. The definition of OrbitBodyData is shown below.</w:t>
       </w:r>
     </w:p>
     <w:p>
@@ -25125,57 +23954,26 @@
     <w:p/>
     <w:p>
       <w:r>
-        <w:t xml:space="preserve">Information about “parent” bodies are not stored in </w:t>
-      </w:r>
-      <w:proofErr w:type="spellStart"/>
-      <w:r>
-        <w:t>OrbitBodyData</w:t>
-      </w:r>
-      <w:proofErr w:type="spellEnd"/>
-      <w:r>
-        <w:t xml:space="preserve">. For first order orbiting bodies </w:t>
+        <w:t xml:space="preserve">Information about “parent” bodies are not stored in OrbitBodyData. For first order orbiting bodies </w:t>
       </w:r>
     </w:p>
     <w:p>
       <w:pPr>
         <w:pStyle w:val="Heading3"/>
       </w:pPr>
-      <w:proofErr w:type="spellStart"/>
       <w:r>
         <w:t>OrbitBodyCollection</w:t>
       </w:r>
-      <w:proofErr w:type="spellEnd"/>
     </w:p>
     <w:p>
       <w:r>
         <w:t>This structure</w:t>
       </w:r>
       <w:r>
-        <w:t xml:space="preserve"> stores a collection of </w:t>
-      </w:r>
-      <w:proofErr w:type="spellStart"/>
-      <w:r>
-        <w:t>OrbitBodyData</w:t>
-      </w:r>
-      <w:proofErr w:type="spellEnd"/>
-      <w:r>
-        <w:t xml:space="preserve"> in a hash table. </w:t>
-      </w:r>
-      <w:proofErr w:type="spellStart"/>
-      <w:r>
-        <w:t>OrbitBodyCollection</w:t>
-      </w:r>
-      <w:proofErr w:type="spellEnd"/>
-      <w:r>
-        <w:t xml:space="preserve"> is used in </w:t>
-      </w:r>
-      <w:proofErr w:type="spellStart"/>
-      <w:r>
-        <w:t>SimulationData</w:t>
-      </w:r>
-      <w:proofErr w:type="spellEnd"/>
-      <w:r>
-        <w:t xml:space="preserve"> as a way of encapsulating all the Orbit Bodies in a simulation.</w:t>
+        <w:t xml:space="preserve"> stores a collection of OrbitBodyData in a hash table. </w:t>
+      </w:r>
+      <w:r>
+        <w:t>OrbitBodyCollection is used in SimulationData as a way of encapsulating all the Orbit Bodies in a simulation.</w:t>
       </w:r>
     </w:p>
     <w:p>
@@ -25222,15 +24020,7 @@
     </w:p>
     <w:p>
       <w:r>
-        <w:t xml:space="preserve">An </w:t>
-      </w:r>
-      <w:proofErr w:type="spellStart"/>
-      <w:r>
-        <w:t>OrbitBodyCollection</w:t>
-      </w:r>
-      <w:proofErr w:type="spellEnd"/>
-      <w:r>
-        <w:t xml:space="preserve"> </w:t>
+        <w:t xml:space="preserve">An OrbitBodyCollection </w:t>
       </w:r>
       <w:r>
         <w:rPr>
@@ -25246,15 +24036,7 @@
         <w:t>1</w:t>
       </w:r>
       <w:r>
-        <w:t xml:space="preserve"> </w:t>
-      </w:r>
-      <w:proofErr w:type="spellStart"/>
-      <w:r>
-        <w:t>OrbitBodyData</w:t>
-      </w:r>
-      <w:proofErr w:type="spellEnd"/>
-      <w:r>
-        <w:t>.</w:t>
+        <w:t xml:space="preserve"> OrbitBodyData.</w:t>
       </w:r>
       <w:r>
         <w:t xml:space="preserve"> One slot is purposefully kept empty so that the read method does not recurse infinitely</w:t>
@@ -25284,23 +24066,7 @@
     <w:p/>
     <w:p>
       <w:r>
-        <w:t xml:space="preserve">The </w:t>
-      </w:r>
-      <w:proofErr w:type="spellStart"/>
-      <w:r>
-        <w:t>TryWrite</w:t>
-      </w:r>
-      <w:proofErr w:type="spellEnd"/>
-      <w:r>
-        <w:t xml:space="preserve"> method is a recursive algorithm used to write to the hash table, with open addressing collision avoidance. </w:t>
-      </w:r>
-      <w:proofErr w:type="spellStart"/>
-      <w:r>
-        <w:t>TryRead</w:t>
-      </w:r>
-      <w:proofErr w:type="spellEnd"/>
-      <w:r>
-        <w:t xml:space="preserve"> is also recursive; it reads from the hash table given the index to read from, and compares it to the name it is searching for.</w:t>
+        <w:t>The TryWrite method is a recursive algorithm used to write to the hash table, with open addressing collision avoidance. TryRead is also recursive; it reads from the hash table given the index to read from, and compares it to the name it is searching for.</w:t>
       </w:r>
     </w:p>
     <w:p/>
@@ -25357,15 +24123,7 @@
     </w:p>
     <w:p>
       <w:r>
-        <w:t xml:space="preserve">The index within the data vector to write to is gotten through a hashing algorithm. This function returns an integer and the </w:t>
-      </w:r>
-      <w:proofErr w:type="spellStart"/>
-      <w:r>
-        <w:t>OrbitBodyData</w:t>
-      </w:r>
-      <w:proofErr w:type="spellEnd"/>
-      <w:r>
-        <w:t xml:space="preserve"> is then stored in that location.</w:t>
+        <w:t>The index within the data vector to write to is gotten through a hashing algorithm. This function returns an integer and the OrbitBodyData is then stored in that location.</w:t>
       </w:r>
     </w:p>
     <w:p/>
@@ -25441,15 +24199,7 @@
     <w:p/>
     <w:p>
       <w:r>
-        <w:t xml:space="preserve">When reading, another recursive method is used: </w:t>
-      </w:r>
-      <w:proofErr w:type="spellStart"/>
-      <w:r>
-        <w:t>TryRead</w:t>
-      </w:r>
-      <w:proofErr w:type="spellEnd"/>
-      <w:r>
-        <w:t xml:space="preserve">. The same “recurse &amp; increment” </w:t>
+        <w:t xml:space="preserve">When reading, another recursive method is used: TryRead. The same “recurse &amp; increment” </w:t>
       </w:r>
       <w:r>
         <w:t xml:space="preserve">strategy </w:t>
@@ -25574,17 +24324,14 @@
       <w:pPr>
         <w:pStyle w:val="Heading3"/>
       </w:pPr>
-      <w:proofErr w:type="spellStart"/>
       <w:r>
         <w:t>SimulationData</w:t>
       </w:r>
-      <w:proofErr w:type="spellEnd"/>
     </w:p>
     <w:p>
       <w:r>
         <w:t xml:space="preserve">The highest level of encapsulation in the storage solution: The </w:t>
       </w:r>
-      <w:proofErr w:type="spellStart"/>
       <w:r>
         <w:rPr>
           <w:b/>
@@ -25592,7 +24339,6 @@
         </w:rPr>
         <w:t>SimulationData</w:t>
       </w:r>
-      <w:proofErr w:type="spellEnd"/>
       <w:r>
         <w:t xml:space="preserve"> structure represents an entire simulation in terms of a few key attributes. </w:t>
       </w:r>
@@ -25644,34 +24390,23 @@
         <w:lastRenderedPageBreak/>
         <w:t xml:space="preserve">An instance of this type is passed to the </w:t>
       </w:r>
-      <w:proofErr w:type="spellStart"/>
       <w:r>
         <w:rPr>
           <w:b/>
           <w:bCs/>
         </w:rPr>
-        <w:t>WriteDataToFile</w:t>
-      </w:r>
-      <w:proofErr w:type="spellEnd"/>
+        <w:t xml:space="preserve">WriteDataToFile </w:t>
+      </w:r>
+      <w:r>
+        <w:t xml:space="preserve">method in the </w:t>
+      </w:r>
       <w:r>
         <w:rPr>
           <w:b/>
           <w:bCs/>
         </w:rPr>
-        <w:t xml:space="preserve"> </w:t>
-      </w:r>
-      <w:r>
-        <w:t xml:space="preserve">method in the </w:t>
-      </w:r>
-      <w:proofErr w:type="spellStart"/>
-      <w:r>
-        <w:rPr>
-          <w:b/>
-          <w:bCs/>
-        </w:rPr>
         <w:t>DataController</w:t>
       </w:r>
-      <w:proofErr w:type="spellEnd"/>
       <w:r>
         <w:t xml:space="preserve"> class</w:t>
       </w:r>
@@ -25690,11 +24425,9 @@
       <w:pPr>
         <w:pStyle w:val="Heading3"/>
       </w:pPr>
-      <w:proofErr w:type="spellStart"/>
       <w:r>
         <w:t>DataController</w:t>
       </w:r>
-      <w:proofErr w:type="spellEnd"/>
     </w:p>
     <w:p>
       <w:r>
@@ -25797,15 +24530,7 @@
         <w:t>Simulation</w:t>
       </w:r>
       <w:r>
-        <w:t xml:space="preserve"> class and show usage of the </w:t>
-      </w:r>
-      <w:proofErr w:type="spellStart"/>
-      <w:r>
-        <w:t>DataController</w:t>
-      </w:r>
-      <w:proofErr w:type="spellEnd"/>
-      <w:r>
-        <w:t>.</w:t>
+        <w:t xml:space="preserve"> class and show usage of the DataController.</w:t>
       </w:r>
     </w:p>
     <w:p>
@@ -25852,38 +24577,17 @@
     </w:p>
     <w:p>
       <w:r>
-        <w:t xml:space="preserve">In saving, </w:t>
-      </w:r>
-      <w:proofErr w:type="spellStart"/>
-      <w:r>
-        <w:t>Simulation</w:t>
-      </w:r>
-      <w:r>
-        <w:t>Data</w:t>
-      </w:r>
-      <w:proofErr w:type="spellEnd"/>
-      <w:r>
-        <w:t xml:space="preserve"> </w:t>
+        <w:t>In saving, Simulation</w:t>
+      </w:r>
+      <w:r>
+        <w:t xml:space="preserve">Data </w:t>
       </w:r>
       <w:r>
         <w:t>is created from all the essential attributes of the simulation</w:t>
       </w:r>
       <w:r>
-        <w:t xml:space="preserve"> before being given to the </w:t>
-      </w:r>
-      <w:proofErr w:type="spellStart"/>
-      <w:r>
-        <w:t>WriteDataToFile</w:t>
-      </w:r>
-      <w:proofErr w:type="spellEnd"/>
-      <w:r>
-        <w:t xml:space="preserve"> method of the </w:t>
-      </w:r>
-      <w:proofErr w:type="spellStart"/>
-      <w:r>
-        <w:t>DataController</w:t>
-      </w:r>
-      <w:proofErr w:type="spellEnd"/>
+        <w:t xml:space="preserve"> before being given to the WriteDataToFile method of the DataController</w:t>
+      </w:r>
       <w:r>
         <w:t>.</w:t>
       </w:r>
@@ -25933,17 +24637,8 @@
     </w:p>
     <w:p>
       <w:r>
-        <w:t xml:space="preserve">When opening, the </w:t>
-      </w:r>
-      <w:proofErr w:type="spellStart"/>
-      <w:r>
-        <w:t>DataController’s</w:t>
-      </w:r>
-      <w:proofErr w:type="spellEnd"/>
-      <w:r>
-        <w:t xml:space="preserve"> method: </w:t>
-      </w:r>
-      <w:proofErr w:type="spellStart"/>
+        <w:t xml:space="preserve">When opening, the DataController’s method: </w:t>
+      </w:r>
       <w:r>
         <w:rPr>
           <w:b/>
@@ -25951,17 +24646,8 @@
         </w:rPr>
         <w:t>ReadDataFromFile</w:t>
       </w:r>
-      <w:proofErr w:type="spellEnd"/>
-      <w:r>
-        <w:t xml:space="preserve"> returns a new </w:t>
-      </w:r>
-      <w:proofErr w:type="spellStart"/>
-      <w:r>
-        <w:t>SimulationData</w:t>
-      </w:r>
-      <w:proofErr w:type="spellEnd"/>
-      <w:r>
-        <w:t xml:space="preserve"> type instance that is then used to set up the simulation as it was when it was saved.</w:t>
+      <w:r>
+        <w:t xml:space="preserve"> returns a new SimulationData type instance that is then used to set up the simulation as it was when it was saved.</w:t>
       </w:r>
     </w:p>
     <w:p/>
@@ -26037,21 +24723,12 @@
       <w:r>
         <w:t xml:space="preserve">Data is written to a .orbyte file using </w:t>
       </w:r>
-      <w:proofErr w:type="spellStart"/>
       <w:r>
         <w:rPr>
           <w:i/>
           <w:iCs/>
         </w:rPr>
-        <w:t>ofstream</w:t>
-      </w:r>
-      <w:proofErr w:type="spellEnd"/>
-      <w:r>
-        <w:rPr>
-          <w:i/>
-          <w:iCs/>
-        </w:rPr>
-        <w:t xml:space="preserve">. </w:t>
+        <w:t xml:space="preserve">ofstream. </w:t>
       </w:r>
       <w:r>
         <w:t xml:space="preserve">As the number of bytes per variable is known, it is not necessary to separate the data when writing, as reading can divide the input bit stream into appropriate bytes and read the variables one after another. </w:t>
@@ -26083,13 +24760,8 @@
           <w:numId w:val="8"/>
         </w:numPr>
       </w:pPr>
-      <w:proofErr w:type="spellStart"/>
-      <w:r>
-        <w:t>Center</w:t>
-      </w:r>
-      <w:proofErr w:type="spellEnd"/>
-      <w:r>
-        <w:t xml:space="preserve"> Body Scale (64 bits : double)</w:t>
+      <w:r>
+        <w:t>Center Body Scale (64 bits : double)</w:t>
       </w:r>
     </w:p>
     <w:p>
@@ -26222,15 +24894,7 @@
     <w:p/>
     <w:p>
       <w:r>
-        <w:t xml:space="preserve">Below is the read method in </w:t>
-      </w:r>
-      <w:proofErr w:type="spellStart"/>
-      <w:r>
-        <w:t>DataController</w:t>
-      </w:r>
-      <w:proofErr w:type="spellEnd"/>
-      <w:r>
-        <w:t>.</w:t>
+        <w:t>Below is the read method in DataController.</w:t>
       </w:r>
     </w:p>
     <w:p>
@@ -26324,13 +24988,8 @@
       </w:r>
     </w:p>
     <w:p>
-      <w:proofErr w:type="spellStart"/>
-      <w:r>
-        <w:t>SimulationData</w:t>
-      </w:r>
-      <w:proofErr w:type="spellEnd"/>
-      <w:r>
-        <w:t xml:space="preserve"> has been successfully read from a .orbyte binary file</w:t>
+      <w:r>
+        <w:t>SimulationData has been successfully read from a .orbyte binary file</w:t>
       </w:r>
       <w:r>
         <w:t xml:space="preserve"> if this method executes properly.</w:t>
@@ -27420,9 +26079,17 @@
                 <w:sz w:val="19"/>
                 <w:szCs w:val="19"/>
               </w:rPr>
-              <w:t xml:space="preserve">, {0, 1.49E11, 0}, 5.97E24, 6.37E6, { 30000, 0, 0 }, Sun.mu, </w:t>
-            </w:r>
-            <w:proofErr w:type="spellStart"/>
+              <w:t xml:space="preserve">, {0, 1.49E11, 0}, 5.97E24, 6.37E6, { 30000, 0, 0 }, Sun.mu, graphyte, </w:t>
+            </w:r>
+            <w:r>
+              <w:rPr>
+                <w:rFonts w:ascii="Cascadia Mono" w:hAnsi="Cascadia Mono" w:cs="Cascadia Mono"/>
+                <w:color w:val="0000FF"/>
+                <w:sz w:val="19"/>
+                <w:szCs w:val="19"/>
+              </w:rPr>
+              <w:t>false</w:t>
+            </w:r>
             <w:r>
               <w:rPr>
                 <w:rFonts w:ascii="Cascadia Mono" w:hAnsi="Cascadia Mono" w:cs="Cascadia Mono"/>
@@ -27430,39 +26097,46 @@
                 <w:sz w:val="19"/>
                 <w:szCs w:val="19"/>
               </w:rPr>
-              <w:t>graphyte</w:t>
-            </w:r>
-            <w:proofErr w:type="spellEnd"/>
-            <w:r>
+              <w:t>);</w:t>
+            </w:r>
+          </w:p>
+          <w:p>
+            <w:pPr>
               <w:rPr>
                 <w:rFonts w:ascii="Cascadia Mono" w:hAnsi="Cascadia Mono" w:cs="Cascadia Mono"/>
                 <w:color w:val="000000"/>
                 <w:sz w:val="19"/>
                 <w:szCs w:val="19"/>
               </w:rPr>
-              <w:t xml:space="preserve">, </w:t>
-            </w:r>
-            <w:r>
-              <w:rPr>
-                <w:rFonts w:ascii="Cascadia Mono" w:hAnsi="Cascadia Mono" w:cs="Cascadia Mono"/>
-                <w:color w:val="0000FF"/>
-                <w:sz w:val="19"/>
-                <w:szCs w:val="19"/>
-              </w:rPr>
-              <w:t>false</w:t>
-            </w:r>
-            <w:r>
+            </w:pPr>
+          </w:p>
+          <w:p>
+            <w:pPr>
+              <w:autoSpaceDE w:val="0"/>
+              <w:autoSpaceDN w:val="0"/>
+              <w:adjustRightInd w:val="0"/>
               <w:rPr>
                 <w:rFonts w:ascii="Cascadia Mono" w:hAnsi="Cascadia Mono" w:cs="Cascadia Mono"/>
                 <w:color w:val="000000"/>
                 <w:sz w:val="19"/>
                 <w:szCs w:val="19"/>
               </w:rPr>
-              <w:t>);</w:t>
-            </w:r>
-          </w:p>
-          <w:p>
-            <w:pPr>
+            </w:pPr>
+            <w:r>
+              <w:rPr>
+                <w:rFonts w:ascii="Cascadia Mono" w:hAnsi="Cascadia Mono" w:cs="Cascadia Mono"/>
+                <w:color w:val="008000"/>
+                <w:sz w:val="19"/>
+                <w:szCs w:val="19"/>
+              </w:rPr>
+              <w:t>//Name: "Earth"</w:t>
+            </w:r>
+          </w:p>
+          <w:p>
+            <w:pPr>
+              <w:autoSpaceDE w:val="0"/>
+              <w:autoSpaceDN w:val="0"/>
+              <w:adjustRightInd w:val="0"/>
               <w:rPr>
                 <w:rFonts w:ascii="Cascadia Mono" w:hAnsi="Cascadia Mono" w:cs="Cascadia Mono"/>
                 <w:color w:val="000000"/>
@@ -27470,6 +26144,24 @@
                 <w:szCs w:val="19"/>
               </w:rPr>
             </w:pPr>
+            <w:r>
+              <w:rPr>
+                <w:rFonts w:ascii="Cascadia Mono" w:hAnsi="Cascadia Mono" w:cs="Cascadia Mono"/>
+                <w:color w:val="008000"/>
+                <w:sz w:val="19"/>
+                <w:szCs w:val="19"/>
+              </w:rPr>
+              <w:t>//Radius of orbit: 1.49E11</w:t>
+            </w:r>
+            <w:r>
+              <w:rPr>
+                <w:rFonts w:ascii="Cascadia Mono" w:hAnsi="Cascadia Mono" w:cs="Cascadia Mono"/>
+                <w:color w:val="008000"/>
+                <w:sz w:val="19"/>
+                <w:szCs w:val="19"/>
+              </w:rPr>
+              <w:t>m</w:t>
+            </w:r>
           </w:p>
           <w:p>
             <w:pPr>
@@ -27490,7 +26182,16 @@
                 <w:sz w:val="19"/>
                 <w:szCs w:val="19"/>
               </w:rPr>
-              <w:t>//Name: "Earth"</w:t>
+              <w:t>//Mass: 5.97E24</w:t>
+            </w:r>
+            <w:r>
+              <w:rPr>
+                <w:rFonts w:ascii="Cascadia Mono" w:hAnsi="Cascadia Mono" w:cs="Cascadia Mono"/>
+                <w:color w:val="008000"/>
+                <w:sz w:val="19"/>
+                <w:szCs w:val="19"/>
+              </w:rPr>
+              <w:t>kg</w:t>
             </w:r>
           </w:p>
           <w:p>
@@ -27512,7 +26213,7 @@
                 <w:sz w:val="19"/>
                 <w:szCs w:val="19"/>
               </w:rPr>
-              <w:t>//Radius of orbit: 1.49E11</w:t>
+              <w:t>//Scale: 6.37E6</w:t>
             </w:r>
             <w:r>
               <w:rPr>
@@ -27543,89 +26244,7 @@
                 <w:sz w:val="19"/>
                 <w:szCs w:val="19"/>
               </w:rPr>
-              <w:t>//Mass: 5.97E24</w:t>
-            </w:r>
-            <w:r>
-              <w:rPr>
-                <w:rFonts w:ascii="Cascadia Mono" w:hAnsi="Cascadia Mono" w:cs="Cascadia Mono"/>
-                <w:color w:val="008000"/>
-                <w:sz w:val="19"/>
-                <w:szCs w:val="19"/>
-              </w:rPr>
-              <w:t>kg</w:t>
-            </w:r>
-          </w:p>
-          <w:p>
-            <w:pPr>
-              <w:autoSpaceDE w:val="0"/>
-              <w:autoSpaceDN w:val="0"/>
-              <w:adjustRightInd w:val="0"/>
-              <w:rPr>
-                <w:rFonts w:ascii="Cascadia Mono" w:hAnsi="Cascadia Mono" w:cs="Cascadia Mono"/>
-                <w:color w:val="000000"/>
-                <w:sz w:val="19"/>
-                <w:szCs w:val="19"/>
-              </w:rPr>
-            </w:pPr>
-            <w:r>
-              <w:rPr>
-                <w:rFonts w:ascii="Cascadia Mono" w:hAnsi="Cascadia Mono" w:cs="Cascadia Mono"/>
-                <w:color w:val="008000"/>
-                <w:sz w:val="19"/>
-                <w:szCs w:val="19"/>
-              </w:rPr>
-              <w:t>//Scale: 6.37E6</w:t>
-            </w:r>
-            <w:r>
-              <w:rPr>
-                <w:rFonts w:ascii="Cascadia Mono" w:hAnsi="Cascadia Mono" w:cs="Cascadia Mono"/>
-                <w:color w:val="008000"/>
-                <w:sz w:val="19"/>
-                <w:szCs w:val="19"/>
-              </w:rPr>
-              <w:t>m</w:t>
-            </w:r>
-          </w:p>
-          <w:p>
-            <w:pPr>
-              <w:autoSpaceDE w:val="0"/>
-              <w:autoSpaceDN w:val="0"/>
-              <w:adjustRightInd w:val="0"/>
-              <w:rPr>
-                <w:rFonts w:ascii="Cascadia Mono" w:hAnsi="Cascadia Mono" w:cs="Cascadia Mono"/>
-                <w:color w:val="000000"/>
-                <w:sz w:val="19"/>
-                <w:szCs w:val="19"/>
-              </w:rPr>
-            </w:pPr>
-            <w:r>
-              <w:rPr>
-                <w:rFonts w:ascii="Cascadia Mono" w:hAnsi="Cascadia Mono" w:cs="Cascadia Mono"/>
-                <w:color w:val="008000"/>
-                <w:sz w:val="19"/>
-                <w:szCs w:val="19"/>
-              </w:rPr>
-              <w:t>//</w:t>
-            </w:r>
-            <w:proofErr w:type="spellStart"/>
-            <w:r>
-              <w:rPr>
-                <w:rFonts w:ascii="Cascadia Mono" w:hAnsi="Cascadia Mono" w:cs="Cascadia Mono"/>
-                <w:color w:val="008000"/>
-                <w:sz w:val="19"/>
-                <w:szCs w:val="19"/>
-              </w:rPr>
-              <w:t>T_Velocity</w:t>
-            </w:r>
-            <w:proofErr w:type="spellEnd"/>
-            <w:r>
-              <w:rPr>
-                <w:rFonts w:ascii="Cascadia Mono" w:hAnsi="Cascadia Mono" w:cs="Cascadia Mono"/>
-                <w:color w:val="008000"/>
-                <w:sz w:val="19"/>
-                <w:szCs w:val="19"/>
-              </w:rPr>
-              <w:t>: 30000ms^-1</w:t>
+              <w:t>//T_Velocity: 30000ms^-1</w:t>
             </w:r>
           </w:p>
           <w:p>
@@ -28162,7 +26781,6 @@
             <w:r>
               <w:t xml:space="preserve">Test </w:t>
             </w:r>
-            <w:proofErr w:type="spellStart"/>
             <w:r>
               <w:rPr>
                 <w:b/>
@@ -28170,7 +26788,6 @@
               </w:rPr>
               <w:t>FunctionButton</w:t>
             </w:r>
-            <w:proofErr w:type="spellEnd"/>
             <w:r>
               <w:rPr>
                 <w:b/>
@@ -28548,15 +27165,7 @@
               <w:t xml:space="preserve"> </w:t>
             </w:r>
             <w:r>
-              <w:t>Change “</w:t>
-            </w:r>
-            <w:proofErr w:type="spellStart"/>
-            <w:r>
-              <w:t>toggle_pause</w:t>
-            </w:r>
-            <w:proofErr w:type="spellEnd"/>
-            <w:r>
-              <w:t>” method within Simulation so that it updates the text field.</w:t>
+              <w:t>Change “toggle_pause” method within Simulation so that it updates the text field.</w:t>
             </w:r>
           </w:p>
         </w:tc>
@@ -28876,15 +27485,7 @@
           <w:p/>
           <w:p>
             <w:r>
-              <w:t xml:space="preserve">This tests the simulation’s ability to cope under different time scales and the </w:t>
-            </w:r>
-            <w:proofErr w:type="spellStart"/>
-            <w:r>
-              <w:t>DoubleFieldValue</w:t>
-            </w:r>
-            <w:proofErr w:type="spellEnd"/>
-            <w:r>
-              <w:t xml:space="preserve"> validation method.</w:t>
+              <w:t>This tests the simulation’s ability to cope under different time scales and the DoubleFieldValue validation method.</w:t>
             </w:r>
           </w:p>
         </w:tc>
@@ -29197,15 +27798,7 @@
               <w:sym w:font="Wingdings" w:char="F0E0"/>
             </w:r>
             <w:r>
-              <w:t xml:space="preserve"> Amend </w:t>
-            </w:r>
-            <w:proofErr w:type="spellStart"/>
-            <w:r>
-              <w:t>DoubleFieldValue</w:t>
-            </w:r>
-            <w:proofErr w:type="spellEnd"/>
-            <w:r>
-              <w:t xml:space="preserve"> Validate method. Correct regular expression filtering inputs.</w:t>
+              <w:t xml:space="preserve"> Amend DoubleFieldValue Validate method. Correct regular expression filtering inputs.</w:t>
             </w:r>
           </w:p>
         </w:tc>
@@ -31395,15 +29988,7 @@
           </w:tcPr>
           <w:p>
             <w:r>
-              <w:t xml:space="preserve">Testing </w:t>
-            </w:r>
-            <w:proofErr w:type="spellStart"/>
-            <w:r>
-              <w:t>FunctionButton</w:t>
-            </w:r>
-            <w:proofErr w:type="spellEnd"/>
-            <w:r>
-              <w:t xml:space="preserve"> that instantiates new child satellite within Orbit Inspector. </w:t>
+              <w:t xml:space="preserve">Testing FunctionButton that instantiates new child satellite within Orbit Inspector. </w:t>
             </w:r>
           </w:p>
         </w:tc>
@@ -31624,15 +30209,7 @@
           </w:tcPr>
           <w:p>
             <w:r>
-              <w:t xml:space="preserve">Testing </w:t>
-            </w:r>
-            <w:proofErr w:type="spellStart"/>
-            <w:r>
-              <w:t>FunctionButton</w:t>
-            </w:r>
-            <w:proofErr w:type="spellEnd"/>
-            <w:r>
-              <w:t xml:space="preserve"> that resets selected orbit body within the Orbit Inspector.</w:t>
+              <w:t>Testing FunctionButton that resets selected orbit body within the Orbit Inspector.</w:t>
             </w:r>
           </w:p>
         </w:tc>
@@ -31835,15 +30412,7 @@
           </w:tcPr>
           <w:p>
             <w:r>
-              <w:t xml:space="preserve">Testing </w:t>
-            </w:r>
-            <w:proofErr w:type="spellStart"/>
-            <w:r>
-              <w:t>FunctionButton</w:t>
-            </w:r>
-            <w:proofErr w:type="spellEnd"/>
-            <w:r>
-              <w:t xml:space="preserve"> that deletes selected orbit body within the orbit inspector.</w:t>
+              <w:t>Testing FunctionButton that deletes selected orbit body within the orbit inspector.</w:t>
             </w:r>
           </w:p>
         </w:tc>
@@ -32259,15 +30828,7 @@
           </w:tcPr>
           <w:p>
             <w:r>
-              <w:t xml:space="preserve">Using path input field and “write” </w:t>
-            </w:r>
-            <w:proofErr w:type="spellStart"/>
-            <w:r>
-              <w:t>FunctionButton</w:t>
-            </w:r>
-            <w:proofErr w:type="spellEnd"/>
-            <w:r>
-              <w:t xml:space="preserve"> in simulation GUI, save a simulation to a .orbyte binary file.</w:t>
+              <w:t>Using path input field and “write” FunctionButton in simulation GUI, save a simulation to a .orbyte binary file.</w:t>
             </w:r>
           </w:p>
         </w:tc>
@@ -32298,15 +30859,7 @@
           <w:p/>
           <w:p>
             <w:r>
-              <w:t>Path: “</w:t>
-            </w:r>
-            <w:proofErr w:type="spellStart"/>
-            <w:r>
-              <w:t>ISS.orbyte</w:t>
-            </w:r>
-            <w:proofErr w:type="spellEnd"/>
-            <w:r>
-              <w:t>”</w:t>
+              <w:t>Path: “ISS.orbyte”</w:t>
             </w:r>
           </w:p>
           <w:p>
@@ -32559,15 +31112,7 @@
           </w:tcPr>
           <w:p>
             <w:r>
-              <w:t xml:space="preserve">Using path input field and “read” </w:t>
-            </w:r>
-            <w:proofErr w:type="spellStart"/>
-            <w:r>
-              <w:t>FunctionButton</w:t>
-            </w:r>
-            <w:proofErr w:type="spellEnd"/>
-            <w:r>
-              <w:t xml:space="preserve"> in simulation GUI, read from a .orbyte file.</w:t>
+              <w:t>Using path input field and “read” FunctionButton in simulation GUI, read from a .orbyte file.</w:t>
             </w:r>
           </w:p>
         </w:tc>
@@ -32589,15 +31134,7 @@
           </w:tcPr>
           <w:p>
             <w:r>
-              <w:t>Path: “</w:t>
-            </w:r>
-            <w:proofErr w:type="spellStart"/>
-            <w:r>
-              <w:t>ISS.orbyte</w:t>
-            </w:r>
-            <w:proofErr w:type="spellEnd"/>
-            <w:r>
-              <w:t>”</w:t>
+              <w:t>Path: “ISS.orbyte”</w:t>
             </w:r>
           </w:p>
         </w:tc>
@@ -32701,37 +31238,6 @@
           <w:color w:val="000000" w:themeColor="text1"/>
         </w:rPr>
         <w:t>Test evidence</w:t>
-      </w:r>
-    </w:p>
-    <w:p>
-      <w:pPr>
-        <w:rPr>
-          <w:i/>
-          <w:iCs/>
-        </w:rPr>
-      </w:pPr>
-      <w:r>
-        <w:rPr>
-          <w:i/>
-          <w:iCs/>
-        </w:rPr>
-        <w:t xml:space="preserve">Supporting evidence for the tests is included below. </w:t>
-      </w:r>
-      <w:proofErr w:type="spellStart"/>
-      <w:r>
-        <w:rPr>
-          <w:i/>
-          <w:iCs/>
-        </w:rPr>
-        <w:t>Youtube</w:t>
-      </w:r>
-      <w:proofErr w:type="spellEnd"/>
-      <w:r>
-        <w:rPr>
-          <w:i/>
-          <w:iCs/>
-        </w:rPr>
-        <w:t xml:space="preserve"> links are to “unlisted” videos, such that only people with the given link are able to access the video, and not the public. </w:t>
       </w:r>
     </w:p>
     <w:p>
@@ -33268,19 +31774,6 @@
       </w:r>
     </w:p>
     <w:p>
-      <w:r>
-        <w:t xml:space="preserve">Video evidence: </w:t>
-      </w:r>
-      <w:hyperlink r:id="rId100" w:history="1">
-        <w:r>
-          <w:rPr>
-            <w:rStyle w:val="Hyperlink"/>
-          </w:rPr>
-          <w:t>https://youtu.be/QOVl0o4DKLY</w:t>
-        </w:r>
-      </w:hyperlink>
-    </w:p>
-    <w:p>
       <w:pPr>
         <w:pStyle w:val="Heading3"/>
       </w:pPr>
@@ -33312,7 +31805,7 @@
                     <pic:cNvPicPr/>
                   </pic:nvPicPr>
                   <pic:blipFill>
-                    <a:blip r:embed="rId101"/>
+                    <a:blip r:embed="rId100"/>
                     <a:stretch>
                       <a:fillRect/>
                     </a:stretch>
@@ -33354,20 +31847,6 @@
     </w:p>
     <w:p>
       <w:r>
-        <w:t xml:space="preserve">Video evidence: </w:t>
-      </w:r>
-      <w:hyperlink r:id="rId102" w:history="1">
-        <w:r>
-          <w:rPr>
-            <w:rStyle w:val="Hyperlink"/>
-          </w:rPr>
-          <w:t>https://youtu.be/U8Neba0YVOE</w:t>
-        </w:r>
-      </w:hyperlink>
-    </w:p>
-    <w:p/>
-    <w:p>
-      <w:r>
         <w:t>Console output:</w:t>
       </w:r>
     </w:p>
@@ -33392,7 +31871,7 @@
                     <pic:cNvPicPr/>
                   </pic:nvPicPr>
                   <pic:blipFill>
-                    <a:blip r:embed="rId103"/>
+                    <a:blip r:embed="rId101"/>
                     <a:stretch>
                       <a:fillRect/>
                     </a:stretch>
@@ -33422,19 +31901,6 @@
       </w:r>
     </w:p>
     <w:p>
-      <w:r>
-        <w:t xml:space="preserve">Video evidence: </w:t>
-      </w:r>
-      <w:hyperlink r:id="rId104" w:history="1">
-        <w:r>
-          <w:rPr>
-            <w:rStyle w:val="Hyperlink"/>
-          </w:rPr>
-          <w:t>https://youtu.be/TduRv3HxveI</w:t>
-        </w:r>
-      </w:hyperlink>
-    </w:p>
-    <w:p>
       <w:pPr>
         <w:pStyle w:val="Heading3"/>
       </w:pPr>
@@ -33468,7 +31934,7 @@
                     <pic:cNvPicPr/>
                   </pic:nvPicPr>
                   <pic:blipFill>
-                    <a:blip r:embed="rId105"/>
+                    <a:blip r:embed="rId102"/>
                     <a:stretch>
                       <a:fillRect/>
                     </a:stretch>
@@ -33489,20 +31955,6 @@
         </w:drawing>
       </w:r>
     </w:p>
-    <w:p/>
-    <w:p>
-      <w:r>
-        <w:t xml:space="preserve">Video Evidence: </w:t>
-      </w:r>
-      <w:hyperlink r:id="rId106" w:history="1">
-        <w:r>
-          <w:rPr>
-            <w:rStyle w:val="Hyperlink"/>
-          </w:rPr>
-          <w:t>https://youtu.be/xTipiadRqD8</w:t>
-        </w:r>
-      </w:hyperlink>
-    </w:p>
     <w:p>
       <w:pPr>
         <w:pStyle w:val="Heading3"/>
@@ -33537,7 +31989,7 @@
                     <pic:cNvPicPr/>
                   </pic:nvPicPr>
                   <pic:blipFill>
-                    <a:blip r:embed="rId107"/>
+                    <a:blip r:embed="rId103"/>
                     <a:stretch>
                       <a:fillRect/>
                     </a:stretch>
@@ -33558,20 +32010,6 @@
         </w:drawing>
       </w:r>
     </w:p>
-    <w:p/>
-    <w:p>
-      <w:r>
-        <w:t xml:space="preserve">Video evidence: </w:t>
-      </w:r>
-      <w:hyperlink r:id="rId108" w:history="1">
-        <w:r>
-          <w:rPr>
-            <w:rStyle w:val="Hyperlink"/>
-          </w:rPr>
-          <w:t>https://youtu.be/M0XBVqfXU2E</w:t>
-        </w:r>
-      </w:hyperlink>
-    </w:p>
     <w:p>
       <w:pPr>
         <w:pStyle w:val="Heading3"/>
@@ -33606,7 +32044,7 @@
                     <pic:cNvPicPr/>
                   </pic:nvPicPr>
                   <pic:blipFill>
-                    <a:blip r:embed="rId109"/>
+                    <a:blip r:embed="rId104"/>
                     <a:stretch>
                       <a:fillRect/>
                     </a:stretch>
@@ -33627,20 +32065,6 @@
         </w:drawing>
       </w:r>
     </w:p>
-    <w:p/>
-    <w:p>
-      <w:r>
-        <w:t xml:space="preserve">Video Evidence : </w:t>
-      </w:r>
-      <w:hyperlink r:id="rId110" w:history="1">
-        <w:r>
-          <w:rPr>
-            <w:rStyle w:val="Hyperlink"/>
-          </w:rPr>
-          <w:t>https://youtu.be/M2xEZsfV_gM</w:t>
-        </w:r>
-      </w:hyperlink>
-    </w:p>
     <w:p>
       <w:pPr>
         <w:pStyle w:val="Heading3"/>
@@ -33648,19 +32072,6 @@
       <w:r>
         <w:t>Evidence Supporting Test 10</w:t>
       </w:r>
-    </w:p>
-    <w:p>
-      <w:r>
-        <w:t xml:space="preserve">Video evidence : </w:t>
-      </w:r>
-      <w:hyperlink r:id="rId111" w:history="1">
-        <w:r>
-          <w:rPr>
-            <w:rStyle w:val="Hyperlink"/>
-          </w:rPr>
-          <w:t>https://youtu.be/TTR4sdgwE4Q</w:t>
-        </w:r>
-      </w:hyperlink>
     </w:p>
     <w:p>
       <w:pPr>
@@ -33696,7 +32107,7 @@
                     <pic:cNvPicPr/>
                   </pic:nvPicPr>
                   <pic:blipFill>
-                    <a:blip r:embed="rId112"/>
+                    <a:blip r:embed="rId105"/>
                     <a:stretch>
                       <a:fillRect/>
                     </a:stretch>
@@ -33734,45 +32145,11 @@
     </w:p>
     <w:p>
       <w:pPr>
-        <w:rPr>
-          <w:i/>
-          <w:iCs/>
-        </w:rPr>
-      </w:pPr>
-    </w:p>
-    <w:p>
-      <w:r>
-        <w:t xml:space="preserve">Video Evidence : </w:t>
-      </w:r>
-      <w:hyperlink r:id="rId113" w:history="1">
-        <w:r>
-          <w:rPr>
-            <w:rStyle w:val="Hyperlink"/>
-          </w:rPr>
-          <w:t>https://youtu.be/4kn1SWUUGaw</w:t>
-        </w:r>
-      </w:hyperlink>
-    </w:p>
-    <w:p>
-      <w:pPr>
         <w:pStyle w:val="Heading3"/>
       </w:pPr>
       <w:r>
         <w:t>Evidence Supporting Test 12</w:t>
       </w:r>
-    </w:p>
-    <w:p>
-      <w:r>
-        <w:t xml:space="preserve">Video Evidence : </w:t>
-      </w:r>
-      <w:hyperlink r:id="rId114" w:history="1">
-        <w:r>
-          <w:rPr>
-            <w:rStyle w:val="Hyperlink"/>
-          </w:rPr>
-          <w:t>https://youtu.be/9nHIPignPHY</w:t>
-        </w:r>
-      </w:hyperlink>
     </w:p>
     <w:p>
       <w:pPr>
@@ -33808,7 +32185,7 @@
                     <pic:cNvPicPr/>
                   </pic:nvPicPr>
                   <pic:blipFill>
-                    <a:blip r:embed="rId115"/>
+                    <a:blip r:embed="rId106"/>
                     <a:stretch>
                       <a:fillRect/>
                     </a:stretch>
@@ -33829,20 +32206,6 @@
         </w:drawing>
       </w:r>
     </w:p>
-    <w:p/>
-    <w:p>
-      <w:r>
-        <w:t xml:space="preserve">Video Evidence : </w:t>
-      </w:r>
-      <w:hyperlink r:id="rId116" w:history="1">
-        <w:r>
-          <w:rPr>
-            <w:rStyle w:val="Hyperlink"/>
-          </w:rPr>
-          <w:t>https://youtu.be/YYHx9QyPKIQ</w:t>
-        </w:r>
-      </w:hyperlink>
-    </w:p>
     <w:p>
       <w:pPr>
         <w:pStyle w:val="Heading3"/>
@@ -33852,19 +32215,6 @@
       </w:r>
     </w:p>
     <w:p>
-      <w:r>
-        <w:t xml:space="preserve">Video Evidence : </w:t>
-      </w:r>
-      <w:hyperlink r:id="rId117" w:history="1">
-        <w:r>
-          <w:rPr>
-            <w:rStyle w:val="Hyperlink"/>
-          </w:rPr>
-          <w:t>https://youtu.be/ZguXqlop1SM</w:t>
-        </w:r>
-      </w:hyperlink>
-    </w:p>
-    <w:p>
       <w:pPr>
         <w:pStyle w:val="Heading3"/>
       </w:pPr>
@@ -33882,6 +32232,7 @@
         <w:rPr>
           <w:noProof/>
         </w:rPr>
+        <w:lastRenderedPageBreak/>
         <w:drawing>
           <wp:inline distT="0" distB="0" distL="0" distR="0" wp14:anchorId="766385EF" wp14:editId="63161B5B">
             <wp:extent cx="5600700" cy="1657350"/>
@@ -33898,7 +32249,7 @@
                     <pic:cNvPicPr/>
                   </pic:nvPicPr>
                   <pic:blipFill>
-                    <a:blip r:embed="rId118"/>
+                    <a:blip r:embed="rId107"/>
                     <a:stretch>
                       <a:fillRect/>
                     </a:stretch>
@@ -33919,41 +32270,13 @@
         </w:drawing>
       </w:r>
     </w:p>
-    <w:p/>
-    <w:p>
-      <w:r>
-        <w:t xml:space="preserve">Video Evidence : </w:t>
-      </w:r>
-      <w:hyperlink r:id="rId119" w:history="1">
-        <w:r>
-          <w:rPr>
-            <w:rStyle w:val="Hyperlink"/>
-          </w:rPr>
-          <w:t>https://youtu.be/2nZl1J2RXl4</w:t>
-        </w:r>
-      </w:hyperlink>
-    </w:p>
     <w:p>
       <w:pPr>
         <w:pStyle w:val="Heading3"/>
       </w:pPr>
       <w:r>
-        <w:lastRenderedPageBreak/>
         <w:t>Evidence Supporting Test 16</w:t>
       </w:r>
-    </w:p>
-    <w:p>
-      <w:r>
-        <w:t xml:space="preserve">Video Evidence : </w:t>
-      </w:r>
-      <w:hyperlink r:id="rId120" w:history="1">
-        <w:r>
-          <w:rPr>
-            <w:rStyle w:val="Hyperlink"/>
-          </w:rPr>
-          <w:t>https://youtu.be/d4btG-WefgU</w:t>
-        </w:r>
-      </w:hyperlink>
     </w:p>
     <w:p>
       <w:pPr>
@@ -33989,7 +32312,7 @@
                     <pic:cNvPicPr/>
                   </pic:nvPicPr>
                   <pic:blipFill>
-                    <a:blip r:embed="rId121"/>
+                    <a:blip r:embed="rId108"/>
                     <a:stretch>
                       <a:fillRect/>
                     </a:stretch>
@@ -34010,20 +32333,6 @@
         </w:drawing>
       </w:r>
     </w:p>
-    <w:p/>
-    <w:p>
-      <w:r>
-        <w:t xml:space="preserve">Video Evidence : </w:t>
-      </w:r>
-      <w:hyperlink r:id="rId122" w:history="1">
-        <w:r>
-          <w:rPr>
-            <w:rStyle w:val="Hyperlink"/>
-          </w:rPr>
-          <w:t>https://youtu.be/AqD_1dHHQ2I</w:t>
-        </w:r>
-      </w:hyperlink>
-    </w:p>
     <w:p>
       <w:pPr>
         <w:pStyle w:val="Heading3"/>
@@ -34031,19 +32340,6 @@
       <w:r>
         <w:t>Evidence Supporting Test 18</w:t>
       </w:r>
-    </w:p>
-    <w:p>
-      <w:r>
-        <w:t xml:space="preserve">Video Evidence : </w:t>
-      </w:r>
-      <w:hyperlink r:id="rId123" w:history="1">
-        <w:r>
-          <w:rPr>
-            <w:rStyle w:val="Hyperlink"/>
-          </w:rPr>
-          <w:t>https://youtu.be/CttMRlxoA7k</w:t>
-        </w:r>
-      </w:hyperlink>
     </w:p>
     <w:p>
       <w:pPr>
@@ -34079,7 +32375,7 @@
                     <pic:cNvPicPr/>
                   </pic:nvPicPr>
                   <pic:blipFill>
-                    <a:blip r:embed="rId124"/>
+                    <a:blip r:embed="rId109"/>
                     <a:stretch>
                       <a:fillRect/>
                     </a:stretch>
@@ -34127,7 +32423,7 @@
                     <pic:cNvPicPr/>
                   </pic:nvPicPr>
                   <pic:blipFill>
-                    <a:blip r:embed="rId125"/>
+                    <a:blip r:embed="rId110"/>
                     <a:stretch>
                       <a:fillRect/>
                     </a:stretch>
@@ -34148,20 +32444,6 @@
         </w:drawing>
       </w:r>
     </w:p>
-    <w:p/>
-    <w:p>
-      <w:r>
-        <w:t xml:space="preserve">Video Evidence : </w:t>
-      </w:r>
-      <w:hyperlink r:id="rId126" w:history="1">
-        <w:r>
-          <w:rPr>
-            <w:rStyle w:val="Hyperlink"/>
-          </w:rPr>
-          <w:t>https://youtu.be/WhX0AquuPHc</w:t>
-        </w:r>
-      </w:hyperlink>
-    </w:p>
     <w:p>
       <w:pPr>
         <w:pStyle w:val="Heading3"/>
@@ -34180,6 +32462,7 @@
         <w:rPr>
           <w:noProof/>
         </w:rPr>
+        <w:lastRenderedPageBreak/>
         <w:drawing>
           <wp:inline distT="0" distB="0" distL="0" distR="0" wp14:anchorId="5BD1EEED" wp14:editId="1FC7EA0B">
             <wp:extent cx="4476750" cy="1352550"/>
@@ -34196,7 +32479,7 @@
                     <pic:cNvPicPr/>
                   </pic:nvPicPr>
                   <pic:blipFill>
-                    <a:blip r:embed="rId127"/>
+                    <a:blip r:embed="rId111"/>
                     <a:stretch>
                       <a:fillRect/>
                     </a:stretch>
@@ -34218,19 +32501,7 @@
       </w:r>
     </w:p>
     <w:p/>
-    <w:p>
-      <w:r>
-        <w:t xml:space="preserve">Video Evidence : </w:t>
-      </w:r>
-      <w:hyperlink r:id="rId128" w:history="1">
-        <w:r>
-          <w:rPr>
-            <w:rStyle w:val="Hyperlink"/>
-          </w:rPr>
-          <w:t>https://youtu.be/8kg1Ek2RnJc</w:t>
-        </w:r>
-      </w:hyperlink>
-    </w:p>
+    <w:p/>
     <w:p>
       <w:pPr>
         <w:pStyle w:val="Heading3"/>
@@ -34251,125 +32522,77 @@
           <w:color w:val="000000" w:themeColor="text1"/>
         </w:rPr>
       </w:pPr>
-      <w:hyperlink r:id="rId129">
+      <w:hyperlink r:id="rId112">
         <w:r>
           <w:rPr>
             <w:rStyle w:val="Hyperlink"/>
             <w:color w:val="000000" w:themeColor="text1"/>
           </w:rPr>
-          <w:t xml:space="preserve">&lt;Read NEA Workbook </w:t>
+          <w:t>&lt;Read NEA Workbook pg 52&gt;</w:t>
         </w:r>
-        <w:proofErr w:type="spellStart"/>
+      </w:hyperlink>
+    </w:p>
+    <w:p>
+      <w:pPr>
+        <w:pStyle w:val="Heading2"/>
+        <w:rPr>
+          <w:color w:val="000000" w:themeColor="text1"/>
+        </w:rPr>
+      </w:pPr>
+      <w:bookmarkStart w:id="52" w:name="_g8p7t3q2hzf" w:colFirst="0" w:colLast="0"/>
+      <w:bookmarkEnd w:id="52"/>
+      <w:r>
+        <w:rPr>
+          <w:color w:val="000000" w:themeColor="text1"/>
+        </w:rPr>
+        <w:t>Failed tests</w:t>
+      </w:r>
+    </w:p>
+    <w:p>
+      <w:pPr>
+        <w:rPr>
+          <w:color w:val="000000" w:themeColor="text1"/>
+        </w:rPr>
+      </w:pPr>
+      <w:hyperlink r:id="rId113">
         <w:r>
           <w:rPr>
             <w:rStyle w:val="Hyperlink"/>
             <w:color w:val="000000" w:themeColor="text1"/>
           </w:rPr>
-          <w:t>pg</w:t>
+          <w:t>&lt;Read NEA Workbook pg 52&gt;</w:t>
         </w:r>
-        <w:proofErr w:type="spellEnd"/>
+      </w:hyperlink>
+    </w:p>
+    <w:p>
+      <w:pPr>
+        <w:pStyle w:val="Heading2"/>
+        <w:rPr>
+          <w:color w:val="000000" w:themeColor="text1"/>
+        </w:rPr>
+      </w:pPr>
+      <w:bookmarkStart w:id="53" w:name="_dpdfqzcaqhk8" w:colFirst="0" w:colLast="0"/>
+      <w:bookmarkEnd w:id="53"/>
+      <w:r>
+        <w:rPr>
+          <w:color w:val="000000" w:themeColor="text1"/>
+        </w:rPr>
+        <w:t>Testing qualitative objectives</w:t>
+      </w:r>
+    </w:p>
+    <w:p>
+      <w:pPr>
+        <w:rPr>
+          <w:color w:val="000000" w:themeColor="text1"/>
+        </w:rPr>
+      </w:pPr>
+      <w:hyperlink r:id="rId114">
         <w:r>
           <w:rPr>
             <w:rStyle w:val="Hyperlink"/>
             <w:color w:val="000000" w:themeColor="text1"/>
           </w:rPr>
-          <w:t xml:space="preserve"> 52&gt;</w:t>
-        </w:r>
-      </w:hyperlink>
-    </w:p>
-    <w:p>
-      <w:pPr>
-        <w:pStyle w:val="Heading2"/>
-        <w:rPr>
-          <w:color w:val="000000" w:themeColor="text1"/>
-        </w:rPr>
-      </w:pPr>
-      <w:bookmarkStart w:id="52" w:name="_g8p7t3q2hzf" w:colFirst="0" w:colLast="0"/>
-      <w:bookmarkEnd w:id="52"/>
-      <w:r>
-        <w:rPr>
-          <w:color w:val="000000" w:themeColor="text1"/>
-        </w:rPr>
-        <w:t>Failed tests</w:t>
-      </w:r>
-    </w:p>
-    <w:p>
-      <w:pPr>
-        <w:rPr>
-          <w:color w:val="000000" w:themeColor="text1"/>
-        </w:rPr>
-      </w:pPr>
-      <w:hyperlink r:id="rId130">
-        <w:r>
-          <w:rPr>
-            <w:rStyle w:val="Hyperlink"/>
-            <w:color w:val="000000" w:themeColor="text1"/>
-          </w:rPr>
-          <w:t xml:space="preserve">&lt;Read NEA Workbook </w:t>
-        </w:r>
-        <w:proofErr w:type="spellStart"/>
-        <w:r>
-          <w:rPr>
-            <w:rStyle w:val="Hyperlink"/>
-            <w:color w:val="000000" w:themeColor="text1"/>
-          </w:rPr>
-          <w:t>pg</w:t>
-        </w:r>
-        <w:proofErr w:type="spellEnd"/>
-        <w:r>
-          <w:rPr>
-            <w:rStyle w:val="Hyperlink"/>
-            <w:color w:val="000000" w:themeColor="text1"/>
-          </w:rPr>
-          <w:t xml:space="preserve"> 52&gt;</w:t>
-        </w:r>
-      </w:hyperlink>
-    </w:p>
-    <w:p>
-      <w:pPr>
-        <w:pStyle w:val="Heading2"/>
-        <w:rPr>
-          <w:color w:val="000000" w:themeColor="text1"/>
-        </w:rPr>
-      </w:pPr>
-      <w:bookmarkStart w:id="53" w:name="_dpdfqzcaqhk8" w:colFirst="0" w:colLast="0"/>
-      <w:bookmarkEnd w:id="53"/>
-      <w:r>
-        <w:rPr>
-          <w:color w:val="000000" w:themeColor="text1"/>
-        </w:rPr>
-        <w:t>Testing qualitative objectives</w:t>
-      </w:r>
-    </w:p>
-    <w:p>
-      <w:pPr>
-        <w:rPr>
-          <w:color w:val="000000" w:themeColor="text1"/>
-        </w:rPr>
-      </w:pPr>
-      <w:hyperlink r:id="rId131">
-        <w:r>
-          <w:rPr>
-            <w:rStyle w:val="Hyperlink"/>
-            <w:color w:val="000000" w:themeColor="text1"/>
-          </w:rPr>
-          <w:t xml:space="preserve">&lt;Read NEA Workbook </w:t>
-        </w:r>
-        <w:proofErr w:type="spellStart"/>
-        <w:r>
-          <w:rPr>
-            <w:rStyle w:val="Hyperlink"/>
-            <w:color w:val="000000" w:themeColor="text1"/>
-          </w:rPr>
-          <w:t>pg</w:t>
-        </w:r>
-        <w:proofErr w:type="spellEnd"/>
-        <w:r>
-          <w:rPr>
-            <w:rStyle w:val="Hyperlink"/>
-            <w:color w:val="000000" w:themeColor="text1"/>
-          </w:rPr>
-          <w:t xml:space="preserve"> 53&gt;</w:t>
+          <w:t>&lt;Read NEA Workbook pg 53&gt;</w:t>
         </w:r>
       </w:hyperlink>
     </w:p>
@@ -34459,7 +32682,7 @@
                     <pic:cNvPicPr/>
                   </pic:nvPicPr>
                   <pic:blipFill>
-                    <a:blip r:embed="rId132"/>
+                    <a:blip r:embed="rId115"/>
                     <a:stretch>
                       <a:fillRect/>
                     </a:stretch>
@@ -34507,11 +32730,7 @@
     <w:p/>
     <w:p>
       <w:r>
-        <w:t xml:space="preserve">The issue seen due to the incorrect application of the rotation matrix, was a transform alike to a “shear” occurring during rotation. This was ultimately due to the x, y, z values used as </w:t>
-      </w:r>
-      <w:r>
-        <w:lastRenderedPageBreak/>
-        <w:t>the 3D coordinate not representing the original point. The values were being changed each time the matrix was applied for each axis, leading to incorrect calculations.</w:t>
+        <w:t>The issue seen due to the incorrect application of the rotation matrix, was a transform alike to a “shear” occurring during rotation. This was ultimately due to the x, y, z values used as the 3D coordinate not representing the original point. The values were being changed each time the matrix was applied for each axis, leading to incorrect calculations.</w:t>
       </w:r>
     </w:p>
     <w:p/>
@@ -34540,15 +32759,7 @@
     <w:p/>
     <w:p>
       <w:r>
-        <w:t xml:space="preserve">The </w:t>
-      </w:r>
-      <w:proofErr w:type="spellStart"/>
-      <w:r>
-        <w:t>orbiting_bodies</w:t>
-      </w:r>
-      <w:proofErr w:type="spellEnd"/>
-      <w:r>
-        <w:t xml:space="preserve"> vector attribute within the Simulation class used to contain instances of Body objects. This was not the intended design as it led to a Body being instantiated once, before being instantiated again via a copy constructor when added to the back of the “orbit queue” or vector.</w:t>
+        <w:t>The orbiting_bodies vector attribute within the Simulation class used to contain instances of Body objects. This was not the intended design as it led to a Body being instantiated once, before being instantiated again via a copy constructor when added to the back of the “orbit queue” or vector.</w:t>
       </w:r>
       <w:r>
         <w:t xml:space="preserve"> This caused excessive use of memory and damaged the performance of the simulation, while also causing confusion when accessing orbits via the GUI due to the multiple instances</w:t>
@@ -34560,15 +32771,7 @@
     <w:p/>
     <w:p>
       <w:r>
-        <w:t xml:space="preserve">This problem was fixed by changing the </w:t>
-      </w:r>
-      <w:proofErr w:type="spellStart"/>
-      <w:r>
-        <w:t>orbiting_bodies</w:t>
-      </w:r>
-      <w:proofErr w:type="spellEnd"/>
-      <w:r>
-        <w:t xml:space="preserve"> vector to use pointers to newly instantiated orbit bodies, such that there is only ever one instance of any one orbit at runtime.</w:t>
+        <w:t>This problem was fixed by changing the orbiting_bodies vector to use pointers to newly instantiated orbit bodies, such that there is only ever one instance of any one orbit at runtime.</w:t>
       </w:r>
       <w:r>
         <w:t xml:space="preserve"> </w:t>
@@ -34599,7 +32802,7 @@
                     <pic:cNvPicPr/>
                   </pic:nvPicPr>
                   <pic:blipFill>
-                    <a:blip r:embed="rId133"/>
+                    <a:blip r:embed="rId116"/>
                     <a:stretch>
                       <a:fillRect/>
                     </a:stretch>
@@ -34677,125 +32880,77 @@
           <w:color w:val="000000" w:themeColor="text1"/>
         </w:rPr>
       </w:pPr>
-      <w:hyperlink r:id="rId134">
+      <w:hyperlink r:id="rId117">
         <w:r>
           <w:rPr>
             <w:rStyle w:val="Hyperlink"/>
             <w:color w:val="000000" w:themeColor="text1"/>
           </w:rPr>
-          <w:t xml:space="preserve">&lt;Read NEA Workbook </w:t>
+          <w:t>&lt;Read NEA Workbook pg 55 to 56&gt;</w:t>
         </w:r>
-        <w:proofErr w:type="spellStart"/>
+      </w:hyperlink>
+    </w:p>
+    <w:p>
+      <w:pPr>
+        <w:pStyle w:val="Heading2"/>
+        <w:rPr>
+          <w:color w:val="000000" w:themeColor="text1"/>
+        </w:rPr>
+      </w:pPr>
+      <w:bookmarkStart w:id="57" w:name="_2sn03drvyw8z" w:colFirst="0" w:colLast="0"/>
+      <w:bookmarkEnd w:id="57"/>
+      <w:r>
+        <w:rPr>
+          <w:color w:val="000000" w:themeColor="text1"/>
+        </w:rPr>
+        <w:t>Analysis of independent feedback</w:t>
+      </w:r>
+    </w:p>
+    <w:p>
+      <w:pPr>
+        <w:rPr>
+          <w:color w:val="000000" w:themeColor="text1"/>
+        </w:rPr>
+      </w:pPr>
+      <w:hyperlink r:id="rId118">
         <w:r>
           <w:rPr>
             <w:rStyle w:val="Hyperlink"/>
             <w:color w:val="000000" w:themeColor="text1"/>
           </w:rPr>
-          <w:t>pg</w:t>
+          <w:t>&lt;Read NEA Workbook pg 56&gt;</w:t>
         </w:r>
-        <w:proofErr w:type="spellEnd"/>
+      </w:hyperlink>
+    </w:p>
+    <w:p>
+      <w:pPr>
+        <w:pStyle w:val="Heading2"/>
+        <w:rPr>
+          <w:color w:val="000000" w:themeColor="text1"/>
+        </w:rPr>
+      </w:pPr>
+      <w:bookmarkStart w:id="58" w:name="_r7q4bz4wkorq" w:colFirst="0" w:colLast="0"/>
+      <w:bookmarkEnd w:id="58"/>
+      <w:r>
+        <w:rPr>
+          <w:color w:val="000000" w:themeColor="text1"/>
+        </w:rPr>
+        <w:t>Potential improvements</w:t>
+      </w:r>
+    </w:p>
+    <w:p>
+      <w:pPr>
+        <w:rPr>
+          <w:color w:val="000000" w:themeColor="text1"/>
+        </w:rPr>
+      </w:pPr>
+      <w:hyperlink r:id="rId119">
         <w:r>
           <w:rPr>
             <w:rStyle w:val="Hyperlink"/>
             <w:color w:val="000000" w:themeColor="text1"/>
           </w:rPr>
-          <w:t xml:space="preserve"> 55 to 56&gt;</w:t>
-        </w:r>
-      </w:hyperlink>
-    </w:p>
-    <w:p>
-      <w:pPr>
-        <w:pStyle w:val="Heading2"/>
-        <w:rPr>
-          <w:color w:val="000000" w:themeColor="text1"/>
-        </w:rPr>
-      </w:pPr>
-      <w:bookmarkStart w:id="57" w:name="_2sn03drvyw8z" w:colFirst="0" w:colLast="0"/>
-      <w:bookmarkEnd w:id="57"/>
-      <w:r>
-        <w:rPr>
-          <w:color w:val="000000" w:themeColor="text1"/>
-        </w:rPr>
-        <w:t>Analysis of independent feedback</w:t>
-      </w:r>
-    </w:p>
-    <w:p>
-      <w:pPr>
-        <w:rPr>
-          <w:color w:val="000000" w:themeColor="text1"/>
-        </w:rPr>
-      </w:pPr>
-      <w:hyperlink r:id="rId135">
-        <w:r>
-          <w:rPr>
-            <w:rStyle w:val="Hyperlink"/>
-            <w:color w:val="000000" w:themeColor="text1"/>
-          </w:rPr>
-          <w:t xml:space="preserve">&lt;Read NEA Workbook </w:t>
-        </w:r>
-        <w:proofErr w:type="spellStart"/>
-        <w:r>
-          <w:rPr>
-            <w:rStyle w:val="Hyperlink"/>
-            <w:color w:val="000000" w:themeColor="text1"/>
-          </w:rPr>
-          <w:t>pg</w:t>
-        </w:r>
-        <w:proofErr w:type="spellEnd"/>
-        <w:r>
-          <w:rPr>
-            <w:rStyle w:val="Hyperlink"/>
-            <w:color w:val="000000" w:themeColor="text1"/>
-          </w:rPr>
-          <w:t xml:space="preserve"> 56&gt;</w:t>
-        </w:r>
-      </w:hyperlink>
-    </w:p>
-    <w:p>
-      <w:pPr>
-        <w:pStyle w:val="Heading2"/>
-        <w:rPr>
-          <w:color w:val="000000" w:themeColor="text1"/>
-        </w:rPr>
-      </w:pPr>
-      <w:bookmarkStart w:id="58" w:name="_r7q4bz4wkorq" w:colFirst="0" w:colLast="0"/>
-      <w:bookmarkEnd w:id="58"/>
-      <w:r>
-        <w:rPr>
-          <w:color w:val="000000" w:themeColor="text1"/>
-        </w:rPr>
-        <w:t>Potential improvements</w:t>
-      </w:r>
-    </w:p>
-    <w:p>
-      <w:pPr>
-        <w:rPr>
-          <w:color w:val="000000" w:themeColor="text1"/>
-        </w:rPr>
-      </w:pPr>
-      <w:hyperlink r:id="rId136">
-        <w:r>
-          <w:rPr>
-            <w:rStyle w:val="Hyperlink"/>
-            <w:color w:val="000000" w:themeColor="text1"/>
-          </w:rPr>
-          <w:t xml:space="preserve">&lt;Read NEA Workbook </w:t>
-        </w:r>
-        <w:proofErr w:type="spellStart"/>
-        <w:r>
-          <w:rPr>
-            <w:rStyle w:val="Hyperlink"/>
-            <w:color w:val="000000" w:themeColor="text1"/>
-          </w:rPr>
-          <w:t>pg</w:t>
-        </w:r>
-        <w:proofErr w:type="spellEnd"/>
-        <w:r>
-          <w:rPr>
-            <w:rStyle w:val="Hyperlink"/>
-            <w:color w:val="000000" w:themeColor="text1"/>
-          </w:rPr>
-          <w:t xml:space="preserve"> 57&gt;</w:t>
+          <w:t>&lt;Read NEA Workbook pg 57&gt;</w:t>
         </w:r>
       </w:hyperlink>
     </w:p>
@@ -34894,7 +33049,7 @@
         </w:rPr>
         <w:t xml:space="preserve">[online] Available at: </w:t>
       </w:r>
-      <w:hyperlink r:id="rId137" w:history="1">
+      <w:hyperlink r:id="rId120" w:history="1">
         <w:r>
           <w:rPr>
             <w:rStyle w:val="Hyperlink"/>
@@ -34935,7 +33090,7 @@
         </w:rPr>
         <w:t xml:space="preserve">PHET Orbit Simulation [online] Available at: </w:t>
       </w:r>
-      <w:hyperlink r:id="rId138" w:history="1">
+      <w:hyperlink r:id="rId121" w:history="1">
         <w:r>
           <w:rPr>
             <w:rStyle w:val="Hyperlink"/>
@@ -34993,7 +33148,7 @@
         </w:rPr>
         <w:t xml:space="preserve">SATVIS. Satellite Orbit Visualization. [online] Available at: </w:t>
       </w:r>
-      <w:hyperlink r:id="rId139" w:history="1">
+      <w:hyperlink r:id="rId122" w:history="1">
         <w:r>
           <w:rPr>
             <w:rStyle w:val="Hyperlink"/>
@@ -35028,7 +33183,7 @@
         </w:rPr>
         <w:t xml:space="preserve">SATELLITE EXPLORER. Satellite orbit explorer. [online] Available at: </w:t>
       </w:r>
-      <w:hyperlink r:id="rId140" w:history="1">
+      <w:hyperlink r:id="rId123" w:history="1">
         <w:r>
           <w:rPr>
             <w:rStyle w:val="Hyperlink"/>
@@ -35078,23 +33233,9 @@
         <w:rPr>
           <w:color w:val="000000" w:themeColor="text1"/>
         </w:rPr>
-        <w:t xml:space="preserve">SDL_WIKI. Simple </w:t>
-      </w:r>
-      <w:proofErr w:type="spellStart"/>
-      <w:r>
-        <w:rPr>
-          <w:color w:val="000000" w:themeColor="text1"/>
-        </w:rPr>
-        <w:t>DirectMedia</w:t>
-      </w:r>
-      <w:proofErr w:type="spellEnd"/>
-      <w:r>
-        <w:rPr>
-          <w:color w:val="000000" w:themeColor="text1"/>
-        </w:rPr>
-        <w:t xml:space="preserve"> Layer documentation. [online] Available at: </w:t>
-      </w:r>
-      <w:hyperlink r:id="rId141" w:history="1">
+        <w:t xml:space="preserve">SDL_WIKI. Simple DirectMedia Layer documentation. [online] Available at: </w:t>
+      </w:r>
+      <w:hyperlink r:id="rId124" w:history="1">
         <w:r>
           <w:rPr>
             <w:rStyle w:val="Hyperlink"/>
@@ -35146,7 +33287,7 @@
         </w:rPr>
         <w:t xml:space="preserve">LAZY_FOO. C++ SDL2 Tutorial for Game Programming. [online] Available at: </w:t>
       </w:r>
-      <w:hyperlink r:id="rId142" w:history="1">
+      <w:hyperlink r:id="rId125" w:history="1">
         <w:r>
           <w:rPr>
             <w:rStyle w:val="Hyperlink"/>
@@ -35158,21 +33299,7 @@
         <w:rPr>
           <w:color w:val="000000" w:themeColor="text1"/>
         </w:rPr>
-        <w:t xml:space="preserve"> [Accessed </w:t>
-      </w:r>
-      <w:proofErr w:type="spellStart"/>
-      <w:r>
-        <w:rPr>
-          <w:color w:val="000000" w:themeColor="text1"/>
-        </w:rPr>
-        <w:t>c.October</w:t>
-      </w:r>
-      <w:proofErr w:type="spellEnd"/>
-      <w:r>
-        <w:rPr>
-          <w:color w:val="000000" w:themeColor="text1"/>
-        </w:rPr>
-        <w:t xml:space="preserve"> 2022]</w:t>
+        <w:t xml:space="preserve"> [Accessed c.October 2022]</w:t>
       </w:r>
     </w:p>
     <w:p>
@@ -35197,8 +33324,8 @@
       </w:pPr>
     </w:p>
     <w:sectPr>
-      <w:headerReference w:type="default" r:id="rId143"/>
-      <w:footerReference w:type="default" r:id="rId144"/>
+      <w:headerReference w:type="default" r:id="rId126"/>
+      <w:footerReference w:type="default" r:id="rId127"/>
       <w:pgSz w:w="11909" w:h="16834"/>
       <w:pgMar w:top="1440" w:right="1440" w:bottom="1440" w:left="1440" w:header="720" w:footer="720" w:gutter="0"/>
       <w:pgNumType w:start="1"/>
@@ -35376,23 +33503,7 @@
         <w:footnoteRef/>
       </w:r>
       <w:r>
-        <w:t xml:space="preserve"> Note: Structures such as Mesh, Vector3, </w:t>
-      </w:r>
-      <w:proofErr w:type="spellStart"/>
-      <w:r>
-        <w:t>OrbitBodyData</w:t>
-      </w:r>
-      <w:proofErr w:type="spellEnd"/>
-      <w:r>
-        <w:t xml:space="preserve"> or </w:t>
-      </w:r>
-      <w:proofErr w:type="spellStart"/>
-      <w:r>
-        <w:t>SimulationData</w:t>
-      </w:r>
-      <w:proofErr w:type="spellEnd"/>
-      <w:r>
-        <w:t xml:space="preserve"> have not been included in this diagram.</w:t>
+        <w:t xml:space="preserve"> Note: Structures such as Mesh, Vector3, OrbitBodyData or SimulationData have not been included in this diagram.</w:t>
       </w:r>
       <w:r>
         <w:t xml:space="preserve"> The table includes an objects key attributes &amp; methods, important to its design and functionality, and excludes implementational variables and less vital procedures for conciseness.</w:t>
@@ -35420,11 +33531,7 @@
         <w:t xml:space="preserve"> “mu” is defined as </w:t>
       </w:r>
       <w:r>
-        <w:t xml:space="preserve">the gravitational constant multiplied by the focus of the orbit: G x </w:t>
-      </w:r>
-      <w:proofErr w:type="spellStart"/>
-      <w:r>
-        <w:t>M</w:t>
+        <w:t>the gravitational constant multiplied by the focus of the orbit: G x M</w:t>
       </w:r>
       <w:r>
         <w:rPr>
@@ -35432,7 +33539,6 @@
         </w:rPr>
         <w:t>large</w:t>
       </w:r>
-      <w:proofErr w:type="spellEnd"/>
     </w:p>
   </w:footnote>
   <w:footnote w:id="5">
@@ -35656,13 +33762,8 @@
 <file path=word/header1.xml><?xml version="1.0" encoding="utf-8"?>
 <w:hdr xmlns:wpc="http://schemas.microsoft.com/office/word/2010/wordprocessingCanvas" xmlns:cx="http://schemas.microsoft.com/office/drawing/2014/chartex" xmlns:cx1="http://schemas.microsoft.com/office/drawing/2015/9/8/chartex" xmlns:cx2="http://schemas.microsoft.com/office/drawing/2015/10/21/chartex" xmlns:cx3="http://schemas.microsoft.com/office/drawing/2016/5/9/chartex" xmlns:cx4="http://schemas.microsoft.com/office/drawing/2016/5/10/chartex" xmlns:cx5="http://schemas.microsoft.com/office/drawing/2016/5/11/chartex" xmlns:cx6="http://schemas.microsoft.com/office/drawing/2016/5/12/chartex" xmlns:cx7="http://schemas.microsoft.com/office/drawing/2016/5/13/chartex" xmlns:cx8="http://schemas.microsoft.com/office/drawing/2016/5/14/chartex" xmlns:mc="http://schemas.openxmlformats.org/markup-compatibility/2006" xmlns:aink="http://schemas.microsoft.com/office/drawing/2016/ink" xmlns:am3d="http://schemas.microsoft.com/office/drawing/2017/model3d" xmlns:o="urn:schemas-microsoft-com:office:office" xmlns:oel="http://schemas.microsoft.com/office/2019/extlst" xmlns:r="http://schemas.openxmlformats.org/officeDocument/2006/relationships" xmlns:m="http://schemas.openxmlformats.org/officeDocument/2006/math" xmlns:v="urn:schemas-microsoft-com:vml" xmlns:wp14="http://schemas.microsoft.com/office/word/2010/wordprocessingDrawing" xmlns:wp="http://schemas.openxmlformats.org/drawingml/2006/wordprocessingDrawing" xmlns:w10="urn:schemas-microsoft-com:office:word" xmlns:w="http://schemas.openxmlformats.org/wordprocessingml/2006/main" xmlns:w14="http://schemas.microsoft.com/office/word/2010/wordml" xmlns:w15="http://schemas.microsoft.com/office/word/2012/wordml" xmlns:w16cex="http://schemas.microsoft.com/office/word/2018/wordml/cex" xmlns:w16cid="http://schemas.microsoft.com/office/word/2016/wordml/cid" xmlns:w16="http://schemas.microsoft.com/office/word/2018/wordml" xmlns:w16sdtdh="http://schemas.microsoft.com/office/word/2020/wordml/sdtdatahash" xmlns:w16se="http://schemas.microsoft.com/office/word/2015/wordml/symex" xmlns:wpg="http://schemas.microsoft.com/office/word/2010/wordprocessingGroup" xmlns:wpi="http://schemas.microsoft.com/office/word/2010/wordprocessingInk" xmlns:wne="http://schemas.microsoft.com/office/word/2006/wordml" xmlns:wps="http://schemas.microsoft.com/office/word/2010/wordprocessingShape" mc:Ignorable="w14 w15 w16se w16cid w16 w16cex w16sdtdh wp14">
   <w:p>
-    <w:proofErr w:type="spellStart"/>
     <w:r>
-      <w:t>Firstname</w:t>
-    </w:r>
-    <w:proofErr w:type="spellEnd"/>
-    <w:r>
-      <w:t xml:space="preserve"> Surname</w:t>
+      <w:t>Firstname Surname</w:t>
     </w:r>
     <w:r>
       <w:tab/>

</xml_diff>